<commit_message>
add ersion 1.0 time table
</commit_message>
<xml_diff>
--- a/new/docs/timeTable.docx
+++ b/new/docs/timeTable.docx
@@ -1,10 +1,88 @@
 
 <file path=word/document.xml><?xml version="1.0" encoding="utf-8"?>
-<w:document xmlns:wpc="http://schemas.microsoft.com/office/word/2010/wordprocessingCanvas" xmlns:mc="http://schemas.openxmlformats.org/markup-compatibility/2006" xmlns:o="urn:schemas-microsoft-com:office:office" xmlns:r="http://schemas.openxmlformats.org/officeDocument/2006/relationships" xmlns:m="http://schemas.openxmlformats.org/officeDocument/2006/math" xmlns:v="urn:schemas-microsoft-com:vml" xmlns:wp14="http://schemas.microsoft.com/office/word/2010/wordprocessingDrawing" xmlns:wp="http://schemas.openxmlformats.org/drawingml/2006/wordprocessingDrawing" xmlns:w10="urn:schemas-microsoft-com:office:word" xmlns:w="http://schemas.openxmlformats.org/wordprocessingml/2006/main" xmlns:w14="http://schemas.microsoft.com/office/word/2010/wordml" xmlns:w15="http://schemas.microsoft.com/office/word/2012/wordml" xmlns:wpg="http://schemas.microsoft.com/office/word/2010/wordprocessingGroup" xmlns:wpi="http://schemas.microsoft.com/office/word/2010/wordprocessingInk" xmlns:wne="http://schemas.microsoft.com/office/word/2006/wordml" xmlns:wps="http://schemas.microsoft.com/office/word/2010/wordprocessingShape" mc:Ignorable="w14 w15 wp14">
+<w:document xmlns:wpc="http://schemas.microsoft.com/office/word/2010/wordprocessingCanvas" xmlns:cx="http://schemas.microsoft.com/office/drawing/2014/chartex" xmlns:cx1="http://schemas.microsoft.com/office/drawing/2015/9/8/chartex" xmlns:mc="http://schemas.openxmlformats.org/markup-compatibility/2006" xmlns:o="urn:schemas-microsoft-com:office:office" xmlns:r="http://schemas.openxmlformats.org/officeDocument/2006/relationships" xmlns:m="http://schemas.openxmlformats.org/officeDocument/2006/math" xmlns:v="urn:schemas-microsoft-com:vml" xmlns:wp14="http://schemas.microsoft.com/office/word/2010/wordprocessingDrawing" xmlns:wp="http://schemas.openxmlformats.org/drawingml/2006/wordprocessingDrawing" xmlns:w10="urn:schemas-microsoft-com:office:word" xmlns:w="http://schemas.openxmlformats.org/wordprocessingml/2006/main" xmlns:w14="http://schemas.microsoft.com/office/word/2010/wordml" xmlns:w15="http://schemas.microsoft.com/office/word/2012/wordml" xmlns:w16se="http://schemas.microsoft.com/office/word/2015/wordml/symex" xmlns:wpg="http://schemas.microsoft.com/office/word/2010/wordprocessingGroup" xmlns:wpi="http://schemas.microsoft.com/office/word/2010/wordprocessingInk" xmlns:wne="http://schemas.microsoft.com/office/word/2006/wordml" xmlns:wps="http://schemas.microsoft.com/office/word/2010/wordprocessingShape" mc:Ignorable="w14 w15 w16se wp14">
   <w:body>
     <w:p>
+      <w:pPr>
+        <w:rPr>
+          <w:sz w:val="24"/>
+          <w:szCs w:val="24"/>
+        </w:rPr>
+      </w:pPr>
+    </w:p>
+    <w:p>
+      <w:pPr>
+        <w:rPr>
+          <w:sz w:val="24"/>
+          <w:szCs w:val="24"/>
+        </w:rPr>
+      </w:pPr>
+    </w:p>
+    <w:p>
+      <w:pPr>
+        <w:rPr>
+          <w:sz w:val="30"/>
+          <w:szCs w:val="30"/>
+        </w:rPr>
+      </w:pPr>
+    </w:p>
+    <w:p>
+      <w:pPr>
+        <w:jc w:val="center"/>
+        <w:rPr>
+          <w:b/>
+          <w:bCs/>
+          <w:sz w:val="30"/>
+          <w:szCs w:val="30"/>
+        </w:rPr>
+      </w:pPr>
       <w:r>
+        <w:rPr>
+          <w:b/>
+          <w:bCs/>
+          <w:sz w:val="30"/>
+          <w:szCs w:val="30"/>
+        </w:rPr>
         <w:t>26th Annual IASBS Meeting on Condensed Matter Physics</w:t>
+      </w:r>
+      <w:r>
+        <w:rPr>
+          <w:b/>
+          <w:bCs/>
+          <w:sz w:val="30"/>
+          <w:szCs w:val="30"/>
+        </w:rPr>
+        <w:t xml:space="preserve"> – July 7, 2021-July 9, 2021</w:t>
+      </w:r>
+    </w:p>
+    <w:p>
+      <w:pPr>
+        <w:rPr>
+          <w:sz w:val="28"/>
+          <w:szCs w:val="28"/>
+        </w:rPr>
+      </w:pPr>
+      <w:r>
+        <w:rPr>
+          <w:color w:val="C00000"/>
+          <w:sz w:val="28"/>
+          <w:szCs w:val="28"/>
+        </w:rPr>
+        <w:t>First day,</w:t>
+      </w:r>
+      <w:r>
+        <w:rPr>
+          <w:sz w:val="28"/>
+          <w:szCs w:val="28"/>
+        </w:rPr>
+        <w:t xml:space="preserve"> </w:t>
+      </w:r>
+      <w:r>
+        <w:rPr>
+          <w:sz w:val="28"/>
+          <w:szCs w:val="28"/>
+        </w:rPr>
+        <w:t xml:space="preserve">Wednesday, July 7, 2021 </w:t>
       </w:r>
     </w:p>
     <w:tbl>
@@ -14,66 +92,115 @@
         <w:tblLook w:val="04A0" w:firstRow="1" w:lastRow="0" w:firstColumn="1" w:lastColumn="0" w:noHBand="0" w:noVBand="1"/>
       </w:tblPr>
       <w:tblGrid>
-        <w:gridCol w:w="2547"/>
-        <w:gridCol w:w="2127"/>
-        <w:gridCol w:w="2338"/>
-        <w:gridCol w:w="2338"/>
+        <w:gridCol w:w="2697"/>
+        <w:gridCol w:w="2697"/>
+        <w:gridCol w:w="2698"/>
+        <w:gridCol w:w="2698"/>
       </w:tblGrid>
       <w:tr>
         <w:tc>
           <w:tcPr>
-            <w:tcW w:w="2547" w:type="dxa"/>
-          </w:tcPr>
-          <w:p>
-            <w:r>
-              <w:t>Time (Tehran</w:t>
-            </w:r>
-            <w:bookmarkStart w:id="0" w:name="_GoBack"/>
-            <w:bookmarkEnd w:id="0"/>
-            <w:r>
-              <w:t>)</w:t>
-            </w:r>
-          </w:p>
-          <w:p>
-            <w:pPr>
-              <w:rPr>
-                <w:rFonts w:hint="cs"/>
+            <w:tcW w:w="2697" w:type="dxa"/>
+            <w:shd w:val="clear" w:color="auto" w:fill="C00000"/>
+          </w:tcPr>
+          <w:p>
+            <w:pPr>
+              <w:jc w:val="center"/>
+              <w:rPr>
+                <w:sz w:val="24"/>
+                <w:szCs w:val="24"/>
+              </w:rPr>
+            </w:pPr>
+            <w:r>
+              <w:rPr>
+                <w:sz w:val="24"/>
+                <w:szCs w:val="24"/>
+              </w:rPr>
+              <w:t>Time (Tehran)</w:t>
+            </w:r>
+          </w:p>
+          <w:p>
+            <w:pPr>
+              <w:jc w:val="center"/>
+              <w:rPr>
+                <w:sz w:val="24"/>
+                <w:szCs w:val="24"/>
                 <w:rtl/>
                 <w:lang w:bidi="fa-IR"/>
               </w:rPr>
             </w:pPr>
             <w:r>
+              <w:rPr>
+                <w:sz w:val="24"/>
+                <w:szCs w:val="24"/>
+              </w:rPr>
               <w:t>Time (UTC)</w:t>
             </w:r>
           </w:p>
         </w:tc>
         <w:tc>
           <w:tcPr>
-            <w:tcW w:w="2127" w:type="dxa"/>
-          </w:tcPr>
-          <w:p>
-            <w:r>
+            <w:tcW w:w="2697" w:type="dxa"/>
+            <w:shd w:val="clear" w:color="auto" w:fill="C00000"/>
+          </w:tcPr>
+          <w:p>
+            <w:pPr>
+              <w:jc w:val="center"/>
+              <w:rPr>
+                <w:sz w:val="24"/>
+                <w:szCs w:val="24"/>
+              </w:rPr>
+            </w:pPr>
+            <w:r>
+              <w:rPr>
+                <w:sz w:val="24"/>
+                <w:szCs w:val="24"/>
+              </w:rPr>
               <w:t>Speaker</w:t>
             </w:r>
           </w:p>
         </w:tc>
         <w:tc>
           <w:tcPr>
-            <w:tcW w:w="2338" w:type="dxa"/>
-          </w:tcPr>
-          <w:p>
-            <w:r>
-              <w:t>Title</w:t>
-            </w:r>
-          </w:p>
-        </w:tc>
-        <w:tc>
-          <w:tcPr>
-            <w:tcW w:w="2338" w:type="dxa"/>
-          </w:tcPr>
-          <w:p>
-            <w:r>
-              <w:t xml:space="preserve">Chair </w:t>
+            <w:tcW w:w="2698" w:type="dxa"/>
+            <w:shd w:val="clear" w:color="auto" w:fill="C00000"/>
+          </w:tcPr>
+          <w:p>
+            <w:pPr>
+              <w:jc w:val="center"/>
+              <w:rPr>
+                <w:sz w:val="24"/>
+                <w:szCs w:val="24"/>
+              </w:rPr>
+            </w:pPr>
+            <w:r>
+              <w:rPr>
+                <w:sz w:val="24"/>
+                <w:szCs w:val="24"/>
+              </w:rPr>
+              <w:t>from</w:t>
+            </w:r>
+          </w:p>
+        </w:tc>
+        <w:tc>
+          <w:tcPr>
+            <w:tcW w:w="2698" w:type="dxa"/>
+            <w:shd w:val="clear" w:color="auto" w:fill="C00000"/>
+          </w:tcPr>
+          <w:p>
+            <w:pPr>
+              <w:jc w:val="center"/>
+              <w:rPr>
+                <w:sz w:val="24"/>
+                <w:szCs w:val="24"/>
+              </w:rPr>
+            </w:pPr>
+            <w:r>
+              <w:rPr>
+                <w:sz w:val="24"/>
+                <w:szCs w:val="24"/>
+              </w:rPr>
+              <w:t xml:space="preserve">Title </w:t>
             </w:r>
           </w:p>
         </w:tc>
@@ -81,34 +208,2040 @@
       <w:tr>
         <w:tc>
           <w:tcPr>
-            <w:tcW w:w="2547" w:type="dxa"/>
-          </w:tcPr>
-          <w:p/>
-        </w:tc>
-        <w:tc>
-          <w:tcPr>
-            <w:tcW w:w="2127" w:type="dxa"/>
-          </w:tcPr>
-          <w:p/>
-        </w:tc>
-        <w:tc>
-          <w:tcPr>
-            <w:tcW w:w="2338" w:type="dxa"/>
-          </w:tcPr>
-          <w:p/>
-        </w:tc>
-        <w:tc>
-          <w:tcPr>
-            <w:tcW w:w="2338" w:type="dxa"/>
-          </w:tcPr>
-          <w:p/>
+            <w:tcW w:w="2697" w:type="dxa"/>
+          </w:tcPr>
+          <w:p>
+            <w:pPr>
+              <w:jc w:val="center"/>
+              <w:rPr>
+                <w:sz w:val="24"/>
+                <w:szCs w:val="24"/>
+              </w:rPr>
+            </w:pPr>
+            <w:r>
+              <w:rPr>
+                <w:sz w:val="24"/>
+                <w:szCs w:val="24"/>
+              </w:rPr>
+              <w:t>14:00-15:30</w:t>
+            </w:r>
+            <w:r>
+              <w:rPr>
+                <w:sz w:val="24"/>
+                <w:szCs w:val="24"/>
+              </w:rPr>
+              <w:t xml:space="preserve"> (Tehran)</w:t>
+            </w:r>
+          </w:p>
+          <w:p>
+            <w:pPr>
+              <w:jc w:val="center"/>
+              <w:rPr>
+                <w:sz w:val="24"/>
+                <w:szCs w:val="24"/>
+              </w:rPr>
+            </w:pPr>
+            <w:r>
+              <w:rPr>
+                <w:sz w:val="24"/>
+                <w:szCs w:val="24"/>
+              </w:rPr>
+              <w:t>9:30-11:00 (UTC)</w:t>
+            </w:r>
+          </w:p>
+        </w:tc>
+        <w:tc>
+          <w:tcPr>
+            <w:tcW w:w="2697" w:type="dxa"/>
+          </w:tcPr>
+          <w:p>
+            <w:pPr>
+              <w:jc w:val="center"/>
+              <w:rPr>
+                <w:sz w:val="24"/>
+                <w:szCs w:val="24"/>
+              </w:rPr>
+            </w:pPr>
+            <w:proofErr w:type="spellStart"/>
+            <w:r>
+              <w:rPr>
+                <w:sz w:val="24"/>
+                <w:szCs w:val="24"/>
+              </w:rPr>
+              <w:t>Farhad</w:t>
+            </w:r>
+            <w:proofErr w:type="spellEnd"/>
+            <w:r>
+              <w:rPr>
+                <w:sz w:val="24"/>
+                <w:szCs w:val="24"/>
+              </w:rPr>
+              <w:t xml:space="preserve"> </w:t>
+            </w:r>
+            <w:proofErr w:type="spellStart"/>
+            <w:r>
+              <w:rPr>
+                <w:sz w:val="24"/>
+                <w:szCs w:val="24"/>
+              </w:rPr>
+              <w:t>Shahbazi</w:t>
+            </w:r>
+            <w:proofErr w:type="spellEnd"/>
+          </w:p>
+        </w:tc>
+        <w:tc>
+          <w:tcPr>
+            <w:tcW w:w="2698" w:type="dxa"/>
+          </w:tcPr>
+          <w:p>
+            <w:pPr>
+              <w:jc w:val="center"/>
+              <w:rPr>
+                <w:sz w:val="24"/>
+                <w:szCs w:val="24"/>
+              </w:rPr>
+            </w:pPr>
+            <w:r>
+              <w:rPr>
+                <w:sz w:val="24"/>
+                <w:szCs w:val="24"/>
+              </w:rPr>
+              <w:t>Isfahan University of Technology</w:t>
+            </w:r>
+          </w:p>
+        </w:tc>
+        <w:tc>
+          <w:tcPr>
+            <w:tcW w:w="2698" w:type="dxa"/>
+          </w:tcPr>
+          <w:p>
+            <w:pPr>
+              <w:jc w:val="center"/>
+              <w:rPr>
+                <w:sz w:val="24"/>
+                <w:szCs w:val="24"/>
+              </w:rPr>
+            </w:pPr>
+            <w:r>
+              <w:rPr>
+                <w:sz w:val="24"/>
+                <w:szCs w:val="24"/>
+              </w:rPr>
+              <w:t>TBA</w:t>
+            </w:r>
+          </w:p>
+        </w:tc>
+      </w:tr>
+      <w:tr>
+        <w:tc>
+          <w:tcPr>
+            <w:tcW w:w="2697" w:type="dxa"/>
+            <w:shd w:val="clear" w:color="auto" w:fill="DEEAF6" w:themeFill="accent1" w:themeFillTint="33"/>
+          </w:tcPr>
+          <w:p>
+            <w:pPr>
+              <w:jc w:val="center"/>
+              <w:rPr>
+                <w:sz w:val="24"/>
+                <w:szCs w:val="24"/>
+              </w:rPr>
+            </w:pPr>
+            <w:r>
+              <w:rPr>
+                <w:sz w:val="24"/>
+                <w:szCs w:val="24"/>
+              </w:rPr>
+              <w:t>15 Min.</w:t>
+            </w:r>
+          </w:p>
+        </w:tc>
+        <w:tc>
+          <w:tcPr>
+            <w:tcW w:w="2697" w:type="dxa"/>
+            <w:shd w:val="clear" w:color="auto" w:fill="DEEAF6" w:themeFill="accent1" w:themeFillTint="33"/>
+          </w:tcPr>
+          <w:p>
+            <w:pPr>
+              <w:jc w:val="center"/>
+              <w:rPr>
+                <w:sz w:val="24"/>
+                <w:szCs w:val="24"/>
+              </w:rPr>
+            </w:pPr>
+            <w:r>
+              <w:rPr>
+                <w:sz w:val="24"/>
+                <w:szCs w:val="24"/>
+              </w:rPr>
+              <w:t>Break</w:t>
+            </w:r>
+          </w:p>
+        </w:tc>
+        <w:tc>
+          <w:tcPr>
+            <w:tcW w:w="2698" w:type="dxa"/>
+            <w:shd w:val="clear" w:color="auto" w:fill="DEEAF6" w:themeFill="accent1" w:themeFillTint="33"/>
+          </w:tcPr>
+          <w:p>
+            <w:pPr>
+              <w:jc w:val="center"/>
+              <w:rPr>
+                <w:sz w:val="24"/>
+                <w:szCs w:val="24"/>
+              </w:rPr>
+            </w:pPr>
+          </w:p>
+        </w:tc>
+        <w:tc>
+          <w:tcPr>
+            <w:tcW w:w="2698" w:type="dxa"/>
+            <w:shd w:val="clear" w:color="auto" w:fill="DEEAF6" w:themeFill="accent1" w:themeFillTint="33"/>
+          </w:tcPr>
+          <w:p>
+            <w:pPr>
+              <w:jc w:val="center"/>
+              <w:rPr>
+                <w:sz w:val="24"/>
+                <w:szCs w:val="24"/>
+              </w:rPr>
+            </w:pPr>
+          </w:p>
+        </w:tc>
+      </w:tr>
+      <w:tr>
+        <w:tc>
+          <w:tcPr>
+            <w:tcW w:w="2697" w:type="dxa"/>
+          </w:tcPr>
+          <w:p>
+            <w:pPr>
+              <w:jc w:val="center"/>
+              <w:rPr>
+                <w:sz w:val="24"/>
+                <w:szCs w:val="24"/>
+              </w:rPr>
+            </w:pPr>
+            <w:r>
+              <w:rPr>
+                <w:sz w:val="24"/>
+                <w:szCs w:val="24"/>
+              </w:rPr>
+              <w:t>15:45-17:15</w:t>
+            </w:r>
+            <w:r>
+              <w:rPr>
+                <w:sz w:val="24"/>
+                <w:szCs w:val="24"/>
+              </w:rPr>
+              <w:t xml:space="preserve"> (Tehran)</w:t>
+            </w:r>
+          </w:p>
+          <w:p>
+            <w:pPr>
+              <w:jc w:val="center"/>
+              <w:rPr>
+                <w:sz w:val="24"/>
+                <w:szCs w:val="24"/>
+              </w:rPr>
+            </w:pPr>
+            <w:r>
+              <w:rPr>
+                <w:sz w:val="24"/>
+                <w:szCs w:val="24"/>
+              </w:rPr>
+              <w:t>11:15-12:45 (UTC)</w:t>
+            </w:r>
+          </w:p>
+        </w:tc>
+        <w:tc>
+          <w:tcPr>
+            <w:tcW w:w="2697" w:type="dxa"/>
+          </w:tcPr>
+          <w:p>
+            <w:pPr>
+              <w:jc w:val="center"/>
+              <w:rPr>
+                <w:sz w:val="24"/>
+                <w:szCs w:val="24"/>
+              </w:rPr>
+            </w:pPr>
+            <w:proofErr w:type="spellStart"/>
+            <w:r>
+              <w:rPr>
+                <w:sz w:val="24"/>
+                <w:szCs w:val="24"/>
+              </w:rPr>
+              <w:t>Semir</w:t>
+            </w:r>
+            <w:proofErr w:type="spellEnd"/>
+            <w:r>
+              <w:rPr>
+                <w:sz w:val="24"/>
+                <w:szCs w:val="24"/>
+              </w:rPr>
+              <w:t xml:space="preserve"> </w:t>
+            </w:r>
+            <w:proofErr w:type="spellStart"/>
+            <w:r>
+              <w:rPr>
+                <w:sz w:val="24"/>
+                <w:szCs w:val="24"/>
+              </w:rPr>
+              <w:t>Zeki</w:t>
+            </w:r>
+            <w:proofErr w:type="spellEnd"/>
+          </w:p>
+        </w:tc>
+        <w:tc>
+          <w:tcPr>
+            <w:tcW w:w="2698" w:type="dxa"/>
+          </w:tcPr>
+          <w:p>
+            <w:pPr>
+              <w:jc w:val="center"/>
+              <w:rPr>
+                <w:sz w:val="24"/>
+                <w:szCs w:val="24"/>
+              </w:rPr>
+            </w:pPr>
+            <w:r>
+              <w:rPr>
+                <w:sz w:val="24"/>
+                <w:szCs w:val="24"/>
+              </w:rPr>
+              <w:t>University College London</w:t>
+            </w:r>
+          </w:p>
+        </w:tc>
+        <w:tc>
+          <w:tcPr>
+            <w:tcW w:w="2698" w:type="dxa"/>
+          </w:tcPr>
+          <w:p>
+            <w:pPr>
+              <w:jc w:val="center"/>
+              <w:rPr>
+                <w:sz w:val="24"/>
+                <w:szCs w:val="24"/>
+              </w:rPr>
+            </w:pPr>
+            <w:r>
+              <w:rPr>
+                <w:sz w:val="24"/>
+                <w:szCs w:val="24"/>
+              </w:rPr>
+              <w:t>TBA</w:t>
+            </w:r>
+          </w:p>
+        </w:tc>
+      </w:tr>
+      <w:tr>
+        <w:tc>
+          <w:tcPr>
+            <w:tcW w:w="2697" w:type="dxa"/>
+            <w:shd w:val="clear" w:color="auto" w:fill="DEEAF6" w:themeFill="accent1" w:themeFillTint="33"/>
+          </w:tcPr>
+          <w:p>
+            <w:pPr>
+              <w:jc w:val="center"/>
+              <w:rPr>
+                <w:sz w:val="24"/>
+                <w:szCs w:val="24"/>
+              </w:rPr>
+            </w:pPr>
+            <w:r>
+              <w:rPr>
+                <w:sz w:val="24"/>
+                <w:szCs w:val="24"/>
+              </w:rPr>
+              <w:t>15 Min</w:t>
+            </w:r>
+            <w:r>
+              <w:rPr>
+                <w:sz w:val="24"/>
+                <w:szCs w:val="24"/>
+              </w:rPr>
+              <w:t>.</w:t>
+            </w:r>
+          </w:p>
+        </w:tc>
+        <w:tc>
+          <w:tcPr>
+            <w:tcW w:w="2697" w:type="dxa"/>
+            <w:shd w:val="clear" w:color="auto" w:fill="DEEAF6" w:themeFill="accent1" w:themeFillTint="33"/>
+          </w:tcPr>
+          <w:p>
+            <w:pPr>
+              <w:jc w:val="center"/>
+              <w:rPr>
+                <w:sz w:val="24"/>
+                <w:szCs w:val="24"/>
+              </w:rPr>
+            </w:pPr>
+            <w:r>
+              <w:rPr>
+                <w:sz w:val="24"/>
+                <w:szCs w:val="24"/>
+              </w:rPr>
+              <w:t>Break</w:t>
+            </w:r>
+          </w:p>
+        </w:tc>
+        <w:tc>
+          <w:tcPr>
+            <w:tcW w:w="2698" w:type="dxa"/>
+            <w:shd w:val="clear" w:color="auto" w:fill="DEEAF6" w:themeFill="accent1" w:themeFillTint="33"/>
+          </w:tcPr>
+          <w:p>
+            <w:pPr>
+              <w:jc w:val="center"/>
+              <w:rPr>
+                <w:sz w:val="24"/>
+                <w:szCs w:val="24"/>
+              </w:rPr>
+            </w:pPr>
+          </w:p>
+        </w:tc>
+        <w:tc>
+          <w:tcPr>
+            <w:tcW w:w="2698" w:type="dxa"/>
+            <w:shd w:val="clear" w:color="auto" w:fill="DEEAF6" w:themeFill="accent1" w:themeFillTint="33"/>
+          </w:tcPr>
+          <w:p>
+            <w:pPr>
+              <w:jc w:val="center"/>
+              <w:rPr>
+                <w:sz w:val="24"/>
+                <w:szCs w:val="24"/>
+              </w:rPr>
+            </w:pPr>
+          </w:p>
+        </w:tc>
+      </w:tr>
+      <w:tr>
+        <w:tc>
+          <w:tcPr>
+            <w:tcW w:w="2697" w:type="dxa"/>
+          </w:tcPr>
+          <w:p>
+            <w:pPr>
+              <w:jc w:val="center"/>
+              <w:rPr>
+                <w:sz w:val="24"/>
+                <w:szCs w:val="24"/>
+              </w:rPr>
+            </w:pPr>
+            <w:r>
+              <w:rPr>
+                <w:sz w:val="24"/>
+                <w:szCs w:val="24"/>
+              </w:rPr>
+              <w:t>17:30</w:t>
+            </w:r>
+            <w:r>
+              <w:rPr>
+                <w:sz w:val="24"/>
+                <w:szCs w:val="24"/>
+              </w:rPr>
+              <w:t>-</w:t>
+            </w:r>
+            <w:r>
+              <w:rPr>
+                <w:sz w:val="24"/>
+                <w:szCs w:val="24"/>
+              </w:rPr>
+              <w:t>19:00</w:t>
+            </w:r>
+            <w:r>
+              <w:rPr>
+                <w:sz w:val="24"/>
+                <w:szCs w:val="24"/>
+              </w:rPr>
+              <w:t xml:space="preserve"> (Tehran)</w:t>
+            </w:r>
+          </w:p>
+          <w:p>
+            <w:pPr>
+              <w:jc w:val="center"/>
+              <w:rPr>
+                <w:sz w:val="24"/>
+                <w:szCs w:val="24"/>
+              </w:rPr>
+            </w:pPr>
+            <w:r>
+              <w:rPr>
+                <w:sz w:val="24"/>
+                <w:szCs w:val="24"/>
+              </w:rPr>
+              <w:t>13:00-14:30 (UTC)</w:t>
+            </w:r>
+          </w:p>
+        </w:tc>
+        <w:tc>
+          <w:tcPr>
+            <w:tcW w:w="2697" w:type="dxa"/>
+          </w:tcPr>
+          <w:p>
+            <w:pPr>
+              <w:jc w:val="center"/>
+              <w:rPr>
+                <w:sz w:val="24"/>
+                <w:szCs w:val="24"/>
+              </w:rPr>
+            </w:pPr>
+            <w:r>
+              <w:rPr>
+                <w:sz w:val="24"/>
+                <w:szCs w:val="24"/>
+              </w:rPr>
+              <w:t xml:space="preserve">Bard </w:t>
+            </w:r>
+            <w:proofErr w:type="spellStart"/>
+            <w:r>
+              <w:rPr>
+                <w:sz w:val="24"/>
+                <w:szCs w:val="24"/>
+              </w:rPr>
+              <w:t>Ermentrout</w:t>
+            </w:r>
+            <w:proofErr w:type="spellEnd"/>
+          </w:p>
+        </w:tc>
+        <w:tc>
+          <w:tcPr>
+            <w:tcW w:w="2698" w:type="dxa"/>
+          </w:tcPr>
+          <w:p>
+            <w:pPr>
+              <w:jc w:val="center"/>
+              <w:rPr>
+                <w:sz w:val="24"/>
+                <w:szCs w:val="24"/>
+              </w:rPr>
+            </w:pPr>
+            <w:r>
+              <w:rPr>
+                <w:sz w:val="24"/>
+                <w:szCs w:val="24"/>
+              </w:rPr>
+              <w:t>University of Pittsburgh</w:t>
+            </w:r>
+          </w:p>
+        </w:tc>
+        <w:tc>
+          <w:tcPr>
+            <w:tcW w:w="2698" w:type="dxa"/>
+          </w:tcPr>
+          <w:p>
+            <w:pPr>
+              <w:jc w:val="center"/>
+              <w:rPr>
+                <w:sz w:val="24"/>
+                <w:szCs w:val="24"/>
+              </w:rPr>
+            </w:pPr>
+            <w:r>
+              <w:rPr>
+                <w:sz w:val="24"/>
+                <w:szCs w:val="24"/>
+              </w:rPr>
+              <w:t>TBA</w:t>
+            </w:r>
+          </w:p>
         </w:tc>
       </w:tr>
     </w:tbl>
-    <w:p/>
+    <w:p>
+      <w:pPr>
+        <w:rPr>
+          <w:sz w:val="24"/>
+          <w:szCs w:val="24"/>
+        </w:rPr>
+      </w:pPr>
+    </w:p>
+    <w:p>
+      <w:pPr>
+        <w:rPr>
+          <w:sz w:val="28"/>
+          <w:szCs w:val="28"/>
+        </w:rPr>
+      </w:pPr>
+      <w:r>
+        <w:rPr>
+          <w:color w:val="C00000"/>
+          <w:sz w:val="28"/>
+          <w:szCs w:val="28"/>
+        </w:rPr>
+        <w:t>Second</w:t>
+      </w:r>
+      <w:r>
+        <w:rPr>
+          <w:color w:val="C00000"/>
+          <w:sz w:val="28"/>
+          <w:szCs w:val="28"/>
+        </w:rPr>
+        <w:t xml:space="preserve"> day,</w:t>
+      </w:r>
+      <w:r>
+        <w:rPr>
+          <w:sz w:val="28"/>
+          <w:szCs w:val="28"/>
+        </w:rPr>
+        <w:t xml:space="preserve"> </w:t>
+      </w:r>
+      <w:r>
+        <w:rPr>
+          <w:sz w:val="28"/>
+          <w:szCs w:val="28"/>
+        </w:rPr>
+        <w:t>Thursday, July 8</w:t>
+      </w:r>
+      <w:r>
+        <w:rPr>
+          <w:sz w:val="28"/>
+          <w:szCs w:val="28"/>
+        </w:rPr>
+        <w:t>, 2021</w:t>
+      </w:r>
+    </w:p>
+    <w:tbl>
+      <w:tblPr>
+        <w:tblStyle w:val="TableGrid"/>
+        <w:tblW w:w="0" w:type="auto"/>
+        <w:tblLook w:val="04A0" w:firstRow="1" w:lastRow="0" w:firstColumn="1" w:lastColumn="0" w:noHBand="0" w:noVBand="1"/>
+      </w:tblPr>
+      <w:tblGrid>
+        <w:gridCol w:w="2697"/>
+        <w:gridCol w:w="2697"/>
+        <w:gridCol w:w="2698"/>
+        <w:gridCol w:w="2698"/>
+      </w:tblGrid>
+      <w:tr>
+        <w:tc>
+          <w:tcPr>
+            <w:tcW w:w="2697" w:type="dxa"/>
+            <w:shd w:val="clear" w:color="auto" w:fill="C00000"/>
+          </w:tcPr>
+          <w:p>
+            <w:pPr>
+              <w:jc w:val="center"/>
+              <w:rPr>
+                <w:sz w:val="24"/>
+                <w:szCs w:val="24"/>
+              </w:rPr>
+            </w:pPr>
+            <w:r>
+              <w:rPr>
+                <w:sz w:val="24"/>
+                <w:szCs w:val="24"/>
+              </w:rPr>
+              <w:t>Time (Tehran)</w:t>
+            </w:r>
+          </w:p>
+          <w:p>
+            <w:pPr>
+              <w:jc w:val="center"/>
+              <w:rPr>
+                <w:sz w:val="24"/>
+                <w:szCs w:val="24"/>
+                <w:rtl/>
+                <w:lang w:bidi="fa-IR"/>
+              </w:rPr>
+            </w:pPr>
+            <w:r>
+              <w:rPr>
+                <w:sz w:val="24"/>
+                <w:szCs w:val="24"/>
+              </w:rPr>
+              <w:t>Time (UTC)</w:t>
+            </w:r>
+          </w:p>
+        </w:tc>
+        <w:tc>
+          <w:tcPr>
+            <w:tcW w:w="2697" w:type="dxa"/>
+            <w:shd w:val="clear" w:color="auto" w:fill="C00000"/>
+          </w:tcPr>
+          <w:p>
+            <w:pPr>
+              <w:jc w:val="center"/>
+              <w:rPr>
+                <w:sz w:val="24"/>
+                <w:szCs w:val="24"/>
+              </w:rPr>
+            </w:pPr>
+            <w:r>
+              <w:rPr>
+                <w:sz w:val="24"/>
+                <w:szCs w:val="24"/>
+              </w:rPr>
+              <w:t>Speaker</w:t>
+            </w:r>
+          </w:p>
+        </w:tc>
+        <w:tc>
+          <w:tcPr>
+            <w:tcW w:w="2698" w:type="dxa"/>
+            <w:shd w:val="clear" w:color="auto" w:fill="C00000"/>
+          </w:tcPr>
+          <w:p>
+            <w:pPr>
+              <w:jc w:val="center"/>
+              <w:rPr>
+                <w:sz w:val="24"/>
+                <w:szCs w:val="24"/>
+              </w:rPr>
+            </w:pPr>
+            <w:r>
+              <w:rPr>
+                <w:sz w:val="24"/>
+                <w:szCs w:val="24"/>
+              </w:rPr>
+              <w:t>from</w:t>
+            </w:r>
+          </w:p>
+        </w:tc>
+        <w:tc>
+          <w:tcPr>
+            <w:tcW w:w="2698" w:type="dxa"/>
+            <w:shd w:val="clear" w:color="auto" w:fill="C00000"/>
+          </w:tcPr>
+          <w:p>
+            <w:pPr>
+              <w:jc w:val="center"/>
+              <w:rPr>
+                <w:sz w:val="24"/>
+                <w:szCs w:val="24"/>
+              </w:rPr>
+            </w:pPr>
+            <w:r>
+              <w:rPr>
+                <w:sz w:val="24"/>
+                <w:szCs w:val="24"/>
+              </w:rPr>
+              <w:t xml:space="preserve">Title </w:t>
+            </w:r>
+          </w:p>
+        </w:tc>
+      </w:tr>
+      <w:tr>
+        <w:tc>
+          <w:tcPr>
+            <w:tcW w:w="2697" w:type="dxa"/>
+          </w:tcPr>
+          <w:p>
+            <w:pPr>
+              <w:jc w:val="center"/>
+              <w:rPr>
+                <w:sz w:val="24"/>
+                <w:szCs w:val="24"/>
+              </w:rPr>
+            </w:pPr>
+            <w:r>
+              <w:rPr>
+                <w:sz w:val="24"/>
+                <w:szCs w:val="24"/>
+              </w:rPr>
+              <w:t>14:00-15:30</w:t>
+            </w:r>
+            <w:r>
+              <w:rPr>
+                <w:sz w:val="24"/>
+                <w:szCs w:val="24"/>
+              </w:rPr>
+              <w:t xml:space="preserve"> (Tehran)</w:t>
+            </w:r>
+          </w:p>
+          <w:p>
+            <w:pPr>
+              <w:jc w:val="center"/>
+              <w:rPr>
+                <w:sz w:val="24"/>
+                <w:szCs w:val="24"/>
+              </w:rPr>
+            </w:pPr>
+            <w:r>
+              <w:rPr>
+                <w:sz w:val="24"/>
+                <w:szCs w:val="24"/>
+              </w:rPr>
+              <w:t>9:30-</w:t>
+            </w:r>
+            <w:r>
+              <w:rPr>
+                <w:sz w:val="24"/>
+                <w:szCs w:val="24"/>
+              </w:rPr>
+              <w:t>11:00</w:t>
+            </w:r>
+            <w:r>
+              <w:rPr>
+                <w:sz w:val="24"/>
+                <w:szCs w:val="24"/>
+              </w:rPr>
+              <w:t xml:space="preserve"> </w:t>
+            </w:r>
+            <w:r>
+              <w:rPr>
+                <w:sz w:val="24"/>
+                <w:szCs w:val="24"/>
+              </w:rPr>
+              <w:t>(UTC)</w:t>
+            </w:r>
+          </w:p>
+        </w:tc>
+        <w:tc>
+          <w:tcPr>
+            <w:tcW w:w="2697" w:type="dxa"/>
+          </w:tcPr>
+          <w:p>
+            <w:pPr>
+              <w:jc w:val="center"/>
+              <w:rPr>
+                <w:sz w:val="24"/>
+                <w:szCs w:val="24"/>
+              </w:rPr>
+            </w:pPr>
+            <w:proofErr w:type="spellStart"/>
+            <w:r>
+              <w:rPr>
+                <w:sz w:val="24"/>
+                <w:szCs w:val="24"/>
+              </w:rPr>
+              <w:t>Maniya</w:t>
+            </w:r>
+            <w:proofErr w:type="spellEnd"/>
+            <w:r>
+              <w:rPr>
+                <w:sz w:val="24"/>
+                <w:szCs w:val="24"/>
+              </w:rPr>
+              <w:t xml:space="preserve"> </w:t>
+            </w:r>
+            <w:proofErr w:type="spellStart"/>
+            <w:r>
+              <w:rPr>
+                <w:sz w:val="24"/>
+                <w:szCs w:val="24"/>
+              </w:rPr>
+              <w:t>Maleki</w:t>
+            </w:r>
+            <w:proofErr w:type="spellEnd"/>
+          </w:p>
+        </w:tc>
+        <w:tc>
+          <w:tcPr>
+            <w:tcW w:w="2698" w:type="dxa"/>
+          </w:tcPr>
+          <w:p>
+            <w:pPr>
+              <w:jc w:val="center"/>
+              <w:rPr>
+                <w:sz w:val="24"/>
+                <w:szCs w:val="24"/>
+              </w:rPr>
+            </w:pPr>
+            <w:r>
+              <w:rPr>
+                <w:sz w:val="24"/>
+                <w:szCs w:val="24"/>
+              </w:rPr>
+              <w:t>IASBS</w:t>
+            </w:r>
+          </w:p>
+        </w:tc>
+        <w:tc>
+          <w:tcPr>
+            <w:tcW w:w="2698" w:type="dxa"/>
+          </w:tcPr>
+          <w:p>
+            <w:pPr>
+              <w:jc w:val="center"/>
+              <w:rPr>
+                <w:sz w:val="24"/>
+                <w:szCs w:val="24"/>
+              </w:rPr>
+            </w:pPr>
+            <w:r>
+              <w:rPr>
+                <w:sz w:val="24"/>
+                <w:szCs w:val="24"/>
+              </w:rPr>
+              <w:t>TBA</w:t>
+            </w:r>
+          </w:p>
+        </w:tc>
+      </w:tr>
+      <w:tr>
+        <w:tc>
+          <w:tcPr>
+            <w:tcW w:w="2697" w:type="dxa"/>
+            <w:shd w:val="clear" w:color="auto" w:fill="DEEAF6" w:themeFill="accent1" w:themeFillTint="33"/>
+          </w:tcPr>
+          <w:p>
+            <w:pPr>
+              <w:jc w:val="center"/>
+              <w:rPr>
+                <w:sz w:val="24"/>
+                <w:szCs w:val="24"/>
+              </w:rPr>
+            </w:pPr>
+            <w:r>
+              <w:rPr>
+                <w:sz w:val="24"/>
+                <w:szCs w:val="24"/>
+              </w:rPr>
+              <w:t>15 Min.</w:t>
+            </w:r>
+          </w:p>
+        </w:tc>
+        <w:tc>
+          <w:tcPr>
+            <w:tcW w:w="2697" w:type="dxa"/>
+            <w:shd w:val="clear" w:color="auto" w:fill="DEEAF6" w:themeFill="accent1" w:themeFillTint="33"/>
+          </w:tcPr>
+          <w:p>
+            <w:pPr>
+              <w:jc w:val="center"/>
+              <w:rPr>
+                <w:sz w:val="24"/>
+                <w:szCs w:val="24"/>
+              </w:rPr>
+            </w:pPr>
+            <w:r>
+              <w:rPr>
+                <w:sz w:val="24"/>
+                <w:szCs w:val="24"/>
+              </w:rPr>
+              <w:t xml:space="preserve">Break </w:t>
+            </w:r>
+          </w:p>
+        </w:tc>
+        <w:tc>
+          <w:tcPr>
+            <w:tcW w:w="2698" w:type="dxa"/>
+            <w:shd w:val="clear" w:color="auto" w:fill="DEEAF6" w:themeFill="accent1" w:themeFillTint="33"/>
+          </w:tcPr>
+          <w:p>
+            <w:pPr>
+              <w:jc w:val="center"/>
+              <w:rPr>
+                <w:sz w:val="24"/>
+                <w:szCs w:val="24"/>
+              </w:rPr>
+            </w:pPr>
+          </w:p>
+        </w:tc>
+        <w:tc>
+          <w:tcPr>
+            <w:tcW w:w="2698" w:type="dxa"/>
+            <w:shd w:val="clear" w:color="auto" w:fill="DEEAF6" w:themeFill="accent1" w:themeFillTint="33"/>
+          </w:tcPr>
+          <w:p>
+            <w:pPr>
+              <w:jc w:val="center"/>
+              <w:rPr>
+                <w:sz w:val="24"/>
+                <w:szCs w:val="24"/>
+              </w:rPr>
+            </w:pPr>
+          </w:p>
+        </w:tc>
+      </w:tr>
+      <w:tr>
+        <w:tc>
+          <w:tcPr>
+            <w:tcW w:w="2697" w:type="dxa"/>
+          </w:tcPr>
+          <w:p>
+            <w:pPr>
+              <w:jc w:val="center"/>
+              <w:rPr>
+                <w:sz w:val="24"/>
+                <w:szCs w:val="24"/>
+              </w:rPr>
+            </w:pPr>
+            <w:r>
+              <w:rPr>
+                <w:sz w:val="24"/>
+                <w:szCs w:val="24"/>
+              </w:rPr>
+              <w:t>15:45-17:15</w:t>
+            </w:r>
+            <w:r>
+              <w:rPr>
+                <w:sz w:val="24"/>
+                <w:szCs w:val="24"/>
+              </w:rPr>
+              <w:t xml:space="preserve"> (Tehran)</w:t>
+            </w:r>
+          </w:p>
+          <w:p>
+            <w:pPr>
+              <w:jc w:val="center"/>
+              <w:rPr>
+                <w:sz w:val="24"/>
+                <w:szCs w:val="24"/>
+              </w:rPr>
+            </w:pPr>
+            <w:r>
+              <w:rPr>
+                <w:sz w:val="24"/>
+                <w:szCs w:val="24"/>
+              </w:rPr>
+              <w:t>11:15-12:45 (UTC)</w:t>
+            </w:r>
+          </w:p>
+        </w:tc>
+        <w:tc>
+          <w:tcPr>
+            <w:tcW w:w="2697" w:type="dxa"/>
+          </w:tcPr>
+          <w:p>
+            <w:pPr>
+              <w:jc w:val="center"/>
+              <w:rPr>
+                <w:sz w:val="24"/>
+                <w:szCs w:val="24"/>
+              </w:rPr>
+            </w:pPr>
+            <w:r>
+              <w:rPr>
+                <w:sz w:val="24"/>
+                <w:szCs w:val="24"/>
+              </w:rPr>
+              <w:t xml:space="preserve">Amin </w:t>
+            </w:r>
+            <w:proofErr w:type="spellStart"/>
+            <w:r>
+              <w:rPr>
+                <w:sz w:val="24"/>
+                <w:szCs w:val="24"/>
+              </w:rPr>
+              <w:t>Doostmohammadi</w:t>
+            </w:r>
+            <w:proofErr w:type="spellEnd"/>
+          </w:p>
+        </w:tc>
+        <w:tc>
+          <w:tcPr>
+            <w:tcW w:w="2698" w:type="dxa"/>
+          </w:tcPr>
+          <w:p>
+            <w:pPr>
+              <w:jc w:val="center"/>
+              <w:rPr>
+                <w:sz w:val="24"/>
+                <w:szCs w:val="24"/>
+              </w:rPr>
+            </w:pPr>
+            <w:r>
+              <w:rPr>
+                <w:sz w:val="24"/>
+                <w:szCs w:val="24"/>
+              </w:rPr>
+              <w:t>University of Copenhagen</w:t>
+            </w:r>
+          </w:p>
+        </w:tc>
+        <w:tc>
+          <w:tcPr>
+            <w:tcW w:w="2698" w:type="dxa"/>
+          </w:tcPr>
+          <w:p>
+            <w:pPr>
+              <w:jc w:val="center"/>
+              <w:rPr>
+                <w:sz w:val="24"/>
+                <w:szCs w:val="24"/>
+              </w:rPr>
+            </w:pPr>
+            <w:r>
+              <w:rPr>
+                <w:sz w:val="24"/>
+                <w:szCs w:val="24"/>
+              </w:rPr>
+              <w:t>TBA</w:t>
+            </w:r>
+          </w:p>
+        </w:tc>
+      </w:tr>
+      <w:tr>
+        <w:tc>
+          <w:tcPr>
+            <w:tcW w:w="2697" w:type="dxa"/>
+            <w:shd w:val="clear" w:color="auto" w:fill="DEEAF6" w:themeFill="accent1" w:themeFillTint="33"/>
+          </w:tcPr>
+          <w:p>
+            <w:pPr>
+              <w:jc w:val="center"/>
+              <w:rPr>
+                <w:sz w:val="24"/>
+                <w:szCs w:val="24"/>
+              </w:rPr>
+            </w:pPr>
+            <w:r>
+              <w:rPr>
+                <w:sz w:val="24"/>
+                <w:szCs w:val="24"/>
+              </w:rPr>
+              <w:t>1</w:t>
+            </w:r>
+            <w:r>
+              <w:rPr>
+                <w:sz w:val="24"/>
+                <w:szCs w:val="24"/>
+              </w:rPr>
+              <w:t>5 Min</w:t>
+            </w:r>
+            <w:r>
+              <w:rPr>
+                <w:sz w:val="24"/>
+                <w:szCs w:val="24"/>
+              </w:rPr>
+              <w:t>.</w:t>
+            </w:r>
+          </w:p>
+        </w:tc>
+        <w:tc>
+          <w:tcPr>
+            <w:tcW w:w="2697" w:type="dxa"/>
+            <w:shd w:val="clear" w:color="auto" w:fill="DEEAF6" w:themeFill="accent1" w:themeFillTint="33"/>
+          </w:tcPr>
+          <w:p>
+            <w:pPr>
+              <w:jc w:val="center"/>
+              <w:rPr>
+                <w:sz w:val="24"/>
+                <w:szCs w:val="24"/>
+              </w:rPr>
+            </w:pPr>
+            <w:r>
+              <w:rPr>
+                <w:sz w:val="24"/>
+                <w:szCs w:val="24"/>
+              </w:rPr>
+              <w:t xml:space="preserve">Break </w:t>
+            </w:r>
+          </w:p>
+        </w:tc>
+        <w:tc>
+          <w:tcPr>
+            <w:tcW w:w="2698" w:type="dxa"/>
+            <w:shd w:val="clear" w:color="auto" w:fill="DEEAF6" w:themeFill="accent1" w:themeFillTint="33"/>
+          </w:tcPr>
+          <w:p>
+            <w:pPr>
+              <w:jc w:val="center"/>
+              <w:rPr>
+                <w:sz w:val="24"/>
+                <w:szCs w:val="24"/>
+              </w:rPr>
+            </w:pPr>
+          </w:p>
+        </w:tc>
+        <w:tc>
+          <w:tcPr>
+            <w:tcW w:w="2698" w:type="dxa"/>
+            <w:shd w:val="clear" w:color="auto" w:fill="DEEAF6" w:themeFill="accent1" w:themeFillTint="33"/>
+          </w:tcPr>
+          <w:p>
+            <w:pPr>
+              <w:jc w:val="center"/>
+              <w:rPr>
+                <w:sz w:val="24"/>
+                <w:szCs w:val="24"/>
+              </w:rPr>
+            </w:pPr>
+          </w:p>
+        </w:tc>
+      </w:tr>
+      <w:tr>
+        <w:tc>
+          <w:tcPr>
+            <w:tcW w:w="2697" w:type="dxa"/>
+          </w:tcPr>
+          <w:p>
+            <w:pPr>
+              <w:jc w:val="center"/>
+              <w:rPr>
+                <w:sz w:val="24"/>
+                <w:szCs w:val="24"/>
+              </w:rPr>
+            </w:pPr>
+            <w:r>
+              <w:rPr>
+                <w:sz w:val="24"/>
+                <w:szCs w:val="24"/>
+              </w:rPr>
+              <w:t>17:30</w:t>
+            </w:r>
+            <w:r>
+              <w:rPr>
+                <w:sz w:val="24"/>
+                <w:szCs w:val="24"/>
+              </w:rPr>
+              <w:t>-</w:t>
+            </w:r>
+            <w:r>
+              <w:rPr>
+                <w:sz w:val="24"/>
+                <w:szCs w:val="24"/>
+              </w:rPr>
+              <w:t>19:00</w:t>
+            </w:r>
+            <w:r>
+              <w:rPr>
+                <w:sz w:val="24"/>
+                <w:szCs w:val="24"/>
+              </w:rPr>
+              <w:t xml:space="preserve"> (Tehran)</w:t>
+            </w:r>
+          </w:p>
+          <w:p>
+            <w:pPr>
+              <w:jc w:val="center"/>
+              <w:rPr>
+                <w:sz w:val="24"/>
+                <w:szCs w:val="24"/>
+              </w:rPr>
+            </w:pPr>
+            <w:r>
+              <w:rPr>
+                <w:sz w:val="24"/>
+                <w:szCs w:val="24"/>
+              </w:rPr>
+              <w:t>13:00-14:30 (UTC)</w:t>
+            </w:r>
+          </w:p>
+        </w:tc>
+        <w:tc>
+          <w:tcPr>
+            <w:tcW w:w="2697" w:type="dxa"/>
+          </w:tcPr>
+          <w:p>
+            <w:pPr>
+              <w:jc w:val="center"/>
+              <w:rPr>
+                <w:sz w:val="24"/>
+                <w:szCs w:val="24"/>
+              </w:rPr>
+            </w:pPr>
+            <w:r>
+              <w:rPr>
+                <w:sz w:val="24"/>
+                <w:szCs w:val="24"/>
+              </w:rPr>
+              <w:t xml:space="preserve">Mohammad </w:t>
+            </w:r>
+            <w:proofErr w:type="spellStart"/>
+            <w:r>
+              <w:rPr>
+                <w:sz w:val="24"/>
+                <w:szCs w:val="24"/>
+              </w:rPr>
+              <w:t>Kohandel</w:t>
+            </w:r>
+            <w:proofErr w:type="spellEnd"/>
+          </w:p>
+        </w:tc>
+        <w:tc>
+          <w:tcPr>
+            <w:tcW w:w="2698" w:type="dxa"/>
+          </w:tcPr>
+          <w:p>
+            <w:pPr>
+              <w:jc w:val="center"/>
+              <w:rPr>
+                <w:sz w:val="24"/>
+                <w:szCs w:val="24"/>
+              </w:rPr>
+            </w:pPr>
+            <w:r>
+              <w:rPr>
+                <w:sz w:val="24"/>
+                <w:szCs w:val="24"/>
+              </w:rPr>
+              <w:t>University of Waterloo</w:t>
+            </w:r>
+          </w:p>
+        </w:tc>
+        <w:tc>
+          <w:tcPr>
+            <w:tcW w:w="2698" w:type="dxa"/>
+          </w:tcPr>
+          <w:p>
+            <w:pPr>
+              <w:jc w:val="center"/>
+              <w:rPr>
+                <w:sz w:val="24"/>
+                <w:szCs w:val="24"/>
+              </w:rPr>
+            </w:pPr>
+            <w:r>
+              <w:rPr>
+                <w:sz w:val="24"/>
+                <w:szCs w:val="24"/>
+              </w:rPr>
+              <w:t>TBA</w:t>
+            </w:r>
+          </w:p>
+        </w:tc>
+      </w:tr>
+    </w:tbl>
+    <w:p>
+      <w:pPr>
+        <w:rPr>
+          <w:sz w:val="24"/>
+          <w:szCs w:val="24"/>
+        </w:rPr>
+      </w:pPr>
+    </w:p>
+    <w:p>
+      <w:pPr>
+        <w:rPr>
+          <w:sz w:val="28"/>
+          <w:szCs w:val="28"/>
+        </w:rPr>
+      </w:pPr>
+      <w:bookmarkStart w:id="0" w:name="_GoBack"/>
+      <w:r>
+        <w:rPr>
+          <w:color w:val="C00000"/>
+          <w:sz w:val="28"/>
+          <w:szCs w:val="28"/>
+        </w:rPr>
+        <w:t xml:space="preserve">Third </w:t>
+      </w:r>
+      <w:r>
+        <w:rPr>
+          <w:color w:val="C00000"/>
+          <w:sz w:val="28"/>
+          <w:szCs w:val="28"/>
+        </w:rPr>
+        <w:t>day,</w:t>
+      </w:r>
+      <w:r>
+        <w:rPr>
+          <w:sz w:val="28"/>
+          <w:szCs w:val="28"/>
+        </w:rPr>
+        <w:t xml:space="preserve"> </w:t>
+      </w:r>
+      <w:r>
+        <w:rPr>
+          <w:sz w:val="28"/>
+          <w:szCs w:val="28"/>
+        </w:rPr>
+        <w:t>Friday, July 9</w:t>
+      </w:r>
+      <w:r>
+        <w:rPr>
+          <w:sz w:val="28"/>
+          <w:szCs w:val="28"/>
+        </w:rPr>
+        <w:t>, 2021</w:t>
+      </w:r>
+    </w:p>
+    <w:tbl>
+      <w:tblPr>
+        <w:tblStyle w:val="TableGrid"/>
+        <w:tblW w:w="0" w:type="auto"/>
+        <w:tblLook w:val="04A0" w:firstRow="1" w:lastRow="0" w:firstColumn="1" w:lastColumn="0" w:noHBand="0" w:noVBand="1"/>
+      </w:tblPr>
+      <w:tblGrid>
+        <w:gridCol w:w="2697"/>
+        <w:gridCol w:w="2697"/>
+        <w:gridCol w:w="2698"/>
+        <w:gridCol w:w="2698"/>
+      </w:tblGrid>
+      <w:tr>
+        <w:tc>
+          <w:tcPr>
+            <w:tcW w:w="2697" w:type="dxa"/>
+            <w:shd w:val="clear" w:color="auto" w:fill="C00000"/>
+          </w:tcPr>
+          <w:bookmarkEnd w:id="0"/>
+          <w:p>
+            <w:pPr>
+              <w:jc w:val="center"/>
+              <w:rPr>
+                <w:sz w:val="24"/>
+                <w:szCs w:val="24"/>
+              </w:rPr>
+            </w:pPr>
+            <w:r>
+              <w:rPr>
+                <w:sz w:val="24"/>
+                <w:szCs w:val="24"/>
+              </w:rPr>
+              <w:t>Time (Tehran)</w:t>
+            </w:r>
+          </w:p>
+          <w:p>
+            <w:pPr>
+              <w:jc w:val="center"/>
+              <w:rPr>
+                <w:sz w:val="24"/>
+                <w:szCs w:val="24"/>
+                <w:rtl/>
+                <w:lang w:bidi="fa-IR"/>
+              </w:rPr>
+            </w:pPr>
+            <w:r>
+              <w:rPr>
+                <w:sz w:val="24"/>
+                <w:szCs w:val="24"/>
+              </w:rPr>
+              <w:t>Time (UTC)</w:t>
+            </w:r>
+          </w:p>
+        </w:tc>
+        <w:tc>
+          <w:tcPr>
+            <w:tcW w:w="2697" w:type="dxa"/>
+            <w:shd w:val="clear" w:color="auto" w:fill="C00000"/>
+          </w:tcPr>
+          <w:p>
+            <w:pPr>
+              <w:jc w:val="center"/>
+              <w:rPr>
+                <w:sz w:val="24"/>
+                <w:szCs w:val="24"/>
+              </w:rPr>
+            </w:pPr>
+            <w:r>
+              <w:rPr>
+                <w:sz w:val="24"/>
+                <w:szCs w:val="24"/>
+              </w:rPr>
+              <w:t>Speaker</w:t>
+            </w:r>
+          </w:p>
+        </w:tc>
+        <w:tc>
+          <w:tcPr>
+            <w:tcW w:w="2698" w:type="dxa"/>
+            <w:shd w:val="clear" w:color="auto" w:fill="C00000"/>
+          </w:tcPr>
+          <w:p>
+            <w:pPr>
+              <w:jc w:val="center"/>
+              <w:rPr>
+                <w:sz w:val="24"/>
+                <w:szCs w:val="24"/>
+              </w:rPr>
+            </w:pPr>
+            <w:r>
+              <w:rPr>
+                <w:sz w:val="24"/>
+                <w:szCs w:val="24"/>
+              </w:rPr>
+              <w:t>from</w:t>
+            </w:r>
+          </w:p>
+        </w:tc>
+        <w:tc>
+          <w:tcPr>
+            <w:tcW w:w="2698" w:type="dxa"/>
+            <w:shd w:val="clear" w:color="auto" w:fill="C00000"/>
+          </w:tcPr>
+          <w:p>
+            <w:pPr>
+              <w:jc w:val="center"/>
+              <w:rPr>
+                <w:sz w:val="24"/>
+                <w:szCs w:val="24"/>
+              </w:rPr>
+            </w:pPr>
+            <w:r>
+              <w:rPr>
+                <w:sz w:val="24"/>
+                <w:szCs w:val="24"/>
+              </w:rPr>
+              <w:t xml:space="preserve">Title </w:t>
+            </w:r>
+          </w:p>
+        </w:tc>
+      </w:tr>
+      <w:tr>
+        <w:tc>
+          <w:tcPr>
+            <w:tcW w:w="2697" w:type="dxa"/>
+          </w:tcPr>
+          <w:p>
+            <w:pPr>
+              <w:jc w:val="center"/>
+              <w:rPr>
+                <w:sz w:val="24"/>
+                <w:szCs w:val="24"/>
+              </w:rPr>
+            </w:pPr>
+            <w:r>
+              <w:rPr>
+                <w:sz w:val="24"/>
+                <w:szCs w:val="24"/>
+              </w:rPr>
+              <w:t>14:00-15:30</w:t>
+            </w:r>
+            <w:r>
+              <w:rPr>
+                <w:sz w:val="24"/>
+                <w:szCs w:val="24"/>
+              </w:rPr>
+              <w:t xml:space="preserve"> (Tehran)</w:t>
+            </w:r>
+          </w:p>
+          <w:p>
+            <w:pPr>
+              <w:jc w:val="center"/>
+              <w:rPr>
+                <w:sz w:val="24"/>
+                <w:szCs w:val="24"/>
+              </w:rPr>
+            </w:pPr>
+            <w:r>
+              <w:rPr>
+                <w:sz w:val="24"/>
+                <w:szCs w:val="24"/>
+              </w:rPr>
+              <w:t>9:30-11:00 (UTC)</w:t>
+            </w:r>
+          </w:p>
+        </w:tc>
+        <w:tc>
+          <w:tcPr>
+            <w:tcW w:w="2697" w:type="dxa"/>
+          </w:tcPr>
+          <w:p>
+            <w:pPr>
+              <w:jc w:val="center"/>
+              <w:rPr>
+                <w:sz w:val="24"/>
+                <w:szCs w:val="24"/>
+                <w:rtl/>
+                <w:lang w:bidi="fa-IR"/>
+              </w:rPr>
+            </w:pPr>
+            <w:r>
+              <w:rPr>
+                <w:sz w:val="24"/>
+                <w:szCs w:val="24"/>
+                <w:lang w:bidi="fa-IR"/>
+              </w:rPr>
+              <w:t xml:space="preserve">Paul </w:t>
+            </w:r>
+            <w:proofErr w:type="spellStart"/>
+            <w:r>
+              <w:rPr>
+                <w:sz w:val="24"/>
+                <w:szCs w:val="24"/>
+                <w:lang w:bidi="fa-IR"/>
+              </w:rPr>
+              <w:t>Blom</w:t>
+            </w:r>
+            <w:proofErr w:type="spellEnd"/>
+          </w:p>
+        </w:tc>
+        <w:tc>
+          <w:tcPr>
+            <w:tcW w:w="2698" w:type="dxa"/>
+          </w:tcPr>
+          <w:p>
+            <w:pPr>
+              <w:jc w:val="center"/>
+              <w:rPr>
+                <w:sz w:val="24"/>
+                <w:szCs w:val="24"/>
+              </w:rPr>
+            </w:pPr>
+            <w:r>
+              <w:rPr>
+                <w:sz w:val="24"/>
+                <w:szCs w:val="24"/>
+              </w:rPr>
+              <w:t xml:space="preserve">max </w:t>
+            </w:r>
+            <w:proofErr w:type="spellStart"/>
+            <w:r>
+              <w:rPr>
+                <w:sz w:val="24"/>
+                <w:szCs w:val="24"/>
+              </w:rPr>
+              <w:t>planck</w:t>
+            </w:r>
+            <w:proofErr w:type="spellEnd"/>
+            <w:r>
+              <w:rPr>
+                <w:sz w:val="24"/>
+                <w:szCs w:val="24"/>
+              </w:rPr>
+              <w:t xml:space="preserve"> institute for polymer research</w:t>
+            </w:r>
+          </w:p>
+        </w:tc>
+        <w:tc>
+          <w:tcPr>
+            <w:tcW w:w="2698" w:type="dxa"/>
+          </w:tcPr>
+          <w:p>
+            <w:pPr>
+              <w:jc w:val="center"/>
+              <w:rPr>
+                <w:sz w:val="24"/>
+                <w:szCs w:val="24"/>
+              </w:rPr>
+            </w:pPr>
+            <w:r>
+              <w:rPr>
+                <w:sz w:val="24"/>
+                <w:szCs w:val="24"/>
+              </w:rPr>
+              <w:t>TBA</w:t>
+            </w:r>
+          </w:p>
+        </w:tc>
+      </w:tr>
+      <w:tr>
+        <w:tc>
+          <w:tcPr>
+            <w:tcW w:w="2697" w:type="dxa"/>
+            <w:shd w:val="clear" w:color="auto" w:fill="DEEAF6" w:themeFill="accent1" w:themeFillTint="33"/>
+          </w:tcPr>
+          <w:p>
+            <w:pPr>
+              <w:jc w:val="center"/>
+              <w:rPr>
+                <w:sz w:val="24"/>
+                <w:szCs w:val="24"/>
+              </w:rPr>
+            </w:pPr>
+            <w:r>
+              <w:rPr>
+                <w:sz w:val="24"/>
+                <w:szCs w:val="24"/>
+              </w:rPr>
+              <w:t>15 Min.</w:t>
+            </w:r>
+          </w:p>
+        </w:tc>
+        <w:tc>
+          <w:tcPr>
+            <w:tcW w:w="2697" w:type="dxa"/>
+            <w:shd w:val="clear" w:color="auto" w:fill="DEEAF6" w:themeFill="accent1" w:themeFillTint="33"/>
+          </w:tcPr>
+          <w:p>
+            <w:pPr>
+              <w:jc w:val="center"/>
+              <w:rPr>
+                <w:sz w:val="24"/>
+                <w:szCs w:val="24"/>
+              </w:rPr>
+            </w:pPr>
+            <w:r>
+              <w:rPr>
+                <w:sz w:val="24"/>
+                <w:szCs w:val="24"/>
+              </w:rPr>
+              <w:t>Break</w:t>
+            </w:r>
+          </w:p>
+        </w:tc>
+        <w:tc>
+          <w:tcPr>
+            <w:tcW w:w="2698" w:type="dxa"/>
+            <w:shd w:val="clear" w:color="auto" w:fill="DEEAF6" w:themeFill="accent1" w:themeFillTint="33"/>
+          </w:tcPr>
+          <w:p>
+            <w:pPr>
+              <w:jc w:val="center"/>
+              <w:rPr>
+                <w:sz w:val="24"/>
+                <w:szCs w:val="24"/>
+              </w:rPr>
+            </w:pPr>
+          </w:p>
+        </w:tc>
+        <w:tc>
+          <w:tcPr>
+            <w:tcW w:w="2698" w:type="dxa"/>
+            <w:shd w:val="clear" w:color="auto" w:fill="DEEAF6" w:themeFill="accent1" w:themeFillTint="33"/>
+          </w:tcPr>
+          <w:p>
+            <w:pPr>
+              <w:jc w:val="center"/>
+              <w:rPr>
+                <w:sz w:val="24"/>
+                <w:szCs w:val="24"/>
+              </w:rPr>
+            </w:pPr>
+          </w:p>
+        </w:tc>
+      </w:tr>
+      <w:tr>
+        <w:tc>
+          <w:tcPr>
+            <w:tcW w:w="2697" w:type="dxa"/>
+          </w:tcPr>
+          <w:p>
+            <w:pPr>
+              <w:jc w:val="center"/>
+              <w:rPr>
+                <w:sz w:val="24"/>
+                <w:szCs w:val="24"/>
+              </w:rPr>
+            </w:pPr>
+            <w:r>
+              <w:rPr>
+                <w:sz w:val="24"/>
+                <w:szCs w:val="24"/>
+              </w:rPr>
+              <w:t>15:45-17:15</w:t>
+            </w:r>
+            <w:r>
+              <w:rPr>
+                <w:sz w:val="24"/>
+                <w:szCs w:val="24"/>
+              </w:rPr>
+              <w:t xml:space="preserve"> (Tehran)</w:t>
+            </w:r>
+          </w:p>
+          <w:p>
+            <w:pPr>
+              <w:jc w:val="center"/>
+              <w:rPr>
+                <w:sz w:val="24"/>
+                <w:szCs w:val="24"/>
+              </w:rPr>
+            </w:pPr>
+            <w:r>
+              <w:rPr>
+                <w:sz w:val="24"/>
+                <w:szCs w:val="24"/>
+              </w:rPr>
+              <w:t>11:15-12:45 (UTC)</w:t>
+            </w:r>
+          </w:p>
+        </w:tc>
+        <w:tc>
+          <w:tcPr>
+            <w:tcW w:w="2697" w:type="dxa"/>
+          </w:tcPr>
+          <w:p>
+            <w:pPr>
+              <w:jc w:val="center"/>
+              <w:rPr>
+                <w:sz w:val="24"/>
+                <w:szCs w:val="24"/>
+              </w:rPr>
+            </w:pPr>
+            <w:r>
+              <w:rPr>
+                <w:sz w:val="24"/>
+                <w:szCs w:val="24"/>
+              </w:rPr>
+              <w:t>Nathan Goldman</w:t>
+            </w:r>
+          </w:p>
+        </w:tc>
+        <w:tc>
+          <w:tcPr>
+            <w:tcW w:w="2698" w:type="dxa"/>
+          </w:tcPr>
+          <w:p>
+            <w:pPr>
+              <w:jc w:val="center"/>
+              <w:rPr>
+                <w:sz w:val="24"/>
+                <w:szCs w:val="24"/>
+              </w:rPr>
+            </w:pPr>
+            <w:proofErr w:type="spellStart"/>
+            <w:r>
+              <w:rPr>
+                <w:sz w:val="24"/>
+                <w:szCs w:val="24"/>
+              </w:rPr>
+              <w:t>Université</w:t>
+            </w:r>
+            <w:proofErr w:type="spellEnd"/>
+            <w:r>
+              <w:rPr>
+                <w:sz w:val="24"/>
+                <w:szCs w:val="24"/>
+              </w:rPr>
+              <w:t xml:space="preserve"> </w:t>
+            </w:r>
+            <w:proofErr w:type="spellStart"/>
+            <w:r>
+              <w:rPr>
+                <w:sz w:val="24"/>
+                <w:szCs w:val="24"/>
+              </w:rPr>
+              <w:t>Libre</w:t>
+            </w:r>
+            <w:proofErr w:type="spellEnd"/>
+            <w:r>
+              <w:rPr>
+                <w:sz w:val="24"/>
+                <w:szCs w:val="24"/>
+              </w:rPr>
+              <w:t xml:space="preserve"> de </w:t>
+            </w:r>
+            <w:proofErr w:type="spellStart"/>
+            <w:r>
+              <w:rPr>
+                <w:sz w:val="24"/>
+                <w:szCs w:val="24"/>
+              </w:rPr>
+              <w:t>Bruxelles</w:t>
+            </w:r>
+            <w:proofErr w:type="spellEnd"/>
+          </w:p>
+        </w:tc>
+        <w:tc>
+          <w:tcPr>
+            <w:tcW w:w="2698" w:type="dxa"/>
+          </w:tcPr>
+          <w:p>
+            <w:pPr>
+              <w:jc w:val="center"/>
+              <w:rPr>
+                <w:sz w:val="24"/>
+                <w:szCs w:val="24"/>
+              </w:rPr>
+            </w:pPr>
+            <w:r>
+              <w:rPr>
+                <w:sz w:val="24"/>
+                <w:szCs w:val="24"/>
+              </w:rPr>
+              <w:t>TBA</w:t>
+            </w:r>
+          </w:p>
+        </w:tc>
+      </w:tr>
+      <w:tr>
+        <w:tc>
+          <w:tcPr>
+            <w:tcW w:w="2697" w:type="dxa"/>
+            <w:shd w:val="clear" w:color="auto" w:fill="DEEAF6" w:themeFill="accent1" w:themeFillTint="33"/>
+          </w:tcPr>
+          <w:p>
+            <w:pPr>
+              <w:jc w:val="center"/>
+              <w:rPr>
+                <w:sz w:val="24"/>
+                <w:szCs w:val="24"/>
+              </w:rPr>
+            </w:pPr>
+            <w:r>
+              <w:rPr>
+                <w:sz w:val="24"/>
+                <w:szCs w:val="24"/>
+              </w:rPr>
+              <w:t>15 Min.</w:t>
+            </w:r>
+          </w:p>
+        </w:tc>
+        <w:tc>
+          <w:tcPr>
+            <w:tcW w:w="2697" w:type="dxa"/>
+            <w:shd w:val="clear" w:color="auto" w:fill="DEEAF6" w:themeFill="accent1" w:themeFillTint="33"/>
+          </w:tcPr>
+          <w:p>
+            <w:pPr>
+              <w:jc w:val="center"/>
+              <w:rPr>
+                <w:sz w:val="24"/>
+                <w:szCs w:val="24"/>
+              </w:rPr>
+            </w:pPr>
+            <w:r>
+              <w:rPr>
+                <w:sz w:val="24"/>
+                <w:szCs w:val="24"/>
+              </w:rPr>
+              <w:t>Break</w:t>
+            </w:r>
+          </w:p>
+        </w:tc>
+        <w:tc>
+          <w:tcPr>
+            <w:tcW w:w="2698" w:type="dxa"/>
+            <w:shd w:val="clear" w:color="auto" w:fill="DEEAF6" w:themeFill="accent1" w:themeFillTint="33"/>
+          </w:tcPr>
+          <w:p>
+            <w:pPr>
+              <w:jc w:val="center"/>
+              <w:rPr>
+                <w:sz w:val="24"/>
+                <w:szCs w:val="24"/>
+              </w:rPr>
+            </w:pPr>
+          </w:p>
+        </w:tc>
+        <w:tc>
+          <w:tcPr>
+            <w:tcW w:w="2698" w:type="dxa"/>
+            <w:shd w:val="clear" w:color="auto" w:fill="DEEAF6" w:themeFill="accent1" w:themeFillTint="33"/>
+          </w:tcPr>
+          <w:p>
+            <w:pPr>
+              <w:jc w:val="center"/>
+              <w:rPr>
+                <w:sz w:val="24"/>
+                <w:szCs w:val="24"/>
+              </w:rPr>
+            </w:pPr>
+          </w:p>
+        </w:tc>
+      </w:tr>
+      <w:tr>
+        <w:tc>
+          <w:tcPr>
+            <w:tcW w:w="2697" w:type="dxa"/>
+          </w:tcPr>
+          <w:p>
+            <w:pPr>
+              <w:jc w:val="center"/>
+              <w:rPr>
+                <w:sz w:val="24"/>
+                <w:szCs w:val="24"/>
+              </w:rPr>
+            </w:pPr>
+            <w:r>
+              <w:rPr>
+                <w:sz w:val="24"/>
+                <w:szCs w:val="24"/>
+              </w:rPr>
+              <w:t>17:30</w:t>
+            </w:r>
+            <w:r>
+              <w:rPr>
+                <w:sz w:val="24"/>
+                <w:szCs w:val="24"/>
+              </w:rPr>
+              <w:t>-</w:t>
+            </w:r>
+            <w:r>
+              <w:rPr>
+                <w:sz w:val="24"/>
+                <w:szCs w:val="24"/>
+              </w:rPr>
+              <w:t>19:00</w:t>
+            </w:r>
+            <w:r>
+              <w:rPr>
+                <w:sz w:val="24"/>
+                <w:szCs w:val="24"/>
+              </w:rPr>
+              <w:t xml:space="preserve"> (Tehran)</w:t>
+            </w:r>
+          </w:p>
+          <w:p>
+            <w:pPr>
+              <w:jc w:val="center"/>
+              <w:rPr>
+                <w:sz w:val="24"/>
+                <w:szCs w:val="24"/>
+              </w:rPr>
+            </w:pPr>
+            <w:r>
+              <w:rPr>
+                <w:sz w:val="24"/>
+                <w:szCs w:val="24"/>
+              </w:rPr>
+              <w:t>13:00-14:30 (UTC)</w:t>
+            </w:r>
+          </w:p>
+        </w:tc>
+        <w:tc>
+          <w:tcPr>
+            <w:tcW w:w="2697" w:type="dxa"/>
+          </w:tcPr>
+          <w:p>
+            <w:pPr>
+              <w:jc w:val="center"/>
+              <w:rPr>
+                <w:sz w:val="24"/>
+                <w:szCs w:val="24"/>
+              </w:rPr>
+            </w:pPr>
+            <w:r>
+              <w:rPr>
+                <w:sz w:val="24"/>
+                <w:szCs w:val="24"/>
+              </w:rPr>
+              <w:t xml:space="preserve">John </w:t>
+            </w:r>
+            <w:proofErr w:type="spellStart"/>
+            <w:r>
+              <w:rPr>
+                <w:sz w:val="24"/>
+                <w:szCs w:val="24"/>
+              </w:rPr>
+              <w:t>Chalker</w:t>
+            </w:r>
+            <w:proofErr w:type="spellEnd"/>
+          </w:p>
+        </w:tc>
+        <w:tc>
+          <w:tcPr>
+            <w:tcW w:w="2698" w:type="dxa"/>
+          </w:tcPr>
+          <w:p>
+            <w:pPr>
+              <w:jc w:val="center"/>
+              <w:rPr>
+                <w:sz w:val="24"/>
+                <w:szCs w:val="24"/>
+              </w:rPr>
+            </w:pPr>
+            <w:r>
+              <w:rPr>
+                <w:sz w:val="24"/>
+                <w:szCs w:val="24"/>
+              </w:rPr>
+              <w:t>The University of Oxford</w:t>
+            </w:r>
+          </w:p>
+        </w:tc>
+        <w:tc>
+          <w:tcPr>
+            <w:tcW w:w="2698" w:type="dxa"/>
+          </w:tcPr>
+          <w:p>
+            <w:pPr>
+              <w:jc w:val="center"/>
+              <w:rPr>
+                <w:sz w:val="24"/>
+                <w:szCs w:val="24"/>
+              </w:rPr>
+            </w:pPr>
+            <w:r>
+              <w:rPr>
+                <w:sz w:val="24"/>
+                <w:szCs w:val="24"/>
+              </w:rPr>
+              <w:t>TBA</w:t>
+            </w:r>
+          </w:p>
+        </w:tc>
+      </w:tr>
+    </w:tbl>
+    <w:p>
+      <w:pPr>
+        <w:rPr>
+          <w:sz w:val="24"/>
+          <w:szCs w:val="24"/>
+        </w:rPr>
+      </w:pPr>
+    </w:p>
     <w:sectPr>
+      <w:headerReference w:type="default" r:id="rId6"/>
       <w:pgSz w:w="12240" w:h="15840"/>
-      <w:pgMar w:top="1440" w:right="1440" w:bottom="1440" w:left="1440" w:header="720" w:footer="720" w:gutter="0"/>
+      <w:pgMar w:top="720" w:right="720" w:bottom="720" w:left="720" w:header="720" w:footer="720" w:gutter="0"/>
       <w:cols w:space="720"/>
       <w:docGrid w:linePitch="360"/>
     </w:sectPr>
@@ -117,7 +2250,7 @@
 </file>
 
 <file path=word/endnotes.xml><?xml version="1.0" encoding="utf-8"?>
-<w:endnotes xmlns:wpc="http://schemas.microsoft.com/office/word/2010/wordprocessingCanvas" xmlns:mc="http://schemas.openxmlformats.org/markup-compatibility/2006" xmlns:o="urn:schemas-microsoft-com:office:office" xmlns:r="http://schemas.openxmlformats.org/officeDocument/2006/relationships" xmlns:m="http://schemas.openxmlformats.org/officeDocument/2006/math" xmlns:v="urn:schemas-microsoft-com:vml" xmlns:wp14="http://schemas.microsoft.com/office/word/2010/wordprocessingDrawing" xmlns:wp="http://schemas.openxmlformats.org/drawingml/2006/wordprocessingDrawing" xmlns:w10="urn:schemas-microsoft-com:office:word" xmlns:w="http://schemas.openxmlformats.org/wordprocessingml/2006/main" xmlns:w14="http://schemas.microsoft.com/office/word/2010/wordml" xmlns:w15="http://schemas.microsoft.com/office/word/2012/wordml" xmlns:wpg="http://schemas.microsoft.com/office/word/2010/wordprocessingGroup" xmlns:wpi="http://schemas.microsoft.com/office/word/2010/wordprocessingInk" xmlns:wne="http://schemas.microsoft.com/office/word/2006/wordml" xmlns:wps="http://schemas.microsoft.com/office/word/2010/wordprocessingShape" mc:Ignorable="w14 w15 wp14">
+<w:endnotes xmlns:wpc="http://schemas.microsoft.com/office/word/2010/wordprocessingCanvas" xmlns:cx="http://schemas.microsoft.com/office/drawing/2014/chartex" xmlns:cx1="http://schemas.microsoft.com/office/drawing/2015/9/8/chartex" xmlns:mc="http://schemas.openxmlformats.org/markup-compatibility/2006" xmlns:o="urn:schemas-microsoft-com:office:office" xmlns:r="http://schemas.openxmlformats.org/officeDocument/2006/relationships" xmlns:m="http://schemas.openxmlformats.org/officeDocument/2006/math" xmlns:v="urn:schemas-microsoft-com:vml" xmlns:wp14="http://schemas.microsoft.com/office/word/2010/wordprocessingDrawing" xmlns:wp="http://schemas.openxmlformats.org/drawingml/2006/wordprocessingDrawing" xmlns:w10="urn:schemas-microsoft-com:office:word" xmlns:w="http://schemas.openxmlformats.org/wordprocessingml/2006/main" xmlns:w14="http://schemas.microsoft.com/office/word/2010/wordml" xmlns:w15="http://schemas.microsoft.com/office/word/2012/wordml" xmlns:w16se="http://schemas.microsoft.com/office/word/2015/wordml/symex" xmlns:wpg="http://schemas.microsoft.com/office/word/2010/wordprocessingGroup" xmlns:wpi="http://schemas.microsoft.com/office/word/2010/wordprocessingInk" xmlns:wne="http://schemas.microsoft.com/office/word/2006/wordml" xmlns:wps="http://schemas.microsoft.com/office/word/2010/wordprocessingShape" mc:Ignorable="w14 w15 w16se wp14">
   <w:endnote w:type="separator" w:id="-1">
     <w:p>
       <w:pPr>
@@ -142,7 +2275,7 @@
 </file>
 
 <file path=word/footnotes.xml><?xml version="1.0" encoding="utf-8"?>
-<w:footnotes xmlns:wpc="http://schemas.microsoft.com/office/word/2010/wordprocessingCanvas" xmlns:mc="http://schemas.openxmlformats.org/markup-compatibility/2006" xmlns:o="urn:schemas-microsoft-com:office:office" xmlns:r="http://schemas.openxmlformats.org/officeDocument/2006/relationships" xmlns:m="http://schemas.openxmlformats.org/officeDocument/2006/math" xmlns:v="urn:schemas-microsoft-com:vml" xmlns:wp14="http://schemas.microsoft.com/office/word/2010/wordprocessingDrawing" xmlns:wp="http://schemas.openxmlformats.org/drawingml/2006/wordprocessingDrawing" xmlns:w10="urn:schemas-microsoft-com:office:word" xmlns:w="http://schemas.openxmlformats.org/wordprocessingml/2006/main" xmlns:w14="http://schemas.microsoft.com/office/word/2010/wordml" xmlns:w15="http://schemas.microsoft.com/office/word/2012/wordml" xmlns:wpg="http://schemas.microsoft.com/office/word/2010/wordprocessingGroup" xmlns:wpi="http://schemas.microsoft.com/office/word/2010/wordprocessingInk" xmlns:wne="http://schemas.microsoft.com/office/word/2006/wordml" xmlns:wps="http://schemas.microsoft.com/office/word/2010/wordprocessingShape" mc:Ignorable="w14 w15 wp14">
+<w:footnotes xmlns:wpc="http://schemas.microsoft.com/office/word/2010/wordprocessingCanvas" xmlns:cx="http://schemas.microsoft.com/office/drawing/2014/chartex" xmlns:cx1="http://schemas.microsoft.com/office/drawing/2015/9/8/chartex" xmlns:mc="http://schemas.openxmlformats.org/markup-compatibility/2006" xmlns:o="urn:schemas-microsoft-com:office:office" xmlns:r="http://schemas.openxmlformats.org/officeDocument/2006/relationships" xmlns:m="http://schemas.openxmlformats.org/officeDocument/2006/math" xmlns:v="urn:schemas-microsoft-com:vml" xmlns:wp14="http://schemas.microsoft.com/office/word/2010/wordprocessingDrawing" xmlns:wp="http://schemas.openxmlformats.org/drawingml/2006/wordprocessingDrawing" xmlns:w10="urn:schemas-microsoft-com:office:word" xmlns:w="http://schemas.openxmlformats.org/wordprocessingml/2006/main" xmlns:w14="http://schemas.microsoft.com/office/word/2010/wordml" xmlns:w15="http://schemas.microsoft.com/office/word/2012/wordml" xmlns:w16se="http://schemas.microsoft.com/office/word/2015/wordml/symex" xmlns:wpg="http://schemas.microsoft.com/office/word/2010/wordprocessingGroup" xmlns:wpi="http://schemas.microsoft.com/office/word/2010/wordprocessingInk" xmlns:wne="http://schemas.microsoft.com/office/word/2006/wordml" xmlns:wps="http://schemas.microsoft.com/office/word/2010/wordprocessingShape" mc:Ignorable="w14 w15 w16se wp14">
   <w:footnote w:type="separator" w:id="-1">
     <w:p>
       <w:pPr>
@@ -166,8 +2299,135 @@
 </w:footnotes>
 </file>
 
+<file path=word/header1.xml><?xml version="1.0" encoding="utf-8"?>
+<w:hdr xmlns:wpc="http://schemas.microsoft.com/office/word/2010/wordprocessingCanvas" xmlns:cx="http://schemas.microsoft.com/office/drawing/2014/chartex" xmlns:cx1="http://schemas.microsoft.com/office/drawing/2015/9/8/chartex" xmlns:mc="http://schemas.openxmlformats.org/markup-compatibility/2006" xmlns:o="urn:schemas-microsoft-com:office:office" xmlns:r="http://schemas.openxmlformats.org/officeDocument/2006/relationships" xmlns:m="http://schemas.openxmlformats.org/officeDocument/2006/math" xmlns:v="urn:schemas-microsoft-com:vml" xmlns:wp14="http://schemas.microsoft.com/office/word/2010/wordprocessingDrawing" xmlns:wp="http://schemas.openxmlformats.org/drawingml/2006/wordprocessingDrawing" xmlns:w10="urn:schemas-microsoft-com:office:word" xmlns:w="http://schemas.openxmlformats.org/wordprocessingml/2006/main" xmlns:w14="http://schemas.microsoft.com/office/word/2010/wordml" xmlns:w15="http://schemas.microsoft.com/office/word/2012/wordml" xmlns:w16se="http://schemas.microsoft.com/office/word/2015/wordml/symex" xmlns:wpg="http://schemas.microsoft.com/office/word/2010/wordprocessingGroup" xmlns:wpi="http://schemas.microsoft.com/office/word/2010/wordprocessingInk" xmlns:wne="http://schemas.microsoft.com/office/word/2006/wordml" xmlns:wps="http://schemas.microsoft.com/office/word/2010/wordprocessingShape" mc:Ignorable="w14 w15 w16se wp14">
+  <w:p>
+    <w:pPr>
+      <w:pStyle w:val="Header"/>
+    </w:pPr>
+    <w:r>
+      <w:rPr>
+        <w:noProof/>
+      </w:rPr>
+      <w:drawing>
+        <wp:anchor distT="0" distB="0" distL="114300" distR="114300" simplePos="0" relativeHeight="251660288" behindDoc="0" locked="0" layoutInCell="1" allowOverlap="1">
+          <wp:simplePos x="0" y="0"/>
+          <wp:positionH relativeFrom="margin">
+            <wp:align>left</wp:align>
+          </wp:positionH>
+          <wp:positionV relativeFrom="paragraph">
+            <wp:posOffset>9525</wp:posOffset>
+          </wp:positionV>
+          <wp:extent cx="2887238" cy="731520"/>
+          <wp:effectExtent l="0" t="0" r="8890" b="0"/>
+          <wp:wrapSquare wrapText="bothSides"/>
+          <wp:docPr id="6" name="Picture 6"/>
+          <wp:cNvGraphicFramePr>
+            <a:graphicFrameLocks xmlns:a="http://schemas.openxmlformats.org/drawingml/2006/main" noChangeAspect="1"/>
+          </wp:cNvGraphicFramePr>
+          <a:graphic xmlns:a="http://schemas.openxmlformats.org/drawingml/2006/main">
+            <a:graphicData uri="http://schemas.openxmlformats.org/drawingml/2006/picture">
+              <pic:pic xmlns:pic="http://schemas.openxmlformats.org/drawingml/2006/picture">
+                <pic:nvPicPr>
+                  <pic:cNvPr id="6" name="iasbs_logo_eng1.png"/>
+                  <pic:cNvPicPr/>
+                </pic:nvPicPr>
+                <pic:blipFill>
+                  <a:blip r:embed="rId1">
+                    <a:extLst>
+                      <a:ext uri="{28A0092B-C50C-407E-A947-70E740481C1C}">
+                        <a14:useLocalDpi xmlns:a14="http://schemas.microsoft.com/office/drawing/2010/main" val="0"/>
+                      </a:ext>
+                    </a:extLst>
+                  </a:blip>
+                  <a:stretch>
+                    <a:fillRect/>
+                  </a:stretch>
+                </pic:blipFill>
+                <pic:spPr>
+                  <a:xfrm>
+                    <a:off x="0" y="0"/>
+                    <a:ext cx="2887238" cy="731520"/>
+                  </a:xfrm>
+                  <a:prstGeom prst="rect">
+                    <a:avLst/>
+                  </a:prstGeom>
+                </pic:spPr>
+              </pic:pic>
+            </a:graphicData>
+          </a:graphic>
+        </wp:anchor>
+      </w:drawing>
+    </w:r>
+    <w:r>
+      <w:rPr>
+        <w:noProof/>
+      </w:rPr>
+      <w:drawing>
+        <wp:anchor distT="0" distB="0" distL="114300" distR="114300" simplePos="0" relativeHeight="251659264" behindDoc="0" locked="0" layoutInCell="1" allowOverlap="1">
+          <wp:simplePos x="0" y="0"/>
+          <wp:positionH relativeFrom="margin">
+            <wp:align>right</wp:align>
+          </wp:positionH>
+          <wp:positionV relativeFrom="paragraph">
+            <wp:posOffset>9525</wp:posOffset>
+          </wp:positionV>
+          <wp:extent cx="1302106" cy="731520"/>
+          <wp:effectExtent l="0" t="0" r="0" b="0"/>
+          <wp:wrapSquare wrapText="bothSides"/>
+          <wp:docPr id="4" name="Picture 4"/>
+          <wp:cNvGraphicFramePr>
+            <a:graphicFrameLocks xmlns:a="http://schemas.openxmlformats.org/drawingml/2006/main" noChangeAspect="1"/>
+          </wp:cNvGraphicFramePr>
+          <a:graphic xmlns:a="http://schemas.openxmlformats.org/drawingml/2006/main">
+            <a:graphicData uri="http://schemas.openxmlformats.org/drawingml/2006/picture">
+              <pic:pic xmlns:pic="http://schemas.openxmlformats.org/drawingml/2006/picture">
+                <pic:nvPicPr>
+                  <pic:cNvPr id="4" name="psi_logo_en_black.png"/>
+                  <pic:cNvPicPr/>
+                </pic:nvPicPr>
+                <pic:blipFill>
+                  <a:blip r:embed="rId2">
+                    <a:extLst>
+                      <a:ext uri="{28A0092B-C50C-407E-A947-70E740481C1C}">
+                        <a14:useLocalDpi xmlns:a14="http://schemas.microsoft.com/office/drawing/2010/main" val="0"/>
+                      </a:ext>
+                    </a:extLst>
+                  </a:blip>
+                  <a:stretch>
+                    <a:fillRect/>
+                  </a:stretch>
+                </pic:blipFill>
+                <pic:spPr>
+                  <a:xfrm>
+                    <a:off x="0" y="0"/>
+                    <a:ext cx="1302106" cy="731520"/>
+                  </a:xfrm>
+                  <a:prstGeom prst="rect">
+                    <a:avLst/>
+                  </a:prstGeom>
+                </pic:spPr>
+              </pic:pic>
+            </a:graphicData>
+          </a:graphic>
+          <wp14:sizeRelH relativeFrom="margin">
+            <wp14:pctWidth>0</wp14:pctWidth>
+          </wp14:sizeRelH>
+          <wp14:sizeRelV relativeFrom="margin">
+            <wp14:pctHeight>0</wp14:pctHeight>
+          </wp14:sizeRelV>
+        </wp:anchor>
+      </w:drawing>
+    </w:r>
+    <w:r>
+      <w:t xml:space="preserve">                    </w:t>
+    </w:r>
+  </w:p>
+</w:hdr>
+</file>
+
 <file path=word/styles.xml><?xml version="1.0" encoding="utf-8"?>
-<w:styles xmlns:mc="http://schemas.openxmlformats.org/markup-compatibility/2006" xmlns:r="http://schemas.openxmlformats.org/officeDocument/2006/relationships" xmlns:w="http://schemas.openxmlformats.org/wordprocessingml/2006/main" xmlns:w14="http://schemas.microsoft.com/office/word/2010/wordml" xmlns:w15="http://schemas.microsoft.com/office/word/2012/wordml" mc:Ignorable="w14 w15">
+<w:styles xmlns:mc="http://schemas.openxmlformats.org/markup-compatibility/2006" xmlns:r="http://schemas.openxmlformats.org/officeDocument/2006/relationships" xmlns:w="http://schemas.openxmlformats.org/wordprocessingml/2006/main" xmlns:w14="http://schemas.microsoft.com/office/word/2010/wordml" xmlns:w15="http://schemas.microsoft.com/office/word/2012/wordml" xmlns:w16se="http://schemas.microsoft.com/office/word/2015/wordml/symex" mc:Ignorable="w14 w15 w16se">
   <w:docDefaults>
     <w:rPrDefault>
       <w:rPr>
@@ -650,6 +2910,18 @@
     <w:uiPriority w:val="99"/>
     <w:rsid w:val="004A5B3E"/>
   </w:style>
+  <w:style w:type="character" w:styleId="Hyperlink">
+    <w:name w:val="Hyperlink"/>
+    <w:basedOn w:val="DefaultParagraphFont"/>
+    <w:uiPriority w:val="99"/>
+    <w:semiHidden/>
+    <w:unhideWhenUsed/>
+    <w:rsid w:val="00F030BE"/>
+    <w:rPr>
+      <w:color w:val="0000FF"/>
+      <w:u w:val="single"/>
+    </w:rPr>
+  </w:style>
 </w:styles>
 </file>
 

</xml_diff>

<commit_message>
add one speaker(theo rasing) and two titles (doostmohammadi, zeki)
</commit_message>
<xml_diff>
--- a/new/docs/timeTable.docx
+++ b/new/docs/timeTable.docx
@@ -1,28 +1,14 @@
 
 <file path=word/document.xml><?xml version="1.0" encoding="utf-8"?>
-<w:document xmlns:wpc="http://schemas.microsoft.com/office/word/2010/wordprocessingCanvas" xmlns:cx="http://schemas.microsoft.com/office/drawing/2014/chartex" xmlns:cx1="http://schemas.microsoft.com/office/drawing/2015/9/8/chartex" xmlns:mc="http://schemas.openxmlformats.org/markup-compatibility/2006" xmlns:o="urn:schemas-microsoft-com:office:office" xmlns:r="http://schemas.openxmlformats.org/officeDocument/2006/relationships" xmlns:m="http://schemas.openxmlformats.org/officeDocument/2006/math" xmlns:v="urn:schemas-microsoft-com:vml" xmlns:wp14="http://schemas.microsoft.com/office/word/2010/wordprocessingDrawing" xmlns:wp="http://schemas.openxmlformats.org/drawingml/2006/wordprocessingDrawing" xmlns:w10="urn:schemas-microsoft-com:office:word" xmlns:w="http://schemas.openxmlformats.org/wordprocessingml/2006/main" xmlns:w14="http://schemas.microsoft.com/office/word/2010/wordml" xmlns:w15="http://schemas.microsoft.com/office/word/2012/wordml" xmlns:w16se="http://schemas.microsoft.com/office/word/2015/wordml/symex" xmlns:wpg="http://schemas.microsoft.com/office/word/2010/wordprocessingGroup" xmlns:wpi="http://schemas.microsoft.com/office/word/2010/wordprocessingInk" xmlns:wne="http://schemas.microsoft.com/office/word/2006/wordml" xmlns:wps="http://schemas.microsoft.com/office/word/2010/wordprocessingShape" mc:Ignorable="w14 w15 w16se wp14">
+<w:document xmlns:wpc="http://schemas.microsoft.com/office/word/2010/wordprocessingCanvas" xmlns:mc="http://schemas.openxmlformats.org/markup-compatibility/2006" xmlns:o="urn:schemas-microsoft-com:office:office" xmlns:r="http://schemas.openxmlformats.org/officeDocument/2006/relationships" xmlns:m="http://schemas.openxmlformats.org/officeDocument/2006/math" xmlns:v="urn:schemas-microsoft-com:vml" xmlns:wp14="http://schemas.microsoft.com/office/word/2010/wordprocessingDrawing" xmlns:wp="http://schemas.openxmlformats.org/drawingml/2006/wordprocessingDrawing" xmlns:w10="urn:schemas-microsoft-com:office:word" xmlns:w="http://schemas.openxmlformats.org/wordprocessingml/2006/main" xmlns:w14="http://schemas.microsoft.com/office/word/2010/wordml" xmlns:w15="http://schemas.microsoft.com/office/word/2012/wordml" xmlns:wpg="http://schemas.microsoft.com/office/word/2010/wordprocessingGroup" xmlns:wpi="http://schemas.microsoft.com/office/word/2010/wordprocessingInk" xmlns:wne="http://schemas.microsoft.com/office/word/2006/wordml" xmlns:wps="http://schemas.microsoft.com/office/word/2010/wordprocessingShape" mc:Ignorable="w14 w15 wp14">
   <w:body>
+    <w:p/>
+    <w:p/>
     <w:p>
       <w:pPr>
         <w:rPr>
-          <w:sz w:val="24"/>
-          <w:szCs w:val="24"/>
-        </w:rPr>
-      </w:pPr>
-    </w:p>
-    <w:p>
-      <w:pPr>
-        <w:rPr>
-          <w:sz w:val="24"/>
-          <w:szCs w:val="24"/>
-        </w:rPr>
-      </w:pPr>
-    </w:p>
-    <w:p>
-      <w:pPr>
-        <w:rPr>
-          <w:sz w:val="30"/>
-          <w:szCs w:val="30"/>
+          <w:sz w:val="28"/>
+          <w:szCs w:val="28"/>
         </w:rPr>
       </w:pPr>
     </w:p>
@@ -32,16 +18,16 @@
         <w:rPr>
           <w:b/>
           <w:bCs/>
-          <w:sz w:val="30"/>
-          <w:szCs w:val="30"/>
+          <w:sz w:val="28"/>
+          <w:szCs w:val="28"/>
         </w:rPr>
       </w:pPr>
       <w:r>
         <w:rPr>
           <w:b/>
           <w:bCs/>
-          <w:sz w:val="30"/>
-          <w:szCs w:val="30"/>
+          <w:sz w:val="28"/>
+          <w:szCs w:val="28"/>
         </w:rPr>
         <w:t>26th Annual IASBS Meeting on Condensed Matter Physics</w:t>
       </w:r>
@@ -49,8 +35,8 @@
         <w:rPr>
           <w:b/>
           <w:bCs/>
-          <w:sz w:val="30"/>
-          <w:szCs w:val="30"/>
+          <w:sz w:val="28"/>
+          <w:szCs w:val="28"/>
         </w:rPr>
         <w:t xml:space="preserve"> – July 7, 2021-July 9, 2021</w:t>
       </w:r>
@@ -58,29 +44,29 @@
     <w:p>
       <w:pPr>
         <w:rPr>
-          <w:sz w:val="28"/>
-          <w:szCs w:val="28"/>
+          <w:sz w:val="26"/>
+          <w:szCs w:val="26"/>
         </w:rPr>
       </w:pPr>
       <w:r>
         <w:rPr>
           <w:color w:val="C00000"/>
-          <w:sz w:val="28"/>
-          <w:szCs w:val="28"/>
+          <w:sz w:val="26"/>
+          <w:szCs w:val="26"/>
         </w:rPr>
         <w:t>First day,</w:t>
       </w:r>
       <w:r>
         <w:rPr>
-          <w:sz w:val="28"/>
-          <w:szCs w:val="28"/>
+          <w:sz w:val="26"/>
+          <w:szCs w:val="26"/>
         </w:rPr>
         <w:t xml:space="preserve"> </w:t>
       </w:r>
       <w:r>
         <w:rPr>
-          <w:sz w:val="28"/>
-          <w:szCs w:val="28"/>
+          <w:sz w:val="26"/>
+          <w:szCs w:val="26"/>
         </w:rPr>
         <w:t xml:space="preserve">Wednesday, July 7, 2021 </w:t>
       </w:r>
@@ -106,34 +92,20 @@
           <w:p>
             <w:pPr>
               <w:jc w:val="center"/>
+            </w:pPr>
+            <w:r>
+              <w:t>Time (Tehran)</w:t>
+            </w:r>
+          </w:p>
+          <w:p>
+            <w:pPr>
+              <w:jc w:val="center"/>
               <w:rPr>
-                <w:sz w:val="24"/>
-                <w:szCs w:val="24"/>
-              </w:rPr>
-            </w:pPr>
-            <w:r>
-              <w:rPr>
-                <w:sz w:val="24"/>
-                <w:szCs w:val="24"/>
-              </w:rPr>
-              <w:t>Time (Tehran)</w:t>
-            </w:r>
-          </w:p>
-          <w:p>
-            <w:pPr>
-              <w:jc w:val="center"/>
-              <w:rPr>
-                <w:sz w:val="24"/>
-                <w:szCs w:val="24"/>
                 <w:rtl/>
                 <w:lang w:bidi="fa-IR"/>
               </w:rPr>
             </w:pPr>
             <w:r>
-              <w:rPr>
-                <w:sz w:val="24"/>
-                <w:szCs w:val="24"/>
-              </w:rPr>
               <w:t>Time (UTC)</w:t>
             </w:r>
           </w:p>
@@ -146,16 +118,8 @@
           <w:p>
             <w:pPr>
               <w:jc w:val="center"/>
-              <w:rPr>
-                <w:sz w:val="24"/>
-                <w:szCs w:val="24"/>
-              </w:rPr>
-            </w:pPr>
-            <w:r>
-              <w:rPr>
-                <w:sz w:val="24"/>
-                <w:szCs w:val="24"/>
-              </w:rPr>
+            </w:pPr>
+            <w:r>
               <w:t>Speaker</w:t>
             </w:r>
           </w:p>
@@ -168,16 +132,8 @@
           <w:p>
             <w:pPr>
               <w:jc w:val="center"/>
-              <w:rPr>
-                <w:sz w:val="24"/>
-                <w:szCs w:val="24"/>
-              </w:rPr>
-            </w:pPr>
-            <w:r>
-              <w:rPr>
-                <w:sz w:val="24"/>
-                <w:szCs w:val="24"/>
-              </w:rPr>
+            </w:pPr>
+            <w:r>
               <w:t>from</w:t>
             </w:r>
           </w:p>
@@ -190,16 +146,8 @@
           <w:p>
             <w:pPr>
               <w:jc w:val="center"/>
-              <w:rPr>
-                <w:sz w:val="24"/>
-                <w:szCs w:val="24"/>
-              </w:rPr>
-            </w:pPr>
-            <w:r>
-              <w:rPr>
-                <w:sz w:val="24"/>
-                <w:szCs w:val="24"/>
-              </w:rPr>
+            </w:pPr>
+            <w:r>
               <w:t xml:space="preserve">Title </w:t>
             </w:r>
           </w:p>
@@ -213,39 +161,16 @@
           <w:p>
             <w:pPr>
               <w:jc w:val="center"/>
-              <w:rPr>
-                <w:sz w:val="24"/>
-                <w:szCs w:val="24"/>
-              </w:rPr>
-            </w:pPr>
-            <w:r>
-              <w:rPr>
-                <w:sz w:val="24"/>
-                <w:szCs w:val="24"/>
-              </w:rPr>
-              <w:t>14:00-15:30</w:t>
-            </w:r>
-            <w:r>
-              <w:rPr>
-                <w:sz w:val="24"/>
-                <w:szCs w:val="24"/>
-              </w:rPr>
-              <w:t xml:space="preserve"> (Tehran)</w:t>
-            </w:r>
-          </w:p>
-          <w:p>
-            <w:pPr>
-              <w:jc w:val="center"/>
-              <w:rPr>
-                <w:sz w:val="24"/>
-                <w:szCs w:val="24"/>
-              </w:rPr>
-            </w:pPr>
-            <w:r>
-              <w:rPr>
-                <w:sz w:val="24"/>
-                <w:szCs w:val="24"/>
-              </w:rPr>
+            </w:pPr>
+            <w:r>
+              <w:t>14:00-15:30 (Tehran)</w:t>
+            </w:r>
+          </w:p>
+          <w:p>
+            <w:pPr>
+              <w:jc w:val="center"/>
+            </w:pPr>
+            <w:r>
               <w:t>9:30-11:00 (UTC)</w:t>
             </w:r>
           </w:p>
@@ -257,33 +182,17 @@
           <w:p>
             <w:pPr>
               <w:jc w:val="center"/>
-              <w:rPr>
-                <w:sz w:val="24"/>
-                <w:szCs w:val="24"/>
-              </w:rPr>
             </w:pPr>
             <w:proofErr w:type="spellStart"/>
             <w:r>
-              <w:rPr>
-                <w:sz w:val="24"/>
-                <w:szCs w:val="24"/>
-              </w:rPr>
               <w:t>Farhad</w:t>
             </w:r>
             <w:proofErr w:type="spellEnd"/>
             <w:r>
-              <w:rPr>
-                <w:sz w:val="24"/>
-                <w:szCs w:val="24"/>
-              </w:rPr>
               <w:t xml:space="preserve"> </w:t>
             </w:r>
             <w:proofErr w:type="spellStart"/>
             <w:r>
-              <w:rPr>
-                <w:sz w:val="24"/>
-                <w:szCs w:val="24"/>
-              </w:rPr>
               <w:t>Shahbazi</w:t>
             </w:r>
             <w:proofErr w:type="spellEnd"/>
@@ -296,16 +205,8 @@
           <w:p>
             <w:pPr>
               <w:jc w:val="center"/>
-              <w:rPr>
-                <w:sz w:val="24"/>
-                <w:szCs w:val="24"/>
-              </w:rPr>
-            </w:pPr>
-            <w:r>
-              <w:rPr>
-                <w:sz w:val="24"/>
-                <w:szCs w:val="24"/>
-              </w:rPr>
+            </w:pPr>
+            <w:r>
               <w:t>Isfahan University of Technology</w:t>
             </w:r>
           </w:p>
@@ -317,16 +218,8 @@
           <w:p>
             <w:pPr>
               <w:jc w:val="center"/>
-              <w:rPr>
-                <w:sz w:val="24"/>
-                <w:szCs w:val="24"/>
-              </w:rPr>
-            </w:pPr>
-            <w:r>
-              <w:rPr>
-                <w:sz w:val="24"/>
-                <w:szCs w:val="24"/>
-              </w:rPr>
+            </w:pPr>
+            <w:r>
               <w:t>TBA</w:t>
             </w:r>
           </w:p>
@@ -341,16 +234,8 @@
           <w:p>
             <w:pPr>
               <w:jc w:val="center"/>
-              <w:rPr>
-                <w:sz w:val="24"/>
-                <w:szCs w:val="24"/>
-              </w:rPr>
-            </w:pPr>
-            <w:r>
-              <w:rPr>
-                <w:sz w:val="24"/>
-                <w:szCs w:val="24"/>
-              </w:rPr>
+            </w:pPr>
+            <w:r>
               <w:t>15 Min.</w:t>
             </w:r>
           </w:p>
@@ -363,16 +248,8 @@
           <w:p>
             <w:pPr>
               <w:jc w:val="center"/>
-              <w:rPr>
-                <w:sz w:val="24"/>
-                <w:szCs w:val="24"/>
-              </w:rPr>
-            </w:pPr>
-            <w:r>
-              <w:rPr>
-                <w:sz w:val="24"/>
-                <w:szCs w:val="24"/>
-              </w:rPr>
+            </w:pPr>
+            <w:r>
               <w:t>Break</w:t>
             </w:r>
           </w:p>
@@ -385,10 +262,6 @@
           <w:p>
             <w:pPr>
               <w:jc w:val="center"/>
-              <w:rPr>
-                <w:sz w:val="24"/>
-                <w:szCs w:val="24"/>
-              </w:rPr>
             </w:pPr>
           </w:p>
         </w:tc>
@@ -400,10 +273,6 @@
           <w:p>
             <w:pPr>
               <w:jc w:val="center"/>
-              <w:rPr>
-                <w:sz w:val="24"/>
-                <w:szCs w:val="24"/>
-              </w:rPr>
             </w:pPr>
           </w:p>
         </w:tc>
@@ -416,39 +285,16 @@
           <w:p>
             <w:pPr>
               <w:jc w:val="center"/>
-              <w:rPr>
-                <w:sz w:val="24"/>
-                <w:szCs w:val="24"/>
-              </w:rPr>
-            </w:pPr>
-            <w:r>
-              <w:rPr>
-                <w:sz w:val="24"/>
-                <w:szCs w:val="24"/>
-              </w:rPr>
-              <w:t>15:45-17:15</w:t>
-            </w:r>
-            <w:r>
-              <w:rPr>
-                <w:sz w:val="24"/>
-                <w:szCs w:val="24"/>
-              </w:rPr>
-              <w:t xml:space="preserve"> (Tehran)</w:t>
-            </w:r>
-          </w:p>
-          <w:p>
-            <w:pPr>
-              <w:jc w:val="center"/>
-              <w:rPr>
-                <w:sz w:val="24"/>
-                <w:szCs w:val="24"/>
-              </w:rPr>
-            </w:pPr>
-            <w:r>
-              <w:rPr>
-                <w:sz w:val="24"/>
-                <w:szCs w:val="24"/>
-              </w:rPr>
+            </w:pPr>
+            <w:r>
+              <w:t>15:45-17:15 (Tehran)</w:t>
+            </w:r>
+          </w:p>
+          <w:p>
+            <w:pPr>
+              <w:jc w:val="center"/>
+            </w:pPr>
+            <w:r>
               <w:t>11:15-12:45 (UTC)</w:t>
             </w:r>
           </w:p>
@@ -460,33 +306,17 @@
           <w:p>
             <w:pPr>
               <w:jc w:val="center"/>
-              <w:rPr>
-                <w:sz w:val="24"/>
-                <w:szCs w:val="24"/>
-              </w:rPr>
             </w:pPr>
             <w:proofErr w:type="spellStart"/>
             <w:r>
-              <w:rPr>
-                <w:sz w:val="24"/>
-                <w:szCs w:val="24"/>
-              </w:rPr>
               <w:t>Semir</w:t>
             </w:r>
             <w:proofErr w:type="spellEnd"/>
             <w:r>
-              <w:rPr>
-                <w:sz w:val="24"/>
-                <w:szCs w:val="24"/>
-              </w:rPr>
               <w:t xml:space="preserve"> </w:t>
             </w:r>
             <w:proofErr w:type="spellStart"/>
             <w:r>
-              <w:rPr>
-                <w:sz w:val="24"/>
-                <w:szCs w:val="24"/>
-              </w:rPr>
               <w:t>Zeki</w:t>
             </w:r>
             <w:proofErr w:type="spellEnd"/>
@@ -499,16 +329,8 @@
           <w:p>
             <w:pPr>
               <w:jc w:val="center"/>
-              <w:rPr>
-                <w:sz w:val="24"/>
-                <w:szCs w:val="24"/>
-              </w:rPr>
-            </w:pPr>
-            <w:r>
-              <w:rPr>
-                <w:sz w:val="24"/>
-                <w:szCs w:val="24"/>
-              </w:rPr>
+            </w:pPr>
+            <w:r>
               <w:t>University College London</w:t>
             </w:r>
           </w:p>
@@ -520,16 +342,8 @@
           <w:p>
             <w:pPr>
               <w:jc w:val="center"/>
-              <w:rPr>
-                <w:sz w:val="24"/>
-                <w:szCs w:val="24"/>
-              </w:rPr>
-            </w:pPr>
-            <w:r>
-              <w:rPr>
-                <w:sz w:val="24"/>
-                <w:szCs w:val="24"/>
-              </w:rPr>
+            </w:pPr>
+            <w:r>
               <w:t>TBA</w:t>
             </w:r>
           </w:p>
@@ -544,24 +358,9 @@
           <w:p>
             <w:pPr>
               <w:jc w:val="center"/>
-              <w:rPr>
-                <w:sz w:val="24"/>
-                <w:szCs w:val="24"/>
-              </w:rPr>
-            </w:pPr>
-            <w:r>
-              <w:rPr>
-                <w:sz w:val="24"/>
-                <w:szCs w:val="24"/>
-              </w:rPr>
-              <w:t>15 Min</w:t>
-            </w:r>
-            <w:r>
-              <w:rPr>
-                <w:sz w:val="24"/>
-                <w:szCs w:val="24"/>
-              </w:rPr>
-              <w:t>.</w:t>
+            </w:pPr>
+            <w:r>
+              <w:t>15 Min.</w:t>
             </w:r>
           </w:p>
         </w:tc>
@@ -573,16 +372,8 @@
           <w:p>
             <w:pPr>
               <w:jc w:val="center"/>
-              <w:rPr>
-                <w:sz w:val="24"/>
-                <w:szCs w:val="24"/>
-              </w:rPr>
-            </w:pPr>
-            <w:r>
-              <w:rPr>
-                <w:sz w:val="24"/>
-                <w:szCs w:val="24"/>
-              </w:rPr>
+            </w:pPr>
+            <w:r>
               <w:t>Break</w:t>
             </w:r>
           </w:p>
@@ -595,10 +386,6 @@
           <w:p>
             <w:pPr>
               <w:jc w:val="center"/>
-              <w:rPr>
-                <w:sz w:val="24"/>
-                <w:szCs w:val="24"/>
-              </w:rPr>
             </w:pPr>
           </w:p>
         </w:tc>
@@ -610,10 +397,6 @@
           <w:p>
             <w:pPr>
               <w:jc w:val="center"/>
-              <w:rPr>
-                <w:sz w:val="24"/>
-                <w:szCs w:val="24"/>
-              </w:rPr>
             </w:pPr>
           </w:p>
         </w:tc>
@@ -626,53 +409,16 @@
           <w:p>
             <w:pPr>
               <w:jc w:val="center"/>
-              <w:rPr>
-                <w:sz w:val="24"/>
-                <w:szCs w:val="24"/>
-              </w:rPr>
-            </w:pPr>
-            <w:r>
-              <w:rPr>
-                <w:sz w:val="24"/>
-                <w:szCs w:val="24"/>
-              </w:rPr>
-              <w:t>17:30</w:t>
-            </w:r>
-            <w:r>
-              <w:rPr>
-                <w:sz w:val="24"/>
-                <w:szCs w:val="24"/>
-              </w:rPr>
-              <w:t>-</w:t>
-            </w:r>
-            <w:r>
-              <w:rPr>
-                <w:sz w:val="24"/>
-                <w:szCs w:val="24"/>
-              </w:rPr>
-              <w:t>19:00</w:t>
-            </w:r>
-            <w:r>
-              <w:rPr>
-                <w:sz w:val="24"/>
-                <w:szCs w:val="24"/>
-              </w:rPr>
-              <w:t xml:space="preserve"> (Tehran)</w:t>
-            </w:r>
-          </w:p>
-          <w:p>
-            <w:pPr>
-              <w:jc w:val="center"/>
-              <w:rPr>
-                <w:sz w:val="24"/>
-                <w:szCs w:val="24"/>
-              </w:rPr>
-            </w:pPr>
-            <w:r>
-              <w:rPr>
-                <w:sz w:val="24"/>
-                <w:szCs w:val="24"/>
-              </w:rPr>
+            </w:pPr>
+            <w:r>
+              <w:t>17:30-19:00 (Tehran)</w:t>
+            </w:r>
+          </w:p>
+          <w:p>
+            <w:pPr>
+              <w:jc w:val="center"/>
+            </w:pPr>
+            <w:r>
               <w:t>13:00-14:30 (UTC)</w:t>
             </w:r>
           </w:p>
@@ -684,24 +430,12 @@
           <w:p>
             <w:pPr>
               <w:jc w:val="center"/>
-              <w:rPr>
-                <w:sz w:val="24"/>
-                <w:szCs w:val="24"/>
-              </w:rPr>
-            </w:pPr>
-            <w:r>
-              <w:rPr>
-                <w:sz w:val="24"/>
-                <w:szCs w:val="24"/>
-              </w:rPr>
+            </w:pPr>
+            <w:r>
               <w:t xml:space="preserve">Bard </w:t>
             </w:r>
             <w:proofErr w:type="spellStart"/>
             <w:r>
-              <w:rPr>
-                <w:sz w:val="24"/>
-                <w:szCs w:val="24"/>
-              </w:rPr>
               <w:t>Ermentrout</w:t>
             </w:r>
             <w:proofErr w:type="spellEnd"/>
@@ -714,16 +448,8 @@
           <w:p>
             <w:pPr>
               <w:jc w:val="center"/>
-              <w:rPr>
-                <w:sz w:val="24"/>
-                <w:szCs w:val="24"/>
-              </w:rPr>
-            </w:pPr>
-            <w:r>
-              <w:rPr>
-                <w:sz w:val="24"/>
-                <w:szCs w:val="24"/>
-              </w:rPr>
+            </w:pPr>
+            <w:r>
               <w:t>University of Pittsburgh</w:t>
             </w:r>
           </w:p>
@@ -735,73 +461,36 @@
           <w:p>
             <w:pPr>
               <w:jc w:val="center"/>
-              <w:rPr>
-                <w:sz w:val="24"/>
-                <w:szCs w:val="24"/>
-              </w:rPr>
-            </w:pPr>
-            <w:r>
-              <w:rPr>
-                <w:sz w:val="24"/>
-                <w:szCs w:val="24"/>
-              </w:rPr>
+            </w:pPr>
+            <w:r>
               <w:t>TBA</w:t>
             </w:r>
           </w:p>
         </w:tc>
       </w:tr>
     </w:tbl>
+    <w:p/>
     <w:p>
       <w:pPr>
         <w:rPr>
-          <w:sz w:val="24"/>
-          <w:szCs w:val="24"/>
-        </w:rPr>
-      </w:pPr>
-    </w:p>
-    <w:p>
-      <w:pPr>
-        <w:rPr>
-          <w:sz w:val="28"/>
-          <w:szCs w:val="28"/>
+          <w:sz w:val="26"/>
+          <w:szCs w:val="26"/>
         </w:rPr>
       </w:pPr>
       <w:r>
         <w:rPr>
           <w:color w:val="C00000"/>
-          <w:sz w:val="28"/>
-          <w:szCs w:val="28"/>
+          <w:sz w:val="26"/>
+          <w:szCs w:val="26"/>
         </w:rPr>
-        <w:t>Second</w:t>
+        <w:t>Second day,</w:t>
       </w:r>
       <w:r>
         <w:rPr>
-          <w:color w:val="C00000"/>
-          <w:sz w:val="28"/>
-          <w:szCs w:val="28"/>
+          <w:sz w:val="26"/>
+          <w:szCs w:val="26"/>
         </w:rPr>
-        <w:t xml:space="preserve"> day,</w:t>
-      </w:r>
-      <w:r>
-        <w:rPr>
-          <w:sz w:val="28"/>
-          <w:szCs w:val="28"/>
-        </w:rPr>
-        <w:t xml:space="preserve"> </w:t>
-      </w:r>
-      <w:r>
-        <w:rPr>
-          <w:sz w:val="28"/>
-          <w:szCs w:val="28"/>
-        </w:rPr>
-        <w:t>Thursday, July 8</w:t>
-      </w:r>
-      <w:r>
-        <w:rPr>
-          <w:sz w:val="28"/>
-          <w:szCs w:val="28"/>
-        </w:rPr>
-        <w:t>, 2021</w:t>
+        <w:t xml:space="preserve"> Thursday, July 8, 2021</w:t>
       </w:r>
     </w:p>
     <w:tbl>
@@ -825,34 +514,20 @@
           <w:p>
             <w:pPr>
               <w:jc w:val="center"/>
+            </w:pPr>
+            <w:r>
+              <w:t>Time (Tehran)</w:t>
+            </w:r>
+          </w:p>
+          <w:p>
+            <w:pPr>
+              <w:jc w:val="center"/>
               <w:rPr>
-                <w:sz w:val="24"/>
-                <w:szCs w:val="24"/>
-              </w:rPr>
-            </w:pPr>
-            <w:r>
-              <w:rPr>
-                <w:sz w:val="24"/>
-                <w:szCs w:val="24"/>
-              </w:rPr>
-              <w:t>Time (Tehran)</w:t>
-            </w:r>
-          </w:p>
-          <w:p>
-            <w:pPr>
-              <w:jc w:val="center"/>
-              <w:rPr>
-                <w:sz w:val="24"/>
-                <w:szCs w:val="24"/>
                 <w:rtl/>
                 <w:lang w:bidi="fa-IR"/>
               </w:rPr>
             </w:pPr>
             <w:r>
-              <w:rPr>
-                <w:sz w:val="24"/>
-                <w:szCs w:val="24"/>
-              </w:rPr>
               <w:t>Time (UTC)</w:t>
             </w:r>
           </w:p>
@@ -865,16 +540,8 @@
           <w:p>
             <w:pPr>
               <w:jc w:val="center"/>
-              <w:rPr>
-                <w:sz w:val="24"/>
-                <w:szCs w:val="24"/>
-              </w:rPr>
-            </w:pPr>
-            <w:r>
-              <w:rPr>
-                <w:sz w:val="24"/>
-                <w:szCs w:val="24"/>
-              </w:rPr>
+            </w:pPr>
+            <w:r>
               <w:t>Speaker</w:t>
             </w:r>
           </w:p>
@@ -887,16 +554,8 @@
           <w:p>
             <w:pPr>
               <w:jc w:val="center"/>
-              <w:rPr>
-                <w:sz w:val="24"/>
-                <w:szCs w:val="24"/>
-              </w:rPr>
-            </w:pPr>
-            <w:r>
-              <w:rPr>
-                <w:sz w:val="24"/>
-                <w:szCs w:val="24"/>
-              </w:rPr>
+            </w:pPr>
+            <w:r>
               <w:t>from</w:t>
             </w:r>
           </w:p>
@@ -909,16 +568,8 @@
           <w:p>
             <w:pPr>
               <w:jc w:val="center"/>
-              <w:rPr>
-                <w:sz w:val="24"/>
-                <w:szCs w:val="24"/>
-              </w:rPr>
-            </w:pPr>
-            <w:r>
-              <w:rPr>
-                <w:sz w:val="24"/>
-                <w:szCs w:val="24"/>
-              </w:rPr>
+            </w:pPr>
+            <w:r>
               <w:t xml:space="preserve">Title </w:t>
             </w:r>
           </w:p>
@@ -932,141 +583,70 @@
           <w:p>
             <w:pPr>
               <w:jc w:val="center"/>
+            </w:pPr>
+            <w:r>
+              <w:t>13:00-14:30 (Tehran)</w:t>
+            </w:r>
+          </w:p>
+        </w:tc>
+        <w:tc>
+          <w:tcPr>
+            <w:tcW w:w="2697" w:type="dxa"/>
+          </w:tcPr>
+          <w:p>
+            <w:pPr>
+              <w:jc w:val="center"/>
               <w:rPr>
-                <w:sz w:val="24"/>
-                <w:szCs w:val="24"/>
+                <w:rtl/>
+                <w:lang w:bidi="fa-IR"/>
               </w:rPr>
             </w:pPr>
             <w:r>
               <w:rPr>
-                <w:sz w:val="24"/>
-                <w:szCs w:val="24"/>
+                <w:lang w:bidi="fa-IR"/>
               </w:rPr>
-              <w:t>14:00-15:30</w:t>
-            </w:r>
+              <w:t xml:space="preserve">Paul </w:t>
+            </w:r>
+            <w:proofErr w:type="spellStart"/>
             <w:r>
               <w:rPr>
-                <w:sz w:val="24"/>
-                <w:szCs w:val="24"/>
+                <w:lang w:bidi="fa-IR"/>
               </w:rPr>
-              <w:t xml:space="preserve"> (Tehran)</w:t>
-            </w:r>
-          </w:p>
-          <w:p>
-            <w:pPr>
-              <w:jc w:val="center"/>
-              <w:rPr>
-                <w:sz w:val="24"/>
-                <w:szCs w:val="24"/>
-              </w:rPr>
-            </w:pPr>
-            <w:r>
-              <w:rPr>
-                <w:sz w:val="24"/>
-                <w:szCs w:val="24"/>
-              </w:rPr>
-              <w:t>9:30-</w:t>
-            </w:r>
-            <w:r>
-              <w:rPr>
-                <w:sz w:val="24"/>
-                <w:szCs w:val="24"/>
-              </w:rPr>
-              <w:t>11:00</w:t>
-            </w:r>
-            <w:r>
-              <w:rPr>
-                <w:sz w:val="24"/>
-                <w:szCs w:val="24"/>
-              </w:rPr>
-              <w:t xml:space="preserve"> </w:t>
-            </w:r>
-            <w:r>
-              <w:rPr>
-                <w:sz w:val="24"/>
-                <w:szCs w:val="24"/>
-              </w:rPr>
-              <w:t>(UTC)</w:t>
-            </w:r>
-          </w:p>
-        </w:tc>
-        <w:tc>
-          <w:tcPr>
-            <w:tcW w:w="2697" w:type="dxa"/>
-          </w:tcPr>
-          <w:p>
-            <w:pPr>
-              <w:jc w:val="center"/>
-              <w:rPr>
-                <w:sz w:val="24"/>
-                <w:szCs w:val="24"/>
-              </w:rPr>
-            </w:pPr>
+              <w:t>Blom</w:t>
+            </w:r>
+            <w:proofErr w:type="spellEnd"/>
+          </w:p>
+        </w:tc>
+        <w:tc>
+          <w:tcPr>
+            <w:tcW w:w="2698" w:type="dxa"/>
+          </w:tcPr>
+          <w:p>
+            <w:pPr>
+              <w:jc w:val="center"/>
+            </w:pPr>
+            <w:r>
+              <w:t xml:space="preserve">max </w:t>
+            </w:r>
             <w:proofErr w:type="spellStart"/>
             <w:r>
-              <w:rPr>
-                <w:sz w:val="24"/>
-                <w:szCs w:val="24"/>
-              </w:rPr>
-              <w:t>Maniya</w:t>
+              <w:t>planck</w:t>
             </w:r>
             <w:proofErr w:type="spellEnd"/>
             <w:r>
-              <w:rPr>
-                <w:sz w:val="24"/>
-                <w:szCs w:val="24"/>
-              </w:rPr>
-              <w:t xml:space="preserve"> </w:t>
-            </w:r>
-            <w:proofErr w:type="spellStart"/>
-            <w:r>
-              <w:rPr>
-                <w:sz w:val="24"/>
-                <w:szCs w:val="24"/>
-              </w:rPr>
-              <w:t>Maleki</w:t>
-            </w:r>
-            <w:proofErr w:type="spellEnd"/>
-          </w:p>
-        </w:tc>
-        <w:tc>
-          <w:tcPr>
-            <w:tcW w:w="2698" w:type="dxa"/>
-          </w:tcPr>
-          <w:p>
-            <w:pPr>
-              <w:jc w:val="center"/>
-              <w:rPr>
-                <w:sz w:val="24"/>
-                <w:szCs w:val="24"/>
-              </w:rPr>
-            </w:pPr>
-            <w:r>
-              <w:rPr>
-                <w:sz w:val="24"/>
-                <w:szCs w:val="24"/>
-              </w:rPr>
-              <w:t>IASBS</w:t>
-            </w:r>
-          </w:p>
-        </w:tc>
-        <w:tc>
-          <w:tcPr>
-            <w:tcW w:w="2698" w:type="dxa"/>
-          </w:tcPr>
-          <w:p>
-            <w:pPr>
-              <w:jc w:val="center"/>
-              <w:rPr>
-                <w:sz w:val="24"/>
-                <w:szCs w:val="24"/>
-              </w:rPr>
-            </w:pPr>
-            <w:r>
-              <w:rPr>
-                <w:sz w:val="24"/>
-                <w:szCs w:val="24"/>
-              </w:rPr>
+              <w:t xml:space="preserve"> institute for polymer research</w:t>
+            </w:r>
+          </w:p>
+        </w:tc>
+        <w:tc>
+          <w:tcPr>
+            <w:tcW w:w="2698" w:type="dxa"/>
+          </w:tcPr>
+          <w:p>
+            <w:pPr>
+              <w:jc w:val="center"/>
+            </w:pPr>
+            <w:r>
               <w:t>TBA</w:t>
             </w:r>
           </w:p>
@@ -1076,74 +656,44 @@
         <w:tc>
           <w:tcPr>
             <w:tcW w:w="2697" w:type="dxa"/>
-            <w:shd w:val="clear" w:color="auto" w:fill="DEEAF6" w:themeFill="accent1" w:themeFillTint="33"/>
-          </w:tcPr>
-          <w:p>
-            <w:pPr>
-              <w:jc w:val="center"/>
-              <w:rPr>
-                <w:sz w:val="24"/>
-                <w:szCs w:val="24"/>
-              </w:rPr>
-            </w:pPr>
-            <w:r>
-              <w:rPr>
-                <w:sz w:val="24"/>
-                <w:szCs w:val="24"/>
-              </w:rPr>
-              <w:t>15 Min.</w:t>
-            </w:r>
-          </w:p>
-        </w:tc>
-        <w:tc>
-          <w:tcPr>
-            <w:tcW w:w="2697" w:type="dxa"/>
-            <w:shd w:val="clear" w:color="auto" w:fill="DEEAF6" w:themeFill="accent1" w:themeFillTint="33"/>
-          </w:tcPr>
-          <w:p>
-            <w:pPr>
-              <w:jc w:val="center"/>
-              <w:rPr>
-                <w:sz w:val="24"/>
-                <w:szCs w:val="24"/>
-              </w:rPr>
-            </w:pPr>
-            <w:r>
-              <w:rPr>
-                <w:sz w:val="24"/>
-                <w:szCs w:val="24"/>
-              </w:rPr>
-              <w:t xml:space="preserve">Break </w:t>
-            </w:r>
-          </w:p>
-        </w:tc>
-        <w:tc>
-          <w:tcPr>
-            <w:tcW w:w="2698" w:type="dxa"/>
-            <w:shd w:val="clear" w:color="auto" w:fill="DEEAF6" w:themeFill="accent1" w:themeFillTint="33"/>
-          </w:tcPr>
-          <w:p>
-            <w:pPr>
-              <w:jc w:val="center"/>
-              <w:rPr>
-                <w:sz w:val="24"/>
-                <w:szCs w:val="24"/>
-              </w:rPr>
-            </w:pPr>
-          </w:p>
-        </w:tc>
-        <w:tc>
-          <w:tcPr>
-            <w:tcW w:w="2698" w:type="dxa"/>
-            <w:shd w:val="clear" w:color="auto" w:fill="DEEAF6" w:themeFill="accent1" w:themeFillTint="33"/>
-          </w:tcPr>
-          <w:p>
-            <w:pPr>
-              <w:jc w:val="center"/>
-              <w:rPr>
-                <w:sz w:val="24"/>
-                <w:szCs w:val="24"/>
-              </w:rPr>
+            <w:shd w:val="clear" w:color="auto" w:fill="D9E2F3" w:themeFill="accent5" w:themeFillTint="33"/>
+          </w:tcPr>
+          <w:p>
+            <w:pPr>
+              <w:jc w:val="center"/>
+            </w:pPr>
+          </w:p>
+        </w:tc>
+        <w:tc>
+          <w:tcPr>
+            <w:tcW w:w="2697" w:type="dxa"/>
+            <w:shd w:val="clear" w:color="auto" w:fill="D9E2F3" w:themeFill="accent5" w:themeFillTint="33"/>
+          </w:tcPr>
+          <w:p>
+            <w:pPr>
+              <w:jc w:val="center"/>
+            </w:pPr>
+          </w:p>
+        </w:tc>
+        <w:tc>
+          <w:tcPr>
+            <w:tcW w:w="2698" w:type="dxa"/>
+            <w:shd w:val="clear" w:color="auto" w:fill="D9E2F3" w:themeFill="accent5" w:themeFillTint="33"/>
+          </w:tcPr>
+          <w:p>
+            <w:pPr>
+              <w:jc w:val="center"/>
+            </w:pPr>
+          </w:p>
+        </w:tc>
+        <w:tc>
+          <w:tcPr>
+            <w:tcW w:w="2698" w:type="dxa"/>
+            <w:shd w:val="clear" w:color="auto" w:fill="D9E2F3" w:themeFill="accent5" w:themeFillTint="33"/>
+          </w:tcPr>
+          <w:p>
+            <w:pPr>
+              <w:jc w:val="center"/>
             </w:pPr>
           </w:p>
         </w:tc>
@@ -1156,111 +706,71 @@
           <w:p>
             <w:pPr>
               <w:jc w:val="center"/>
-              <w:rPr>
-                <w:sz w:val="24"/>
-                <w:szCs w:val="24"/>
-              </w:rPr>
-            </w:pPr>
-            <w:r>
-              <w:rPr>
-                <w:sz w:val="24"/>
-                <w:szCs w:val="24"/>
-              </w:rPr>
-              <w:t>15:45-17:15</w:t>
-            </w:r>
-            <w:r>
-              <w:rPr>
-                <w:sz w:val="24"/>
-                <w:szCs w:val="24"/>
-              </w:rPr>
-              <w:t xml:space="preserve"> (Tehran)</w:t>
-            </w:r>
-          </w:p>
-          <w:p>
-            <w:pPr>
-              <w:jc w:val="center"/>
-              <w:rPr>
-                <w:sz w:val="24"/>
-                <w:szCs w:val="24"/>
-              </w:rPr>
-            </w:pPr>
-            <w:r>
-              <w:rPr>
-                <w:sz w:val="24"/>
-                <w:szCs w:val="24"/>
-              </w:rPr>
-              <w:t>11:15-12:45 (UTC)</w:t>
-            </w:r>
-          </w:p>
-        </w:tc>
-        <w:tc>
-          <w:tcPr>
-            <w:tcW w:w="2697" w:type="dxa"/>
-          </w:tcPr>
-          <w:p>
-            <w:pPr>
-              <w:jc w:val="center"/>
-              <w:rPr>
-                <w:sz w:val="24"/>
-                <w:szCs w:val="24"/>
-              </w:rPr>
-            </w:pPr>
-            <w:r>
-              <w:rPr>
-                <w:sz w:val="24"/>
-                <w:szCs w:val="24"/>
-              </w:rPr>
-              <w:t xml:space="preserve">Amin </w:t>
-            </w:r>
+            </w:pPr>
+            <w:r>
+              <w:t>14:</w:t>
+            </w:r>
+            <w:r>
+              <w:t>0</w:t>
+            </w:r>
+            <w:r>
+              <w:t>0-15:30 (Tehran)</w:t>
+            </w:r>
+          </w:p>
+          <w:p>
+            <w:pPr>
+              <w:jc w:val="center"/>
+            </w:pPr>
+            <w:r>
+              <w:t>9:30-11:00 (UTC)</w:t>
+            </w:r>
+          </w:p>
+        </w:tc>
+        <w:tc>
+          <w:tcPr>
+            <w:tcW w:w="2697" w:type="dxa"/>
+          </w:tcPr>
+          <w:p>
+            <w:pPr>
+              <w:jc w:val="center"/>
+            </w:pPr>
             <w:proofErr w:type="spellStart"/>
             <w:r>
-              <w:rPr>
-                <w:sz w:val="24"/>
-                <w:szCs w:val="24"/>
-              </w:rPr>
-              <w:t>Doostmohammadi</w:t>
+              <w:t>Maniya</w:t>
             </w:r>
             <w:proofErr w:type="spellEnd"/>
-          </w:p>
-        </w:tc>
-        <w:tc>
-          <w:tcPr>
-            <w:tcW w:w="2698" w:type="dxa"/>
-          </w:tcPr>
-          <w:p>
-            <w:pPr>
-              <w:jc w:val="center"/>
-              <w:rPr>
-                <w:sz w:val="24"/>
-                <w:szCs w:val="24"/>
-              </w:rPr>
-            </w:pPr>
-            <w:r>
-              <w:rPr>
-                <w:sz w:val="24"/>
-                <w:szCs w:val="24"/>
-              </w:rPr>
-              <w:t>University of Copenhagen</w:t>
-            </w:r>
-          </w:p>
-        </w:tc>
-        <w:tc>
-          <w:tcPr>
-            <w:tcW w:w="2698" w:type="dxa"/>
-          </w:tcPr>
-          <w:p>
-            <w:pPr>
-              <w:jc w:val="center"/>
-              <w:rPr>
-                <w:sz w:val="24"/>
-                <w:szCs w:val="24"/>
-              </w:rPr>
-            </w:pPr>
-            <w:r>
-              <w:rPr>
-                <w:sz w:val="24"/>
-                <w:szCs w:val="24"/>
-              </w:rPr>
+            <w:r>
+              <w:t xml:space="preserve"> </w:t>
+            </w:r>
+            <w:proofErr w:type="spellStart"/>
+            <w:r>
+              <w:t>Maleki</w:t>
+            </w:r>
+            <w:proofErr w:type="spellEnd"/>
+          </w:p>
+        </w:tc>
+        <w:tc>
+          <w:tcPr>
+            <w:tcW w:w="2698" w:type="dxa"/>
+          </w:tcPr>
+          <w:p>
+            <w:pPr>
+              <w:jc w:val="center"/>
+            </w:pPr>
+            <w:r>
+              <w:t>IASBS</w:t>
+            </w:r>
+          </w:p>
+        </w:tc>
+        <w:tc>
+          <w:tcPr>
+            <w:tcW w:w="2698" w:type="dxa"/>
+          </w:tcPr>
+          <w:p>
+            <w:pPr>
+              <w:jc w:val="center"/>
+            </w:pPr>
+            <w:r>
               <w:t>TBA</w:t>
             </w:r>
           </w:p>
@@ -1275,31 +785,9 @@
           <w:p>
             <w:pPr>
               <w:jc w:val="center"/>
-              <w:rPr>
-                <w:sz w:val="24"/>
-                <w:szCs w:val="24"/>
-              </w:rPr>
-            </w:pPr>
-            <w:r>
-              <w:rPr>
-                <w:sz w:val="24"/>
-                <w:szCs w:val="24"/>
-              </w:rPr>
-              <w:t>1</w:t>
-            </w:r>
-            <w:r>
-              <w:rPr>
-                <w:sz w:val="24"/>
-                <w:szCs w:val="24"/>
-              </w:rPr>
-              <w:t>5 Min</w:t>
-            </w:r>
-            <w:r>
-              <w:rPr>
-                <w:sz w:val="24"/>
-                <w:szCs w:val="24"/>
-              </w:rPr>
-              <w:t>.</w:t>
+            </w:pPr>
+            <w:r>
+              <w:t>15 Min.</w:t>
             </w:r>
           </w:p>
         </w:tc>
@@ -1311,16 +799,8 @@
           <w:p>
             <w:pPr>
               <w:jc w:val="center"/>
-              <w:rPr>
-                <w:sz w:val="24"/>
-                <w:szCs w:val="24"/>
-              </w:rPr>
-            </w:pPr>
-            <w:r>
-              <w:rPr>
-                <w:sz w:val="24"/>
-                <w:szCs w:val="24"/>
-              </w:rPr>
+            </w:pPr>
+            <w:r>
               <w:t xml:space="preserve">Break </w:t>
             </w:r>
           </w:p>
@@ -1333,10 +813,6 @@
           <w:p>
             <w:pPr>
               <w:jc w:val="center"/>
-              <w:rPr>
-                <w:sz w:val="24"/>
-                <w:szCs w:val="24"/>
-              </w:rPr>
             </w:pPr>
           </w:p>
         </w:tc>
@@ -1348,10 +824,6 @@
           <w:p>
             <w:pPr>
               <w:jc w:val="center"/>
-              <w:rPr>
-                <w:sz w:val="24"/>
-                <w:szCs w:val="24"/>
-              </w:rPr>
             </w:pPr>
           </w:p>
         </w:tc>
@@ -1364,53 +836,135 @@
           <w:p>
             <w:pPr>
               <w:jc w:val="center"/>
-              <w:rPr>
-                <w:sz w:val="24"/>
-                <w:szCs w:val="24"/>
-              </w:rPr>
-            </w:pPr>
-            <w:r>
-              <w:rPr>
-                <w:sz w:val="24"/>
-                <w:szCs w:val="24"/>
-              </w:rPr>
-              <w:t>17:30</w:t>
-            </w:r>
-            <w:r>
-              <w:rPr>
-                <w:sz w:val="24"/>
-                <w:szCs w:val="24"/>
-              </w:rPr>
-              <w:t>-</w:t>
-            </w:r>
-            <w:r>
-              <w:rPr>
-                <w:sz w:val="24"/>
-                <w:szCs w:val="24"/>
-              </w:rPr>
-              <w:t>19:00</w:t>
-            </w:r>
-            <w:r>
-              <w:rPr>
-                <w:sz w:val="24"/>
-                <w:szCs w:val="24"/>
-              </w:rPr>
-              <w:t xml:space="preserve"> (Tehran)</w:t>
-            </w:r>
-          </w:p>
-          <w:p>
-            <w:pPr>
-              <w:jc w:val="center"/>
-              <w:rPr>
-                <w:sz w:val="24"/>
-                <w:szCs w:val="24"/>
-              </w:rPr>
-            </w:pPr>
-            <w:r>
-              <w:rPr>
-                <w:sz w:val="24"/>
-                <w:szCs w:val="24"/>
-              </w:rPr>
+            </w:pPr>
+            <w:r>
+              <w:t>15:45-17:15 (Tehran)</w:t>
+            </w:r>
+          </w:p>
+          <w:p>
+            <w:pPr>
+              <w:jc w:val="center"/>
+            </w:pPr>
+            <w:r>
+              <w:t>11:15-12:45 (UTC)</w:t>
+            </w:r>
+          </w:p>
+        </w:tc>
+        <w:tc>
+          <w:tcPr>
+            <w:tcW w:w="2697" w:type="dxa"/>
+          </w:tcPr>
+          <w:p>
+            <w:pPr>
+              <w:jc w:val="center"/>
+            </w:pPr>
+            <w:r>
+              <w:t xml:space="preserve">Amin </w:t>
+            </w:r>
+            <w:proofErr w:type="spellStart"/>
+            <w:r>
+              <w:t>Doostmohammadi</w:t>
+            </w:r>
+            <w:proofErr w:type="spellEnd"/>
+          </w:p>
+        </w:tc>
+        <w:tc>
+          <w:tcPr>
+            <w:tcW w:w="2698" w:type="dxa"/>
+          </w:tcPr>
+          <w:p>
+            <w:pPr>
+              <w:jc w:val="center"/>
+            </w:pPr>
+            <w:r>
+              <w:t>University of Copenhagen</w:t>
+            </w:r>
+          </w:p>
+        </w:tc>
+        <w:tc>
+          <w:tcPr>
+            <w:tcW w:w="2698" w:type="dxa"/>
+          </w:tcPr>
+          <w:p>
+            <w:pPr>
+              <w:jc w:val="center"/>
+            </w:pPr>
+            <w:r>
+              <w:t>TBA</w:t>
+            </w:r>
+          </w:p>
+        </w:tc>
+      </w:tr>
+      <w:tr>
+        <w:tc>
+          <w:tcPr>
+            <w:tcW w:w="2697" w:type="dxa"/>
+            <w:shd w:val="clear" w:color="auto" w:fill="DEEAF6" w:themeFill="accent1" w:themeFillTint="33"/>
+          </w:tcPr>
+          <w:p>
+            <w:pPr>
+              <w:jc w:val="center"/>
+            </w:pPr>
+            <w:r>
+              <w:t>15 Min.</w:t>
+            </w:r>
+          </w:p>
+        </w:tc>
+        <w:tc>
+          <w:tcPr>
+            <w:tcW w:w="2697" w:type="dxa"/>
+            <w:shd w:val="clear" w:color="auto" w:fill="DEEAF6" w:themeFill="accent1" w:themeFillTint="33"/>
+          </w:tcPr>
+          <w:p>
+            <w:pPr>
+              <w:jc w:val="center"/>
+            </w:pPr>
+            <w:r>
+              <w:t xml:space="preserve">Break </w:t>
+            </w:r>
+          </w:p>
+        </w:tc>
+        <w:tc>
+          <w:tcPr>
+            <w:tcW w:w="2698" w:type="dxa"/>
+            <w:shd w:val="clear" w:color="auto" w:fill="DEEAF6" w:themeFill="accent1" w:themeFillTint="33"/>
+          </w:tcPr>
+          <w:p>
+            <w:pPr>
+              <w:jc w:val="center"/>
+            </w:pPr>
+          </w:p>
+        </w:tc>
+        <w:tc>
+          <w:tcPr>
+            <w:tcW w:w="2698" w:type="dxa"/>
+            <w:shd w:val="clear" w:color="auto" w:fill="DEEAF6" w:themeFill="accent1" w:themeFillTint="33"/>
+          </w:tcPr>
+          <w:p>
+            <w:pPr>
+              <w:jc w:val="center"/>
+            </w:pPr>
+          </w:p>
+        </w:tc>
+      </w:tr>
+      <w:tr>
+        <w:tc>
+          <w:tcPr>
+            <w:tcW w:w="2697" w:type="dxa"/>
+          </w:tcPr>
+          <w:p>
+            <w:pPr>
+              <w:jc w:val="center"/>
+            </w:pPr>
+            <w:r>
+              <w:t>17:30-19:00 (Tehran)</w:t>
+            </w:r>
+          </w:p>
+          <w:p>
+            <w:pPr>
+              <w:jc w:val="center"/>
+            </w:pPr>
+            <w:r>
               <w:t>13:00-14:30 (UTC)</w:t>
             </w:r>
           </w:p>
@@ -1422,24 +976,12 @@
           <w:p>
             <w:pPr>
               <w:jc w:val="center"/>
-              <w:rPr>
-                <w:sz w:val="24"/>
-                <w:szCs w:val="24"/>
-              </w:rPr>
-            </w:pPr>
-            <w:r>
-              <w:rPr>
-                <w:sz w:val="24"/>
-                <w:szCs w:val="24"/>
-              </w:rPr>
+            </w:pPr>
+            <w:r>
               <w:t xml:space="preserve">Mohammad </w:t>
             </w:r>
             <w:proofErr w:type="spellStart"/>
             <w:r>
-              <w:rPr>
-                <w:sz w:val="24"/>
-                <w:szCs w:val="24"/>
-              </w:rPr>
               <w:t>Kohandel</w:t>
             </w:r>
             <w:proofErr w:type="spellEnd"/>
@@ -1452,16 +994,8 @@
           <w:p>
             <w:pPr>
               <w:jc w:val="center"/>
-              <w:rPr>
-                <w:sz w:val="24"/>
-                <w:szCs w:val="24"/>
-              </w:rPr>
-            </w:pPr>
-            <w:r>
-              <w:rPr>
-                <w:sz w:val="24"/>
-                <w:szCs w:val="24"/>
-              </w:rPr>
+            </w:pPr>
+            <w:r>
               <w:t>University of Waterloo</w:t>
             </w:r>
           </w:p>
@@ -1473,16 +1007,8 @@
           <w:p>
             <w:pPr>
               <w:jc w:val="center"/>
-              <w:rPr>
-                <w:sz w:val="24"/>
-                <w:szCs w:val="24"/>
-              </w:rPr>
-            </w:pPr>
-            <w:r>
-              <w:rPr>
-                <w:sz w:val="24"/>
-                <w:szCs w:val="24"/>
-              </w:rPr>
+            </w:pPr>
+            <w:r>
               <w:t>TBA</w:t>
             </w:r>
           </w:p>
@@ -1490,57 +1016,30 @@
       </w:tr>
     </w:tbl>
     <w:p>
-      <w:pPr>
-        <w:rPr>
-          <w:sz w:val="24"/>
-          <w:szCs w:val="24"/>
-        </w:rPr>
-      </w:pPr>
+      <w:bookmarkStart w:id="0" w:name="_GoBack"/>
+      <w:bookmarkEnd w:id="0"/>
     </w:p>
     <w:p>
       <w:pPr>
         <w:rPr>
-          <w:sz w:val="28"/>
-          <w:szCs w:val="28"/>
+          <w:sz w:val="26"/>
+          <w:szCs w:val="26"/>
         </w:rPr>
       </w:pPr>
-      <w:bookmarkStart w:id="0" w:name="_GoBack"/>
       <w:r>
         <w:rPr>
           <w:color w:val="C00000"/>
-          <w:sz w:val="28"/>
-          <w:szCs w:val="28"/>
+          <w:sz w:val="26"/>
+          <w:szCs w:val="26"/>
         </w:rPr>
-        <w:t xml:space="preserve">Third </w:t>
+        <w:t>Third day,</w:t>
       </w:r>
       <w:r>
         <w:rPr>
-          <w:color w:val="C00000"/>
-          <w:sz w:val="28"/>
-          <w:szCs w:val="28"/>
+          <w:sz w:val="26"/>
+          <w:szCs w:val="26"/>
         </w:rPr>
-        <w:t>day,</w:t>
-      </w:r>
-      <w:r>
-        <w:rPr>
-          <w:sz w:val="28"/>
-          <w:szCs w:val="28"/>
-        </w:rPr>
-        <w:t xml:space="preserve"> </w:t>
-      </w:r>
-      <w:r>
-        <w:rPr>
-          <w:sz w:val="28"/>
-          <w:szCs w:val="28"/>
-        </w:rPr>
-        <w:t>Friday, July 9</w:t>
-      </w:r>
-      <w:r>
-        <w:rPr>
-          <w:sz w:val="28"/>
-          <w:szCs w:val="28"/>
-        </w:rPr>
-        <w:t>, 2021</w:t>
+        <w:t xml:space="preserve"> Friday, July 9, 2021</w:t>
       </w:r>
     </w:p>
     <w:tbl>
@@ -1550,10 +1049,10 @@
         <w:tblLook w:val="04A0" w:firstRow="1" w:lastRow="0" w:firstColumn="1" w:lastColumn="0" w:noHBand="0" w:noVBand="1"/>
       </w:tblPr>
       <w:tblGrid>
-        <w:gridCol w:w="2697"/>
-        <w:gridCol w:w="2697"/>
-        <w:gridCol w:w="2698"/>
-        <w:gridCol w:w="2698"/>
+        <w:gridCol w:w="2636"/>
+        <w:gridCol w:w="2648"/>
+        <w:gridCol w:w="2881"/>
+        <w:gridCol w:w="2625"/>
       </w:tblGrid>
       <w:tr>
         <w:tc>
@@ -1561,38 +1060,23 @@
             <w:tcW w:w="2697" w:type="dxa"/>
             <w:shd w:val="clear" w:color="auto" w:fill="C00000"/>
           </w:tcPr>
-          <w:bookmarkEnd w:id="0"/>
+          <w:p>
+            <w:pPr>
+              <w:jc w:val="center"/>
+            </w:pPr>
+            <w:r>
+              <w:t>Time (Tehran)</w:t>
+            </w:r>
+          </w:p>
           <w:p>
             <w:pPr>
               <w:jc w:val="center"/>
               <w:rPr>
-                <w:sz w:val="24"/>
-                <w:szCs w:val="24"/>
-              </w:rPr>
-            </w:pPr>
-            <w:r>
-              <w:rPr>
-                <w:sz w:val="24"/>
-                <w:szCs w:val="24"/>
-              </w:rPr>
-              <w:t>Time (Tehran)</w:t>
-            </w:r>
-          </w:p>
-          <w:p>
-            <w:pPr>
-              <w:jc w:val="center"/>
-              <w:rPr>
-                <w:sz w:val="24"/>
-                <w:szCs w:val="24"/>
                 <w:rtl/>
                 <w:lang w:bidi="fa-IR"/>
               </w:rPr>
             </w:pPr>
             <w:r>
-              <w:rPr>
-                <w:sz w:val="24"/>
-                <w:szCs w:val="24"/>
-              </w:rPr>
               <w:t>Time (UTC)</w:t>
             </w:r>
           </w:p>
@@ -1605,16 +1089,8 @@
           <w:p>
             <w:pPr>
               <w:jc w:val="center"/>
-              <w:rPr>
-                <w:sz w:val="24"/>
-                <w:szCs w:val="24"/>
-              </w:rPr>
-            </w:pPr>
-            <w:r>
-              <w:rPr>
-                <w:sz w:val="24"/>
-                <w:szCs w:val="24"/>
-              </w:rPr>
+            </w:pPr>
+            <w:r>
               <w:t>Speaker</w:t>
             </w:r>
           </w:p>
@@ -1627,16 +1103,8 @@
           <w:p>
             <w:pPr>
               <w:jc w:val="center"/>
-              <w:rPr>
-                <w:sz w:val="24"/>
-                <w:szCs w:val="24"/>
-              </w:rPr>
-            </w:pPr>
-            <w:r>
-              <w:rPr>
-                <w:sz w:val="24"/>
-                <w:szCs w:val="24"/>
-              </w:rPr>
+            </w:pPr>
+            <w:r>
               <w:t>from</w:t>
             </w:r>
           </w:p>
@@ -1649,16 +1117,8 @@
           <w:p>
             <w:pPr>
               <w:jc w:val="center"/>
-              <w:rPr>
-                <w:sz w:val="24"/>
-                <w:szCs w:val="24"/>
-              </w:rPr>
-            </w:pPr>
-            <w:r>
-              <w:rPr>
-                <w:sz w:val="24"/>
-                <w:szCs w:val="24"/>
-              </w:rPr>
+            </w:pPr>
+            <w:r>
               <w:t xml:space="preserve">Title </w:t>
             </w:r>
           </w:p>
@@ -1672,133 +1132,90 @@
           <w:p>
             <w:pPr>
               <w:jc w:val="center"/>
+            </w:pPr>
+            <w:r>
+              <w:t>14:00-15:30 (Tehran)</w:t>
+            </w:r>
+          </w:p>
+          <w:p>
+            <w:pPr>
+              <w:jc w:val="center"/>
+            </w:pPr>
+            <w:r>
+              <w:t>9:30-11:00 (UTC)</w:t>
+            </w:r>
+          </w:p>
+        </w:tc>
+        <w:tc>
+          <w:tcPr>
+            <w:tcW w:w="2697" w:type="dxa"/>
+          </w:tcPr>
+          <w:p>
+            <w:pPr>
+              <w:jc w:val="center"/>
+            </w:pPr>
+            <w:r>
+              <w:t>Theo </w:t>
+            </w:r>
+            <w:proofErr w:type="spellStart"/>
+            <w:r>
+              <w:t>Rasing</w:t>
+            </w:r>
+            <w:proofErr w:type="spellEnd"/>
+          </w:p>
+          <w:p>
+            <w:pPr>
+              <w:jc w:val="center"/>
               <w:rPr>
-                <w:sz w:val="24"/>
-                <w:szCs w:val="24"/>
-              </w:rPr>
-            </w:pPr>
-            <w:r>
-              <w:rPr>
-                <w:sz w:val="24"/>
-                <w:szCs w:val="24"/>
-              </w:rPr>
-              <w:t>14:00-15:30</w:t>
-            </w:r>
-            <w:r>
-              <w:rPr>
-                <w:sz w:val="24"/>
-                <w:szCs w:val="24"/>
-              </w:rPr>
-              <w:t xml:space="preserve"> (Tehran)</w:t>
-            </w:r>
-          </w:p>
-          <w:p>
-            <w:pPr>
-              <w:jc w:val="center"/>
-              <w:rPr>
-                <w:sz w:val="24"/>
-                <w:szCs w:val="24"/>
-              </w:rPr>
-            </w:pPr>
-            <w:r>
-              <w:rPr>
-                <w:sz w:val="24"/>
-                <w:szCs w:val="24"/>
-              </w:rPr>
-              <w:t>9:30-11:00 (UTC)</w:t>
-            </w:r>
-          </w:p>
-        </w:tc>
-        <w:tc>
-          <w:tcPr>
-            <w:tcW w:w="2697" w:type="dxa"/>
-          </w:tcPr>
-          <w:p>
-            <w:pPr>
-              <w:jc w:val="center"/>
-              <w:rPr>
-                <w:sz w:val="24"/>
-                <w:szCs w:val="24"/>
                 <w:rtl/>
                 <w:lang w:bidi="fa-IR"/>
               </w:rPr>
             </w:pPr>
-            <w:r>
+          </w:p>
+        </w:tc>
+        <w:tc>
+          <w:tcPr>
+            <w:tcW w:w="2698" w:type="dxa"/>
+          </w:tcPr>
+          <w:p>
+            <w:pPr>
+              <w:jc w:val="center"/>
               <w:rPr>
-                <w:sz w:val="24"/>
-                <w:szCs w:val="24"/>
                 <w:lang w:bidi="fa-IR"/>
               </w:rPr>
-              <w:t xml:space="preserve">Paul </w:t>
-            </w:r>
+            </w:pPr>
             <w:proofErr w:type="spellStart"/>
             <w:r>
               <w:rPr>
-                <w:sz w:val="24"/>
-                <w:szCs w:val="24"/>
                 <w:lang w:bidi="fa-IR"/>
               </w:rPr>
-              <w:t>Blom</w:t>
+              <w:t>Radboud</w:t>
             </w:r>
             <w:proofErr w:type="spellEnd"/>
-          </w:p>
-        </w:tc>
-        <w:tc>
-          <w:tcPr>
-            <w:tcW w:w="2698" w:type="dxa"/>
-          </w:tcPr>
-          <w:p>
-            <w:pPr>
-              <w:jc w:val="center"/>
+            <w:r>
               <w:rPr>
-                <w:sz w:val="24"/>
-                <w:szCs w:val="24"/>
+                <w:lang w:bidi="fa-IR"/>
               </w:rPr>
-            </w:pPr>
-            <w:r>
+              <w:t> University Nijmegen</w:t>
+            </w:r>
+          </w:p>
+          <w:p>
+            <w:pPr>
+              <w:jc w:val="center"/>
               <w:rPr>
-                <w:sz w:val="24"/>
-                <w:szCs w:val="24"/>
+                <w:lang w:bidi="fa-IR"/>
               </w:rPr>
-              <w:t xml:space="preserve">max </w:t>
-            </w:r>
-            <w:proofErr w:type="spellStart"/>
-            <w:r>
-              <w:rPr>
-                <w:sz w:val="24"/>
-                <w:szCs w:val="24"/>
-              </w:rPr>
-              <w:t>planck</w:t>
-            </w:r>
-            <w:proofErr w:type="spellEnd"/>
-            <w:r>
-              <w:rPr>
-                <w:sz w:val="24"/>
-                <w:szCs w:val="24"/>
-              </w:rPr>
-              <w:t xml:space="preserve"> institute for polymer research</w:t>
-            </w:r>
-          </w:p>
-        </w:tc>
-        <w:tc>
-          <w:tcPr>
-            <w:tcW w:w="2698" w:type="dxa"/>
-          </w:tcPr>
-          <w:p>
-            <w:pPr>
-              <w:jc w:val="center"/>
-              <w:rPr>
-                <w:sz w:val="24"/>
-                <w:szCs w:val="24"/>
-              </w:rPr>
-            </w:pPr>
-            <w:r>
-              <w:rPr>
-                <w:sz w:val="24"/>
-                <w:szCs w:val="24"/>
-              </w:rPr>
-              <w:t>TBA</w:t>
-            </w:r>
+            </w:pPr>
+          </w:p>
+        </w:tc>
+        <w:tc>
+          <w:tcPr>
+            <w:tcW w:w="2698" w:type="dxa"/>
+          </w:tcPr>
+          <w:p>
+            <w:pPr>
+              <w:jc w:val="center"/>
+            </w:pPr>
           </w:p>
         </w:tc>
       </w:tr>
@@ -1811,16 +1228,8 @@
           <w:p>
             <w:pPr>
               <w:jc w:val="center"/>
-              <w:rPr>
-                <w:sz w:val="24"/>
-                <w:szCs w:val="24"/>
-              </w:rPr>
-            </w:pPr>
-            <w:r>
-              <w:rPr>
-                <w:sz w:val="24"/>
-                <w:szCs w:val="24"/>
-              </w:rPr>
+            </w:pPr>
+            <w:r>
               <w:t>15 Min.</w:t>
             </w:r>
           </w:p>
@@ -1833,16 +1242,8 @@
           <w:p>
             <w:pPr>
               <w:jc w:val="center"/>
-              <w:rPr>
-                <w:sz w:val="24"/>
-                <w:szCs w:val="24"/>
-              </w:rPr>
-            </w:pPr>
-            <w:r>
-              <w:rPr>
-                <w:sz w:val="24"/>
-                <w:szCs w:val="24"/>
-              </w:rPr>
+            </w:pPr>
+            <w:r>
               <w:t>Break</w:t>
             </w:r>
           </w:p>
@@ -1855,10 +1256,6 @@
           <w:p>
             <w:pPr>
               <w:jc w:val="center"/>
-              <w:rPr>
-                <w:sz w:val="24"/>
-                <w:szCs w:val="24"/>
-              </w:rPr>
             </w:pPr>
           </w:p>
         </w:tc>
@@ -1870,10 +1267,6 @@
           <w:p>
             <w:pPr>
               <w:jc w:val="center"/>
-              <w:rPr>
-                <w:sz w:val="24"/>
-                <w:szCs w:val="24"/>
-              </w:rPr>
             </w:pPr>
           </w:p>
         </w:tc>
@@ -1886,39 +1279,16 @@
           <w:p>
             <w:pPr>
               <w:jc w:val="center"/>
-              <w:rPr>
-                <w:sz w:val="24"/>
-                <w:szCs w:val="24"/>
-              </w:rPr>
-            </w:pPr>
-            <w:r>
-              <w:rPr>
-                <w:sz w:val="24"/>
-                <w:szCs w:val="24"/>
-              </w:rPr>
-              <w:t>15:45-17:15</w:t>
-            </w:r>
-            <w:r>
-              <w:rPr>
-                <w:sz w:val="24"/>
-                <w:szCs w:val="24"/>
-              </w:rPr>
-              <w:t xml:space="preserve"> (Tehran)</w:t>
-            </w:r>
-          </w:p>
-          <w:p>
-            <w:pPr>
-              <w:jc w:val="center"/>
-              <w:rPr>
-                <w:sz w:val="24"/>
-                <w:szCs w:val="24"/>
-              </w:rPr>
-            </w:pPr>
-            <w:r>
-              <w:rPr>
-                <w:sz w:val="24"/>
-                <w:szCs w:val="24"/>
-              </w:rPr>
+            </w:pPr>
+            <w:r>
+              <w:t>15:45-17:15 (Tehran)</w:t>
+            </w:r>
+          </w:p>
+          <w:p>
+            <w:pPr>
+              <w:jc w:val="center"/>
+            </w:pPr>
+            <w:r>
               <w:t>11:15-12:45 (UTC)</w:t>
             </w:r>
           </w:p>
@@ -1930,16 +1300,8 @@
           <w:p>
             <w:pPr>
               <w:jc w:val="center"/>
-              <w:rPr>
-                <w:sz w:val="24"/>
-                <w:szCs w:val="24"/>
-              </w:rPr>
-            </w:pPr>
-            <w:r>
-              <w:rPr>
-                <w:sz w:val="24"/>
-                <w:szCs w:val="24"/>
-              </w:rPr>
+            </w:pPr>
+            <w:r>
               <w:t>Nathan Goldman</w:t>
             </w:r>
           </w:p>
@@ -1951,49 +1313,25 @@
           <w:p>
             <w:pPr>
               <w:jc w:val="center"/>
-              <w:rPr>
-                <w:sz w:val="24"/>
-                <w:szCs w:val="24"/>
-              </w:rPr>
             </w:pPr>
             <w:proofErr w:type="spellStart"/>
             <w:r>
-              <w:rPr>
-                <w:sz w:val="24"/>
-                <w:szCs w:val="24"/>
-              </w:rPr>
               <w:t>Université</w:t>
             </w:r>
             <w:proofErr w:type="spellEnd"/>
             <w:r>
-              <w:rPr>
-                <w:sz w:val="24"/>
-                <w:szCs w:val="24"/>
-              </w:rPr>
               <w:t xml:space="preserve"> </w:t>
             </w:r>
             <w:proofErr w:type="spellStart"/>
             <w:r>
-              <w:rPr>
-                <w:sz w:val="24"/>
-                <w:szCs w:val="24"/>
-              </w:rPr>
               <w:t>Libre</w:t>
             </w:r>
             <w:proofErr w:type="spellEnd"/>
             <w:r>
-              <w:rPr>
-                <w:sz w:val="24"/>
-                <w:szCs w:val="24"/>
-              </w:rPr>
               <w:t xml:space="preserve"> de </w:t>
             </w:r>
             <w:proofErr w:type="spellStart"/>
             <w:r>
-              <w:rPr>
-                <w:sz w:val="24"/>
-                <w:szCs w:val="24"/>
-              </w:rPr>
               <w:t>Bruxelles</w:t>
             </w:r>
             <w:proofErr w:type="spellEnd"/>
@@ -2006,16 +1344,8 @@
           <w:p>
             <w:pPr>
               <w:jc w:val="center"/>
-              <w:rPr>
-                <w:sz w:val="24"/>
-                <w:szCs w:val="24"/>
-              </w:rPr>
-            </w:pPr>
-            <w:r>
-              <w:rPr>
-                <w:sz w:val="24"/>
-                <w:szCs w:val="24"/>
-              </w:rPr>
+            </w:pPr>
+            <w:r>
               <w:t>TBA</w:t>
             </w:r>
           </w:p>
@@ -2030,16 +1360,8 @@
           <w:p>
             <w:pPr>
               <w:jc w:val="center"/>
-              <w:rPr>
-                <w:sz w:val="24"/>
-                <w:szCs w:val="24"/>
-              </w:rPr>
-            </w:pPr>
-            <w:r>
-              <w:rPr>
-                <w:sz w:val="24"/>
-                <w:szCs w:val="24"/>
-              </w:rPr>
+            </w:pPr>
+            <w:r>
               <w:t>15 Min.</w:t>
             </w:r>
           </w:p>
@@ -2052,16 +1374,8 @@
           <w:p>
             <w:pPr>
               <w:jc w:val="center"/>
-              <w:rPr>
-                <w:sz w:val="24"/>
-                <w:szCs w:val="24"/>
-              </w:rPr>
-            </w:pPr>
-            <w:r>
-              <w:rPr>
-                <w:sz w:val="24"/>
-                <w:szCs w:val="24"/>
-              </w:rPr>
+            </w:pPr>
+            <w:r>
               <w:t>Break</w:t>
             </w:r>
           </w:p>
@@ -2074,10 +1388,6 @@
           <w:p>
             <w:pPr>
               <w:jc w:val="center"/>
-              <w:rPr>
-                <w:sz w:val="24"/>
-                <w:szCs w:val="24"/>
-              </w:rPr>
             </w:pPr>
           </w:p>
         </w:tc>
@@ -2089,10 +1399,6 @@
           <w:p>
             <w:pPr>
               <w:jc w:val="center"/>
-              <w:rPr>
-                <w:sz w:val="24"/>
-                <w:szCs w:val="24"/>
-              </w:rPr>
             </w:pPr>
           </w:p>
         </w:tc>
@@ -2105,53 +1411,16 @@
           <w:p>
             <w:pPr>
               <w:jc w:val="center"/>
-              <w:rPr>
-                <w:sz w:val="24"/>
-                <w:szCs w:val="24"/>
-              </w:rPr>
-            </w:pPr>
-            <w:r>
-              <w:rPr>
-                <w:sz w:val="24"/>
-                <w:szCs w:val="24"/>
-              </w:rPr>
-              <w:t>17:30</w:t>
-            </w:r>
-            <w:r>
-              <w:rPr>
-                <w:sz w:val="24"/>
-                <w:szCs w:val="24"/>
-              </w:rPr>
-              <w:t>-</w:t>
-            </w:r>
-            <w:r>
-              <w:rPr>
-                <w:sz w:val="24"/>
-                <w:szCs w:val="24"/>
-              </w:rPr>
-              <w:t>19:00</w:t>
-            </w:r>
-            <w:r>
-              <w:rPr>
-                <w:sz w:val="24"/>
-                <w:szCs w:val="24"/>
-              </w:rPr>
-              <w:t xml:space="preserve"> (Tehran)</w:t>
-            </w:r>
-          </w:p>
-          <w:p>
-            <w:pPr>
-              <w:jc w:val="center"/>
-              <w:rPr>
-                <w:sz w:val="24"/>
-                <w:szCs w:val="24"/>
-              </w:rPr>
-            </w:pPr>
-            <w:r>
-              <w:rPr>
-                <w:sz w:val="24"/>
-                <w:szCs w:val="24"/>
-              </w:rPr>
+            </w:pPr>
+            <w:r>
+              <w:t>17:30-19:00 (Tehran)</w:t>
+            </w:r>
+          </w:p>
+          <w:p>
+            <w:pPr>
+              <w:jc w:val="center"/>
+            </w:pPr>
+            <w:r>
               <w:t>13:00-14:30 (UTC)</w:t>
             </w:r>
           </w:p>
@@ -2163,24 +1432,12 @@
           <w:p>
             <w:pPr>
               <w:jc w:val="center"/>
-              <w:rPr>
-                <w:sz w:val="24"/>
-                <w:szCs w:val="24"/>
-              </w:rPr>
-            </w:pPr>
-            <w:r>
-              <w:rPr>
-                <w:sz w:val="24"/>
-                <w:szCs w:val="24"/>
-              </w:rPr>
+            </w:pPr>
+            <w:r>
               <w:t xml:space="preserve">John </w:t>
             </w:r>
             <w:proofErr w:type="spellStart"/>
             <w:r>
-              <w:rPr>
-                <w:sz w:val="24"/>
-                <w:szCs w:val="24"/>
-              </w:rPr>
               <w:t>Chalker</w:t>
             </w:r>
             <w:proofErr w:type="spellEnd"/>
@@ -2193,16 +1450,8 @@
           <w:p>
             <w:pPr>
               <w:jc w:val="center"/>
-              <w:rPr>
-                <w:sz w:val="24"/>
-                <w:szCs w:val="24"/>
-              </w:rPr>
-            </w:pPr>
-            <w:r>
-              <w:rPr>
-                <w:sz w:val="24"/>
-                <w:szCs w:val="24"/>
-              </w:rPr>
+            </w:pPr>
+            <w:r>
               <w:t>The University of Oxford</w:t>
             </w:r>
           </w:p>
@@ -2214,30 +1463,15 @@
           <w:p>
             <w:pPr>
               <w:jc w:val="center"/>
-              <w:rPr>
-                <w:sz w:val="24"/>
-                <w:szCs w:val="24"/>
-              </w:rPr>
-            </w:pPr>
-            <w:r>
-              <w:rPr>
-                <w:sz w:val="24"/>
-                <w:szCs w:val="24"/>
-              </w:rPr>
+            </w:pPr>
+            <w:r>
               <w:t>TBA</w:t>
             </w:r>
           </w:p>
         </w:tc>
       </w:tr>
     </w:tbl>
-    <w:p>
-      <w:pPr>
-        <w:rPr>
-          <w:sz w:val="24"/>
-          <w:szCs w:val="24"/>
-        </w:rPr>
-      </w:pPr>
-    </w:p>
+    <w:p/>
     <w:sectPr>
       <w:headerReference w:type="default" r:id="rId6"/>
       <w:pgSz w:w="12240" w:h="15840"/>
@@ -2250,7 +1484,7 @@
 </file>
 
 <file path=word/endnotes.xml><?xml version="1.0" encoding="utf-8"?>
-<w:endnotes xmlns:wpc="http://schemas.microsoft.com/office/word/2010/wordprocessingCanvas" xmlns:cx="http://schemas.microsoft.com/office/drawing/2014/chartex" xmlns:cx1="http://schemas.microsoft.com/office/drawing/2015/9/8/chartex" xmlns:mc="http://schemas.openxmlformats.org/markup-compatibility/2006" xmlns:o="urn:schemas-microsoft-com:office:office" xmlns:r="http://schemas.openxmlformats.org/officeDocument/2006/relationships" xmlns:m="http://schemas.openxmlformats.org/officeDocument/2006/math" xmlns:v="urn:schemas-microsoft-com:vml" xmlns:wp14="http://schemas.microsoft.com/office/word/2010/wordprocessingDrawing" xmlns:wp="http://schemas.openxmlformats.org/drawingml/2006/wordprocessingDrawing" xmlns:w10="urn:schemas-microsoft-com:office:word" xmlns:w="http://schemas.openxmlformats.org/wordprocessingml/2006/main" xmlns:w14="http://schemas.microsoft.com/office/word/2010/wordml" xmlns:w15="http://schemas.microsoft.com/office/word/2012/wordml" xmlns:w16se="http://schemas.microsoft.com/office/word/2015/wordml/symex" xmlns:wpg="http://schemas.microsoft.com/office/word/2010/wordprocessingGroup" xmlns:wpi="http://schemas.microsoft.com/office/word/2010/wordprocessingInk" xmlns:wne="http://schemas.microsoft.com/office/word/2006/wordml" xmlns:wps="http://schemas.microsoft.com/office/word/2010/wordprocessingShape" mc:Ignorable="w14 w15 w16se wp14">
+<w:endnotes xmlns:wpc="http://schemas.microsoft.com/office/word/2010/wordprocessingCanvas" xmlns:mc="http://schemas.openxmlformats.org/markup-compatibility/2006" xmlns:o="urn:schemas-microsoft-com:office:office" xmlns:r="http://schemas.openxmlformats.org/officeDocument/2006/relationships" xmlns:m="http://schemas.openxmlformats.org/officeDocument/2006/math" xmlns:v="urn:schemas-microsoft-com:vml" xmlns:wp14="http://schemas.microsoft.com/office/word/2010/wordprocessingDrawing" xmlns:wp="http://schemas.openxmlformats.org/drawingml/2006/wordprocessingDrawing" xmlns:w10="urn:schemas-microsoft-com:office:word" xmlns:w="http://schemas.openxmlformats.org/wordprocessingml/2006/main" xmlns:w14="http://schemas.microsoft.com/office/word/2010/wordml" xmlns:w15="http://schemas.microsoft.com/office/word/2012/wordml" xmlns:wpg="http://schemas.microsoft.com/office/word/2010/wordprocessingGroup" xmlns:wpi="http://schemas.microsoft.com/office/word/2010/wordprocessingInk" xmlns:wne="http://schemas.microsoft.com/office/word/2006/wordml" xmlns:wps="http://schemas.microsoft.com/office/word/2010/wordprocessingShape" mc:Ignorable="w14 w15 wp14">
   <w:endnote w:type="separator" w:id="-1">
     <w:p>
       <w:pPr>
@@ -2275,7 +1509,7 @@
 </file>
 
 <file path=word/footnotes.xml><?xml version="1.0" encoding="utf-8"?>
-<w:footnotes xmlns:wpc="http://schemas.microsoft.com/office/word/2010/wordprocessingCanvas" xmlns:cx="http://schemas.microsoft.com/office/drawing/2014/chartex" xmlns:cx1="http://schemas.microsoft.com/office/drawing/2015/9/8/chartex" xmlns:mc="http://schemas.openxmlformats.org/markup-compatibility/2006" xmlns:o="urn:schemas-microsoft-com:office:office" xmlns:r="http://schemas.openxmlformats.org/officeDocument/2006/relationships" xmlns:m="http://schemas.openxmlformats.org/officeDocument/2006/math" xmlns:v="urn:schemas-microsoft-com:vml" xmlns:wp14="http://schemas.microsoft.com/office/word/2010/wordprocessingDrawing" xmlns:wp="http://schemas.openxmlformats.org/drawingml/2006/wordprocessingDrawing" xmlns:w10="urn:schemas-microsoft-com:office:word" xmlns:w="http://schemas.openxmlformats.org/wordprocessingml/2006/main" xmlns:w14="http://schemas.microsoft.com/office/word/2010/wordml" xmlns:w15="http://schemas.microsoft.com/office/word/2012/wordml" xmlns:w16se="http://schemas.microsoft.com/office/word/2015/wordml/symex" xmlns:wpg="http://schemas.microsoft.com/office/word/2010/wordprocessingGroup" xmlns:wpi="http://schemas.microsoft.com/office/word/2010/wordprocessingInk" xmlns:wne="http://schemas.microsoft.com/office/word/2006/wordml" xmlns:wps="http://schemas.microsoft.com/office/word/2010/wordprocessingShape" mc:Ignorable="w14 w15 w16se wp14">
+<w:footnotes xmlns:wpc="http://schemas.microsoft.com/office/word/2010/wordprocessingCanvas" xmlns:mc="http://schemas.openxmlformats.org/markup-compatibility/2006" xmlns:o="urn:schemas-microsoft-com:office:office" xmlns:r="http://schemas.openxmlformats.org/officeDocument/2006/relationships" xmlns:m="http://schemas.openxmlformats.org/officeDocument/2006/math" xmlns:v="urn:schemas-microsoft-com:vml" xmlns:wp14="http://schemas.microsoft.com/office/word/2010/wordprocessingDrawing" xmlns:wp="http://schemas.openxmlformats.org/drawingml/2006/wordprocessingDrawing" xmlns:w10="urn:schemas-microsoft-com:office:word" xmlns:w="http://schemas.openxmlformats.org/wordprocessingml/2006/main" xmlns:w14="http://schemas.microsoft.com/office/word/2010/wordml" xmlns:w15="http://schemas.microsoft.com/office/word/2012/wordml" xmlns:wpg="http://schemas.microsoft.com/office/word/2010/wordprocessingGroup" xmlns:wpi="http://schemas.microsoft.com/office/word/2010/wordprocessingInk" xmlns:wne="http://schemas.microsoft.com/office/word/2006/wordml" xmlns:wps="http://schemas.microsoft.com/office/word/2010/wordprocessingShape" mc:Ignorable="w14 w15 wp14">
   <w:footnote w:type="separator" w:id="-1">
     <w:p>
       <w:pPr>
@@ -2300,7 +1534,7 @@
 </file>
 
 <file path=word/header1.xml><?xml version="1.0" encoding="utf-8"?>
-<w:hdr xmlns:wpc="http://schemas.microsoft.com/office/word/2010/wordprocessingCanvas" xmlns:cx="http://schemas.microsoft.com/office/drawing/2014/chartex" xmlns:cx1="http://schemas.microsoft.com/office/drawing/2015/9/8/chartex" xmlns:mc="http://schemas.openxmlformats.org/markup-compatibility/2006" xmlns:o="urn:schemas-microsoft-com:office:office" xmlns:r="http://schemas.openxmlformats.org/officeDocument/2006/relationships" xmlns:m="http://schemas.openxmlformats.org/officeDocument/2006/math" xmlns:v="urn:schemas-microsoft-com:vml" xmlns:wp14="http://schemas.microsoft.com/office/word/2010/wordprocessingDrawing" xmlns:wp="http://schemas.openxmlformats.org/drawingml/2006/wordprocessingDrawing" xmlns:w10="urn:schemas-microsoft-com:office:word" xmlns:w="http://schemas.openxmlformats.org/wordprocessingml/2006/main" xmlns:w14="http://schemas.microsoft.com/office/word/2010/wordml" xmlns:w15="http://schemas.microsoft.com/office/word/2012/wordml" xmlns:w16se="http://schemas.microsoft.com/office/word/2015/wordml/symex" xmlns:wpg="http://schemas.microsoft.com/office/word/2010/wordprocessingGroup" xmlns:wpi="http://schemas.microsoft.com/office/word/2010/wordprocessingInk" xmlns:wne="http://schemas.microsoft.com/office/word/2006/wordml" xmlns:wps="http://schemas.microsoft.com/office/word/2010/wordprocessingShape" mc:Ignorable="w14 w15 w16se wp14">
+<w:hdr xmlns:wpc="http://schemas.microsoft.com/office/word/2010/wordprocessingCanvas" xmlns:mc="http://schemas.openxmlformats.org/markup-compatibility/2006" xmlns:o="urn:schemas-microsoft-com:office:office" xmlns:r="http://schemas.openxmlformats.org/officeDocument/2006/relationships" xmlns:m="http://schemas.openxmlformats.org/officeDocument/2006/math" xmlns:v="urn:schemas-microsoft-com:vml" xmlns:wp14="http://schemas.microsoft.com/office/word/2010/wordprocessingDrawing" xmlns:wp="http://schemas.openxmlformats.org/drawingml/2006/wordprocessingDrawing" xmlns:w10="urn:schemas-microsoft-com:office:word" xmlns:w="http://schemas.openxmlformats.org/wordprocessingml/2006/main" xmlns:w14="http://schemas.microsoft.com/office/word/2010/wordml" xmlns:w15="http://schemas.microsoft.com/office/word/2012/wordml" xmlns:wpg="http://schemas.microsoft.com/office/word/2010/wordprocessingGroup" xmlns:wpi="http://schemas.microsoft.com/office/word/2010/wordprocessingInk" xmlns:wne="http://schemas.microsoft.com/office/word/2006/wordml" xmlns:wps="http://schemas.microsoft.com/office/word/2010/wordprocessingShape" mc:Ignorable="w14 w15 wp14">
   <w:p>
     <w:pPr>
       <w:pStyle w:val="Header"/>
@@ -2427,7 +1661,7 @@
 </file>
 
 <file path=word/styles.xml><?xml version="1.0" encoding="utf-8"?>
-<w:styles xmlns:mc="http://schemas.openxmlformats.org/markup-compatibility/2006" xmlns:r="http://schemas.openxmlformats.org/officeDocument/2006/relationships" xmlns:w="http://schemas.openxmlformats.org/wordprocessingml/2006/main" xmlns:w14="http://schemas.microsoft.com/office/word/2010/wordml" xmlns:w15="http://schemas.microsoft.com/office/word/2012/wordml" xmlns:w16se="http://schemas.microsoft.com/office/word/2015/wordml/symex" mc:Ignorable="w14 w15 w16se">
+<w:styles xmlns:mc="http://schemas.openxmlformats.org/markup-compatibility/2006" xmlns:r="http://schemas.openxmlformats.org/officeDocument/2006/relationships" xmlns:w="http://schemas.openxmlformats.org/wordprocessingml/2006/main" xmlns:w14="http://schemas.microsoft.com/office/word/2010/wordml" xmlns:w15="http://schemas.microsoft.com/office/word/2012/wordml" mc:Ignorable="w14 w15">
   <w:docDefaults>
     <w:rPrDefault>
       <w:rPr>

</xml_diff>

<commit_message>
change the timing for second day
</commit_message>
<xml_diff>
--- a/new/docs/timeTable.docx
+++ b/new/docs/timeTable.docx
@@ -2,13 +2,27 @@
 <file path=word/document.xml><?xml version="1.0" encoding="utf-8"?>
 <w:document xmlns:wpc="http://schemas.microsoft.com/office/word/2010/wordprocessingCanvas" xmlns:mc="http://schemas.openxmlformats.org/markup-compatibility/2006" xmlns:o="urn:schemas-microsoft-com:office:office" xmlns:r="http://schemas.openxmlformats.org/officeDocument/2006/relationships" xmlns:m="http://schemas.openxmlformats.org/officeDocument/2006/math" xmlns:v="urn:schemas-microsoft-com:vml" xmlns:wp14="http://schemas.microsoft.com/office/word/2010/wordprocessingDrawing" xmlns:wp="http://schemas.openxmlformats.org/drawingml/2006/wordprocessingDrawing" xmlns:w10="urn:schemas-microsoft-com:office:word" xmlns:w="http://schemas.openxmlformats.org/wordprocessingml/2006/main" xmlns:w14="http://schemas.microsoft.com/office/word/2010/wordml" xmlns:w15="http://schemas.microsoft.com/office/word/2012/wordml" xmlns:wpg="http://schemas.microsoft.com/office/word/2010/wordprocessingGroup" xmlns:wpi="http://schemas.microsoft.com/office/word/2010/wordprocessingInk" xmlns:wne="http://schemas.microsoft.com/office/word/2006/wordml" xmlns:wps="http://schemas.microsoft.com/office/word/2010/wordprocessingShape" mc:Ignorable="w14 w15 wp14">
   <w:body>
-    <w:p/>
-    <w:p/>
     <w:p>
       <w:pPr>
         <w:rPr>
-          <w:sz w:val="28"/>
-          <w:szCs w:val="28"/>
+          <w:sz w:val="20"/>
+          <w:szCs w:val="20"/>
+        </w:rPr>
+      </w:pPr>
+    </w:p>
+    <w:p>
+      <w:pPr>
+        <w:rPr>
+          <w:sz w:val="20"/>
+          <w:szCs w:val="20"/>
+        </w:rPr>
+      </w:pPr>
+    </w:p>
+    <w:p>
+      <w:pPr>
+        <w:rPr>
+          <w:sz w:val="26"/>
+          <w:szCs w:val="26"/>
         </w:rPr>
       </w:pPr>
     </w:p>
@@ -18,16 +32,16 @@
         <w:rPr>
           <w:b/>
           <w:bCs/>
-          <w:sz w:val="28"/>
-          <w:szCs w:val="28"/>
+          <w:sz w:val="26"/>
+          <w:szCs w:val="26"/>
         </w:rPr>
       </w:pPr>
       <w:r>
         <w:rPr>
           <w:b/>
           <w:bCs/>
-          <w:sz w:val="28"/>
-          <w:szCs w:val="28"/>
+          <w:sz w:val="26"/>
+          <w:szCs w:val="26"/>
         </w:rPr>
         <w:t>26th Annual IASBS Meeting on Condensed Matter Physics</w:t>
       </w:r>
@@ -35,8 +49,8 @@
         <w:rPr>
           <w:b/>
           <w:bCs/>
-          <w:sz w:val="28"/>
-          <w:szCs w:val="28"/>
+          <w:sz w:val="26"/>
+          <w:szCs w:val="26"/>
         </w:rPr>
         <w:t xml:space="preserve"> – July 7, 2021-July 9, 2021</w:t>
       </w:r>
@@ -44,29 +58,29 @@
     <w:p>
       <w:pPr>
         <w:rPr>
-          <w:sz w:val="26"/>
-          <w:szCs w:val="26"/>
+          <w:sz w:val="24"/>
+          <w:szCs w:val="24"/>
         </w:rPr>
       </w:pPr>
       <w:r>
         <w:rPr>
           <w:color w:val="C00000"/>
-          <w:sz w:val="26"/>
-          <w:szCs w:val="26"/>
+          <w:sz w:val="24"/>
+          <w:szCs w:val="24"/>
         </w:rPr>
         <w:t>First day,</w:t>
       </w:r>
       <w:r>
         <w:rPr>
-          <w:sz w:val="26"/>
-          <w:szCs w:val="26"/>
+          <w:sz w:val="24"/>
+          <w:szCs w:val="24"/>
         </w:rPr>
         <w:t xml:space="preserve"> </w:t>
       </w:r>
       <w:r>
         <w:rPr>
-          <w:sz w:val="26"/>
-          <w:szCs w:val="26"/>
+          <w:sz w:val="24"/>
+          <w:szCs w:val="24"/>
         </w:rPr>
         <w:t xml:space="preserve">Wednesday, July 7, 2021 </w:t>
       </w:r>
@@ -79,9 +93,9 @@
       </w:tblPr>
       <w:tblGrid>
         <w:gridCol w:w="2697"/>
-        <w:gridCol w:w="2697"/>
-        <w:gridCol w:w="2698"/>
-        <w:gridCol w:w="2698"/>
+        <w:gridCol w:w="1834"/>
+        <w:gridCol w:w="2694"/>
+        <w:gridCol w:w="3565"/>
       </w:tblGrid>
       <w:tr>
         <w:tc>
@@ -92,8 +106,16 @@
           <w:p>
             <w:pPr>
               <w:jc w:val="center"/>
-            </w:pPr>
-            <w:r>
+              <w:rPr>
+                <w:sz w:val="20"/>
+                <w:szCs w:val="20"/>
+              </w:rPr>
+            </w:pPr>
+            <w:r>
+              <w:rPr>
+                <w:sz w:val="20"/>
+                <w:szCs w:val="20"/>
+              </w:rPr>
               <w:t>Time (Tehran)</w:t>
             </w:r>
           </w:p>
@@ -101,53 +123,83 @@
             <w:pPr>
               <w:jc w:val="center"/>
               <w:rPr>
+                <w:sz w:val="20"/>
+                <w:szCs w:val="20"/>
                 <w:rtl/>
                 <w:lang w:bidi="fa-IR"/>
               </w:rPr>
             </w:pPr>
             <w:r>
+              <w:rPr>
+                <w:sz w:val="20"/>
+                <w:szCs w:val="20"/>
+              </w:rPr>
               <w:t>Time (UTC)</w:t>
             </w:r>
           </w:p>
         </w:tc>
         <w:tc>
           <w:tcPr>
-            <w:tcW w:w="2697" w:type="dxa"/>
+            <w:tcW w:w="1834" w:type="dxa"/>
             <w:shd w:val="clear" w:color="auto" w:fill="C00000"/>
           </w:tcPr>
           <w:p>
             <w:pPr>
               <w:jc w:val="center"/>
-            </w:pPr>
-            <w:r>
+              <w:rPr>
+                <w:sz w:val="20"/>
+                <w:szCs w:val="20"/>
+              </w:rPr>
+            </w:pPr>
+            <w:r>
+              <w:rPr>
+                <w:sz w:val="20"/>
+                <w:szCs w:val="20"/>
+              </w:rPr>
               <w:t>Speaker</w:t>
             </w:r>
           </w:p>
         </w:tc>
         <w:tc>
           <w:tcPr>
-            <w:tcW w:w="2698" w:type="dxa"/>
+            <w:tcW w:w="2694" w:type="dxa"/>
             <w:shd w:val="clear" w:color="auto" w:fill="C00000"/>
           </w:tcPr>
           <w:p>
             <w:pPr>
               <w:jc w:val="center"/>
-            </w:pPr>
-            <w:r>
+              <w:rPr>
+                <w:sz w:val="20"/>
+                <w:szCs w:val="20"/>
+              </w:rPr>
+            </w:pPr>
+            <w:r>
+              <w:rPr>
+                <w:sz w:val="20"/>
+                <w:szCs w:val="20"/>
+              </w:rPr>
               <w:t>from</w:t>
             </w:r>
           </w:p>
         </w:tc>
         <w:tc>
           <w:tcPr>
-            <w:tcW w:w="2698" w:type="dxa"/>
+            <w:tcW w:w="3565" w:type="dxa"/>
             <w:shd w:val="clear" w:color="auto" w:fill="C00000"/>
           </w:tcPr>
           <w:p>
             <w:pPr>
               <w:jc w:val="center"/>
-            </w:pPr>
-            <w:r>
+              <w:rPr>
+                <w:sz w:val="20"/>
+                <w:szCs w:val="20"/>
+              </w:rPr>
+            </w:pPr>
+            <w:r>
+              <w:rPr>
+                <w:sz w:val="20"/>
+                <w:szCs w:val="20"/>
+              </w:rPr>
               <w:t xml:space="preserve">Title </w:t>
             </w:r>
           </w:p>
@@ -161,38 +213,70 @@
           <w:p>
             <w:pPr>
               <w:jc w:val="center"/>
-            </w:pPr>
-            <w:r>
+              <w:rPr>
+                <w:sz w:val="20"/>
+                <w:szCs w:val="20"/>
+              </w:rPr>
+            </w:pPr>
+            <w:r>
+              <w:rPr>
+                <w:sz w:val="20"/>
+                <w:szCs w:val="20"/>
+              </w:rPr>
               <w:t>14:00-15:30 (Tehran)</w:t>
             </w:r>
           </w:p>
           <w:p>
             <w:pPr>
               <w:jc w:val="center"/>
-            </w:pPr>
-            <w:r>
+              <w:rPr>
+                <w:sz w:val="20"/>
+                <w:szCs w:val="20"/>
+              </w:rPr>
+            </w:pPr>
+            <w:r>
+              <w:rPr>
+                <w:sz w:val="20"/>
+                <w:szCs w:val="20"/>
+              </w:rPr>
               <w:t>9:30-11:00 (UTC)</w:t>
             </w:r>
           </w:p>
         </w:tc>
         <w:tc>
           <w:tcPr>
-            <w:tcW w:w="2697" w:type="dxa"/>
-          </w:tcPr>
-          <w:p>
-            <w:pPr>
-              <w:jc w:val="center"/>
+            <w:tcW w:w="1834" w:type="dxa"/>
+          </w:tcPr>
+          <w:p>
+            <w:pPr>
+              <w:jc w:val="center"/>
+              <w:rPr>
+                <w:sz w:val="20"/>
+                <w:szCs w:val="20"/>
+              </w:rPr>
             </w:pPr>
             <w:proofErr w:type="spellStart"/>
             <w:r>
+              <w:rPr>
+                <w:sz w:val="20"/>
+                <w:szCs w:val="20"/>
+              </w:rPr>
               <w:t>Farhad</w:t>
             </w:r>
             <w:proofErr w:type="spellEnd"/>
             <w:r>
+              <w:rPr>
+                <w:sz w:val="20"/>
+                <w:szCs w:val="20"/>
+              </w:rPr>
               <w:t xml:space="preserve"> </w:t>
             </w:r>
             <w:proofErr w:type="spellStart"/>
             <w:r>
+              <w:rPr>
+                <w:sz w:val="20"/>
+                <w:szCs w:val="20"/>
+              </w:rPr>
               <w:t>Shahbazi</w:t>
             </w:r>
             <w:proofErr w:type="spellEnd"/>
@@ -200,26 +284,42 @@
         </w:tc>
         <w:tc>
           <w:tcPr>
-            <w:tcW w:w="2698" w:type="dxa"/>
-          </w:tcPr>
-          <w:p>
-            <w:pPr>
-              <w:jc w:val="center"/>
-            </w:pPr>
-            <w:r>
+            <w:tcW w:w="2694" w:type="dxa"/>
+          </w:tcPr>
+          <w:p>
+            <w:pPr>
+              <w:jc w:val="center"/>
+              <w:rPr>
+                <w:sz w:val="20"/>
+                <w:szCs w:val="20"/>
+              </w:rPr>
+            </w:pPr>
+            <w:r>
+              <w:rPr>
+                <w:sz w:val="20"/>
+                <w:szCs w:val="20"/>
+              </w:rPr>
               <w:t>Isfahan University of Technology</w:t>
             </w:r>
           </w:p>
         </w:tc>
         <w:tc>
           <w:tcPr>
-            <w:tcW w:w="2698" w:type="dxa"/>
-          </w:tcPr>
-          <w:p>
-            <w:pPr>
-              <w:jc w:val="center"/>
-            </w:pPr>
-            <w:r>
+            <w:tcW w:w="3565" w:type="dxa"/>
+          </w:tcPr>
+          <w:p>
+            <w:pPr>
+              <w:jc w:val="center"/>
+              <w:rPr>
+                <w:sz w:val="20"/>
+                <w:szCs w:val="20"/>
+              </w:rPr>
+            </w:pPr>
+            <w:r>
+              <w:rPr>
+                <w:sz w:val="20"/>
+                <w:szCs w:val="20"/>
+              </w:rPr>
               <w:t>TBA</w:t>
             </w:r>
           </w:p>
@@ -234,12 +334,194 @@
           <w:p>
             <w:pPr>
               <w:jc w:val="center"/>
-            </w:pPr>
-            <w:r>
+              <w:rPr>
+                <w:sz w:val="20"/>
+                <w:szCs w:val="20"/>
+              </w:rPr>
+            </w:pPr>
+            <w:r>
+              <w:rPr>
+                <w:sz w:val="20"/>
+                <w:szCs w:val="20"/>
+              </w:rPr>
               <w:t>15 Min.</w:t>
             </w:r>
           </w:p>
         </w:tc>
+        <w:tc>
+          <w:tcPr>
+            <w:tcW w:w="1834" w:type="dxa"/>
+            <w:shd w:val="clear" w:color="auto" w:fill="DEEAF6" w:themeFill="accent1" w:themeFillTint="33"/>
+          </w:tcPr>
+          <w:p>
+            <w:pPr>
+              <w:jc w:val="center"/>
+              <w:rPr>
+                <w:sz w:val="20"/>
+                <w:szCs w:val="20"/>
+              </w:rPr>
+            </w:pPr>
+            <w:r>
+              <w:rPr>
+                <w:sz w:val="20"/>
+                <w:szCs w:val="20"/>
+              </w:rPr>
+              <w:t>Break</w:t>
+            </w:r>
+          </w:p>
+        </w:tc>
+        <w:tc>
+          <w:tcPr>
+            <w:tcW w:w="2694" w:type="dxa"/>
+            <w:shd w:val="clear" w:color="auto" w:fill="DEEAF6" w:themeFill="accent1" w:themeFillTint="33"/>
+          </w:tcPr>
+          <w:p>
+            <w:pPr>
+              <w:jc w:val="center"/>
+              <w:rPr>
+                <w:sz w:val="20"/>
+                <w:szCs w:val="20"/>
+              </w:rPr>
+            </w:pPr>
+          </w:p>
+        </w:tc>
+        <w:tc>
+          <w:tcPr>
+            <w:tcW w:w="3565" w:type="dxa"/>
+            <w:shd w:val="clear" w:color="auto" w:fill="DEEAF6" w:themeFill="accent1" w:themeFillTint="33"/>
+          </w:tcPr>
+          <w:p>
+            <w:pPr>
+              <w:jc w:val="center"/>
+              <w:rPr>
+                <w:sz w:val="20"/>
+                <w:szCs w:val="20"/>
+              </w:rPr>
+            </w:pPr>
+          </w:p>
+        </w:tc>
+      </w:tr>
+      <w:tr>
+        <w:tc>
+          <w:tcPr>
+            <w:tcW w:w="2697" w:type="dxa"/>
+          </w:tcPr>
+          <w:p>
+            <w:pPr>
+              <w:jc w:val="center"/>
+              <w:rPr>
+                <w:sz w:val="20"/>
+                <w:szCs w:val="20"/>
+              </w:rPr>
+            </w:pPr>
+            <w:r>
+              <w:rPr>
+                <w:sz w:val="20"/>
+                <w:szCs w:val="20"/>
+              </w:rPr>
+              <w:t>15:45-17:15 (Tehran)</w:t>
+            </w:r>
+          </w:p>
+          <w:p>
+            <w:pPr>
+              <w:jc w:val="center"/>
+              <w:rPr>
+                <w:sz w:val="20"/>
+                <w:szCs w:val="20"/>
+              </w:rPr>
+            </w:pPr>
+            <w:r>
+              <w:rPr>
+                <w:sz w:val="20"/>
+                <w:szCs w:val="20"/>
+              </w:rPr>
+              <w:t>11:15-12:45 (UTC)</w:t>
+            </w:r>
+          </w:p>
+        </w:tc>
+        <w:tc>
+          <w:tcPr>
+            <w:tcW w:w="1834" w:type="dxa"/>
+          </w:tcPr>
+          <w:p>
+            <w:pPr>
+              <w:jc w:val="center"/>
+              <w:rPr>
+                <w:sz w:val="20"/>
+                <w:szCs w:val="20"/>
+              </w:rPr>
+            </w:pPr>
+            <w:proofErr w:type="spellStart"/>
+            <w:r>
+              <w:rPr>
+                <w:sz w:val="20"/>
+                <w:szCs w:val="20"/>
+              </w:rPr>
+              <w:t>Semir</w:t>
+            </w:r>
+            <w:proofErr w:type="spellEnd"/>
+            <w:r>
+              <w:rPr>
+                <w:sz w:val="20"/>
+                <w:szCs w:val="20"/>
+              </w:rPr>
+              <w:t xml:space="preserve"> </w:t>
+            </w:r>
+            <w:proofErr w:type="spellStart"/>
+            <w:r>
+              <w:rPr>
+                <w:sz w:val="20"/>
+                <w:szCs w:val="20"/>
+              </w:rPr>
+              <w:t>Zeki</w:t>
+            </w:r>
+            <w:proofErr w:type="spellEnd"/>
+          </w:p>
+        </w:tc>
+        <w:tc>
+          <w:tcPr>
+            <w:tcW w:w="2694" w:type="dxa"/>
+          </w:tcPr>
+          <w:p>
+            <w:pPr>
+              <w:jc w:val="center"/>
+              <w:rPr>
+                <w:sz w:val="20"/>
+                <w:szCs w:val="20"/>
+              </w:rPr>
+            </w:pPr>
+            <w:r>
+              <w:rPr>
+                <w:sz w:val="20"/>
+                <w:szCs w:val="20"/>
+              </w:rPr>
+              <w:t>University College London</w:t>
+            </w:r>
+          </w:p>
+        </w:tc>
+        <w:tc>
+          <w:tcPr>
+            <w:tcW w:w="3565" w:type="dxa"/>
+          </w:tcPr>
+          <w:p>
+            <w:pPr>
+              <w:jc w:val="center"/>
+              <w:rPr>
+                <w:sz w:val="20"/>
+                <w:szCs w:val="20"/>
+              </w:rPr>
+            </w:pPr>
+            <w:r>
+              <w:rPr>
+                <w:sz w:val="20"/>
+                <w:szCs w:val="20"/>
+              </w:rPr>
+              <w:t>The Neurobiology of Aesthetic Experiences - from visual to mathematical beauty</w:t>
+            </w:r>
+          </w:p>
+        </w:tc>
+      </w:tr>
+      <w:tr>
         <w:tc>
           <w:tcPr>
             <w:tcW w:w="2697" w:type="dxa"/>
@@ -248,31 +530,69 @@
           <w:p>
             <w:pPr>
               <w:jc w:val="center"/>
-            </w:pPr>
-            <w:r>
+              <w:rPr>
+                <w:sz w:val="20"/>
+                <w:szCs w:val="20"/>
+              </w:rPr>
+            </w:pPr>
+            <w:r>
+              <w:rPr>
+                <w:sz w:val="20"/>
+                <w:szCs w:val="20"/>
+              </w:rPr>
+              <w:t>15 Min.</w:t>
+            </w:r>
+          </w:p>
+        </w:tc>
+        <w:tc>
+          <w:tcPr>
+            <w:tcW w:w="1834" w:type="dxa"/>
+            <w:shd w:val="clear" w:color="auto" w:fill="DEEAF6" w:themeFill="accent1" w:themeFillTint="33"/>
+          </w:tcPr>
+          <w:p>
+            <w:pPr>
+              <w:jc w:val="center"/>
+              <w:rPr>
+                <w:sz w:val="20"/>
+                <w:szCs w:val="20"/>
+              </w:rPr>
+            </w:pPr>
+            <w:r>
+              <w:rPr>
+                <w:sz w:val="20"/>
+                <w:szCs w:val="20"/>
+              </w:rPr>
               <w:t>Break</w:t>
             </w:r>
           </w:p>
         </w:tc>
         <w:tc>
           <w:tcPr>
-            <w:tcW w:w="2698" w:type="dxa"/>
+            <w:tcW w:w="2694" w:type="dxa"/>
             <w:shd w:val="clear" w:color="auto" w:fill="DEEAF6" w:themeFill="accent1" w:themeFillTint="33"/>
           </w:tcPr>
           <w:p>
             <w:pPr>
               <w:jc w:val="center"/>
-            </w:pPr>
-          </w:p>
-        </w:tc>
-        <w:tc>
-          <w:tcPr>
-            <w:tcW w:w="2698" w:type="dxa"/>
+              <w:rPr>
+                <w:sz w:val="20"/>
+                <w:szCs w:val="20"/>
+              </w:rPr>
+            </w:pPr>
+          </w:p>
+        </w:tc>
+        <w:tc>
+          <w:tcPr>
+            <w:tcW w:w="3565" w:type="dxa"/>
             <w:shd w:val="clear" w:color="auto" w:fill="DEEAF6" w:themeFill="accent1" w:themeFillTint="33"/>
           </w:tcPr>
           <w:p>
             <w:pPr>
               <w:jc w:val="center"/>
+              <w:rPr>
+                <w:sz w:val="20"/>
+                <w:szCs w:val="20"/>
+              </w:rPr>
             </w:pPr>
           </w:p>
         </w:tc>
@@ -285,210 +605,137 @@
           <w:p>
             <w:pPr>
               <w:jc w:val="center"/>
-            </w:pPr>
-            <w:r>
-              <w:t>15:45-17:15 (Tehran)</w:t>
-            </w:r>
-          </w:p>
-          <w:p>
-            <w:pPr>
-              <w:jc w:val="center"/>
-            </w:pPr>
-            <w:r>
-              <w:t>11:15-12:45 (UTC)</w:t>
-            </w:r>
-          </w:p>
-        </w:tc>
-        <w:tc>
-          <w:tcPr>
-            <w:tcW w:w="2697" w:type="dxa"/>
-          </w:tcPr>
-          <w:p>
-            <w:pPr>
-              <w:jc w:val="center"/>
-            </w:pPr>
+              <w:rPr>
+                <w:sz w:val="20"/>
+                <w:szCs w:val="20"/>
+              </w:rPr>
+            </w:pPr>
+            <w:r>
+              <w:rPr>
+                <w:sz w:val="20"/>
+                <w:szCs w:val="20"/>
+              </w:rPr>
+              <w:t>17:30-19:00 (Tehran)</w:t>
+            </w:r>
+          </w:p>
+          <w:p>
+            <w:pPr>
+              <w:jc w:val="center"/>
+              <w:rPr>
+                <w:sz w:val="20"/>
+                <w:szCs w:val="20"/>
+              </w:rPr>
+            </w:pPr>
+            <w:r>
+              <w:rPr>
+                <w:sz w:val="20"/>
+                <w:szCs w:val="20"/>
+              </w:rPr>
+              <w:t>13:00-14:30 (UTC)</w:t>
+            </w:r>
+          </w:p>
+        </w:tc>
+        <w:tc>
+          <w:tcPr>
+            <w:tcW w:w="1834" w:type="dxa"/>
+          </w:tcPr>
+          <w:p>
+            <w:pPr>
+              <w:jc w:val="center"/>
+              <w:rPr>
+                <w:sz w:val="20"/>
+                <w:szCs w:val="20"/>
+              </w:rPr>
+            </w:pPr>
+            <w:r>
+              <w:rPr>
+                <w:sz w:val="20"/>
+                <w:szCs w:val="20"/>
+              </w:rPr>
+              <w:t xml:space="preserve">Bard </w:t>
+            </w:r>
             <w:proofErr w:type="spellStart"/>
             <w:r>
-              <w:t>Semir</w:t>
+              <w:rPr>
+                <w:sz w:val="20"/>
+                <w:szCs w:val="20"/>
+              </w:rPr>
+              <w:t>Ermentrout</w:t>
             </w:r>
             <w:proofErr w:type="spellEnd"/>
-            <w:r>
-              <w:t xml:space="preserve"> </w:t>
-            </w:r>
-            <w:proofErr w:type="spellStart"/>
-            <w:r>
-              <w:t>Zeki</w:t>
-            </w:r>
-            <w:proofErr w:type="spellEnd"/>
-          </w:p>
-        </w:tc>
-        <w:tc>
-          <w:tcPr>
-            <w:tcW w:w="2698" w:type="dxa"/>
-          </w:tcPr>
-          <w:p>
-            <w:pPr>
-              <w:jc w:val="center"/>
-            </w:pPr>
-            <w:r>
-              <w:t>University College London</w:t>
-            </w:r>
-          </w:p>
-        </w:tc>
-        <w:tc>
-          <w:tcPr>
-            <w:tcW w:w="2698" w:type="dxa"/>
-          </w:tcPr>
-          <w:p>
-            <w:pPr>
-              <w:jc w:val="center"/>
-            </w:pPr>
-            <w:r>
-              <w:t>TBA</w:t>
-            </w:r>
-          </w:p>
-        </w:tc>
-      </w:tr>
-      <w:tr>
-        <w:tc>
-          <w:tcPr>
-            <w:tcW w:w="2697" w:type="dxa"/>
-            <w:shd w:val="clear" w:color="auto" w:fill="DEEAF6" w:themeFill="accent1" w:themeFillTint="33"/>
-          </w:tcPr>
-          <w:p>
-            <w:pPr>
-              <w:jc w:val="center"/>
-            </w:pPr>
-            <w:r>
-              <w:t>15 Min.</w:t>
-            </w:r>
-          </w:p>
-        </w:tc>
-        <w:tc>
-          <w:tcPr>
-            <w:tcW w:w="2697" w:type="dxa"/>
-            <w:shd w:val="clear" w:color="auto" w:fill="DEEAF6" w:themeFill="accent1" w:themeFillTint="33"/>
-          </w:tcPr>
-          <w:p>
-            <w:pPr>
-              <w:jc w:val="center"/>
-            </w:pPr>
-            <w:r>
-              <w:t>Break</w:t>
-            </w:r>
-          </w:p>
-        </w:tc>
-        <w:tc>
-          <w:tcPr>
-            <w:tcW w:w="2698" w:type="dxa"/>
-            <w:shd w:val="clear" w:color="auto" w:fill="DEEAF6" w:themeFill="accent1" w:themeFillTint="33"/>
-          </w:tcPr>
-          <w:p>
-            <w:pPr>
-              <w:jc w:val="center"/>
-            </w:pPr>
-          </w:p>
-        </w:tc>
-        <w:tc>
-          <w:tcPr>
-            <w:tcW w:w="2698" w:type="dxa"/>
-            <w:shd w:val="clear" w:color="auto" w:fill="DEEAF6" w:themeFill="accent1" w:themeFillTint="33"/>
-          </w:tcPr>
-          <w:p>
-            <w:pPr>
-              <w:jc w:val="center"/>
-            </w:pPr>
-          </w:p>
-        </w:tc>
-      </w:tr>
-      <w:tr>
-        <w:tc>
-          <w:tcPr>
-            <w:tcW w:w="2697" w:type="dxa"/>
-          </w:tcPr>
-          <w:p>
-            <w:pPr>
-              <w:jc w:val="center"/>
-            </w:pPr>
-            <w:r>
-              <w:t>17:30-19:00 (Tehran)</w:t>
-            </w:r>
-          </w:p>
-          <w:p>
-            <w:pPr>
-              <w:jc w:val="center"/>
-            </w:pPr>
-            <w:r>
-              <w:t>13:00-14:30 (UTC)</w:t>
-            </w:r>
-          </w:p>
-        </w:tc>
-        <w:tc>
-          <w:tcPr>
-            <w:tcW w:w="2697" w:type="dxa"/>
-          </w:tcPr>
-          <w:p>
-            <w:pPr>
-              <w:jc w:val="center"/>
-            </w:pPr>
-            <w:r>
-              <w:t xml:space="preserve">Bard </w:t>
-            </w:r>
-            <w:proofErr w:type="spellStart"/>
-            <w:r>
-              <w:t>Ermentrout</w:t>
-            </w:r>
-            <w:proofErr w:type="spellEnd"/>
-          </w:p>
-        </w:tc>
-        <w:tc>
-          <w:tcPr>
-            <w:tcW w:w="2698" w:type="dxa"/>
-          </w:tcPr>
-          <w:p>
-            <w:pPr>
-              <w:jc w:val="center"/>
-            </w:pPr>
-            <w:r>
+          </w:p>
+        </w:tc>
+        <w:tc>
+          <w:tcPr>
+            <w:tcW w:w="2694" w:type="dxa"/>
+          </w:tcPr>
+          <w:p>
+            <w:pPr>
+              <w:jc w:val="center"/>
+              <w:rPr>
+                <w:sz w:val="20"/>
+                <w:szCs w:val="20"/>
+              </w:rPr>
+            </w:pPr>
+            <w:r>
+              <w:rPr>
+                <w:sz w:val="20"/>
+                <w:szCs w:val="20"/>
+              </w:rPr>
               <w:t>University of Pittsburgh</w:t>
             </w:r>
           </w:p>
         </w:tc>
         <w:tc>
           <w:tcPr>
-            <w:tcW w:w="2698" w:type="dxa"/>
-          </w:tcPr>
-          <w:p>
-            <w:pPr>
-              <w:jc w:val="center"/>
-            </w:pPr>
-            <w:r>
+            <w:tcW w:w="3565" w:type="dxa"/>
+          </w:tcPr>
+          <w:p>
+            <w:pPr>
+              <w:jc w:val="center"/>
+              <w:rPr>
+                <w:sz w:val="20"/>
+                <w:szCs w:val="20"/>
+              </w:rPr>
+            </w:pPr>
+            <w:r>
+              <w:rPr>
+                <w:sz w:val="20"/>
+                <w:szCs w:val="20"/>
+              </w:rPr>
               <w:t>TBA</w:t>
             </w:r>
           </w:p>
         </w:tc>
       </w:tr>
     </w:tbl>
-    <w:p/>
     <w:p>
       <w:pPr>
         <w:rPr>
-          <w:sz w:val="26"/>
-          <w:szCs w:val="26"/>
+          <w:sz w:val="20"/>
+          <w:szCs w:val="20"/>
+        </w:rPr>
+      </w:pPr>
+    </w:p>
+    <w:p>
+      <w:pPr>
+        <w:rPr>
+          <w:sz w:val="24"/>
+          <w:szCs w:val="24"/>
         </w:rPr>
       </w:pPr>
       <w:r>
         <w:rPr>
           <w:color w:val="C00000"/>
-          <w:sz w:val="26"/>
-          <w:szCs w:val="26"/>
+          <w:sz w:val="24"/>
+          <w:szCs w:val="24"/>
         </w:rPr>
         <w:t>Second day,</w:t>
       </w:r>
       <w:r>
         <w:rPr>
-          <w:sz w:val="26"/>
-          <w:szCs w:val="26"/>
+          <w:sz w:val="24"/>
+          <w:szCs w:val="24"/>
         </w:rPr>
         <w:t xml:space="preserve"> Thursday, July 8, 2021</w:t>
       </w:r>
@@ -501,9 +748,9 @@
       </w:tblPr>
       <w:tblGrid>
         <w:gridCol w:w="2697"/>
-        <w:gridCol w:w="2697"/>
-        <w:gridCol w:w="2698"/>
-        <w:gridCol w:w="2698"/>
+        <w:gridCol w:w="1879"/>
+        <w:gridCol w:w="2649"/>
+        <w:gridCol w:w="3565"/>
       </w:tblGrid>
       <w:tr>
         <w:tc>
@@ -514,8 +761,16 @@
           <w:p>
             <w:pPr>
               <w:jc w:val="center"/>
-            </w:pPr>
-            <w:r>
+              <w:rPr>
+                <w:sz w:val="20"/>
+                <w:szCs w:val="20"/>
+              </w:rPr>
+            </w:pPr>
+            <w:r>
+              <w:rPr>
+                <w:sz w:val="20"/>
+                <w:szCs w:val="20"/>
+              </w:rPr>
               <w:t>Time (Tehran)</w:t>
             </w:r>
           </w:p>
@@ -523,53 +778,83 @@
             <w:pPr>
               <w:jc w:val="center"/>
               <w:rPr>
+                <w:sz w:val="20"/>
+                <w:szCs w:val="20"/>
                 <w:rtl/>
                 <w:lang w:bidi="fa-IR"/>
               </w:rPr>
             </w:pPr>
             <w:r>
+              <w:rPr>
+                <w:sz w:val="20"/>
+                <w:szCs w:val="20"/>
+              </w:rPr>
               <w:t>Time (UTC)</w:t>
             </w:r>
           </w:p>
         </w:tc>
         <w:tc>
           <w:tcPr>
-            <w:tcW w:w="2697" w:type="dxa"/>
+            <w:tcW w:w="1879" w:type="dxa"/>
             <w:shd w:val="clear" w:color="auto" w:fill="C00000"/>
           </w:tcPr>
           <w:p>
             <w:pPr>
               <w:jc w:val="center"/>
-            </w:pPr>
-            <w:r>
+              <w:rPr>
+                <w:sz w:val="20"/>
+                <w:szCs w:val="20"/>
+              </w:rPr>
+            </w:pPr>
+            <w:r>
+              <w:rPr>
+                <w:sz w:val="20"/>
+                <w:szCs w:val="20"/>
+              </w:rPr>
               <w:t>Speaker</w:t>
             </w:r>
           </w:p>
         </w:tc>
         <w:tc>
           <w:tcPr>
-            <w:tcW w:w="2698" w:type="dxa"/>
+            <w:tcW w:w="2649" w:type="dxa"/>
             <w:shd w:val="clear" w:color="auto" w:fill="C00000"/>
           </w:tcPr>
           <w:p>
             <w:pPr>
               <w:jc w:val="center"/>
-            </w:pPr>
-            <w:r>
+              <w:rPr>
+                <w:sz w:val="20"/>
+                <w:szCs w:val="20"/>
+              </w:rPr>
+            </w:pPr>
+            <w:r>
+              <w:rPr>
+                <w:sz w:val="20"/>
+                <w:szCs w:val="20"/>
+              </w:rPr>
               <w:t>from</w:t>
             </w:r>
           </w:p>
         </w:tc>
         <w:tc>
           <w:tcPr>
-            <w:tcW w:w="2698" w:type="dxa"/>
+            <w:tcW w:w="3565" w:type="dxa"/>
             <w:shd w:val="clear" w:color="auto" w:fill="C00000"/>
           </w:tcPr>
           <w:p>
             <w:pPr>
               <w:jc w:val="center"/>
-            </w:pPr>
-            <w:r>
+              <w:rPr>
+                <w:sz w:val="20"/>
+                <w:szCs w:val="20"/>
+              </w:rPr>
+            </w:pPr>
+            <w:r>
+              <w:rPr>
+                <w:sz w:val="20"/>
+                <w:szCs w:val="20"/>
+              </w:rPr>
               <w:t xml:space="preserve">Title </w:t>
             </w:r>
           </w:p>
@@ -583,26 +868,54 @@
           <w:p>
             <w:pPr>
               <w:jc w:val="center"/>
-            </w:pPr>
-            <w:r>
+              <w:rPr>
+                <w:sz w:val="20"/>
+                <w:szCs w:val="20"/>
+              </w:rPr>
+            </w:pPr>
+            <w:r>
+              <w:rPr>
+                <w:sz w:val="20"/>
+                <w:szCs w:val="20"/>
+              </w:rPr>
               <w:t>13:00-14:30 (Tehran)</w:t>
             </w:r>
           </w:p>
-        </w:tc>
-        <w:tc>
-          <w:tcPr>
-            <w:tcW w:w="2697" w:type="dxa"/>
-          </w:tcPr>
-          <w:p>
-            <w:pPr>
-              <w:jc w:val="center"/>
-              <w:rPr>
+          <w:p>
+            <w:pPr>
+              <w:jc w:val="center"/>
+              <w:rPr>
+                <w:sz w:val="20"/>
+                <w:szCs w:val="20"/>
+              </w:rPr>
+            </w:pPr>
+            <w:r>
+              <w:rPr>
+                <w:sz w:val="20"/>
+                <w:szCs w:val="20"/>
+              </w:rPr>
+              <w:t>08:30-10:00 (UTC)</w:t>
+            </w:r>
+          </w:p>
+        </w:tc>
+        <w:tc>
+          <w:tcPr>
+            <w:tcW w:w="1879" w:type="dxa"/>
+          </w:tcPr>
+          <w:p>
+            <w:pPr>
+              <w:jc w:val="center"/>
+              <w:rPr>
+                <w:sz w:val="20"/>
+                <w:szCs w:val="20"/>
                 <w:rtl/>
                 <w:lang w:bidi="fa-IR"/>
               </w:rPr>
             </w:pPr>
             <w:r>
               <w:rPr>
+                <w:sz w:val="20"/>
+                <w:szCs w:val="20"/>
                 <w:lang w:bidi="fa-IR"/>
               </w:rPr>
               <w:t xml:space="preserve">Paul </w:t>
@@ -610,6 +923,8 @@
             <w:proofErr w:type="spellStart"/>
             <w:r>
               <w:rPr>
+                <w:sz w:val="20"/>
+                <w:szCs w:val="20"/>
                 <w:lang w:bidi="fa-IR"/>
               </w:rPr>
               <w:t>Blom</w:t>
@@ -619,34 +934,58 @@
         </w:tc>
         <w:tc>
           <w:tcPr>
-            <w:tcW w:w="2698" w:type="dxa"/>
-          </w:tcPr>
-          <w:p>
-            <w:pPr>
-              <w:jc w:val="center"/>
-            </w:pPr>
-            <w:r>
+            <w:tcW w:w="2649" w:type="dxa"/>
+          </w:tcPr>
+          <w:p>
+            <w:pPr>
+              <w:jc w:val="center"/>
+              <w:rPr>
+                <w:sz w:val="20"/>
+                <w:szCs w:val="20"/>
+              </w:rPr>
+            </w:pPr>
+            <w:r>
+              <w:rPr>
+                <w:sz w:val="20"/>
+                <w:szCs w:val="20"/>
+              </w:rPr>
               <w:t xml:space="preserve">max </w:t>
             </w:r>
             <w:proofErr w:type="spellStart"/>
             <w:r>
+              <w:rPr>
+                <w:sz w:val="20"/>
+                <w:szCs w:val="20"/>
+              </w:rPr>
               <w:t>planck</w:t>
             </w:r>
             <w:proofErr w:type="spellEnd"/>
             <w:r>
+              <w:rPr>
+                <w:sz w:val="20"/>
+                <w:szCs w:val="20"/>
+              </w:rPr>
               <w:t xml:space="preserve"> institute for polymer research</w:t>
             </w:r>
           </w:p>
         </w:tc>
         <w:tc>
           <w:tcPr>
-            <w:tcW w:w="2698" w:type="dxa"/>
-          </w:tcPr>
-          <w:p>
-            <w:pPr>
-              <w:jc w:val="center"/>
-            </w:pPr>
-            <w:r>
+            <w:tcW w:w="3565" w:type="dxa"/>
+          </w:tcPr>
+          <w:p>
+            <w:pPr>
+              <w:jc w:val="center"/>
+              <w:rPr>
+                <w:sz w:val="20"/>
+                <w:szCs w:val="20"/>
+              </w:rPr>
+            </w:pPr>
+            <w:r>
+              <w:rPr>
+                <w:sz w:val="20"/>
+                <w:szCs w:val="20"/>
+              </w:rPr>
               <w:t>TBA</w:t>
             </w:r>
           </w:p>
@@ -661,39 +1000,69 @@
           <w:p>
             <w:pPr>
               <w:jc w:val="center"/>
-            </w:pPr>
-          </w:p>
-        </w:tc>
-        <w:tc>
-          <w:tcPr>
-            <w:tcW w:w="2697" w:type="dxa"/>
+              <w:rPr>
+                <w:sz w:val="20"/>
+                <w:szCs w:val="20"/>
+              </w:rPr>
+            </w:pPr>
+            <w:r>
+              <w:rPr>
+                <w:sz w:val="20"/>
+                <w:szCs w:val="20"/>
+              </w:rPr>
+              <w:t xml:space="preserve">15 Min. </w:t>
+            </w:r>
+          </w:p>
+        </w:tc>
+        <w:tc>
+          <w:tcPr>
+            <w:tcW w:w="1879" w:type="dxa"/>
             <w:shd w:val="clear" w:color="auto" w:fill="D9E2F3" w:themeFill="accent5" w:themeFillTint="33"/>
           </w:tcPr>
           <w:p>
             <w:pPr>
               <w:jc w:val="center"/>
-            </w:pPr>
-          </w:p>
-        </w:tc>
-        <w:tc>
-          <w:tcPr>
-            <w:tcW w:w="2698" w:type="dxa"/>
+              <w:rPr>
+                <w:sz w:val="20"/>
+                <w:szCs w:val="20"/>
+              </w:rPr>
+            </w:pPr>
+            <w:r>
+              <w:rPr>
+                <w:sz w:val="20"/>
+                <w:szCs w:val="20"/>
+              </w:rPr>
+              <w:t>Break</w:t>
+            </w:r>
+          </w:p>
+        </w:tc>
+        <w:tc>
+          <w:tcPr>
+            <w:tcW w:w="2649" w:type="dxa"/>
             <w:shd w:val="clear" w:color="auto" w:fill="D9E2F3" w:themeFill="accent5" w:themeFillTint="33"/>
           </w:tcPr>
           <w:p>
             <w:pPr>
               <w:jc w:val="center"/>
-            </w:pPr>
-          </w:p>
-        </w:tc>
-        <w:tc>
-          <w:tcPr>
-            <w:tcW w:w="2698" w:type="dxa"/>
+              <w:rPr>
+                <w:sz w:val="20"/>
+                <w:szCs w:val="20"/>
+              </w:rPr>
+            </w:pPr>
+          </w:p>
+        </w:tc>
+        <w:tc>
+          <w:tcPr>
+            <w:tcW w:w="3565" w:type="dxa"/>
             <w:shd w:val="clear" w:color="auto" w:fill="D9E2F3" w:themeFill="accent5" w:themeFillTint="33"/>
           </w:tcPr>
           <w:p>
             <w:pPr>
               <w:jc w:val="center"/>
+              <w:rPr>
+                <w:sz w:val="20"/>
+                <w:szCs w:val="20"/>
+              </w:rPr>
             </w:pPr>
           </w:p>
         </w:tc>
@@ -706,44 +1075,84 @@
           <w:p>
             <w:pPr>
               <w:jc w:val="center"/>
-            </w:pPr>
-            <w:r>
+              <w:rPr>
+                <w:sz w:val="20"/>
+                <w:szCs w:val="20"/>
+              </w:rPr>
+            </w:pPr>
+            <w:r>
+              <w:rPr>
+                <w:sz w:val="20"/>
+                <w:szCs w:val="20"/>
+              </w:rPr>
               <w:t>14:</w:t>
             </w:r>
             <w:r>
-              <w:t>0</w:t>
-            </w:r>
-            <w:r>
-              <w:t>0-15:30 (Tehran)</w:t>
-            </w:r>
-          </w:p>
-          <w:p>
-            <w:pPr>
-              <w:jc w:val="center"/>
-            </w:pPr>
-            <w:r>
-              <w:t>9:30-11:00 (UTC)</w:t>
-            </w:r>
-          </w:p>
-        </w:tc>
-        <w:tc>
-          <w:tcPr>
-            <w:tcW w:w="2697" w:type="dxa"/>
-          </w:tcPr>
-          <w:p>
-            <w:pPr>
-              <w:jc w:val="center"/>
+              <w:rPr>
+                <w:sz w:val="20"/>
+                <w:szCs w:val="20"/>
+              </w:rPr>
+              <w:t>45-16:00</w:t>
+            </w:r>
+            <w:r>
+              <w:rPr>
+                <w:sz w:val="20"/>
+                <w:szCs w:val="20"/>
+              </w:rPr>
+              <w:t xml:space="preserve"> (Tehran)</w:t>
+            </w:r>
+          </w:p>
+          <w:p>
+            <w:pPr>
+              <w:jc w:val="center"/>
+              <w:rPr>
+                <w:sz w:val="20"/>
+                <w:szCs w:val="20"/>
+              </w:rPr>
+            </w:pPr>
+            <w:r>
+              <w:rPr>
+                <w:sz w:val="20"/>
+                <w:szCs w:val="20"/>
+              </w:rPr>
+              <w:t xml:space="preserve">10:15-11:30 (UTC) </w:t>
+            </w:r>
+          </w:p>
+        </w:tc>
+        <w:tc>
+          <w:tcPr>
+            <w:tcW w:w="1879" w:type="dxa"/>
+          </w:tcPr>
+          <w:p>
+            <w:pPr>
+              <w:jc w:val="center"/>
+              <w:rPr>
+                <w:sz w:val="20"/>
+                <w:szCs w:val="20"/>
+              </w:rPr>
             </w:pPr>
             <w:proofErr w:type="spellStart"/>
             <w:r>
+              <w:rPr>
+                <w:sz w:val="20"/>
+                <w:szCs w:val="20"/>
+              </w:rPr>
               <w:t>Maniya</w:t>
             </w:r>
             <w:proofErr w:type="spellEnd"/>
             <w:r>
+              <w:rPr>
+                <w:sz w:val="20"/>
+                <w:szCs w:val="20"/>
+              </w:rPr>
               <w:t xml:space="preserve"> </w:t>
             </w:r>
             <w:proofErr w:type="spellStart"/>
             <w:r>
+              <w:rPr>
+                <w:sz w:val="20"/>
+                <w:szCs w:val="20"/>
+              </w:rPr>
               <w:t>Maleki</w:t>
             </w:r>
             <w:proofErr w:type="spellEnd"/>
@@ -751,26 +1160,42 @@
         </w:tc>
         <w:tc>
           <w:tcPr>
-            <w:tcW w:w="2698" w:type="dxa"/>
-          </w:tcPr>
-          <w:p>
-            <w:pPr>
-              <w:jc w:val="center"/>
-            </w:pPr>
-            <w:r>
+            <w:tcW w:w="2649" w:type="dxa"/>
+          </w:tcPr>
+          <w:p>
+            <w:pPr>
+              <w:jc w:val="center"/>
+              <w:rPr>
+                <w:sz w:val="20"/>
+                <w:szCs w:val="20"/>
+              </w:rPr>
+            </w:pPr>
+            <w:r>
+              <w:rPr>
+                <w:sz w:val="20"/>
+                <w:szCs w:val="20"/>
+              </w:rPr>
               <w:t>IASBS</w:t>
             </w:r>
           </w:p>
         </w:tc>
         <w:tc>
           <w:tcPr>
-            <w:tcW w:w="2698" w:type="dxa"/>
-          </w:tcPr>
-          <w:p>
-            <w:pPr>
-              <w:jc w:val="center"/>
-            </w:pPr>
-            <w:r>
+            <w:tcW w:w="3565" w:type="dxa"/>
+          </w:tcPr>
+          <w:p>
+            <w:pPr>
+              <w:jc w:val="center"/>
+              <w:rPr>
+                <w:sz w:val="20"/>
+                <w:szCs w:val="20"/>
+              </w:rPr>
+            </w:pPr>
+            <w:r>
+              <w:rPr>
+                <w:sz w:val="20"/>
+                <w:szCs w:val="20"/>
+              </w:rPr>
               <w:t>TBA</w:t>
             </w:r>
           </w:p>
@@ -785,12 +1210,192 @@
           <w:p>
             <w:pPr>
               <w:jc w:val="center"/>
-            </w:pPr>
-            <w:r>
+              <w:rPr>
+                <w:sz w:val="20"/>
+                <w:szCs w:val="20"/>
+              </w:rPr>
+            </w:pPr>
+            <w:r>
+              <w:rPr>
+                <w:sz w:val="20"/>
+                <w:szCs w:val="20"/>
+              </w:rPr>
               <w:t>15 Min.</w:t>
             </w:r>
           </w:p>
         </w:tc>
+        <w:tc>
+          <w:tcPr>
+            <w:tcW w:w="1879" w:type="dxa"/>
+            <w:shd w:val="clear" w:color="auto" w:fill="DEEAF6" w:themeFill="accent1" w:themeFillTint="33"/>
+          </w:tcPr>
+          <w:p>
+            <w:pPr>
+              <w:jc w:val="center"/>
+              <w:rPr>
+                <w:sz w:val="20"/>
+                <w:szCs w:val="20"/>
+              </w:rPr>
+            </w:pPr>
+            <w:r>
+              <w:rPr>
+                <w:sz w:val="20"/>
+                <w:szCs w:val="20"/>
+              </w:rPr>
+              <w:t xml:space="preserve">Break </w:t>
+            </w:r>
+          </w:p>
+        </w:tc>
+        <w:tc>
+          <w:tcPr>
+            <w:tcW w:w="2649" w:type="dxa"/>
+            <w:shd w:val="clear" w:color="auto" w:fill="DEEAF6" w:themeFill="accent1" w:themeFillTint="33"/>
+          </w:tcPr>
+          <w:p>
+            <w:pPr>
+              <w:jc w:val="center"/>
+              <w:rPr>
+                <w:sz w:val="20"/>
+                <w:szCs w:val="20"/>
+              </w:rPr>
+            </w:pPr>
+          </w:p>
+        </w:tc>
+        <w:tc>
+          <w:tcPr>
+            <w:tcW w:w="3565" w:type="dxa"/>
+            <w:shd w:val="clear" w:color="auto" w:fill="DEEAF6" w:themeFill="accent1" w:themeFillTint="33"/>
+          </w:tcPr>
+          <w:p>
+            <w:pPr>
+              <w:jc w:val="center"/>
+              <w:rPr>
+                <w:sz w:val="20"/>
+                <w:szCs w:val="20"/>
+              </w:rPr>
+            </w:pPr>
+          </w:p>
+        </w:tc>
+      </w:tr>
+      <w:tr>
+        <w:tc>
+          <w:tcPr>
+            <w:tcW w:w="2697" w:type="dxa"/>
+          </w:tcPr>
+          <w:p>
+            <w:pPr>
+              <w:jc w:val="center"/>
+              <w:rPr>
+                <w:sz w:val="20"/>
+                <w:szCs w:val="20"/>
+              </w:rPr>
+            </w:pPr>
+            <w:r>
+              <w:rPr>
+                <w:sz w:val="20"/>
+                <w:szCs w:val="20"/>
+              </w:rPr>
+              <w:t>16:15-17:30</w:t>
+            </w:r>
+            <w:r>
+              <w:rPr>
+                <w:sz w:val="20"/>
+                <w:szCs w:val="20"/>
+              </w:rPr>
+              <w:t xml:space="preserve"> (Tehran)</w:t>
+            </w:r>
+          </w:p>
+          <w:p>
+            <w:pPr>
+              <w:jc w:val="center"/>
+              <w:rPr>
+                <w:sz w:val="20"/>
+                <w:szCs w:val="20"/>
+              </w:rPr>
+            </w:pPr>
+            <w:r>
+              <w:rPr>
+                <w:sz w:val="20"/>
+                <w:szCs w:val="20"/>
+              </w:rPr>
+              <w:t>11:45-13:00 (UTC)</w:t>
+            </w:r>
+          </w:p>
+        </w:tc>
+        <w:tc>
+          <w:tcPr>
+            <w:tcW w:w="1879" w:type="dxa"/>
+          </w:tcPr>
+          <w:p>
+            <w:pPr>
+              <w:jc w:val="center"/>
+              <w:rPr>
+                <w:sz w:val="20"/>
+                <w:szCs w:val="20"/>
+              </w:rPr>
+            </w:pPr>
+            <w:r>
+              <w:rPr>
+                <w:sz w:val="20"/>
+                <w:szCs w:val="20"/>
+              </w:rPr>
+              <w:t xml:space="preserve">Amin </w:t>
+            </w:r>
+            <w:proofErr w:type="spellStart"/>
+            <w:r>
+              <w:rPr>
+                <w:sz w:val="20"/>
+                <w:szCs w:val="20"/>
+              </w:rPr>
+              <w:t>Doostmohammadi</w:t>
+            </w:r>
+            <w:proofErr w:type="spellEnd"/>
+          </w:p>
+        </w:tc>
+        <w:tc>
+          <w:tcPr>
+            <w:tcW w:w="2649" w:type="dxa"/>
+          </w:tcPr>
+          <w:p>
+            <w:pPr>
+              <w:jc w:val="center"/>
+              <w:rPr>
+                <w:sz w:val="20"/>
+                <w:szCs w:val="20"/>
+              </w:rPr>
+            </w:pPr>
+            <w:r>
+              <w:rPr>
+                <w:sz w:val="20"/>
+                <w:szCs w:val="20"/>
+              </w:rPr>
+              <w:t>University of Copenhagen</w:t>
+            </w:r>
+          </w:p>
+        </w:tc>
+        <w:tc>
+          <w:tcPr>
+            <w:tcW w:w="3565" w:type="dxa"/>
+          </w:tcPr>
+          <w:p>
+            <w:pPr>
+              <w:jc w:val="center"/>
+              <w:rPr>
+                <w:sz w:val="20"/>
+                <w:szCs w:val="20"/>
+              </w:rPr>
+            </w:pPr>
+            <w:r>
+              <w:rPr>
+                <w:sz w:val="20"/>
+                <w:szCs w:val="20"/>
+              </w:rPr>
+              <w:t>Taming Active Matter: from ordered topological defects to autonomous shells</w:t>
+            </w:r>
+          </w:p>
+        </w:tc>
+      </w:tr>
+      <w:tr>
         <w:tc>
           <w:tcPr>
             <w:tcW w:w="2697" w:type="dxa"/>
@@ -799,31 +1404,69 @@
           <w:p>
             <w:pPr>
               <w:jc w:val="center"/>
-            </w:pPr>
-            <w:r>
+              <w:rPr>
+                <w:sz w:val="20"/>
+                <w:szCs w:val="20"/>
+              </w:rPr>
+            </w:pPr>
+            <w:r>
+              <w:rPr>
+                <w:sz w:val="20"/>
+                <w:szCs w:val="20"/>
+              </w:rPr>
+              <w:t>15 Min.</w:t>
+            </w:r>
+          </w:p>
+        </w:tc>
+        <w:tc>
+          <w:tcPr>
+            <w:tcW w:w="1879" w:type="dxa"/>
+            <w:shd w:val="clear" w:color="auto" w:fill="DEEAF6" w:themeFill="accent1" w:themeFillTint="33"/>
+          </w:tcPr>
+          <w:p>
+            <w:pPr>
+              <w:jc w:val="center"/>
+              <w:rPr>
+                <w:sz w:val="20"/>
+                <w:szCs w:val="20"/>
+              </w:rPr>
+            </w:pPr>
+            <w:r>
+              <w:rPr>
+                <w:sz w:val="20"/>
+                <w:szCs w:val="20"/>
+              </w:rPr>
               <w:t xml:space="preserve">Break </w:t>
             </w:r>
           </w:p>
         </w:tc>
         <w:tc>
           <w:tcPr>
-            <w:tcW w:w="2698" w:type="dxa"/>
+            <w:tcW w:w="2649" w:type="dxa"/>
             <w:shd w:val="clear" w:color="auto" w:fill="DEEAF6" w:themeFill="accent1" w:themeFillTint="33"/>
           </w:tcPr>
           <w:p>
             <w:pPr>
               <w:jc w:val="center"/>
-            </w:pPr>
-          </w:p>
-        </w:tc>
-        <w:tc>
-          <w:tcPr>
-            <w:tcW w:w="2698" w:type="dxa"/>
+              <w:rPr>
+                <w:sz w:val="20"/>
+                <w:szCs w:val="20"/>
+              </w:rPr>
+            </w:pPr>
+          </w:p>
+        </w:tc>
+        <w:tc>
+          <w:tcPr>
+            <w:tcW w:w="3565" w:type="dxa"/>
             <w:shd w:val="clear" w:color="auto" w:fill="DEEAF6" w:themeFill="accent1" w:themeFillTint="33"/>
           </w:tcPr>
           <w:p>
             <w:pPr>
               <w:jc w:val="center"/>
+              <w:rPr>
+                <w:sz w:val="20"/>
+                <w:szCs w:val="20"/>
+              </w:rPr>
             </w:pPr>
           </w:p>
         </w:tc>
@@ -836,179 +1479,111 @@
           <w:p>
             <w:pPr>
               <w:jc w:val="center"/>
-            </w:pPr>
-            <w:r>
-              <w:t>15:45-17:15 (Tehran)</w:t>
-            </w:r>
-          </w:p>
-          <w:p>
-            <w:pPr>
-              <w:jc w:val="center"/>
-            </w:pPr>
-            <w:r>
-              <w:t>11:15-12:45 (UTC)</w:t>
-            </w:r>
-          </w:p>
-        </w:tc>
-        <w:tc>
-          <w:tcPr>
-            <w:tcW w:w="2697" w:type="dxa"/>
-          </w:tcPr>
-          <w:p>
-            <w:pPr>
-              <w:jc w:val="center"/>
-            </w:pPr>
-            <w:r>
-              <w:t xml:space="preserve">Amin </w:t>
+              <w:rPr>
+                <w:sz w:val="20"/>
+                <w:szCs w:val="20"/>
+              </w:rPr>
+            </w:pPr>
+            <w:r>
+              <w:rPr>
+                <w:sz w:val="20"/>
+                <w:szCs w:val="20"/>
+              </w:rPr>
+              <w:t>17:45</w:t>
+            </w:r>
+            <w:r>
+              <w:rPr>
+                <w:sz w:val="20"/>
+                <w:szCs w:val="20"/>
+              </w:rPr>
+              <w:t>-19:00 (Tehran)</w:t>
+            </w:r>
+          </w:p>
+          <w:p>
+            <w:pPr>
+              <w:jc w:val="center"/>
+              <w:rPr>
+                <w:sz w:val="20"/>
+                <w:szCs w:val="20"/>
+              </w:rPr>
+            </w:pPr>
+            <w:r>
+              <w:rPr>
+                <w:sz w:val="20"/>
+                <w:szCs w:val="20"/>
+              </w:rPr>
+              <w:t>13:15-14:30(UTC)</w:t>
+            </w:r>
+          </w:p>
+        </w:tc>
+        <w:tc>
+          <w:tcPr>
+            <w:tcW w:w="1879" w:type="dxa"/>
+          </w:tcPr>
+          <w:p>
+            <w:pPr>
+              <w:jc w:val="center"/>
+              <w:rPr>
+                <w:sz w:val="20"/>
+                <w:szCs w:val="20"/>
+              </w:rPr>
+            </w:pPr>
+            <w:r>
+              <w:rPr>
+                <w:sz w:val="20"/>
+                <w:szCs w:val="20"/>
+              </w:rPr>
+              <w:t xml:space="preserve">Mohammad </w:t>
             </w:r>
             <w:proofErr w:type="spellStart"/>
             <w:r>
-              <w:t>Doostmohammadi</w:t>
+              <w:rPr>
+                <w:sz w:val="20"/>
+                <w:szCs w:val="20"/>
+              </w:rPr>
+              <w:t>Kohandel</w:t>
             </w:r>
             <w:proofErr w:type="spellEnd"/>
           </w:p>
         </w:tc>
         <w:tc>
           <w:tcPr>
-            <w:tcW w:w="2698" w:type="dxa"/>
-          </w:tcPr>
-          <w:p>
-            <w:pPr>
-              <w:jc w:val="center"/>
-            </w:pPr>
-            <w:r>
-              <w:t>University of Copenhagen</w:t>
-            </w:r>
-          </w:p>
-        </w:tc>
-        <w:tc>
-          <w:tcPr>
-            <w:tcW w:w="2698" w:type="dxa"/>
-          </w:tcPr>
-          <w:p>
-            <w:pPr>
-              <w:jc w:val="center"/>
-            </w:pPr>
-            <w:r>
-              <w:t>TBA</w:t>
-            </w:r>
-          </w:p>
-        </w:tc>
-      </w:tr>
-      <w:tr>
-        <w:tc>
-          <w:tcPr>
-            <w:tcW w:w="2697" w:type="dxa"/>
-            <w:shd w:val="clear" w:color="auto" w:fill="DEEAF6" w:themeFill="accent1" w:themeFillTint="33"/>
-          </w:tcPr>
-          <w:p>
-            <w:pPr>
-              <w:jc w:val="center"/>
-            </w:pPr>
-            <w:r>
-              <w:t>15 Min.</w:t>
-            </w:r>
-          </w:p>
-        </w:tc>
-        <w:tc>
-          <w:tcPr>
-            <w:tcW w:w="2697" w:type="dxa"/>
-            <w:shd w:val="clear" w:color="auto" w:fill="DEEAF6" w:themeFill="accent1" w:themeFillTint="33"/>
-          </w:tcPr>
-          <w:p>
-            <w:pPr>
-              <w:jc w:val="center"/>
-            </w:pPr>
-            <w:r>
-              <w:t xml:space="preserve">Break </w:t>
-            </w:r>
-          </w:p>
-        </w:tc>
-        <w:tc>
-          <w:tcPr>
-            <w:tcW w:w="2698" w:type="dxa"/>
-            <w:shd w:val="clear" w:color="auto" w:fill="DEEAF6" w:themeFill="accent1" w:themeFillTint="33"/>
-          </w:tcPr>
-          <w:p>
-            <w:pPr>
-              <w:jc w:val="center"/>
-            </w:pPr>
-          </w:p>
-        </w:tc>
-        <w:tc>
-          <w:tcPr>
-            <w:tcW w:w="2698" w:type="dxa"/>
-            <w:shd w:val="clear" w:color="auto" w:fill="DEEAF6" w:themeFill="accent1" w:themeFillTint="33"/>
-          </w:tcPr>
-          <w:p>
-            <w:pPr>
-              <w:jc w:val="center"/>
-            </w:pPr>
-          </w:p>
-        </w:tc>
-      </w:tr>
-      <w:tr>
-        <w:tc>
-          <w:tcPr>
-            <w:tcW w:w="2697" w:type="dxa"/>
-          </w:tcPr>
-          <w:p>
-            <w:pPr>
-              <w:jc w:val="center"/>
-            </w:pPr>
-            <w:r>
-              <w:t>17:30-19:00 (Tehran)</w:t>
-            </w:r>
-          </w:p>
-          <w:p>
-            <w:pPr>
-              <w:jc w:val="center"/>
-            </w:pPr>
-            <w:r>
-              <w:t>13:00-14:30 (UTC)</w:t>
-            </w:r>
-          </w:p>
-        </w:tc>
-        <w:tc>
-          <w:tcPr>
-            <w:tcW w:w="2697" w:type="dxa"/>
-          </w:tcPr>
-          <w:p>
-            <w:pPr>
-              <w:jc w:val="center"/>
-            </w:pPr>
-            <w:r>
-              <w:t xml:space="preserve">Mohammad </w:t>
-            </w:r>
-            <w:proofErr w:type="spellStart"/>
-            <w:r>
-              <w:t>Kohandel</w:t>
-            </w:r>
-            <w:proofErr w:type="spellEnd"/>
-          </w:p>
-        </w:tc>
-        <w:tc>
-          <w:tcPr>
-            <w:tcW w:w="2698" w:type="dxa"/>
-          </w:tcPr>
-          <w:p>
-            <w:pPr>
-              <w:jc w:val="center"/>
-            </w:pPr>
-            <w:r>
+            <w:tcW w:w="2649" w:type="dxa"/>
+          </w:tcPr>
+          <w:p>
+            <w:pPr>
+              <w:jc w:val="center"/>
+              <w:rPr>
+                <w:sz w:val="20"/>
+                <w:szCs w:val="20"/>
+              </w:rPr>
+            </w:pPr>
+            <w:r>
+              <w:rPr>
+                <w:sz w:val="20"/>
+                <w:szCs w:val="20"/>
+              </w:rPr>
               <w:t>University of Waterloo</w:t>
             </w:r>
           </w:p>
         </w:tc>
         <w:tc>
           <w:tcPr>
-            <w:tcW w:w="2698" w:type="dxa"/>
-          </w:tcPr>
-          <w:p>
-            <w:pPr>
-              <w:jc w:val="center"/>
-            </w:pPr>
-            <w:r>
+            <w:tcW w:w="3565" w:type="dxa"/>
+          </w:tcPr>
+          <w:p>
+            <w:pPr>
+              <w:jc w:val="center"/>
+              <w:rPr>
+                <w:sz w:val="20"/>
+                <w:szCs w:val="20"/>
+              </w:rPr>
+            </w:pPr>
+            <w:r>
+              <w:rPr>
+                <w:sz w:val="20"/>
+                <w:szCs w:val="20"/>
+              </w:rPr>
               <w:t>TBA</w:t>
             </w:r>
           </w:p>
@@ -1016,28 +1591,32 @@
       </w:tr>
     </w:tbl>
     <w:p>
-      <w:bookmarkStart w:id="0" w:name="_GoBack"/>
-      <w:bookmarkEnd w:id="0"/>
+      <w:pPr>
+        <w:rPr>
+          <w:sz w:val="20"/>
+          <w:szCs w:val="20"/>
+        </w:rPr>
+      </w:pPr>
     </w:p>
     <w:p>
       <w:pPr>
         <w:rPr>
-          <w:sz w:val="26"/>
-          <w:szCs w:val="26"/>
+          <w:sz w:val="24"/>
+          <w:szCs w:val="24"/>
         </w:rPr>
       </w:pPr>
       <w:r>
         <w:rPr>
           <w:color w:val="C00000"/>
-          <w:sz w:val="26"/>
-          <w:szCs w:val="26"/>
+          <w:sz w:val="24"/>
+          <w:szCs w:val="24"/>
         </w:rPr>
         <w:t>Third day,</w:t>
       </w:r>
       <w:r>
         <w:rPr>
-          <w:sz w:val="26"/>
-          <w:szCs w:val="26"/>
+          <w:sz w:val="24"/>
+          <w:szCs w:val="24"/>
         </w:rPr>
         <w:t xml:space="preserve"> Friday, July 9, 2021</w:t>
       </w:r>
@@ -1046,25 +1625,34 @@
       <w:tblPr>
         <w:tblStyle w:val="TableGrid"/>
         <w:tblW w:w="0" w:type="auto"/>
+        <w:tblLayout w:type="fixed"/>
         <w:tblLook w:val="04A0" w:firstRow="1" w:lastRow="0" w:firstColumn="1" w:lastColumn="0" w:noHBand="0" w:noVBand="1"/>
       </w:tblPr>
       <w:tblGrid>
         <w:gridCol w:w="2636"/>
-        <w:gridCol w:w="2648"/>
-        <w:gridCol w:w="2881"/>
-        <w:gridCol w:w="2625"/>
+        <w:gridCol w:w="1895"/>
+        <w:gridCol w:w="2694"/>
+        <w:gridCol w:w="3565"/>
       </w:tblGrid>
       <w:tr>
         <w:tc>
           <w:tcPr>
-            <w:tcW w:w="2697" w:type="dxa"/>
+            <w:tcW w:w="2636" w:type="dxa"/>
             <w:shd w:val="clear" w:color="auto" w:fill="C00000"/>
           </w:tcPr>
           <w:p>
             <w:pPr>
               <w:jc w:val="center"/>
-            </w:pPr>
-            <w:r>
+              <w:rPr>
+                <w:sz w:val="20"/>
+                <w:szCs w:val="20"/>
+              </w:rPr>
+            </w:pPr>
+            <w:r>
+              <w:rPr>
+                <w:sz w:val="20"/>
+                <w:szCs w:val="20"/>
+              </w:rPr>
               <w:t>Time (Tehran)</w:t>
             </w:r>
           </w:p>
@@ -1072,53 +1660,83 @@
             <w:pPr>
               <w:jc w:val="center"/>
               <w:rPr>
+                <w:sz w:val="20"/>
+                <w:szCs w:val="20"/>
                 <w:rtl/>
                 <w:lang w:bidi="fa-IR"/>
               </w:rPr>
             </w:pPr>
             <w:r>
+              <w:rPr>
+                <w:sz w:val="20"/>
+                <w:szCs w:val="20"/>
+              </w:rPr>
               <w:t>Time (UTC)</w:t>
             </w:r>
           </w:p>
         </w:tc>
         <w:tc>
           <w:tcPr>
-            <w:tcW w:w="2697" w:type="dxa"/>
+            <w:tcW w:w="1895" w:type="dxa"/>
             <w:shd w:val="clear" w:color="auto" w:fill="C00000"/>
           </w:tcPr>
           <w:p>
             <w:pPr>
               <w:jc w:val="center"/>
-            </w:pPr>
-            <w:r>
+              <w:rPr>
+                <w:sz w:val="20"/>
+                <w:szCs w:val="20"/>
+              </w:rPr>
+            </w:pPr>
+            <w:r>
+              <w:rPr>
+                <w:sz w:val="20"/>
+                <w:szCs w:val="20"/>
+              </w:rPr>
               <w:t>Speaker</w:t>
             </w:r>
           </w:p>
         </w:tc>
         <w:tc>
           <w:tcPr>
-            <w:tcW w:w="2698" w:type="dxa"/>
+            <w:tcW w:w="2694" w:type="dxa"/>
             <w:shd w:val="clear" w:color="auto" w:fill="C00000"/>
           </w:tcPr>
           <w:p>
             <w:pPr>
               <w:jc w:val="center"/>
-            </w:pPr>
-            <w:r>
+              <w:rPr>
+                <w:sz w:val="20"/>
+                <w:szCs w:val="20"/>
+              </w:rPr>
+            </w:pPr>
+            <w:r>
+              <w:rPr>
+                <w:sz w:val="20"/>
+                <w:szCs w:val="20"/>
+              </w:rPr>
               <w:t>from</w:t>
             </w:r>
           </w:p>
         </w:tc>
         <w:tc>
           <w:tcPr>
-            <w:tcW w:w="2698" w:type="dxa"/>
+            <w:tcW w:w="3565" w:type="dxa"/>
             <w:shd w:val="clear" w:color="auto" w:fill="C00000"/>
           </w:tcPr>
           <w:p>
             <w:pPr>
               <w:jc w:val="center"/>
-            </w:pPr>
-            <w:r>
+              <w:rPr>
+                <w:sz w:val="20"/>
+                <w:szCs w:val="20"/>
+              </w:rPr>
+            </w:pPr>
+            <w:r>
+              <w:rPr>
+                <w:sz w:val="20"/>
+                <w:szCs w:val="20"/>
+              </w:rPr>
               <w:t xml:space="preserve">Title </w:t>
             </w:r>
           </w:p>
@@ -1127,38 +1745,66 @@
       <w:tr>
         <w:tc>
           <w:tcPr>
-            <w:tcW w:w="2697" w:type="dxa"/>
-          </w:tcPr>
-          <w:p>
-            <w:pPr>
-              <w:jc w:val="center"/>
-            </w:pPr>
-            <w:r>
+            <w:tcW w:w="2636" w:type="dxa"/>
+          </w:tcPr>
+          <w:p>
+            <w:pPr>
+              <w:jc w:val="center"/>
+              <w:rPr>
+                <w:sz w:val="20"/>
+                <w:szCs w:val="20"/>
+              </w:rPr>
+            </w:pPr>
+            <w:r>
+              <w:rPr>
+                <w:sz w:val="20"/>
+                <w:szCs w:val="20"/>
+              </w:rPr>
               <w:t>14:00-15:30 (Tehran)</w:t>
             </w:r>
           </w:p>
           <w:p>
             <w:pPr>
               <w:jc w:val="center"/>
-            </w:pPr>
-            <w:r>
+              <w:rPr>
+                <w:sz w:val="20"/>
+                <w:szCs w:val="20"/>
+              </w:rPr>
+            </w:pPr>
+            <w:r>
+              <w:rPr>
+                <w:sz w:val="20"/>
+                <w:szCs w:val="20"/>
+              </w:rPr>
               <w:t>9:30-11:00 (UTC)</w:t>
             </w:r>
           </w:p>
         </w:tc>
         <w:tc>
           <w:tcPr>
-            <w:tcW w:w="2697" w:type="dxa"/>
-          </w:tcPr>
-          <w:p>
-            <w:pPr>
-              <w:jc w:val="center"/>
-            </w:pPr>
-            <w:r>
+            <w:tcW w:w="1895" w:type="dxa"/>
+          </w:tcPr>
+          <w:p>
+            <w:pPr>
+              <w:jc w:val="center"/>
+              <w:rPr>
+                <w:sz w:val="20"/>
+                <w:szCs w:val="20"/>
+              </w:rPr>
+            </w:pPr>
+            <w:r>
+              <w:rPr>
+                <w:sz w:val="20"/>
+                <w:szCs w:val="20"/>
+              </w:rPr>
               <w:t>Theo </w:t>
             </w:r>
             <w:proofErr w:type="spellStart"/>
             <w:r>
+              <w:rPr>
+                <w:sz w:val="20"/>
+                <w:szCs w:val="20"/>
+              </w:rPr>
               <w:t>Rasing</w:t>
             </w:r>
             <w:proofErr w:type="spellEnd"/>
@@ -1167,6 +1813,8 @@
             <w:pPr>
               <w:jc w:val="center"/>
               <w:rPr>
+                <w:sz w:val="20"/>
+                <w:szCs w:val="20"/>
                 <w:rtl/>
                 <w:lang w:bidi="fa-IR"/>
               </w:rPr>
@@ -1175,18 +1823,22 @@
         </w:tc>
         <w:tc>
           <w:tcPr>
-            <w:tcW w:w="2698" w:type="dxa"/>
-          </w:tcPr>
-          <w:p>
-            <w:pPr>
-              <w:jc w:val="center"/>
-              <w:rPr>
+            <w:tcW w:w="2694" w:type="dxa"/>
+          </w:tcPr>
+          <w:p>
+            <w:pPr>
+              <w:jc w:val="center"/>
+              <w:rPr>
+                <w:sz w:val="20"/>
+                <w:szCs w:val="20"/>
                 <w:lang w:bidi="fa-IR"/>
               </w:rPr>
             </w:pPr>
             <w:proofErr w:type="spellStart"/>
             <w:r>
               <w:rPr>
+                <w:sz w:val="20"/>
+                <w:szCs w:val="20"/>
                 <w:lang w:bidi="fa-IR"/>
               </w:rPr>
               <w:t>Radboud</w:t>
@@ -1194,79 +1846,108 @@
             <w:proofErr w:type="spellEnd"/>
             <w:r>
               <w:rPr>
+                <w:sz w:val="20"/>
+                <w:szCs w:val="20"/>
                 <w:lang w:bidi="fa-IR"/>
               </w:rPr>
               <w:t> University Nijmegen</w:t>
             </w:r>
           </w:p>
-          <w:p>
-            <w:pPr>
-              <w:jc w:val="center"/>
-              <w:rPr>
-                <w:lang w:bidi="fa-IR"/>
-              </w:rPr>
-            </w:pPr>
-          </w:p>
-        </w:tc>
-        <w:tc>
-          <w:tcPr>
-            <w:tcW w:w="2698" w:type="dxa"/>
-          </w:tcPr>
-          <w:p>
-            <w:pPr>
-              <w:jc w:val="center"/>
-            </w:pPr>
+        </w:tc>
+        <w:tc>
+          <w:tcPr>
+            <w:tcW w:w="3565" w:type="dxa"/>
+          </w:tcPr>
+          <w:p>
+            <w:pPr>
+              <w:jc w:val="center"/>
+              <w:rPr>
+                <w:sz w:val="20"/>
+                <w:szCs w:val="20"/>
+              </w:rPr>
+            </w:pPr>
+            <w:r>
+              <w:rPr>
+                <w:sz w:val="20"/>
+                <w:szCs w:val="20"/>
+              </w:rPr>
+              <w:t>TBA</w:t>
+            </w:r>
           </w:p>
         </w:tc>
       </w:tr>
       <w:tr>
         <w:tc>
           <w:tcPr>
-            <w:tcW w:w="2697" w:type="dxa"/>
+            <w:tcW w:w="2636" w:type="dxa"/>
             <w:shd w:val="clear" w:color="auto" w:fill="DEEAF6" w:themeFill="accent1" w:themeFillTint="33"/>
           </w:tcPr>
           <w:p>
             <w:pPr>
               <w:jc w:val="center"/>
-            </w:pPr>
-            <w:r>
+              <w:rPr>
+                <w:sz w:val="20"/>
+                <w:szCs w:val="20"/>
+              </w:rPr>
+            </w:pPr>
+            <w:r>
+              <w:rPr>
+                <w:sz w:val="20"/>
+                <w:szCs w:val="20"/>
+              </w:rPr>
               <w:t>15 Min.</w:t>
             </w:r>
           </w:p>
         </w:tc>
         <w:tc>
           <w:tcPr>
-            <w:tcW w:w="2697" w:type="dxa"/>
+            <w:tcW w:w="1895" w:type="dxa"/>
             <w:shd w:val="clear" w:color="auto" w:fill="DEEAF6" w:themeFill="accent1" w:themeFillTint="33"/>
           </w:tcPr>
           <w:p>
             <w:pPr>
               <w:jc w:val="center"/>
-            </w:pPr>
-            <w:r>
+              <w:rPr>
+                <w:sz w:val="20"/>
+                <w:szCs w:val="20"/>
+              </w:rPr>
+            </w:pPr>
+            <w:r>
+              <w:rPr>
+                <w:sz w:val="20"/>
+                <w:szCs w:val="20"/>
+              </w:rPr>
               <w:t>Break</w:t>
             </w:r>
           </w:p>
         </w:tc>
         <w:tc>
           <w:tcPr>
-            <w:tcW w:w="2698" w:type="dxa"/>
+            <w:tcW w:w="2694" w:type="dxa"/>
             <w:shd w:val="clear" w:color="auto" w:fill="DEEAF6" w:themeFill="accent1" w:themeFillTint="33"/>
           </w:tcPr>
           <w:p>
             <w:pPr>
               <w:jc w:val="center"/>
-            </w:pPr>
-          </w:p>
-        </w:tc>
-        <w:tc>
-          <w:tcPr>
-            <w:tcW w:w="2698" w:type="dxa"/>
+              <w:rPr>
+                <w:sz w:val="20"/>
+                <w:szCs w:val="20"/>
+              </w:rPr>
+            </w:pPr>
+          </w:p>
+        </w:tc>
+        <w:tc>
+          <w:tcPr>
+            <w:tcW w:w="3565" w:type="dxa"/>
             <w:shd w:val="clear" w:color="auto" w:fill="DEEAF6" w:themeFill="accent1" w:themeFillTint="33"/>
           </w:tcPr>
           <w:p>
             <w:pPr>
               <w:jc w:val="center"/>
+              <w:rPr>
+                <w:sz w:val="20"/>
+                <w:szCs w:val="20"/>
+              </w:rPr>
             </w:pPr>
           </w:p>
         </w:tc>
@@ -1274,64 +1955,112 @@
       <w:tr>
         <w:tc>
           <w:tcPr>
-            <w:tcW w:w="2697" w:type="dxa"/>
-          </w:tcPr>
-          <w:p>
-            <w:pPr>
-              <w:jc w:val="center"/>
-            </w:pPr>
-            <w:r>
+            <w:tcW w:w="2636" w:type="dxa"/>
+          </w:tcPr>
+          <w:p>
+            <w:pPr>
+              <w:jc w:val="center"/>
+              <w:rPr>
+                <w:sz w:val="20"/>
+                <w:szCs w:val="20"/>
+              </w:rPr>
+            </w:pPr>
+            <w:r>
+              <w:rPr>
+                <w:sz w:val="20"/>
+                <w:szCs w:val="20"/>
+              </w:rPr>
               <w:t>15:45-17:15 (Tehran)</w:t>
             </w:r>
           </w:p>
           <w:p>
             <w:pPr>
               <w:jc w:val="center"/>
-            </w:pPr>
-            <w:r>
+              <w:rPr>
+                <w:sz w:val="20"/>
+                <w:szCs w:val="20"/>
+              </w:rPr>
+            </w:pPr>
+            <w:r>
+              <w:rPr>
+                <w:sz w:val="20"/>
+                <w:szCs w:val="20"/>
+              </w:rPr>
               <w:t>11:15-12:45 (UTC)</w:t>
             </w:r>
           </w:p>
         </w:tc>
         <w:tc>
           <w:tcPr>
-            <w:tcW w:w="2697" w:type="dxa"/>
-          </w:tcPr>
-          <w:p>
-            <w:pPr>
-              <w:jc w:val="center"/>
-            </w:pPr>
-            <w:r>
+            <w:tcW w:w="1895" w:type="dxa"/>
+          </w:tcPr>
+          <w:p>
+            <w:pPr>
+              <w:jc w:val="center"/>
+              <w:rPr>
+                <w:sz w:val="20"/>
+                <w:szCs w:val="20"/>
+              </w:rPr>
+            </w:pPr>
+            <w:r>
+              <w:rPr>
+                <w:sz w:val="20"/>
+                <w:szCs w:val="20"/>
+              </w:rPr>
               <w:t>Nathan Goldman</w:t>
             </w:r>
           </w:p>
         </w:tc>
         <w:tc>
           <w:tcPr>
-            <w:tcW w:w="2698" w:type="dxa"/>
-          </w:tcPr>
-          <w:p>
-            <w:pPr>
-              <w:jc w:val="center"/>
+            <w:tcW w:w="2694" w:type="dxa"/>
+          </w:tcPr>
+          <w:p>
+            <w:pPr>
+              <w:jc w:val="center"/>
+              <w:rPr>
+                <w:sz w:val="20"/>
+                <w:szCs w:val="20"/>
+              </w:rPr>
             </w:pPr>
             <w:proofErr w:type="spellStart"/>
             <w:r>
+              <w:rPr>
+                <w:sz w:val="20"/>
+                <w:szCs w:val="20"/>
+              </w:rPr>
               <w:t>Université</w:t>
             </w:r>
             <w:proofErr w:type="spellEnd"/>
             <w:r>
+              <w:rPr>
+                <w:sz w:val="20"/>
+                <w:szCs w:val="20"/>
+              </w:rPr>
               <w:t xml:space="preserve"> </w:t>
             </w:r>
             <w:proofErr w:type="spellStart"/>
             <w:r>
+              <w:rPr>
+                <w:sz w:val="20"/>
+                <w:szCs w:val="20"/>
+              </w:rPr>
               <w:t>Libre</w:t>
             </w:r>
             <w:proofErr w:type="spellEnd"/>
             <w:r>
+              <w:rPr>
+                <w:sz w:val="20"/>
+                <w:szCs w:val="20"/>
+              </w:rPr>
               <w:t xml:space="preserve"> de </w:t>
             </w:r>
             <w:proofErr w:type="spellStart"/>
             <w:r>
+              <w:rPr>
+                <w:sz w:val="20"/>
+                <w:szCs w:val="20"/>
+              </w:rPr>
               <w:t>Bruxelles</w:t>
             </w:r>
             <w:proofErr w:type="spellEnd"/>
@@ -1339,13 +2068,21 @@
         </w:tc>
         <w:tc>
           <w:tcPr>
-            <w:tcW w:w="2698" w:type="dxa"/>
-          </w:tcPr>
-          <w:p>
-            <w:pPr>
-              <w:jc w:val="center"/>
-            </w:pPr>
-            <w:r>
+            <w:tcW w:w="3565" w:type="dxa"/>
+          </w:tcPr>
+          <w:p>
+            <w:pPr>
+              <w:jc w:val="center"/>
+              <w:rPr>
+                <w:sz w:val="20"/>
+                <w:szCs w:val="20"/>
+              </w:rPr>
+            </w:pPr>
+            <w:r>
+              <w:rPr>
+                <w:sz w:val="20"/>
+                <w:szCs w:val="20"/>
+              </w:rPr>
               <w:t>TBA</w:t>
             </w:r>
           </w:p>
@@ -1354,51 +2091,75 @@
       <w:tr>
         <w:tc>
           <w:tcPr>
-            <w:tcW w:w="2697" w:type="dxa"/>
+            <w:tcW w:w="2636" w:type="dxa"/>
             <w:shd w:val="clear" w:color="auto" w:fill="DEEAF6" w:themeFill="accent1" w:themeFillTint="33"/>
           </w:tcPr>
           <w:p>
             <w:pPr>
               <w:jc w:val="center"/>
-            </w:pPr>
-            <w:r>
+              <w:rPr>
+                <w:sz w:val="20"/>
+                <w:szCs w:val="20"/>
+              </w:rPr>
+            </w:pPr>
+            <w:r>
+              <w:rPr>
+                <w:sz w:val="20"/>
+                <w:szCs w:val="20"/>
+              </w:rPr>
               <w:t>15 Min.</w:t>
             </w:r>
           </w:p>
         </w:tc>
         <w:tc>
           <w:tcPr>
-            <w:tcW w:w="2697" w:type="dxa"/>
+            <w:tcW w:w="1895" w:type="dxa"/>
             <w:shd w:val="clear" w:color="auto" w:fill="DEEAF6" w:themeFill="accent1" w:themeFillTint="33"/>
           </w:tcPr>
           <w:p>
             <w:pPr>
               <w:jc w:val="center"/>
-            </w:pPr>
-            <w:r>
+              <w:rPr>
+                <w:sz w:val="20"/>
+                <w:szCs w:val="20"/>
+              </w:rPr>
+            </w:pPr>
+            <w:r>
+              <w:rPr>
+                <w:sz w:val="20"/>
+                <w:szCs w:val="20"/>
+              </w:rPr>
               <w:t>Break</w:t>
             </w:r>
           </w:p>
         </w:tc>
         <w:tc>
           <w:tcPr>
-            <w:tcW w:w="2698" w:type="dxa"/>
+            <w:tcW w:w="2694" w:type="dxa"/>
             <w:shd w:val="clear" w:color="auto" w:fill="DEEAF6" w:themeFill="accent1" w:themeFillTint="33"/>
           </w:tcPr>
           <w:p>
             <w:pPr>
               <w:jc w:val="center"/>
-            </w:pPr>
-          </w:p>
-        </w:tc>
-        <w:tc>
-          <w:tcPr>
-            <w:tcW w:w="2698" w:type="dxa"/>
+              <w:rPr>
+                <w:sz w:val="20"/>
+                <w:szCs w:val="20"/>
+              </w:rPr>
+            </w:pPr>
+          </w:p>
+        </w:tc>
+        <w:tc>
+          <w:tcPr>
+            <w:tcW w:w="3565" w:type="dxa"/>
             <w:shd w:val="clear" w:color="auto" w:fill="DEEAF6" w:themeFill="accent1" w:themeFillTint="33"/>
           </w:tcPr>
           <w:p>
             <w:pPr>
               <w:jc w:val="center"/>
+              <w:rPr>
+                <w:sz w:val="20"/>
+                <w:szCs w:val="20"/>
+              </w:rPr>
             </w:pPr>
           </w:p>
         </w:tc>
@@ -1406,38 +2167,66 @@
       <w:tr>
         <w:tc>
           <w:tcPr>
-            <w:tcW w:w="2697" w:type="dxa"/>
-          </w:tcPr>
-          <w:p>
-            <w:pPr>
-              <w:jc w:val="center"/>
-            </w:pPr>
-            <w:r>
+            <w:tcW w:w="2636" w:type="dxa"/>
+          </w:tcPr>
+          <w:p>
+            <w:pPr>
+              <w:jc w:val="center"/>
+              <w:rPr>
+                <w:sz w:val="20"/>
+                <w:szCs w:val="20"/>
+              </w:rPr>
+            </w:pPr>
+            <w:r>
+              <w:rPr>
+                <w:sz w:val="20"/>
+                <w:szCs w:val="20"/>
+              </w:rPr>
               <w:t>17:30-19:00 (Tehran)</w:t>
             </w:r>
           </w:p>
           <w:p>
             <w:pPr>
               <w:jc w:val="center"/>
-            </w:pPr>
-            <w:r>
+              <w:rPr>
+                <w:sz w:val="20"/>
+                <w:szCs w:val="20"/>
+              </w:rPr>
+            </w:pPr>
+            <w:r>
+              <w:rPr>
+                <w:sz w:val="20"/>
+                <w:szCs w:val="20"/>
+              </w:rPr>
               <w:t>13:00-14:30 (UTC)</w:t>
             </w:r>
           </w:p>
         </w:tc>
         <w:tc>
           <w:tcPr>
-            <w:tcW w:w="2697" w:type="dxa"/>
-          </w:tcPr>
-          <w:p>
-            <w:pPr>
-              <w:jc w:val="center"/>
-            </w:pPr>
-            <w:r>
+            <w:tcW w:w="1895" w:type="dxa"/>
+          </w:tcPr>
+          <w:p>
+            <w:pPr>
+              <w:jc w:val="center"/>
+              <w:rPr>
+                <w:sz w:val="20"/>
+                <w:szCs w:val="20"/>
+              </w:rPr>
+            </w:pPr>
+            <w:r>
+              <w:rPr>
+                <w:sz w:val="20"/>
+                <w:szCs w:val="20"/>
+              </w:rPr>
               <w:t xml:space="preserve">John </w:t>
             </w:r>
             <w:proofErr w:type="spellStart"/>
             <w:r>
+              <w:rPr>
+                <w:sz w:val="20"/>
+                <w:szCs w:val="20"/>
+              </w:rPr>
               <w:t>Chalker</w:t>
             </w:r>
             <w:proofErr w:type="spellEnd"/>
@@ -1445,33 +2234,58 @@
         </w:tc>
         <w:tc>
           <w:tcPr>
-            <w:tcW w:w="2698" w:type="dxa"/>
-          </w:tcPr>
-          <w:p>
-            <w:pPr>
-              <w:jc w:val="center"/>
-            </w:pPr>
-            <w:r>
+            <w:tcW w:w="2694" w:type="dxa"/>
+          </w:tcPr>
+          <w:p>
+            <w:pPr>
+              <w:jc w:val="center"/>
+              <w:rPr>
+                <w:sz w:val="20"/>
+                <w:szCs w:val="20"/>
+              </w:rPr>
+            </w:pPr>
+            <w:r>
+              <w:rPr>
+                <w:sz w:val="20"/>
+                <w:szCs w:val="20"/>
+              </w:rPr>
               <w:t>The University of Oxford</w:t>
             </w:r>
           </w:p>
         </w:tc>
         <w:tc>
           <w:tcPr>
-            <w:tcW w:w="2698" w:type="dxa"/>
-          </w:tcPr>
-          <w:p>
-            <w:pPr>
-              <w:jc w:val="center"/>
-            </w:pPr>
-            <w:r>
+            <w:tcW w:w="3565" w:type="dxa"/>
+          </w:tcPr>
+          <w:p>
+            <w:pPr>
+              <w:jc w:val="center"/>
+              <w:rPr>
+                <w:sz w:val="20"/>
+                <w:szCs w:val="20"/>
+              </w:rPr>
+            </w:pPr>
+            <w:r>
+              <w:rPr>
+                <w:sz w:val="20"/>
+                <w:szCs w:val="20"/>
+              </w:rPr>
               <w:t>TBA</w:t>
             </w:r>
           </w:p>
         </w:tc>
       </w:tr>
     </w:tbl>
-    <w:p/>
+    <w:p>
+      <w:pPr>
+        <w:rPr>
+          <w:sz w:val="20"/>
+          <w:szCs w:val="20"/>
+        </w:rPr>
+      </w:pPr>
+      <w:bookmarkStart w:id="0" w:name="_GoBack"/>
+      <w:bookmarkEnd w:id="0"/>
+    </w:p>
     <w:sectPr>
       <w:headerReference w:type="default" r:id="rId6"/>
       <w:pgSz w:w="12240" w:h="15840"/>

</xml_diff>

<commit_message>
add abstraction for Theo Rasing
</commit_message>
<xml_diff>
--- a/new/docs/timeTable.docx
+++ b/new/docs/timeTable.docx
@@ -1,6 +1,6 @@
 
 <file path=word/document.xml><?xml version="1.0" encoding="utf-8"?>
-<w:document xmlns:wpc="http://schemas.microsoft.com/office/word/2010/wordprocessingCanvas" xmlns:mc="http://schemas.openxmlformats.org/markup-compatibility/2006" xmlns:o="urn:schemas-microsoft-com:office:office" xmlns:r="http://schemas.openxmlformats.org/officeDocument/2006/relationships" xmlns:m="http://schemas.openxmlformats.org/officeDocument/2006/math" xmlns:v="urn:schemas-microsoft-com:vml" xmlns:wp14="http://schemas.microsoft.com/office/word/2010/wordprocessingDrawing" xmlns:wp="http://schemas.openxmlformats.org/drawingml/2006/wordprocessingDrawing" xmlns:w10="urn:schemas-microsoft-com:office:word" xmlns:w="http://schemas.openxmlformats.org/wordprocessingml/2006/main" xmlns:w14="http://schemas.microsoft.com/office/word/2010/wordml" xmlns:w15="http://schemas.microsoft.com/office/word/2012/wordml" xmlns:wpg="http://schemas.microsoft.com/office/word/2010/wordprocessingGroup" xmlns:wpi="http://schemas.microsoft.com/office/word/2010/wordprocessingInk" xmlns:wne="http://schemas.microsoft.com/office/word/2006/wordml" xmlns:wps="http://schemas.microsoft.com/office/word/2010/wordprocessingShape" mc:Ignorable="w14 w15 wp14">
+<w:document xmlns:wpc="http://schemas.microsoft.com/office/word/2010/wordprocessingCanvas" xmlns:cx="http://schemas.microsoft.com/office/drawing/2014/chartex" xmlns:mc="http://schemas.openxmlformats.org/markup-compatibility/2006" xmlns:o="urn:schemas-microsoft-com:office:office" xmlns:r="http://schemas.openxmlformats.org/officeDocument/2006/relationships" xmlns:m="http://schemas.openxmlformats.org/officeDocument/2006/math" xmlns:v="urn:schemas-microsoft-com:vml" xmlns:wp14="http://schemas.microsoft.com/office/word/2010/wordprocessingDrawing" xmlns:wp="http://schemas.openxmlformats.org/drawingml/2006/wordprocessingDrawing" xmlns:w10="urn:schemas-microsoft-com:office:word" xmlns:w="http://schemas.openxmlformats.org/wordprocessingml/2006/main" xmlns:w14="http://schemas.microsoft.com/office/word/2010/wordml" xmlns:w15="http://schemas.microsoft.com/office/word/2012/wordml" xmlns:w16se="http://schemas.microsoft.com/office/word/2015/wordml/symex" xmlns:wpg="http://schemas.microsoft.com/office/word/2010/wordprocessingGroup" xmlns:wpi="http://schemas.microsoft.com/office/word/2010/wordprocessingInk" xmlns:wne="http://schemas.microsoft.com/office/word/2006/wordml" xmlns:wps="http://schemas.microsoft.com/office/word/2010/wordprocessingShape" mc:Ignorable="w14 w15 w16se wp14">
   <w:body>
     <w:p>
       <w:pPr>
@@ -981,16 +981,7 @@
                 <w:sz w:val="19"/>
                 <w:szCs w:val="19"/>
               </w:rPr>
-              <w:t>nstitute fo</w:t>
-            </w:r>
-            <w:bookmarkStart w:id="0" w:name="_GoBack"/>
-            <w:bookmarkEnd w:id="0"/>
-            <w:r>
-              <w:rPr>
-                <w:sz w:val="19"/>
-                <w:szCs w:val="19"/>
-              </w:rPr>
-              <w:t xml:space="preserve">r </w:t>
+              <w:t xml:space="preserve">nstitute for </w:t>
             </w:r>
             <w:r>
               <w:rPr>
@@ -1798,23 +1789,72 @@
                 <w:sz w:val="20"/>
                 <w:szCs w:val="20"/>
               </w:rPr>
-              <w:t>14:00-15:30 (Tehran)</w:t>
-            </w:r>
-          </w:p>
-          <w:p>
-            <w:pPr>
-              <w:jc w:val="center"/>
-              <w:rPr>
-                <w:sz w:val="20"/>
-                <w:szCs w:val="20"/>
-              </w:rPr>
-            </w:pPr>
-            <w:r>
-              <w:rPr>
-                <w:sz w:val="20"/>
-                <w:szCs w:val="20"/>
-              </w:rPr>
-              <w:t>9:30-11:00 (UTC)</w:t>
+              <w:t>1</w:t>
+            </w:r>
+            <w:r>
+              <w:rPr>
+                <w:sz w:val="20"/>
+                <w:szCs w:val="20"/>
+              </w:rPr>
+              <w:t>3</w:t>
+            </w:r>
+            <w:r>
+              <w:rPr>
+                <w:sz w:val="20"/>
+                <w:szCs w:val="20"/>
+              </w:rPr>
+              <w:t>:00-1</w:t>
+            </w:r>
+            <w:r>
+              <w:rPr>
+                <w:sz w:val="20"/>
+                <w:szCs w:val="20"/>
+              </w:rPr>
+              <w:t>4</w:t>
+            </w:r>
+            <w:r>
+              <w:rPr>
+                <w:sz w:val="20"/>
+                <w:szCs w:val="20"/>
+              </w:rPr>
+              <w:t>:30 (Tehran)</w:t>
+            </w:r>
+          </w:p>
+          <w:p>
+            <w:pPr>
+              <w:jc w:val="center"/>
+              <w:rPr>
+                <w:sz w:val="20"/>
+                <w:szCs w:val="20"/>
+              </w:rPr>
+            </w:pPr>
+            <w:r>
+              <w:rPr>
+                <w:sz w:val="20"/>
+                <w:szCs w:val="20"/>
+              </w:rPr>
+              <w:t>8</w:t>
+            </w:r>
+            <w:r>
+              <w:rPr>
+                <w:sz w:val="20"/>
+                <w:szCs w:val="20"/>
+              </w:rPr>
+              <w:t>:30-1</w:t>
+            </w:r>
+            <w:r>
+              <w:rPr>
+                <w:sz w:val="20"/>
+                <w:szCs w:val="20"/>
+              </w:rPr>
+              <w:t>0</w:t>
+            </w:r>
+            <w:r>
+              <w:rPr>
+                <w:sz w:val="20"/>
+                <w:szCs w:val="20"/>
+              </w:rPr>
+              <w:t>:00 (UTC)</w:t>
             </w:r>
           </w:p>
         </w:tc>
@@ -1898,18 +1938,24 @@
           </w:tcPr>
           <w:p>
             <w:pPr>
-              <w:jc w:val="center"/>
-              <w:rPr>
-                <w:sz w:val="20"/>
-                <w:szCs w:val="20"/>
-              </w:rPr>
-            </w:pPr>
-            <w:r>
-              <w:rPr>
-                <w:sz w:val="20"/>
-                <w:szCs w:val="20"/>
-              </w:rPr>
-              <w:t>TBA</w:t>
+              <w:rPr>
+                <w:sz w:val="20"/>
+                <w:szCs w:val="20"/>
+              </w:rPr>
+            </w:pPr>
+            <w:r>
+              <w:rPr>
+                <w:sz w:val="20"/>
+                <w:szCs w:val="20"/>
+              </w:rPr>
+              <w:t xml:space="preserve">Magnetic recording of information: from </w:t>
+            </w:r>
+            <w:r>
+              <w:rPr>
+                <w:sz w:val="20"/>
+                <w:szCs w:val="20"/>
+              </w:rPr>
+              <w:t>ultrafast magnetism to brain-inspired computing</w:t>
             </w:r>
           </w:p>
         </w:tc>
@@ -1928,6 +1974,15 @@
                 <w:szCs w:val="20"/>
               </w:rPr>
             </w:pPr>
+            <w:r>
+              <w:rPr>
+                <w:sz w:val="20"/>
+                <w:szCs w:val="20"/>
+              </w:rPr>
+              <w:t>1:</w:t>
+            </w:r>
+            <w:bookmarkStart w:id="0" w:name="_GoBack"/>
+            <w:bookmarkEnd w:id="0"/>
             <w:r>
               <w:rPr>
                 <w:sz w:val="20"/>
@@ -2333,7 +2388,7 @@
 </file>
 
 <file path=word/endnotes.xml><?xml version="1.0" encoding="utf-8"?>
-<w:endnotes xmlns:wpc="http://schemas.microsoft.com/office/word/2010/wordprocessingCanvas" xmlns:mc="http://schemas.openxmlformats.org/markup-compatibility/2006" xmlns:o="urn:schemas-microsoft-com:office:office" xmlns:r="http://schemas.openxmlformats.org/officeDocument/2006/relationships" xmlns:m="http://schemas.openxmlformats.org/officeDocument/2006/math" xmlns:v="urn:schemas-microsoft-com:vml" xmlns:wp14="http://schemas.microsoft.com/office/word/2010/wordprocessingDrawing" xmlns:wp="http://schemas.openxmlformats.org/drawingml/2006/wordprocessingDrawing" xmlns:w10="urn:schemas-microsoft-com:office:word" xmlns:w="http://schemas.openxmlformats.org/wordprocessingml/2006/main" xmlns:w14="http://schemas.microsoft.com/office/word/2010/wordml" xmlns:w15="http://schemas.microsoft.com/office/word/2012/wordml" xmlns:wpg="http://schemas.microsoft.com/office/word/2010/wordprocessingGroup" xmlns:wpi="http://schemas.microsoft.com/office/word/2010/wordprocessingInk" xmlns:wne="http://schemas.microsoft.com/office/word/2006/wordml" xmlns:wps="http://schemas.microsoft.com/office/word/2010/wordprocessingShape" mc:Ignorable="w14 w15 wp14">
+<w:endnotes xmlns:wpc="http://schemas.microsoft.com/office/word/2010/wordprocessingCanvas" xmlns:cx="http://schemas.microsoft.com/office/drawing/2014/chartex" xmlns:mc="http://schemas.openxmlformats.org/markup-compatibility/2006" xmlns:o="urn:schemas-microsoft-com:office:office" xmlns:r="http://schemas.openxmlformats.org/officeDocument/2006/relationships" xmlns:m="http://schemas.openxmlformats.org/officeDocument/2006/math" xmlns:v="urn:schemas-microsoft-com:vml" xmlns:wp14="http://schemas.microsoft.com/office/word/2010/wordprocessingDrawing" xmlns:wp="http://schemas.openxmlformats.org/drawingml/2006/wordprocessingDrawing" xmlns:w10="urn:schemas-microsoft-com:office:word" xmlns:w="http://schemas.openxmlformats.org/wordprocessingml/2006/main" xmlns:w14="http://schemas.microsoft.com/office/word/2010/wordml" xmlns:w15="http://schemas.microsoft.com/office/word/2012/wordml" xmlns:w16se="http://schemas.microsoft.com/office/word/2015/wordml/symex" xmlns:wpg="http://schemas.microsoft.com/office/word/2010/wordprocessingGroup" xmlns:wpi="http://schemas.microsoft.com/office/word/2010/wordprocessingInk" xmlns:wne="http://schemas.microsoft.com/office/word/2006/wordml" xmlns:wps="http://schemas.microsoft.com/office/word/2010/wordprocessingShape" mc:Ignorable="w14 w15 w16se wp14">
   <w:endnote w:type="separator" w:id="-1">
     <w:p>
       <w:pPr>
@@ -2358,7 +2413,7 @@
 </file>
 
 <file path=word/footnotes.xml><?xml version="1.0" encoding="utf-8"?>
-<w:footnotes xmlns:wpc="http://schemas.microsoft.com/office/word/2010/wordprocessingCanvas" xmlns:mc="http://schemas.openxmlformats.org/markup-compatibility/2006" xmlns:o="urn:schemas-microsoft-com:office:office" xmlns:r="http://schemas.openxmlformats.org/officeDocument/2006/relationships" xmlns:m="http://schemas.openxmlformats.org/officeDocument/2006/math" xmlns:v="urn:schemas-microsoft-com:vml" xmlns:wp14="http://schemas.microsoft.com/office/word/2010/wordprocessingDrawing" xmlns:wp="http://schemas.openxmlformats.org/drawingml/2006/wordprocessingDrawing" xmlns:w10="urn:schemas-microsoft-com:office:word" xmlns:w="http://schemas.openxmlformats.org/wordprocessingml/2006/main" xmlns:w14="http://schemas.microsoft.com/office/word/2010/wordml" xmlns:w15="http://schemas.microsoft.com/office/word/2012/wordml" xmlns:wpg="http://schemas.microsoft.com/office/word/2010/wordprocessingGroup" xmlns:wpi="http://schemas.microsoft.com/office/word/2010/wordprocessingInk" xmlns:wne="http://schemas.microsoft.com/office/word/2006/wordml" xmlns:wps="http://schemas.microsoft.com/office/word/2010/wordprocessingShape" mc:Ignorable="w14 w15 wp14">
+<w:footnotes xmlns:wpc="http://schemas.microsoft.com/office/word/2010/wordprocessingCanvas" xmlns:cx="http://schemas.microsoft.com/office/drawing/2014/chartex" xmlns:mc="http://schemas.openxmlformats.org/markup-compatibility/2006" xmlns:o="urn:schemas-microsoft-com:office:office" xmlns:r="http://schemas.openxmlformats.org/officeDocument/2006/relationships" xmlns:m="http://schemas.openxmlformats.org/officeDocument/2006/math" xmlns:v="urn:schemas-microsoft-com:vml" xmlns:wp14="http://schemas.microsoft.com/office/word/2010/wordprocessingDrawing" xmlns:wp="http://schemas.openxmlformats.org/drawingml/2006/wordprocessingDrawing" xmlns:w10="urn:schemas-microsoft-com:office:word" xmlns:w="http://schemas.openxmlformats.org/wordprocessingml/2006/main" xmlns:w14="http://schemas.microsoft.com/office/word/2010/wordml" xmlns:w15="http://schemas.microsoft.com/office/word/2012/wordml" xmlns:w16se="http://schemas.microsoft.com/office/word/2015/wordml/symex" xmlns:wpg="http://schemas.microsoft.com/office/word/2010/wordprocessingGroup" xmlns:wpi="http://schemas.microsoft.com/office/word/2010/wordprocessingInk" xmlns:wne="http://schemas.microsoft.com/office/word/2006/wordml" xmlns:wps="http://schemas.microsoft.com/office/word/2010/wordprocessingShape" mc:Ignorable="w14 w15 w16se wp14">
   <w:footnote w:type="separator" w:id="-1">
     <w:p>
       <w:pPr>
@@ -2383,7 +2438,7 @@
 </file>
 
 <file path=word/header1.xml><?xml version="1.0" encoding="utf-8"?>
-<w:hdr xmlns:wpc="http://schemas.microsoft.com/office/word/2010/wordprocessingCanvas" xmlns:mc="http://schemas.openxmlformats.org/markup-compatibility/2006" xmlns:o="urn:schemas-microsoft-com:office:office" xmlns:r="http://schemas.openxmlformats.org/officeDocument/2006/relationships" xmlns:m="http://schemas.openxmlformats.org/officeDocument/2006/math" xmlns:v="urn:schemas-microsoft-com:vml" xmlns:wp14="http://schemas.microsoft.com/office/word/2010/wordprocessingDrawing" xmlns:wp="http://schemas.openxmlformats.org/drawingml/2006/wordprocessingDrawing" xmlns:w10="urn:schemas-microsoft-com:office:word" xmlns:w="http://schemas.openxmlformats.org/wordprocessingml/2006/main" xmlns:w14="http://schemas.microsoft.com/office/word/2010/wordml" xmlns:w15="http://schemas.microsoft.com/office/word/2012/wordml" xmlns:wpg="http://schemas.microsoft.com/office/word/2010/wordprocessingGroup" xmlns:wpi="http://schemas.microsoft.com/office/word/2010/wordprocessingInk" xmlns:wne="http://schemas.microsoft.com/office/word/2006/wordml" xmlns:wps="http://schemas.microsoft.com/office/word/2010/wordprocessingShape" mc:Ignorable="w14 w15 wp14">
+<w:hdr xmlns:wpc="http://schemas.microsoft.com/office/word/2010/wordprocessingCanvas" xmlns:cx="http://schemas.microsoft.com/office/drawing/2014/chartex" xmlns:mc="http://schemas.openxmlformats.org/markup-compatibility/2006" xmlns:o="urn:schemas-microsoft-com:office:office" xmlns:r="http://schemas.openxmlformats.org/officeDocument/2006/relationships" xmlns:m="http://schemas.openxmlformats.org/officeDocument/2006/math" xmlns:v="urn:schemas-microsoft-com:vml" xmlns:wp14="http://schemas.microsoft.com/office/word/2010/wordprocessingDrawing" xmlns:wp="http://schemas.openxmlformats.org/drawingml/2006/wordprocessingDrawing" xmlns:w10="urn:schemas-microsoft-com:office:word" xmlns:w="http://schemas.openxmlformats.org/wordprocessingml/2006/main" xmlns:w14="http://schemas.microsoft.com/office/word/2010/wordml" xmlns:w15="http://schemas.microsoft.com/office/word/2012/wordml" xmlns:w16se="http://schemas.microsoft.com/office/word/2015/wordml/symex" xmlns:wpg="http://schemas.microsoft.com/office/word/2010/wordprocessingGroup" xmlns:wpi="http://schemas.microsoft.com/office/word/2010/wordprocessingInk" xmlns:wne="http://schemas.microsoft.com/office/word/2006/wordml" xmlns:wps="http://schemas.microsoft.com/office/word/2010/wordprocessingShape" mc:Ignorable="w14 w15 w16se wp14">
   <w:p>
     <w:pPr>
       <w:pStyle w:val="Header"/>
@@ -2510,7 +2565,7 @@
 </file>
 
 <file path=word/styles.xml><?xml version="1.0" encoding="utf-8"?>
-<w:styles xmlns:mc="http://schemas.openxmlformats.org/markup-compatibility/2006" xmlns:r="http://schemas.openxmlformats.org/officeDocument/2006/relationships" xmlns:w="http://schemas.openxmlformats.org/wordprocessingml/2006/main" xmlns:w14="http://schemas.microsoft.com/office/word/2010/wordml" xmlns:w15="http://schemas.microsoft.com/office/word/2012/wordml" mc:Ignorable="w14 w15">
+<w:styles xmlns:mc="http://schemas.openxmlformats.org/markup-compatibility/2006" xmlns:r="http://schemas.openxmlformats.org/officeDocument/2006/relationships" xmlns:w="http://schemas.openxmlformats.org/wordprocessingml/2006/main" xmlns:w14="http://schemas.microsoft.com/office/word/2010/wordml" xmlns:w15="http://schemas.microsoft.com/office/word/2012/wordml" xmlns:w16se="http://schemas.microsoft.com/office/word/2015/wordml/symex" mc:Ignorable="w14 w15 w16se">
   <w:docDefaults>
     <w:rPrDefault>
       <w:rPr>

</xml_diff>

<commit_message>
change timeTable Rasing's talk from 13:00-14:30 to 13:30-15:00
</commit_message>
<xml_diff>
--- a/new/docs/timeTable.docx
+++ b/new/docs/timeTable.docx
@@ -255,31 +255,13 @@
                 <w:szCs w:val="20"/>
               </w:rPr>
             </w:pPr>
-            <w:proofErr w:type="spellStart"/>
-            <w:r>
-              <w:rPr>
-                <w:sz w:val="20"/>
-                <w:szCs w:val="20"/>
-              </w:rPr>
-              <w:t>Farhad</w:t>
-            </w:r>
-            <w:proofErr w:type="spellEnd"/>
-            <w:r>
-              <w:rPr>
-                <w:sz w:val="20"/>
-                <w:szCs w:val="20"/>
-              </w:rPr>
-              <w:t xml:space="preserve"> </w:t>
-            </w:r>
-            <w:proofErr w:type="spellStart"/>
-            <w:r>
-              <w:rPr>
-                <w:sz w:val="20"/>
-                <w:szCs w:val="20"/>
-              </w:rPr>
-              <w:t>Shahbazi</w:t>
-            </w:r>
-            <w:proofErr w:type="spellEnd"/>
+            <w:r>
+              <w:rPr>
+                <w:sz w:val="20"/>
+                <w:szCs w:val="20"/>
+              </w:rPr>
+              <w:t>Farhad Shahbazi</w:t>
+            </w:r>
           </w:p>
         </w:tc>
         <w:tc>
@@ -449,31 +431,13 @@
                 <w:szCs w:val="20"/>
               </w:rPr>
             </w:pPr>
-            <w:proofErr w:type="spellStart"/>
-            <w:r>
-              <w:rPr>
-                <w:sz w:val="20"/>
-                <w:szCs w:val="20"/>
-              </w:rPr>
-              <w:t>Semir</w:t>
-            </w:r>
-            <w:proofErr w:type="spellEnd"/>
-            <w:r>
-              <w:rPr>
-                <w:sz w:val="20"/>
-                <w:szCs w:val="20"/>
-              </w:rPr>
-              <w:t xml:space="preserve"> </w:t>
-            </w:r>
-            <w:proofErr w:type="spellStart"/>
-            <w:r>
-              <w:rPr>
-                <w:sz w:val="20"/>
-                <w:szCs w:val="20"/>
-              </w:rPr>
-              <w:t>Zeki</w:t>
-            </w:r>
-            <w:proofErr w:type="spellEnd"/>
+            <w:r>
+              <w:rPr>
+                <w:sz w:val="20"/>
+                <w:szCs w:val="20"/>
+              </w:rPr>
+              <w:t>Semir Zeki</w:t>
+            </w:r>
           </w:p>
         </w:tc>
         <w:tc>
@@ -649,17 +613,8 @@
                 <w:sz w:val="20"/>
                 <w:szCs w:val="20"/>
               </w:rPr>
-              <w:t xml:space="preserve">Bard </w:t>
-            </w:r>
-            <w:proofErr w:type="spellStart"/>
-            <w:r>
-              <w:rPr>
-                <w:sz w:val="20"/>
-                <w:szCs w:val="20"/>
-              </w:rPr>
-              <w:t>Ermentrout</w:t>
-            </w:r>
-            <w:proofErr w:type="spellEnd"/>
+              <w:t>Bard Ermentrout</w:t>
+            </w:r>
           </w:p>
         </w:tc>
         <w:tc>
@@ -915,18 +870,8 @@
                 <w:szCs w:val="20"/>
                 <w:lang w:bidi="fa-IR"/>
               </w:rPr>
-              <w:t xml:space="preserve">Paul </w:t>
-            </w:r>
-            <w:proofErr w:type="spellStart"/>
-            <w:r>
-              <w:rPr>
-                <w:sz w:val="20"/>
-                <w:szCs w:val="20"/>
-                <w:lang w:bidi="fa-IR"/>
-              </w:rPr>
-              <w:t>Blom</w:t>
-            </w:r>
-            <w:proofErr w:type="spellEnd"/>
+              <w:t>Paul Blom</w:t>
+            </w:r>
           </w:p>
         </w:tc>
         <w:tc>
@@ -1161,31 +1106,13 @@
                 <w:szCs w:val="20"/>
               </w:rPr>
             </w:pPr>
-            <w:proofErr w:type="spellStart"/>
-            <w:r>
-              <w:rPr>
-                <w:sz w:val="20"/>
-                <w:szCs w:val="20"/>
-              </w:rPr>
-              <w:t>Maniya</w:t>
-            </w:r>
-            <w:proofErr w:type="spellEnd"/>
-            <w:r>
-              <w:rPr>
-                <w:sz w:val="20"/>
-                <w:szCs w:val="20"/>
-              </w:rPr>
-              <w:t xml:space="preserve"> </w:t>
-            </w:r>
-            <w:proofErr w:type="spellStart"/>
-            <w:r>
-              <w:rPr>
-                <w:sz w:val="20"/>
-                <w:szCs w:val="20"/>
-              </w:rPr>
-              <w:t>Maleki</w:t>
-            </w:r>
-            <w:proofErr w:type="spellEnd"/>
+            <w:r>
+              <w:rPr>
+                <w:sz w:val="20"/>
+                <w:szCs w:val="20"/>
+              </w:rPr>
+              <w:t>Maniya Maleki</w:t>
+            </w:r>
           </w:p>
         </w:tc>
         <w:tc>
@@ -1369,17 +1296,8 @@
                 <w:sz w:val="20"/>
                 <w:szCs w:val="20"/>
               </w:rPr>
-              <w:t xml:space="preserve">Amin </w:t>
-            </w:r>
-            <w:proofErr w:type="spellStart"/>
-            <w:r>
-              <w:rPr>
-                <w:sz w:val="20"/>
-                <w:szCs w:val="20"/>
-              </w:rPr>
-              <w:t>Doostmohammadi</w:t>
-            </w:r>
-            <w:proofErr w:type="spellEnd"/>
+              <w:t>Amin Doostmohammadi</w:t>
+            </w:r>
           </w:p>
         </w:tc>
         <w:tc>
@@ -1562,17 +1480,8 @@
                 <w:sz w:val="20"/>
                 <w:szCs w:val="20"/>
               </w:rPr>
-              <w:t xml:space="preserve">Mohammad </w:t>
-            </w:r>
-            <w:proofErr w:type="spellStart"/>
-            <w:r>
-              <w:rPr>
-                <w:sz w:val="20"/>
-                <w:szCs w:val="20"/>
-              </w:rPr>
-              <w:t>Kohandel</w:t>
-            </w:r>
-            <w:proofErr w:type="spellEnd"/>
+              <w:t>Mohammad Kohandel</w:t>
+            </w:r>
           </w:p>
         </w:tc>
         <w:tc>
@@ -1803,44 +1712,35 @@
                 <w:sz w:val="20"/>
                 <w:szCs w:val="20"/>
               </w:rPr>
-              <w:t>:00-1</w:t>
-            </w:r>
-            <w:r>
-              <w:rPr>
-                <w:sz w:val="20"/>
-                <w:szCs w:val="20"/>
-              </w:rPr>
-              <w:t>4</w:t>
-            </w:r>
-            <w:r>
-              <w:rPr>
-                <w:sz w:val="20"/>
-                <w:szCs w:val="20"/>
-              </w:rPr>
-              <w:t>:30 (Tehran)</w:t>
-            </w:r>
-          </w:p>
-          <w:p>
-            <w:pPr>
-              <w:jc w:val="center"/>
-              <w:rPr>
-                <w:sz w:val="20"/>
-                <w:szCs w:val="20"/>
-              </w:rPr>
-            </w:pPr>
-            <w:r>
-              <w:rPr>
-                <w:sz w:val="20"/>
-                <w:szCs w:val="20"/>
-              </w:rPr>
-              <w:t>8</w:t>
-            </w:r>
-            <w:r>
-              <w:rPr>
-                <w:sz w:val="20"/>
-                <w:szCs w:val="20"/>
-              </w:rPr>
-              <w:t>:30-1</w:t>
+              <w:t>:</w:t>
+            </w:r>
+            <w:r>
+              <w:rPr>
+                <w:sz w:val="20"/>
+                <w:szCs w:val="20"/>
+              </w:rPr>
+              <w:t>3</w:t>
+            </w:r>
+            <w:r>
+              <w:rPr>
+                <w:sz w:val="20"/>
+                <w:szCs w:val="20"/>
+              </w:rPr>
+              <w:t>0-1</w:t>
+            </w:r>
+            <w:r>
+              <w:rPr>
+                <w:sz w:val="20"/>
+                <w:szCs w:val="20"/>
+              </w:rPr>
+              <w:t>5</w:t>
+            </w:r>
+            <w:r>
+              <w:rPr>
+                <w:sz w:val="20"/>
+                <w:szCs w:val="20"/>
+              </w:rPr>
+              <w:t>:</w:t>
             </w:r>
             <w:r>
               <w:rPr>
@@ -1854,7 +1754,72 @@
                 <w:sz w:val="20"/>
                 <w:szCs w:val="20"/>
               </w:rPr>
-              <w:t>:00 (UTC)</w:t>
+              <w:t>0 (Tehran)</w:t>
+            </w:r>
+          </w:p>
+          <w:p>
+            <w:pPr>
+              <w:jc w:val="center"/>
+              <w:rPr>
+                <w:sz w:val="20"/>
+                <w:szCs w:val="20"/>
+              </w:rPr>
+            </w:pPr>
+            <w:r>
+              <w:rPr>
+                <w:sz w:val="20"/>
+                <w:szCs w:val="20"/>
+              </w:rPr>
+              <w:t>9</w:t>
+            </w:r>
+            <w:r>
+              <w:rPr>
+                <w:sz w:val="20"/>
+                <w:szCs w:val="20"/>
+              </w:rPr>
+              <w:t>:</w:t>
+            </w:r>
+            <w:r>
+              <w:rPr>
+                <w:sz w:val="20"/>
+                <w:szCs w:val="20"/>
+              </w:rPr>
+              <w:t>0</w:t>
+            </w:r>
+            <w:r>
+              <w:rPr>
+                <w:sz w:val="20"/>
+                <w:szCs w:val="20"/>
+              </w:rPr>
+              <w:t>0-1</w:t>
+            </w:r>
+            <w:r>
+              <w:rPr>
+                <w:sz w:val="20"/>
+                <w:szCs w:val="20"/>
+              </w:rPr>
+              <w:t>0</w:t>
+            </w:r>
+            <w:r>
+              <w:rPr>
+                <w:sz w:val="20"/>
+                <w:szCs w:val="20"/>
+              </w:rPr>
+              <w:t>:</w:t>
+            </w:r>
+            <w:r>
+              <w:rPr>
+                <w:sz w:val="20"/>
+                <w:szCs w:val="20"/>
+              </w:rPr>
+              <w:t>3</w:t>
+            </w:r>
+            <w:r>
+              <w:rPr>
+                <w:sz w:val="20"/>
+                <w:szCs w:val="20"/>
+              </w:rPr>
+              <w:t>0 (UTC)</w:t>
             </w:r>
           </w:p>
         </w:tc>
@@ -1875,17 +1840,8 @@
                 <w:sz w:val="20"/>
                 <w:szCs w:val="20"/>
               </w:rPr>
-              <w:t>Theo </w:t>
-            </w:r>
-            <w:proofErr w:type="spellStart"/>
-            <w:r>
-              <w:rPr>
-                <w:sz w:val="20"/>
-                <w:szCs w:val="20"/>
-              </w:rPr>
-              <w:t>Rasing</w:t>
-            </w:r>
-            <w:proofErr w:type="spellEnd"/>
+              <w:t>Theo Rasing</w:t>
+            </w:r>
           </w:p>
           <w:p>
             <w:pPr>
@@ -1912,23 +1868,13 @@
                 <w:lang w:bidi="fa-IR"/>
               </w:rPr>
             </w:pPr>
-            <w:proofErr w:type="spellStart"/>
             <w:r>
               <w:rPr>
                 <w:sz w:val="20"/>
                 <w:szCs w:val="20"/>
                 <w:lang w:bidi="fa-IR"/>
               </w:rPr>
-              <w:t>Radboud</w:t>
-            </w:r>
-            <w:proofErr w:type="spellEnd"/>
-            <w:r>
-              <w:rPr>
-                <w:sz w:val="20"/>
-                <w:szCs w:val="20"/>
-                <w:lang w:bidi="fa-IR"/>
-              </w:rPr>
-              <w:t> University Nijmegen</w:t>
+              <w:t>Radboud University Nijmegen</w:t>
             </w:r>
           </w:p>
         </w:tc>
@@ -1979,7 +1925,7 @@
                 <w:sz w:val="20"/>
                 <w:szCs w:val="20"/>
               </w:rPr>
-              <w:t>1:</w:t>
+              <w:t>45</w:t>
             </w:r>
             <w:bookmarkStart w:id="0" w:name="_GoBack"/>
             <w:bookmarkEnd w:id="0"/>
@@ -1988,7 +1934,7 @@
                 <w:sz w:val="20"/>
                 <w:szCs w:val="20"/>
               </w:rPr>
-              <w:t>15 Min.</w:t>
+              <w:t xml:space="preserve"> Min.</w:t>
             </w:r>
           </w:p>
         </w:tc>
@@ -2116,47 +2062,13 @@
                 <w:szCs w:val="20"/>
               </w:rPr>
             </w:pPr>
-            <w:proofErr w:type="spellStart"/>
-            <w:r>
-              <w:rPr>
-                <w:sz w:val="20"/>
-                <w:szCs w:val="20"/>
-              </w:rPr>
-              <w:t>Université</w:t>
-            </w:r>
-            <w:proofErr w:type="spellEnd"/>
-            <w:r>
-              <w:rPr>
-                <w:sz w:val="20"/>
-                <w:szCs w:val="20"/>
-              </w:rPr>
-              <w:t xml:space="preserve"> </w:t>
-            </w:r>
-            <w:proofErr w:type="spellStart"/>
-            <w:r>
-              <w:rPr>
-                <w:sz w:val="20"/>
-                <w:szCs w:val="20"/>
-              </w:rPr>
-              <w:t>Libre</w:t>
-            </w:r>
-            <w:proofErr w:type="spellEnd"/>
-            <w:r>
-              <w:rPr>
-                <w:sz w:val="20"/>
-                <w:szCs w:val="20"/>
-              </w:rPr>
-              <w:t xml:space="preserve"> de </w:t>
-            </w:r>
-            <w:proofErr w:type="spellStart"/>
-            <w:r>
-              <w:rPr>
-                <w:sz w:val="20"/>
-                <w:szCs w:val="20"/>
-              </w:rPr>
-              <w:t>Bruxelles</w:t>
-            </w:r>
-            <w:proofErr w:type="spellEnd"/>
+            <w:r>
+              <w:rPr>
+                <w:sz w:val="20"/>
+                <w:szCs w:val="20"/>
+              </w:rPr>
+              <w:t>Université Libre de Bruxelles</w:t>
+            </w:r>
           </w:p>
         </w:tc>
         <w:tc>
@@ -2312,17 +2224,8 @@
                 <w:sz w:val="20"/>
                 <w:szCs w:val="20"/>
               </w:rPr>
-              <w:t xml:space="preserve">John </w:t>
-            </w:r>
-            <w:proofErr w:type="spellStart"/>
-            <w:r>
-              <w:rPr>
-                <w:sz w:val="20"/>
-                <w:szCs w:val="20"/>
-              </w:rPr>
-              <w:t>Chalker</w:t>
-            </w:r>
-            <w:proofErr w:type="spellEnd"/>
+              <w:t>John Chalker</w:t>
+            </w:r>
           </w:p>
         </w:tc>
         <w:tc>

</xml_diff>

<commit_message>
add title goldman to time table
</commit_message>
<xml_diff>
--- a/new/docs/timeTable.docx
+++ b/new/docs/timeTable.docx
@@ -1,6 +1,6 @@
 
 <file path=word/document.xml><?xml version="1.0" encoding="utf-8"?>
-<w:document xmlns:wpc="http://schemas.microsoft.com/office/word/2010/wordprocessingCanvas" xmlns:cx="http://schemas.microsoft.com/office/drawing/2014/chartex" xmlns:mc="http://schemas.openxmlformats.org/markup-compatibility/2006" xmlns:o="urn:schemas-microsoft-com:office:office" xmlns:r="http://schemas.openxmlformats.org/officeDocument/2006/relationships" xmlns:m="http://schemas.openxmlformats.org/officeDocument/2006/math" xmlns:v="urn:schemas-microsoft-com:vml" xmlns:wp14="http://schemas.microsoft.com/office/word/2010/wordprocessingDrawing" xmlns:wp="http://schemas.openxmlformats.org/drawingml/2006/wordprocessingDrawing" xmlns:w10="urn:schemas-microsoft-com:office:word" xmlns:w="http://schemas.openxmlformats.org/wordprocessingml/2006/main" xmlns:w14="http://schemas.microsoft.com/office/word/2010/wordml" xmlns:w15="http://schemas.microsoft.com/office/word/2012/wordml" xmlns:w16se="http://schemas.microsoft.com/office/word/2015/wordml/symex" xmlns:wpg="http://schemas.microsoft.com/office/word/2010/wordprocessingGroup" xmlns:wpi="http://schemas.microsoft.com/office/word/2010/wordprocessingInk" xmlns:wne="http://schemas.microsoft.com/office/word/2006/wordml" xmlns:wps="http://schemas.microsoft.com/office/word/2010/wordprocessingShape" mc:Ignorable="w14 w15 w16se wp14">
+<w:document xmlns:wpc="http://schemas.microsoft.com/office/word/2010/wordprocessingCanvas" xmlns:mc="http://schemas.openxmlformats.org/markup-compatibility/2006" xmlns:o="urn:schemas-microsoft-com:office:office" xmlns:r="http://schemas.openxmlformats.org/officeDocument/2006/relationships" xmlns:m="http://schemas.openxmlformats.org/officeDocument/2006/math" xmlns:v="urn:schemas-microsoft-com:vml" xmlns:wp14="http://schemas.microsoft.com/office/word/2010/wordprocessingDrawing" xmlns:wp="http://schemas.openxmlformats.org/drawingml/2006/wordprocessingDrawing" xmlns:w10="urn:schemas-microsoft-com:office:word" xmlns:w="http://schemas.openxmlformats.org/wordprocessingml/2006/main" xmlns:w14="http://schemas.microsoft.com/office/word/2010/wordml" xmlns:w15="http://schemas.microsoft.com/office/word/2012/wordml" xmlns:wpg="http://schemas.microsoft.com/office/word/2010/wordprocessingGroup" xmlns:wpi="http://schemas.microsoft.com/office/word/2010/wordprocessingInk" xmlns:wne="http://schemas.microsoft.com/office/word/2006/wordml" xmlns:wps="http://schemas.microsoft.com/office/word/2010/wordprocessingShape" mc:Ignorable="w14 w15 wp14">
   <w:body>
     <w:p>
       <w:pPr>
@@ -36,6 +36,7 @@
           <w:szCs w:val="26"/>
         </w:rPr>
       </w:pPr>
+      <w:proofErr w:type="gramStart"/>
       <w:r>
         <w:rPr>
           <w:b/>
@@ -43,7 +44,17 @@
           <w:sz w:val="26"/>
           <w:szCs w:val="26"/>
         </w:rPr>
-        <w:t>26th Annual IASBS Meeting on Condensed Matter Physics</w:t>
+        <w:t>26th</w:t>
+      </w:r>
+      <w:proofErr w:type="gramEnd"/>
+      <w:r>
+        <w:rPr>
+          <w:b/>
+          <w:bCs/>
+          <w:sz w:val="26"/>
+          <w:szCs w:val="26"/>
+        </w:rPr>
+        <w:t xml:space="preserve"> Annual IASBS Meeting on Condensed Matter Physics</w:t>
       </w:r>
       <w:r>
         <w:rPr>
@@ -255,13 +266,31 @@
                 <w:szCs w:val="20"/>
               </w:rPr>
             </w:pPr>
-            <w:r>
-              <w:rPr>
-                <w:sz w:val="20"/>
-                <w:szCs w:val="20"/>
-              </w:rPr>
-              <w:t>Farhad Shahbazi</w:t>
-            </w:r>
+            <w:proofErr w:type="spellStart"/>
+            <w:r>
+              <w:rPr>
+                <w:sz w:val="20"/>
+                <w:szCs w:val="20"/>
+              </w:rPr>
+              <w:t>Farhad</w:t>
+            </w:r>
+            <w:proofErr w:type="spellEnd"/>
+            <w:r>
+              <w:rPr>
+                <w:sz w:val="20"/>
+                <w:szCs w:val="20"/>
+              </w:rPr>
+              <w:t xml:space="preserve"> </w:t>
+            </w:r>
+            <w:proofErr w:type="spellStart"/>
+            <w:r>
+              <w:rPr>
+                <w:sz w:val="20"/>
+                <w:szCs w:val="20"/>
+              </w:rPr>
+              <w:t>Shahbazi</w:t>
+            </w:r>
+            <w:proofErr w:type="spellEnd"/>
           </w:p>
         </w:tc>
         <w:tc>
@@ -431,13 +460,31 @@
                 <w:szCs w:val="20"/>
               </w:rPr>
             </w:pPr>
-            <w:r>
-              <w:rPr>
-                <w:sz w:val="20"/>
-                <w:szCs w:val="20"/>
-              </w:rPr>
-              <w:t>Semir Zeki</w:t>
-            </w:r>
+            <w:proofErr w:type="spellStart"/>
+            <w:r>
+              <w:rPr>
+                <w:sz w:val="20"/>
+                <w:szCs w:val="20"/>
+              </w:rPr>
+              <w:t>Semir</w:t>
+            </w:r>
+            <w:proofErr w:type="spellEnd"/>
+            <w:r>
+              <w:rPr>
+                <w:sz w:val="20"/>
+                <w:szCs w:val="20"/>
+              </w:rPr>
+              <w:t xml:space="preserve"> </w:t>
+            </w:r>
+            <w:proofErr w:type="spellStart"/>
+            <w:r>
+              <w:rPr>
+                <w:sz w:val="20"/>
+                <w:szCs w:val="20"/>
+              </w:rPr>
+              <w:t>Zeki</w:t>
+            </w:r>
+            <w:proofErr w:type="spellEnd"/>
           </w:p>
         </w:tc>
         <w:tc>
@@ -613,8 +660,17 @@
                 <w:sz w:val="20"/>
                 <w:szCs w:val="20"/>
               </w:rPr>
-              <w:t>Bard Ermentrout</w:t>
-            </w:r>
+              <w:t xml:space="preserve">Bard </w:t>
+            </w:r>
+            <w:proofErr w:type="spellStart"/>
+            <w:r>
+              <w:rPr>
+                <w:sz w:val="20"/>
+                <w:szCs w:val="20"/>
+              </w:rPr>
+              <w:t>Ermentrout</w:t>
+            </w:r>
+            <w:proofErr w:type="spellEnd"/>
           </w:p>
         </w:tc>
         <w:tc>
@@ -870,8 +926,18 @@
                 <w:szCs w:val="20"/>
                 <w:lang w:bidi="fa-IR"/>
               </w:rPr>
-              <w:t>Paul Blom</w:t>
-            </w:r>
+              <w:t xml:space="preserve">Paul </w:t>
+            </w:r>
+            <w:proofErr w:type="spellStart"/>
+            <w:r>
+              <w:rPr>
+                <w:sz w:val="20"/>
+                <w:szCs w:val="20"/>
+                <w:lang w:bidi="fa-IR"/>
+              </w:rPr>
+              <w:t>Blom</w:t>
+            </w:r>
+            <w:proofErr w:type="spellEnd"/>
           </w:p>
         </w:tc>
         <w:tc>
@@ -950,18 +1016,17 @@
           </w:tcPr>
           <w:p>
             <w:pPr>
-              <w:jc w:val="center"/>
-              <w:rPr>
-                <w:sz w:val="20"/>
-                <w:szCs w:val="20"/>
-              </w:rPr>
-            </w:pPr>
-            <w:r>
-              <w:rPr>
-                <w:sz w:val="20"/>
-                <w:szCs w:val="20"/>
-              </w:rPr>
-              <w:t>TBA</w:t>
+              <w:rPr>
+                <w:sz w:val="20"/>
+                <w:szCs w:val="20"/>
+              </w:rPr>
+            </w:pPr>
+            <w:r>
+              <w:rPr>
+                <w:sz w:val="20"/>
+                <w:szCs w:val="20"/>
+              </w:rPr>
+              <w:t>Transport and recombination in organic light-emitting diodes</w:t>
             </w:r>
           </w:p>
         </w:tc>
@@ -1106,13 +1171,31 @@
                 <w:szCs w:val="20"/>
               </w:rPr>
             </w:pPr>
-            <w:r>
-              <w:rPr>
-                <w:sz w:val="20"/>
-                <w:szCs w:val="20"/>
-              </w:rPr>
-              <w:t>Maniya Maleki</w:t>
-            </w:r>
+            <w:proofErr w:type="spellStart"/>
+            <w:r>
+              <w:rPr>
+                <w:sz w:val="20"/>
+                <w:szCs w:val="20"/>
+              </w:rPr>
+              <w:t>Maniya</w:t>
+            </w:r>
+            <w:proofErr w:type="spellEnd"/>
+            <w:r>
+              <w:rPr>
+                <w:sz w:val="20"/>
+                <w:szCs w:val="20"/>
+              </w:rPr>
+              <w:t xml:space="preserve"> </w:t>
+            </w:r>
+            <w:proofErr w:type="spellStart"/>
+            <w:r>
+              <w:rPr>
+                <w:sz w:val="20"/>
+                <w:szCs w:val="20"/>
+              </w:rPr>
+              <w:t>Maleki</w:t>
+            </w:r>
+            <w:proofErr w:type="spellEnd"/>
           </w:p>
         </w:tc>
         <w:tc>
@@ -1296,8 +1379,17 @@
                 <w:sz w:val="20"/>
                 <w:szCs w:val="20"/>
               </w:rPr>
-              <w:t>Amin Doostmohammadi</w:t>
-            </w:r>
+              <w:t xml:space="preserve">Amin </w:t>
+            </w:r>
+            <w:proofErr w:type="spellStart"/>
+            <w:r>
+              <w:rPr>
+                <w:sz w:val="20"/>
+                <w:szCs w:val="20"/>
+              </w:rPr>
+              <w:t>Doostmohammadi</w:t>
+            </w:r>
+            <w:proofErr w:type="spellEnd"/>
           </w:p>
         </w:tc>
         <w:tc>
@@ -1480,8 +1572,17 @@
                 <w:sz w:val="20"/>
                 <w:szCs w:val="20"/>
               </w:rPr>
-              <w:t>Mohammad Kohandel</w:t>
-            </w:r>
+              <w:t xml:space="preserve">Mohammad </w:t>
+            </w:r>
+            <w:proofErr w:type="spellStart"/>
+            <w:r>
+              <w:rPr>
+                <w:sz w:val="20"/>
+                <w:szCs w:val="20"/>
+              </w:rPr>
+              <w:t>Kohandel</w:t>
+            </w:r>
+            <w:proofErr w:type="spellEnd"/>
           </w:p>
         </w:tc>
         <w:tc>
@@ -1840,8 +1941,17 @@
                 <w:sz w:val="20"/>
                 <w:szCs w:val="20"/>
               </w:rPr>
-              <w:t>Theo Rasing</w:t>
-            </w:r>
+              <w:t>Theo </w:t>
+            </w:r>
+            <w:proofErr w:type="spellStart"/>
+            <w:r>
+              <w:rPr>
+                <w:sz w:val="20"/>
+                <w:szCs w:val="20"/>
+              </w:rPr>
+              <w:t>Rasing</w:t>
+            </w:r>
+            <w:proofErr w:type="spellEnd"/>
           </w:p>
           <w:p>
             <w:pPr>
@@ -1868,13 +1978,23 @@
                 <w:lang w:bidi="fa-IR"/>
               </w:rPr>
             </w:pPr>
+            <w:proofErr w:type="spellStart"/>
             <w:r>
               <w:rPr>
                 <w:sz w:val="20"/>
                 <w:szCs w:val="20"/>
                 <w:lang w:bidi="fa-IR"/>
               </w:rPr>
-              <w:t>Radboud University Nijmegen</w:t>
+              <w:t>Radboud</w:t>
+            </w:r>
+            <w:proofErr w:type="spellEnd"/>
+            <w:r>
+              <w:rPr>
+                <w:sz w:val="20"/>
+                <w:szCs w:val="20"/>
+                <w:lang w:bidi="fa-IR"/>
+              </w:rPr>
+              <w:t> University Nijmegen</w:t>
             </w:r>
           </w:p>
         </w:tc>
@@ -1927,14 +2047,241 @@
               </w:rPr>
               <w:t>45</w:t>
             </w:r>
+            <w:r>
+              <w:rPr>
+                <w:sz w:val="20"/>
+                <w:szCs w:val="20"/>
+              </w:rPr>
+              <w:t xml:space="preserve"> Min.</w:t>
+            </w:r>
+          </w:p>
+        </w:tc>
+        <w:tc>
+          <w:tcPr>
+            <w:tcW w:w="1895" w:type="dxa"/>
+            <w:shd w:val="clear" w:color="auto" w:fill="DEEAF6" w:themeFill="accent1" w:themeFillTint="33"/>
+          </w:tcPr>
+          <w:p>
+            <w:pPr>
+              <w:jc w:val="center"/>
+              <w:rPr>
+                <w:sz w:val="20"/>
+                <w:szCs w:val="20"/>
+              </w:rPr>
+            </w:pPr>
+            <w:r>
+              <w:rPr>
+                <w:sz w:val="20"/>
+                <w:szCs w:val="20"/>
+              </w:rPr>
+              <w:t>Break</w:t>
+            </w:r>
+          </w:p>
+        </w:tc>
+        <w:tc>
+          <w:tcPr>
+            <w:tcW w:w="1985" w:type="dxa"/>
+            <w:shd w:val="clear" w:color="auto" w:fill="DEEAF6" w:themeFill="accent1" w:themeFillTint="33"/>
+          </w:tcPr>
+          <w:p>
+            <w:pPr>
+              <w:jc w:val="center"/>
+              <w:rPr>
+                <w:sz w:val="20"/>
+                <w:szCs w:val="20"/>
+              </w:rPr>
+            </w:pPr>
+          </w:p>
+        </w:tc>
+        <w:tc>
+          <w:tcPr>
+            <w:tcW w:w="4274" w:type="dxa"/>
+            <w:shd w:val="clear" w:color="auto" w:fill="DEEAF6" w:themeFill="accent1" w:themeFillTint="33"/>
+          </w:tcPr>
+          <w:p>
+            <w:pPr>
+              <w:jc w:val="center"/>
+              <w:rPr>
+                <w:sz w:val="20"/>
+                <w:szCs w:val="20"/>
+              </w:rPr>
+            </w:pPr>
+          </w:p>
+        </w:tc>
+      </w:tr>
+      <w:tr>
+        <w:tc>
+          <w:tcPr>
+            <w:tcW w:w="2636" w:type="dxa"/>
+          </w:tcPr>
+          <w:p>
+            <w:pPr>
+              <w:jc w:val="center"/>
+              <w:rPr>
+                <w:sz w:val="20"/>
+                <w:szCs w:val="20"/>
+              </w:rPr>
+            </w:pPr>
+            <w:r>
+              <w:rPr>
+                <w:sz w:val="20"/>
+                <w:szCs w:val="20"/>
+              </w:rPr>
+              <w:t>15:45-17:15 (Tehran)</w:t>
+            </w:r>
+          </w:p>
+          <w:p>
+            <w:pPr>
+              <w:jc w:val="center"/>
+              <w:rPr>
+                <w:sz w:val="20"/>
+                <w:szCs w:val="20"/>
+              </w:rPr>
+            </w:pPr>
+            <w:r>
+              <w:rPr>
+                <w:sz w:val="20"/>
+                <w:szCs w:val="20"/>
+              </w:rPr>
+              <w:t>11:15-12:45 (UTC)</w:t>
+            </w:r>
+          </w:p>
+        </w:tc>
+        <w:tc>
+          <w:tcPr>
+            <w:tcW w:w="1895" w:type="dxa"/>
+          </w:tcPr>
+          <w:p>
+            <w:pPr>
+              <w:jc w:val="center"/>
+              <w:rPr>
+                <w:sz w:val="20"/>
+                <w:szCs w:val="20"/>
+              </w:rPr>
+            </w:pPr>
+            <w:r>
+              <w:rPr>
+                <w:sz w:val="20"/>
+                <w:szCs w:val="20"/>
+              </w:rPr>
+              <w:t>Nathan Goldman</w:t>
+            </w:r>
+          </w:p>
+        </w:tc>
+        <w:tc>
+          <w:tcPr>
+            <w:tcW w:w="1985" w:type="dxa"/>
+          </w:tcPr>
+          <w:p>
+            <w:pPr>
+              <w:jc w:val="center"/>
+              <w:rPr>
+                <w:sz w:val="20"/>
+                <w:szCs w:val="20"/>
+              </w:rPr>
+            </w:pPr>
+            <w:proofErr w:type="spellStart"/>
+            <w:r>
+              <w:rPr>
+                <w:sz w:val="20"/>
+                <w:szCs w:val="20"/>
+              </w:rPr>
+              <w:t>Université</w:t>
+            </w:r>
+            <w:proofErr w:type="spellEnd"/>
+            <w:r>
+              <w:rPr>
+                <w:sz w:val="20"/>
+                <w:szCs w:val="20"/>
+              </w:rPr>
+              <w:t xml:space="preserve"> </w:t>
+            </w:r>
+            <w:proofErr w:type="spellStart"/>
+            <w:r>
+              <w:rPr>
+                <w:sz w:val="20"/>
+                <w:szCs w:val="20"/>
+              </w:rPr>
+              <w:t>Libre</w:t>
+            </w:r>
+            <w:proofErr w:type="spellEnd"/>
+            <w:r>
+              <w:rPr>
+                <w:sz w:val="20"/>
+                <w:szCs w:val="20"/>
+              </w:rPr>
+              <w:t xml:space="preserve"> de </w:t>
+            </w:r>
+            <w:proofErr w:type="spellStart"/>
+            <w:r>
+              <w:rPr>
+                <w:sz w:val="20"/>
+                <w:szCs w:val="20"/>
+              </w:rPr>
+              <w:t>Bruxelles</w:t>
+            </w:r>
+            <w:proofErr w:type="spellEnd"/>
+          </w:p>
+        </w:tc>
+        <w:tc>
+          <w:tcPr>
+            <w:tcW w:w="4274" w:type="dxa"/>
+          </w:tcPr>
+          <w:p>
+            <w:pPr>
+              <w:rPr>
+                <w:sz w:val="20"/>
+                <w:szCs w:val="20"/>
+              </w:rPr>
+            </w:pPr>
+            <w:r>
+              <w:rPr>
+                <w:sz w:val="20"/>
+                <w:szCs w:val="20"/>
+              </w:rPr>
+              <w:t xml:space="preserve">Practical topological signatures for few-boson fractional </w:t>
+            </w:r>
+            <w:proofErr w:type="spellStart"/>
+            <w:r>
+              <w:rPr>
+                <w:sz w:val="20"/>
+                <w:szCs w:val="20"/>
+              </w:rPr>
+              <w:t>Chern</w:t>
+            </w:r>
+            <w:proofErr w:type="spellEnd"/>
+            <w:r>
+              <w:rPr>
+                <w:sz w:val="20"/>
+                <w:szCs w:val="20"/>
+              </w:rPr>
+              <w:t xml:space="preserve"> insulators</w:t>
+            </w:r>
             <w:bookmarkStart w:id="0" w:name="_GoBack"/>
             <w:bookmarkEnd w:id="0"/>
-            <w:r>
-              <w:rPr>
-                <w:sz w:val="20"/>
-                <w:szCs w:val="20"/>
-              </w:rPr>
-              <w:t xml:space="preserve"> Min.</w:t>
+          </w:p>
+        </w:tc>
+      </w:tr>
+      <w:tr>
+        <w:tc>
+          <w:tcPr>
+            <w:tcW w:w="2636" w:type="dxa"/>
+            <w:shd w:val="clear" w:color="auto" w:fill="DEEAF6" w:themeFill="accent1" w:themeFillTint="33"/>
+          </w:tcPr>
+          <w:p>
+            <w:pPr>
+              <w:jc w:val="center"/>
+              <w:rPr>
+                <w:sz w:val="20"/>
+                <w:szCs w:val="20"/>
+              </w:rPr>
+            </w:pPr>
+            <w:r>
+              <w:rPr>
+                <w:sz w:val="20"/>
+                <w:szCs w:val="20"/>
+              </w:rPr>
+              <w:t>15 Min.</w:t>
             </w:r>
           </w:p>
         </w:tc>
@@ -2009,23 +2356,23 @@
                 <w:sz w:val="20"/>
                 <w:szCs w:val="20"/>
               </w:rPr>
-              <w:t>15:45-17:15 (Tehran)</w:t>
-            </w:r>
-          </w:p>
-          <w:p>
-            <w:pPr>
-              <w:jc w:val="center"/>
-              <w:rPr>
-                <w:sz w:val="20"/>
-                <w:szCs w:val="20"/>
-              </w:rPr>
-            </w:pPr>
-            <w:r>
-              <w:rPr>
-                <w:sz w:val="20"/>
-                <w:szCs w:val="20"/>
-              </w:rPr>
-              <w:t>11:15-12:45 (UTC)</w:t>
+              <w:t>17:30-19:00 (Tehran)</w:t>
+            </w:r>
+          </w:p>
+          <w:p>
+            <w:pPr>
+              <w:jc w:val="center"/>
+              <w:rPr>
+                <w:sz w:val="20"/>
+                <w:szCs w:val="20"/>
+              </w:rPr>
+            </w:pPr>
+            <w:r>
+              <w:rPr>
+                <w:sz w:val="20"/>
+                <w:szCs w:val="20"/>
+              </w:rPr>
+              <w:t>13:00-14:30 (UTC)</w:t>
             </w:r>
           </w:p>
         </w:tc>
@@ -2046,186 +2393,17 @@
                 <w:sz w:val="20"/>
                 <w:szCs w:val="20"/>
               </w:rPr>
-              <w:t>Nathan Goldman</w:t>
-            </w:r>
-          </w:p>
-        </w:tc>
-        <w:tc>
-          <w:tcPr>
-            <w:tcW w:w="1985" w:type="dxa"/>
-          </w:tcPr>
-          <w:p>
-            <w:pPr>
-              <w:jc w:val="center"/>
-              <w:rPr>
-                <w:sz w:val="20"/>
-                <w:szCs w:val="20"/>
-              </w:rPr>
-            </w:pPr>
-            <w:r>
-              <w:rPr>
-                <w:sz w:val="20"/>
-                <w:szCs w:val="20"/>
-              </w:rPr>
-              <w:t>Université Libre de Bruxelles</w:t>
-            </w:r>
-          </w:p>
-        </w:tc>
-        <w:tc>
-          <w:tcPr>
-            <w:tcW w:w="4274" w:type="dxa"/>
-          </w:tcPr>
-          <w:p>
-            <w:pPr>
-              <w:jc w:val="center"/>
-              <w:rPr>
-                <w:sz w:val="20"/>
-                <w:szCs w:val="20"/>
-              </w:rPr>
-            </w:pPr>
-            <w:r>
-              <w:rPr>
-                <w:sz w:val="20"/>
-                <w:szCs w:val="20"/>
-              </w:rPr>
-              <w:t>TBA</w:t>
-            </w:r>
-          </w:p>
-        </w:tc>
-      </w:tr>
-      <w:tr>
-        <w:tc>
-          <w:tcPr>
-            <w:tcW w:w="2636" w:type="dxa"/>
-            <w:shd w:val="clear" w:color="auto" w:fill="DEEAF6" w:themeFill="accent1" w:themeFillTint="33"/>
-          </w:tcPr>
-          <w:p>
-            <w:pPr>
-              <w:jc w:val="center"/>
-              <w:rPr>
-                <w:sz w:val="20"/>
-                <w:szCs w:val="20"/>
-              </w:rPr>
-            </w:pPr>
-            <w:r>
-              <w:rPr>
-                <w:sz w:val="20"/>
-                <w:szCs w:val="20"/>
-              </w:rPr>
-              <w:t>15 Min.</w:t>
-            </w:r>
-          </w:p>
-        </w:tc>
-        <w:tc>
-          <w:tcPr>
-            <w:tcW w:w="1895" w:type="dxa"/>
-            <w:shd w:val="clear" w:color="auto" w:fill="DEEAF6" w:themeFill="accent1" w:themeFillTint="33"/>
-          </w:tcPr>
-          <w:p>
-            <w:pPr>
-              <w:jc w:val="center"/>
-              <w:rPr>
-                <w:sz w:val="20"/>
-                <w:szCs w:val="20"/>
-              </w:rPr>
-            </w:pPr>
-            <w:r>
-              <w:rPr>
-                <w:sz w:val="20"/>
-                <w:szCs w:val="20"/>
-              </w:rPr>
-              <w:t>Break</w:t>
-            </w:r>
-          </w:p>
-        </w:tc>
-        <w:tc>
-          <w:tcPr>
-            <w:tcW w:w="1985" w:type="dxa"/>
-            <w:shd w:val="clear" w:color="auto" w:fill="DEEAF6" w:themeFill="accent1" w:themeFillTint="33"/>
-          </w:tcPr>
-          <w:p>
-            <w:pPr>
-              <w:jc w:val="center"/>
-              <w:rPr>
-                <w:sz w:val="20"/>
-                <w:szCs w:val="20"/>
-              </w:rPr>
-            </w:pPr>
-          </w:p>
-        </w:tc>
-        <w:tc>
-          <w:tcPr>
-            <w:tcW w:w="4274" w:type="dxa"/>
-            <w:shd w:val="clear" w:color="auto" w:fill="DEEAF6" w:themeFill="accent1" w:themeFillTint="33"/>
-          </w:tcPr>
-          <w:p>
-            <w:pPr>
-              <w:jc w:val="center"/>
-              <w:rPr>
-                <w:sz w:val="20"/>
-                <w:szCs w:val="20"/>
-              </w:rPr>
-            </w:pPr>
-          </w:p>
-        </w:tc>
-      </w:tr>
-      <w:tr>
-        <w:tc>
-          <w:tcPr>
-            <w:tcW w:w="2636" w:type="dxa"/>
-          </w:tcPr>
-          <w:p>
-            <w:pPr>
-              <w:jc w:val="center"/>
-              <w:rPr>
-                <w:sz w:val="20"/>
-                <w:szCs w:val="20"/>
-              </w:rPr>
-            </w:pPr>
-            <w:r>
-              <w:rPr>
-                <w:sz w:val="20"/>
-                <w:szCs w:val="20"/>
-              </w:rPr>
-              <w:t>17:30-19:00 (Tehran)</w:t>
-            </w:r>
-          </w:p>
-          <w:p>
-            <w:pPr>
-              <w:jc w:val="center"/>
-              <w:rPr>
-                <w:sz w:val="20"/>
-                <w:szCs w:val="20"/>
-              </w:rPr>
-            </w:pPr>
-            <w:r>
-              <w:rPr>
-                <w:sz w:val="20"/>
-                <w:szCs w:val="20"/>
-              </w:rPr>
-              <w:t>13:00-14:30 (UTC)</w:t>
-            </w:r>
-          </w:p>
-        </w:tc>
-        <w:tc>
-          <w:tcPr>
-            <w:tcW w:w="1895" w:type="dxa"/>
-          </w:tcPr>
-          <w:p>
-            <w:pPr>
-              <w:jc w:val="center"/>
-              <w:rPr>
-                <w:sz w:val="20"/>
-                <w:szCs w:val="20"/>
-              </w:rPr>
-            </w:pPr>
-            <w:r>
-              <w:rPr>
-                <w:sz w:val="20"/>
-                <w:szCs w:val="20"/>
-              </w:rPr>
-              <w:t>John Chalker</w:t>
-            </w:r>
+              <w:t xml:space="preserve">John </w:t>
+            </w:r>
+            <w:proofErr w:type="spellStart"/>
+            <w:r>
+              <w:rPr>
+                <w:sz w:val="20"/>
+                <w:szCs w:val="20"/>
+              </w:rPr>
+              <w:t>Chalker</w:t>
+            </w:r>
+            <w:proofErr w:type="spellEnd"/>
           </w:p>
         </w:tc>
         <w:tc>
@@ -2291,7 +2469,7 @@
 </file>
 
 <file path=word/endnotes.xml><?xml version="1.0" encoding="utf-8"?>
-<w:endnotes xmlns:wpc="http://schemas.microsoft.com/office/word/2010/wordprocessingCanvas" xmlns:cx="http://schemas.microsoft.com/office/drawing/2014/chartex" xmlns:mc="http://schemas.openxmlformats.org/markup-compatibility/2006" xmlns:o="urn:schemas-microsoft-com:office:office" xmlns:r="http://schemas.openxmlformats.org/officeDocument/2006/relationships" xmlns:m="http://schemas.openxmlformats.org/officeDocument/2006/math" xmlns:v="urn:schemas-microsoft-com:vml" xmlns:wp14="http://schemas.microsoft.com/office/word/2010/wordprocessingDrawing" xmlns:wp="http://schemas.openxmlformats.org/drawingml/2006/wordprocessingDrawing" xmlns:w10="urn:schemas-microsoft-com:office:word" xmlns:w="http://schemas.openxmlformats.org/wordprocessingml/2006/main" xmlns:w14="http://schemas.microsoft.com/office/word/2010/wordml" xmlns:w15="http://schemas.microsoft.com/office/word/2012/wordml" xmlns:w16se="http://schemas.microsoft.com/office/word/2015/wordml/symex" xmlns:wpg="http://schemas.microsoft.com/office/word/2010/wordprocessingGroup" xmlns:wpi="http://schemas.microsoft.com/office/word/2010/wordprocessingInk" xmlns:wne="http://schemas.microsoft.com/office/word/2006/wordml" xmlns:wps="http://schemas.microsoft.com/office/word/2010/wordprocessingShape" mc:Ignorable="w14 w15 w16se wp14">
+<w:endnotes xmlns:wpc="http://schemas.microsoft.com/office/word/2010/wordprocessingCanvas" xmlns:mc="http://schemas.openxmlformats.org/markup-compatibility/2006" xmlns:o="urn:schemas-microsoft-com:office:office" xmlns:r="http://schemas.openxmlformats.org/officeDocument/2006/relationships" xmlns:m="http://schemas.openxmlformats.org/officeDocument/2006/math" xmlns:v="urn:schemas-microsoft-com:vml" xmlns:wp14="http://schemas.microsoft.com/office/word/2010/wordprocessingDrawing" xmlns:wp="http://schemas.openxmlformats.org/drawingml/2006/wordprocessingDrawing" xmlns:w10="urn:schemas-microsoft-com:office:word" xmlns:w="http://schemas.openxmlformats.org/wordprocessingml/2006/main" xmlns:w14="http://schemas.microsoft.com/office/word/2010/wordml" xmlns:w15="http://schemas.microsoft.com/office/word/2012/wordml" xmlns:wpg="http://schemas.microsoft.com/office/word/2010/wordprocessingGroup" xmlns:wpi="http://schemas.microsoft.com/office/word/2010/wordprocessingInk" xmlns:wne="http://schemas.microsoft.com/office/word/2006/wordml" xmlns:wps="http://schemas.microsoft.com/office/word/2010/wordprocessingShape" mc:Ignorable="w14 w15 wp14">
   <w:endnote w:type="separator" w:id="-1">
     <w:p>
       <w:pPr>
@@ -2316,7 +2494,7 @@
 </file>
 
 <file path=word/footnotes.xml><?xml version="1.0" encoding="utf-8"?>
-<w:footnotes xmlns:wpc="http://schemas.microsoft.com/office/word/2010/wordprocessingCanvas" xmlns:cx="http://schemas.microsoft.com/office/drawing/2014/chartex" xmlns:mc="http://schemas.openxmlformats.org/markup-compatibility/2006" xmlns:o="urn:schemas-microsoft-com:office:office" xmlns:r="http://schemas.openxmlformats.org/officeDocument/2006/relationships" xmlns:m="http://schemas.openxmlformats.org/officeDocument/2006/math" xmlns:v="urn:schemas-microsoft-com:vml" xmlns:wp14="http://schemas.microsoft.com/office/word/2010/wordprocessingDrawing" xmlns:wp="http://schemas.openxmlformats.org/drawingml/2006/wordprocessingDrawing" xmlns:w10="urn:schemas-microsoft-com:office:word" xmlns:w="http://schemas.openxmlformats.org/wordprocessingml/2006/main" xmlns:w14="http://schemas.microsoft.com/office/word/2010/wordml" xmlns:w15="http://schemas.microsoft.com/office/word/2012/wordml" xmlns:w16se="http://schemas.microsoft.com/office/word/2015/wordml/symex" xmlns:wpg="http://schemas.microsoft.com/office/word/2010/wordprocessingGroup" xmlns:wpi="http://schemas.microsoft.com/office/word/2010/wordprocessingInk" xmlns:wne="http://schemas.microsoft.com/office/word/2006/wordml" xmlns:wps="http://schemas.microsoft.com/office/word/2010/wordprocessingShape" mc:Ignorable="w14 w15 w16se wp14">
+<w:footnotes xmlns:wpc="http://schemas.microsoft.com/office/word/2010/wordprocessingCanvas" xmlns:mc="http://schemas.openxmlformats.org/markup-compatibility/2006" xmlns:o="urn:schemas-microsoft-com:office:office" xmlns:r="http://schemas.openxmlformats.org/officeDocument/2006/relationships" xmlns:m="http://schemas.openxmlformats.org/officeDocument/2006/math" xmlns:v="urn:schemas-microsoft-com:vml" xmlns:wp14="http://schemas.microsoft.com/office/word/2010/wordprocessingDrawing" xmlns:wp="http://schemas.openxmlformats.org/drawingml/2006/wordprocessingDrawing" xmlns:w10="urn:schemas-microsoft-com:office:word" xmlns:w="http://schemas.openxmlformats.org/wordprocessingml/2006/main" xmlns:w14="http://schemas.microsoft.com/office/word/2010/wordml" xmlns:w15="http://schemas.microsoft.com/office/word/2012/wordml" xmlns:wpg="http://schemas.microsoft.com/office/word/2010/wordprocessingGroup" xmlns:wpi="http://schemas.microsoft.com/office/word/2010/wordprocessingInk" xmlns:wne="http://schemas.microsoft.com/office/word/2006/wordml" xmlns:wps="http://schemas.microsoft.com/office/word/2010/wordprocessingShape" mc:Ignorable="w14 w15 wp14">
   <w:footnote w:type="separator" w:id="-1">
     <w:p>
       <w:pPr>
@@ -2341,7 +2519,7 @@
 </file>
 
 <file path=word/header1.xml><?xml version="1.0" encoding="utf-8"?>
-<w:hdr xmlns:wpc="http://schemas.microsoft.com/office/word/2010/wordprocessingCanvas" xmlns:cx="http://schemas.microsoft.com/office/drawing/2014/chartex" xmlns:mc="http://schemas.openxmlformats.org/markup-compatibility/2006" xmlns:o="urn:schemas-microsoft-com:office:office" xmlns:r="http://schemas.openxmlformats.org/officeDocument/2006/relationships" xmlns:m="http://schemas.openxmlformats.org/officeDocument/2006/math" xmlns:v="urn:schemas-microsoft-com:vml" xmlns:wp14="http://schemas.microsoft.com/office/word/2010/wordprocessingDrawing" xmlns:wp="http://schemas.openxmlformats.org/drawingml/2006/wordprocessingDrawing" xmlns:w10="urn:schemas-microsoft-com:office:word" xmlns:w="http://schemas.openxmlformats.org/wordprocessingml/2006/main" xmlns:w14="http://schemas.microsoft.com/office/word/2010/wordml" xmlns:w15="http://schemas.microsoft.com/office/word/2012/wordml" xmlns:w16se="http://schemas.microsoft.com/office/word/2015/wordml/symex" xmlns:wpg="http://schemas.microsoft.com/office/word/2010/wordprocessingGroup" xmlns:wpi="http://schemas.microsoft.com/office/word/2010/wordprocessingInk" xmlns:wne="http://schemas.microsoft.com/office/word/2006/wordml" xmlns:wps="http://schemas.microsoft.com/office/word/2010/wordprocessingShape" mc:Ignorable="w14 w15 w16se wp14">
+<w:hdr xmlns:wpc="http://schemas.microsoft.com/office/word/2010/wordprocessingCanvas" xmlns:mc="http://schemas.openxmlformats.org/markup-compatibility/2006" xmlns:o="urn:schemas-microsoft-com:office:office" xmlns:r="http://schemas.openxmlformats.org/officeDocument/2006/relationships" xmlns:m="http://schemas.openxmlformats.org/officeDocument/2006/math" xmlns:v="urn:schemas-microsoft-com:vml" xmlns:wp14="http://schemas.microsoft.com/office/word/2010/wordprocessingDrawing" xmlns:wp="http://schemas.openxmlformats.org/drawingml/2006/wordprocessingDrawing" xmlns:w10="urn:schemas-microsoft-com:office:word" xmlns:w="http://schemas.openxmlformats.org/wordprocessingml/2006/main" xmlns:w14="http://schemas.microsoft.com/office/word/2010/wordml" xmlns:w15="http://schemas.microsoft.com/office/word/2012/wordml" xmlns:wpg="http://schemas.microsoft.com/office/word/2010/wordprocessingGroup" xmlns:wpi="http://schemas.microsoft.com/office/word/2010/wordprocessingInk" xmlns:wne="http://schemas.microsoft.com/office/word/2006/wordml" xmlns:wps="http://schemas.microsoft.com/office/word/2010/wordprocessingShape" mc:Ignorable="w14 w15 wp14">
   <w:p>
     <w:pPr>
       <w:pStyle w:val="Header"/>
@@ -2468,7 +2646,7 @@
 </file>
 
 <file path=word/styles.xml><?xml version="1.0" encoding="utf-8"?>
-<w:styles xmlns:mc="http://schemas.openxmlformats.org/markup-compatibility/2006" xmlns:r="http://schemas.openxmlformats.org/officeDocument/2006/relationships" xmlns:w="http://schemas.openxmlformats.org/wordprocessingml/2006/main" xmlns:w14="http://schemas.microsoft.com/office/word/2010/wordml" xmlns:w15="http://schemas.microsoft.com/office/word/2012/wordml" xmlns:w16se="http://schemas.microsoft.com/office/word/2015/wordml/symex" mc:Ignorable="w14 w15 w16se">
+<w:styles xmlns:mc="http://schemas.openxmlformats.org/markup-compatibility/2006" xmlns:r="http://schemas.openxmlformats.org/officeDocument/2006/relationships" xmlns:w="http://schemas.openxmlformats.org/wordprocessingml/2006/main" xmlns:w14="http://schemas.microsoft.com/office/word/2010/wordml" xmlns:w15="http://schemas.microsoft.com/office/word/2012/wordml" mc:Ignorable="w14 w15">
   <w:docDefaults>
     <w:rPrDefault>
       <w:rPr>

</xml_diff>

<commit_message>
add title and abstract Maniya Maleki
</commit_message>
<xml_diff>
--- a/new/docs/timeTable.docx
+++ b/new/docs/timeTable.docx
@@ -1225,18 +1225,19 @@
           </w:tcPr>
           <w:p>
             <w:pPr>
-              <w:jc w:val="center"/>
-              <w:rPr>
-                <w:sz w:val="20"/>
-                <w:szCs w:val="20"/>
-              </w:rPr>
-            </w:pPr>
-            <w:r>
-              <w:rPr>
-                <w:sz w:val="20"/>
-                <w:szCs w:val="20"/>
-              </w:rPr>
-              <w:t>TBA</w:t>
+              <w:rPr>
+                <w:sz w:val="20"/>
+                <w:szCs w:val="20"/>
+              </w:rPr>
+            </w:pPr>
+            <w:bookmarkStart w:id="0" w:name="_GoBack"/>
+            <w:bookmarkEnd w:id="0"/>
+            <w:r>
+              <w:rPr>
+                <w:sz w:val="20"/>
+                <w:szCs w:val="20"/>
+              </w:rPr>
+              <w:t>Shear Zones in Slow Granular Flows</w:t>
             </w:r>
           </w:p>
         </w:tc>
@@ -2257,8 +2258,6 @@
               </w:rPr>
               <w:t xml:space="preserve"> insulators</w:t>
             </w:r>
-            <w:bookmarkStart w:id="0" w:name="_GoBack"/>
-            <w:bookmarkEnd w:id="0"/>
           </w:p>
         </w:tc>
       </w:tr>

</xml_diff>

<commit_message>
add timetable to the site
</commit_message>
<xml_diff>
--- a/new/docs/timeTable.docx
+++ b/new/docs/timeTable.docx
@@ -1,6 +1,6 @@
 
 <file path=word/document.xml><?xml version="1.0" encoding="utf-8"?>
-<w:document xmlns:wpc="http://schemas.microsoft.com/office/word/2010/wordprocessingCanvas" xmlns:mc="http://schemas.openxmlformats.org/markup-compatibility/2006" xmlns:o="urn:schemas-microsoft-com:office:office" xmlns:r="http://schemas.openxmlformats.org/officeDocument/2006/relationships" xmlns:m="http://schemas.openxmlformats.org/officeDocument/2006/math" xmlns:v="urn:schemas-microsoft-com:vml" xmlns:wp14="http://schemas.microsoft.com/office/word/2010/wordprocessingDrawing" xmlns:wp="http://schemas.openxmlformats.org/drawingml/2006/wordprocessingDrawing" xmlns:w10="urn:schemas-microsoft-com:office:word" xmlns:w="http://schemas.openxmlformats.org/wordprocessingml/2006/main" xmlns:w14="http://schemas.microsoft.com/office/word/2010/wordml" xmlns:w15="http://schemas.microsoft.com/office/word/2012/wordml" xmlns:wpg="http://schemas.microsoft.com/office/word/2010/wordprocessingGroup" xmlns:wpi="http://schemas.microsoft.com/office/word/2010/wordprocessingInk" xmlns:wne="http://schemas.microsoft.com/office/word/2006/wordml" xmlns:wps="http://schemas.microsoft.com/office/word/2010/wordprocessingShape" mc:Ignorable="w14 w15 wp14">
+<w:document xmlns:wpc="http://schemas.microsoft.com/office/word/2010/wordprocessingCanvas" xmlns:cx="http://schemas.microsoft.com/office/drawing/2014/chartex" xmlns:cx1="http://schemas.microsoft.com/office/drawing/2015/9/8/chartex" xmlns:mc="http://schemas.openxmlformats.org/markup-compatibility/2006" xmlns:o="urn:schemas-microsoft-com:office:office" xmlns:r="http://schemas.openxmlformats.org/officeDocument/2006/relationships" xmlns:m="http://schemas.openxmlformats.org/officeDocument/2006/math" xmlns:v="urn:schemas-microsoft-com:vml" xmlns:wp14="http://schemas.microsoft.com/office/word/2010/wordprocessingDrawing" xmlns:wp="http://schemas.openxmlformats.org/drawingml/2006/wordprocessingDrawing" xmlns:w10="urn:schemas-microsoft-com:office:word" xmlns:w="http://schemas.openxmlformats.org/wordprocessingml/2006/main" xmlns:w14="http://schemas.microsoft.com/office/word/2010/wordml" xmlns:w15="http://schemas.microsoft.com/office/word/2012/wordml" xmlns:w16se="http://schemas.microsoft.com/office/word/2015/wordml/symex" xmlns:wpg="http://schemas.microsoft.com/office/word/2010/wordprocessingGroup" xmlns:wpi="http://schemas.microsoft.com/office/word/2010/wordprocessingInk" xmlns:wne="http://schemas.microsoft.com/office/word/2006/wordml" xmlns:wps="http://schemas.microsoft.com/office/word/2010/wordprocessingShape" mc:Ignorable="w14 w15 w16se wp14">
   <w:body>
     <w:p>
       <w:pPr>
@@ -32,8 +32,8 @@
         <w:rPr>
           <w:b/>
           <w:bCs/>
-          <w:sz w:val="26"/>
-          <w:szCs w:val="26"/>
+          <w:sz w:val="30"/>
+          <w:szCs w:val="30"/>
         </w:rPr>
       </w:pPr>
       <w:proofErr w:type="gramStart"/>
@@ -41,8 +41,8 @@
         <w:rPr>
           <w:b/>
           <w:bCs/>
-          <w:sz w:val="26"/>
-          <w:szCs w:val="26"/>
+          <w:sz w:val="30"/>
+          <w:szCs w:val="30"/>
         </w:rPr>
         <w:t>26th</w:t>
       </w:r>
@@ -51,8 +51,8 @@
         <w:rPr>
           <w:b/>
           <w:bCs/>
-          <w:sz w:val="26"/>
-          <w:szCs w:val="26"/>
+          <w:sz w:val="30"/>
+          <w:szCs w:val="30"/>
         </w:rPr>
         <w:t xml:space="preserve"> Annual IASBS Meeting on Condensed Matter Physics</w:t>
       </w:r>
@@ -60,8 +60,8 @@
         <w:rPr>
           <w:b/>
           <w:bCs/>
-          <w:sz w:val="26"/>
-          <w:szCs w:val="26"/>
+          <w:sz w:val="30"/>
+          <w:szCs w:val="30"/>
         </w:rPr>
         <w:t xml:space="preserve"> – July 7, 2021-July 9, 2021</w:t>
       </w:r>
@@ -69,29 +69,38 @@
     <w:p>
       <w:pPr>
         <w:rPr>
-          <w:sz w:val="24"/>
-          <w:szCs w:val="24"/>
+          <w:color w:val="C00000"/>
+          <w:sz w:val="2"/>
+          <w:szCs w:val="2"/>
+        </w:rPr>
+      </w:pPr>
+    </w:p>
+    <w:p>
+      <w:pPr>
+        <w:rPr>
+          <w:sz w:val="28"/>
+          <w:szCs w:val="28"/>
         </w:rPr>
       </w:pPr>
       <w:r>
         <w:rPr>
           <w:color w:val="C00000"/>
-          <w:sz w:val="24"/>
-          <w:szCs w:val="24"/>
+          <w:sz w:val="28"/>
+          <w:szCs w:val="28"/>
         </w:rPr>
         <w:t>First day,</w:t>
       </w:r>
       <w:r>
         <w:rPr>
-          <w:sz w:val="24"/>
-          <w:szCs w:val="24"/>
+          <w:sz w:val="28"/>
+          <w:szCs w:val="28"/>
         </w:rPr>
         <w:t xml:space="preserve"> </w:t>
       </w:r>
       <w:r>
         <w:rPr>
-          <w:sz w:val="24"/>
-          <w:szCs w:val="24"/>
+          <w:sz w:val="28"/>
+          <w:szCs w:val="28"/>
         </w:rPr>
         <w:t xml:space="preserve">Wednesday, July 7, 2021 </w:t>
       </w:r>
@@ -724,26 +733,28 @@
           <w:szCs w:val="20"/>
         </w:rPr>
       </w:pPr>
+      <w:bookmarkStart w:id="0" w:name="_GoBack"/>
+      <w:bookmarkEnd w:id="0"/>
     </w:p>
     <w:p>
       <w:pPr>
         <w:rPr>
-          <w:sz w:val="24"/>
-          <w:szCs w:val="24"/>
+          <w:sz w:val="28"/>
+          <w:szCs w:val="28"/>
         </w:rPr>
       </w:pPr>
       <w:r>
         <w:rPr>
           <w:color w:val="C00000"/>
-          <w:sz w:val="24"/>
-          <w:szCs w:val="24"/>
+          <w:sz w:val="28"/>
+          <w:szCs w:val="28"/>
         </w:rPr>
         <w:t>Second day,</w:t>
       </w:r>
       <w:r>
         <w:rPr>
-          <w:sz w:val="24"/>
-          <w:szCs w:val="24"/>
+          <w:sz w:val="28"/>
+          <w:szCs w:val="28"/>
         </w:rPr>
         <w:t xml:space="preserve"> Thursday, July 8, 2021</w:t>
       </w:r>
@@ -886,6 +897,165 @@
                 <w:sz w:val="20"/>
                 <w:szCs w:val="20"/>
               </w:rPr>
+              <w:t>10:00-12:00 (Tehran)</w:t>
+            </w:r>
+          </w:p>
+          <w:p>
+            <w:pPr>
+              <w:jc w:val="center"/>
+              <w:rPr>
+                <w:sz w:val="20"/>
+                <w:szCs w:val="20"/>
+              </w:rPr>
+            </w:pPr>
+            <w:r>
+              <w:rPr>
+                <w:sz w:val="20"/>
+                <w:szCs w:val="20"/>
+              </w:rPr>
+              <w:t>5:30-7:30 (UTC)</w:t>
+            </w:r>
+          </w:p>
+        </w:tc>
+        <w:tc>
+          <w:tcPr>
+            <w:tcW w:w="1879" w:type="dxa"/>
+          </w:tcPr>
+          <w:p>
+            <w:pPr>
+              <w:jc w:val="center"/>
+              <w:rPr>
+                <w:lang w:bidi="fa-IR"/>
+              </w:rPr>
+            </w:pPr>
+            <w:r>
+              <w:rPr>
+                <w:lang w:bidi="fa-IR"/>
+              </w:rPr>
+              <w:t>Poster session</w:t>
+            </w:r>
+          </w:p>
+        </w:tc>
+        <w:tc>
+          <w:tcPr>
+            <w:tcW w:w="1940" w:type="dxa"/>
+          </w:tcPr>
+          <w:p>
+            <w:pPr>
+              <w:jc w:val="center"/>
+              <w:rPr>
+                <w:sz w:val="19"/>
+                <w:szCs w:val="19"/>
+              </w:rPr>
+            </w:pPr>
+          </w:p>
+        </w:tc>
+        <w:tc>
+          <w:tcPr>
+            <w:tcW w:w="4274" w:type="dxa"/>
+          </w:tcPr>
+          <w:p>
+            <w:pPr>
+              <w:rPr>
+                <w:lang w:bidi="fa-IR"/>
+              </w:rPr>
+            </w:pPr>
+            <w:r>
+              <w:rPr>
+                <w:lang w:bidi="fa-IR"/>
+              </w:rPr>
+              <w:t>Poster session</w:t>
+            </w:r>
+          </w:p>
+        </w:tc>
+      </w:tr>
+      <w:tr>
+        <w:tc>
+          <w:tcPr>
+            <w:tcW w:w="2697" w:type="dxa"/>
+            <w:shd w:val="clear" w:color="auto" w:fill="DEEAF6" w:themeFill="accent1" w:themeFillTint="33"/>
+          </w:tcPr>
+          <w:p>
+            <w:pPr>
+              <w:jc w:val="center"/>
+              <w:rPr>
+                <w:sz w:val="20"/>
+                <w:szCs w:val="20"/>
+              </w:rPr>
+            </w:pPr>
+            <w:r>
+              <w:rPr>
+                <w:sz w:val="20"/>
+                <w:szCs w:val="20"/>
+              </w:rPr>
+              <w:t>60 Min.</w:t>
+            </w:r>
+          </w:p>
+        </w:tc>
+        <w:tc>
+          <w:tcPr>
+            <w:tcW w:w="1879" w:type="dxa"/>
+            <w:shd w:val="clear" w:color="auto" w:fill="DEEAF6" w:themeFill="accent1" w:themeFillTint="33"/>
+          </w:tcPr>
+          <w:p>
+            <w:pPr>
+              <w:jc w:val="center"/>
+              <w:rPr>
+                <w:sz w:val="20"/>
+                <w:szCs w:val="20"/>
+                <w:lang w:bidi="fa-IR"/>
+              </w:rPr>
+            </w:pPr>
+          </w:p>
+        </w:tc>
+        <w:tc>
+          <w:tcPr>
+            <w:tcW w:w="1940" w:type="dxa"/>
+            <w:shd w:val="clear" w:color="auto" w:fill="DEEAF6" w:themeFill="accent1" w:themeFillTint="33"/>
+          </w:tcPr>
+          <w:p>
+            <w:pPr>
+              <w:jc w:val="center"/>
+              <w:rPr>
+                <w:sz w:val="19"/>
+                <w:szCs w:val="19"/>
+              </w:rPr>
+            </w:pPr>
+          </w:p>
+        </w:tc>
+        <w:tc>
+          <w:tcPr>
+            <w:tcW w:w="4274" w:type="dxa"/>
+            <w:shd w:val="clear" w:color="auto" w:fill="DEEAF6" w:themeFill="accent1" w:themeFillTint="33"/>
+          </w:tcPr>
+          <w:p>
+            <w:pPr>
+              <w:rPr>
+                <w:sz w:val="20"/>
+                <w:szCs w:val="20"/>
+              </w:rPr>
+            </w:pPr>
+          </w:p>
+        </w:tc>
+      </w:tr>
+      <w:tr>
+        <w:tc>
+          <w:tcPr>
+            <w:tcW w:w="2697" w:type="dxa"/>
+          </w:tcPr>
+          <w:p>
+            <w:pPr>
+              <w:jc w:val="center"/>
+              <w:rPr>
+                <w:sz w:val="20"/>
+                <w:szCs w:val="20"/>
+              </w:rPr>
+            </w:pPr>
+            <w:r>
+              <w:rPr>
+                <w:sz w:val="20"/>
+                <w:szCs w:val="20"/>
+              </w:rPr>
               <w:t>13:00-14:30 (Tehran)</w:t>
             </w:r>
           </w:p>
@@ -957,56 +1127,7 @@
                 <w:sz w:val="19"/>
                 <w:szCs w:val="19"/>
               </w:rPr>
-              <w:t>M</w:t>
-            </w:r>
-            <w:r>
-              <w:rPr>
-                <w:sz w:val="19"/>
-                <w:szCs w:val="19"/>
-              </w:rPr>
-              <w:t xml:space="preserve">ax </w:t>
-            </w:r>
-            <w:r>
-              <w:rPr>
-                <w:sz w:val="19"/>
-                <w:szCs w:val="19"/>
-              </w:rPr>
-              <w:t>P</w:t>
-            </w:r>
-            <w:r>
-              <w:rPr>
-                <w:sz w:val="19"/>
-                <w:szCs w:val="19"/>
-              </w:rPr>
-              <w:t xml:space="preserve">lanck </w:t>
-            </w:r>
-            <w:r>
-              <w:rPr>
-                <w:sz w:val="19"/>
-                <w:szCs w:val="19"/>
-              </w:rPr>
-              <w:t>I</w:t>
-            </w:r>
-            <w:r>
-              <w:rPr>
-                <w:sz w:val="19"/>
-                <w:szCs w:val="19"/>
-              </w:rPr>
-              <w:t xml:space="preserve">nstitute for </w:t>
-            </w:r>
-            <w:r>
-              <w:rPr>
-                <w:sz w:val="19"/>
-                <w:szCs w:val="19"/>
-              </w:rPr>
-              <w:t>Polymer R</w:t>
-            </w:r>
-            <w:r>
-              <w:rPr>
-                <w:sz w:val="19"/>
-                <w:szCs w:val="19"/>
-              </w:rPr>
-              <w:t>esearch</w:t>
+              <w:t>Max Planck Institute for Polymer Research</w:t>
             </w:r>
           </w:p>
         </w:tc>
@@ -1125,21 +1246,7 @@
                 <w:sz w:val="20"/>
                 <w:szCs w:val="20"/>
               </w:rPr>
-              <w:t>14:</w:t>
-            </w:r>
-            <w:r>
-              <w:rPr>
-                <w:sz w:val="20"/>
-                <w:szCs w:val="20"/>
-              </w:rPr>
-              <w:t>45-16:00</w:t>
-            </w:r>
-            <w:r>
-              <w:rPr>
-                <w:sz w:val="20"/>
-                <w:szCs w:val="20"/>
-              </w:rPr>
-              <w:t xml:space="preserve"> (Tehran)</w:t>
+              <w:t>14:45-16:00 (Tehran)</w:t>
             </w:r>
           </w:p>
           <w:p>
@@ -1230,8 +1337,6 @@
                 <w:szCs w:val="20"/>
               </w:rPr>
             </w:pPr>
-            <w:bookmarkStart w:id="0" w:name="_GoBack"/>
-            <w:bookmarkEnd w:id="0"/>
             <w:r>
               <w:rPr>
                 <w:sz w:val="20"/>
@@ -1336,14 +1441,7 @@
                 <w:sz w:val="20"/>
                 <w:szCs w:val="20"/>
               </w:rPr>
-              <w:t>16:15-17:30</w:t>
-            </w:r>
-            <w:r>
-              <w:rPr>
-                <w:sz w:val="20"/>
-                <w:szCs w:val="20"/>
-              </w:rPr>
-              <w:t xml:space="preserve"> (Tehran)</w:t>
+              <w:t>16:15-17:30 (Tehran)</w:t>
             </w:r>
           </w:p>
           <w:p>
@@ -1529,14 +1627,7 @@
                 <w:sz w:val="20"/>
                 <w:szCs w:val="20"/>
               </w:rPr>
-              <w:t>17:45</w:t>
-            </w:r>
-            <w:r>
-              <w:rPr>
-                <w:sz w:val="20"/>
-                <w:szCs w:val="20"/>
-              </w:rPr>
-              <w:t>-19:00 (Tehran)</w:t>
+              <w:t>17:45-19:00 (Tehran)</w:t>
             </w:r>
           </w:p>
           <w:p>
@@ -1641,22 +1732,22 @@
     <w:p>
       <w:pPr>
         <w:rPr>
-          <w:sz w:val="24"/>
-          <w:szCs w:val="24"/>
+          <w:sz w:val="28"/>
+          <w:szCs w:val="28"/>
         </w:rPr>
       </w:pPr>
       <w:r>
         <w:rPr>
           <w:color w:val="C00000"/>
-          <w:sz w:val="24"/>
-          <w:szCs w:val="24"/>
+          <w:sz w:val="28"/>
+          <w:szCs w:val="28"/>
         </w:rPr>
         <w:t>Third day,</w:t>
       </w:r>
       <w:r>
         <w:rPr>
-          <w:sz w:val="24"/>
-          <w:szCs w:val="24"/>
+          <w:sz w:val="28"/>
+          <w:szCs w:val="28"/>
         </w:rPr>
         <w:t xml:space="preserve"> Friday, July 9, 2021</w:t>
       </w:r>
@@ -2468,7 +2559,7 @@
 </file>
 
 <file path=word/endnotes.xml><?xml version="1.0" encoding="utf-8"?>
-<w:endnotes xmlns:wpc="http://schemas.microsoft.com/office/word/2010/wordprocessingCanvas" xmlns:mc="http://schemas.openxmlformats.org/markup-compatibility/2006" xmlns:o="urn:schemas-microsoft-com:office:office" xmlns:r="http://schemas.openxmlformats.org/officeDocument/2006/relationships" xmlns:m="http://schemas.openxmlformats.org/officeDocument/2006/math" xmlns:v="urn:schemas-microsoft-com:vml" xmlns:wp14="http://schemas.microsoft.com/office/word/2010/wordprocessingDrawing" xmlns:wp="http://schemas.openxmlformats.org/drawingml/2006/wordprocessingDrawing" xmlns:w10="urn:schemas-microsoft-com:office:word" xmlns:w="http://schemas.openxmlformats.org/wordprocessingml/2006/main" xmlns:w14="http://schemas.microsoft.com/office/word/2010/wordml" xmlns:w15="http://schemas.microsoft.com/office/word/2012/wordml" xmlns:wpg="http://schemas.microsoft.com/office/word/2010/wordprocessingGroup" xmlns:wpi="http://schemas.microsoft.com/office/word/2010/wordprocessingInk" xmlns:wne="http://schemas.microsoft.com/office/word/2006/wordml" xmlns:wps="http://schemas.microsoft.com/office/word/2010/wordprocessingShape" mc:Ignorable="w14 w15 wp14">
+<w:endnotes xmlns:wpc="http://schemas.microsoft.com/office/word/2010/wordprocessingCanvas" xmlns:cx="http://schemas.microsoft.com/office/drawing/2014/chartex" xmlns:cx1="http://schemas.microsoft.com/office/drawing/2015/9/8/chartex" xmlns:mc="http://schemas.openxmlformats.org/markup-compatibility/2006" xmlns:o="urn:schemas-microsoft-com:office:office" xmlns:r="http://schemas.openxmlformats.org/officeDocument/2006/relationships" xmlns:m="http://schemas.openxmlformats.org/officeDocument/2006/math" xmlns:v="urn:schemas-microsoft-com:vml" xmlns:wp14="http://schemas.microsoft.com/office/word/2010/wordprocessingDrawing" xmlns:wp="http://schemas.openxmlformats.org/drawingml/2006/wordprocessingDrawing" xmlns:w10="urn:schemas-microsoft-com:office:word" xmlns:w="http://schemas.openxmlformats.org/wordprocessingml/2006/main" xmlns:w14="http://schemas.microsoft.com/office/word/2010/wordml" xmlns:w15="http://schemas.microsoft.com/office/word/2012/wordml" xmlns:w16se="http://schemas.microsoft.com/office/word/2015/wordml/symex" xmlns:wpg="http://schemas.microsoft.com/office/word/2010/wordprocessingGroup" xmlns:wpi="http://schemas.microsoft.com/office/word/2010/wordprocessingInk" xmlns:wne="http://schemas.microsoft.com/office/word/2006/wordml" xmlns:wps="http://schemas.microsoft.com/office/word/2010/wordprocessingShape" mc:Ignorable="w14 w15 w16se wp14">
   <w:endnote w:type="separator" w:id="-1">
     <w:p>
       <w:pPr>
@@ -2493,7 +2584,7 @@
 </file>
 
 <file path=word/footnotes.xml><?xml version="1.0" encoding="utf-8"?>
-<w:footnotes xmlns:wpc="http://schemas.microsoft.com/office/word/2010/wordprocessingCanvas" xmlns:mc="http://schemas.openxmlformats.org/markup-compatibility/2006" xmlns:o="urn:schemas-microsoft-com:office:office" xmlns:r="http://schemas.openxmlformats.org/officeDocument/2006/relationships" xmlns:m="http://schemas.openxmlformats.org/officeDocument/2006/math" xmlns:v="urn:schemas-microsoft-com:vml" xmlns:wp14="http://schemas.microsoft.com/office/word/2010/wordprocessingDrawing" xmlns:wp="http://schemas.openxmlformats.org/drawingml/2006/wordprocessingDrawing" xmlns:w10="urn:schemas-microsoft-com:office:word" xmlns:w="http://schemas.openxmlformats.org/wordprocessingml/2006/main" xmlns:w14="http://schemas.microsoft.com/office/word/2010/wordml" xmlns:w15="http://schemas.microsoft.com/office/word/2012/wordml" xmlns:wpg="http://schemas.microsoft.com/office/word/2010/wordprocessingGroup" xmlns:wpi="http://schemas.microsoft.com/office/word/2010/wordprocessingInk" xmlns:wne="http://schemas.microsoft.com/office/word/2006/wordml" xmlns:wps="http://schemas.microsoft.com/office/word/2010/wordprocessingShape" mc:Ignorable="w14 w15 wp14">
+<w:footnotes xmlns:wpc="http://schemas.microsoft.com/office/word/2010/wordprocessingCanvas" xmlns:cx="http://schemas.microsoft.com/office/drawing/2014/chartex" xmlns:cx1="http://schemas.microsoft.com/office/drawing/2015/9/8/chartex" xmlns:mc="http://schemas.openxmlformats.org/markup-compatibility/2006" xmlns:o="urn:schemas-microsoft-com:office:office" xmlns:r="http://schemas.openxmlformats.org/officeDocument/2006/relationships" xmlns:m="http://schemas.openxmlformats.org/officeDocument/2006/math" xmlns:v="urn:schemas-microsoft-com:vml" xmlns:wp14="http://schemas.microsoft.com/office/word/2010/wordprocessingDrawing" xmlns:wp="http://schemas.openxmlformats.org/drawingml/2006/wordprocessingDrawing" xmlns:w10="urn:schemas-microsoft-com:office:word" xmlns:w="http://schemas.openxmlformats.org/wordprocessingml/2006/main" xmlns:w14="http://schemas.microsoft.com/office/word/2010/wordml" xmlns:w15="http://schemas.microsoft.com/office/word/2012/wordml" xmlns:w16se="http://schemas.microsoft.com/office/word/2015/wordml/symex" xmlns:wpg="http://schemas.microsoft.com/office/word/2010/wordprocessingGroup" xmlns:wpi="http://schemas.microsoft.com/office/word/2010/wordprocessingInk" xmlns:wne="http://schemas.microsoft.com/office/word/2006/wordml" xmlns:wps="http://schemas.microsoft.com/office/word/2010/wordprocessingShape" mc:Ignorable="w14 w15 w16se wp14">
   <w:footnote w:type="separator" w:id="-1">
     <w:p>
       <w:pPr>
@@ -2518,7 +2609,7 @@
 </file>
 
 <file path=word/header1.xml><?xml version="1.0" encoding="utf-8"?>
-<w:hdr xmlns:wpc="http://schemas.microsoft.com/office/word/2010/wordprocessingCanvas" xmlns:mc="http://schemas.openxmlformats.org/markup-compatibility/2006" xmlns:o="urn:schemas-microsoft-com:office:office" xmlns:r="http://schemas.openxmlformats.org/officeDocument/2006/relationships" xmlns:m="http://schemas.openxmlformats.org/officeDocument/2006/math" xmlns:v="urn:schemas-microsoft-com:vml" xmlns:wp14="http://schemas.microsoft.com/office/word/2010/wordprocessingDrawing" xmlns:wp="http://schemas.openxmlformats.org/drawingml/2006/wordprocessingDrawing" xmlns:w10="urn:schemas-microsoft-com:office:word" xmlns:w="http://schemas.openxmlformats.org/wordprocessingml/2006/main" xmlns:w14="http://schemas.microsoft.com/office/word/2010/wordml" xmlns:w15="http://schemas.microsoft.com/office/word/2012/wordml" xmlns:wpg="http://schemas.microsoft.com/office/word/2010/wordprocessingGroup" xmlns:wpi="http://schemas.microsoft.com/office/word/2010/wordprocessingInk" xmlns:wne="http://schemas.microsoft.com/office/word/2006/wordml" xmlns:wps="http://schemas.microsoft.com/office/word/2010/wordprocessingShape" mc:Ignorable="w14 w15 wp14">
+<w:hdr xmlns:wpc="http://schemas.microsoft.com/office/word/2010/wordprocessingCanvas" xmlns:cx="http://schemas.microsoft.com/office/drawing/2014/chartex" xmlns:cx1="http://schemas.microsoft.com/office/drawing/2015/9/8/chartex" xmlns:mc="http://schemas.openxmlformats.org/markup-compatibility/2006" xmlns:o="urn:schemas-microsoft-com:office:office" xmlns:r="http://schemas.openxmlformats.org/officeDocument/2006/relationships" xmlns:m="http://schemas.openxmlformats.org/officeDocument/2006/math" xmlns:v="urn:schemas-microsoft-com:vml" xmlns:wp14="http://schemas.microsoft.com/office/word/2010/wordprocessingDrawing" xmlns:wp="http://schemas.openxmlformats.org/drawingml/2006/wordprocessingDrawing" xmlns:w10="urn:schemas-microsoft-com:office:word" xmlns:w="http://schemas.openxmlformats.org/wordprocessingml/2006/main" xmlns:w14="http://schemas.microsoft.com/office/word/2010/wordml" xmlns:w15="http://schemas.microsoft.com/office/word/2012/wordml" xmlns:w16se="http://schemas.microsoft.com/office/word/2015/wordml/symex" xmlns:wpg="http://schemas.microsoft.com/office/word/2010/wordprocessingGroup" xmlns:wpi="http://schemas.microsoft.com/office/word/2010/wordprocessingInk" xmlns:wne="http://schemas.microsoft.com/office/word/2006/wordml" xmlns:wps="http://schemas.microsoft.com/office/word/2010/wordprocessingShape" mc:Ignorable="w14 w15 w16se wp14">
   <w:p>
     <w:pPr>
       <w:pStyle w:val="Header"/>
@@ -2645,7 +2736,7 @@
 </file>
 
 <file path=word/styles.xml><?xml version="1.0" encoding="utf-8"?>
-<w:styles xmlns:mc="http://schemas.openxmlformats.org/markup-compatibility/2006" xmlns:r="http://schemas.openxmlformats.org/officeDocument/2006/relationships" xmlns:w="http://schemas.openxmlformats.org/wordprocessingml/2006/main" xmlns:w14="http://schemas.microsoft.com/office/word/2010/wordml" xmlns:w15="http://schemas.microsoft.com/office/word/2012/wordml" mc:Ignorable="w14 w15">
+<w:styles xmlns:mc="http://schemas.openxmlformats.org/markup-compatibility/2006" xmlns:r="http://schemas.openxmlformats.org/officeDocument/2006/relationships" xmlns:w="http://schemas.openxmlformats.org/wordprocessingml/2006/main" xmlns:w14="http://schemas.microsoft.com/office/word/2010/wordml" xmlns:w15="http://schemas.microsoft.com/office/word/2012/wordml" xmlns:w16se="http://schemas.microsoft.com/office/word/2015/wordml/symex" mc:Ignorable="w14 w15 w16se">
   <w:docDefaults>
     <w:rPrDefault>
       <w:rPr>

</xml_diff>

<commit_message>
change time table poster session starts at 9:00
</commit_message>
<xml_diff>
--- a/new/docs/timeTable.docx
+++ b/new/docs/timeTable.docx
@@ -1,6 +1,6 @@
 
 <file path=word/document.xml><?xml version="1.0" encoding="utf-8"?>
-<w:document xmlns:wpc="http://schemas.microsoft.com/office/word/2010/wordprocessingCanvas" xmlns:cx="http://schemas.microsoft.com/office/drawing/2014/chartex" xmlns:cx1="http://schemas.microsoft.com/office/drawing/2015/9/8/chartex" xmlns:mc="http://schemas.openxmlformats.org/markup-compatibility/2006" xmlns:o="urn:schemas-microsoft-com:office:office" xmlns:r="http://schemas.openxmlformats.org/officeDocument/2006/relationships" xmlns:m="http://schemas.openxmlformats.org/officeDocument/2006/math" xmlns:v="urn:schemas-microsoft-com:vml" xmlns:wp14="http://schemas.microsoft.com/office/word/2010/wordprocessingDrawing" xmlns:wp="http://schemas.openxmlformats.org/drawingml/2006/wordprocessingDrawing" xmlns:w10="urn:schemas-microsoft-com:office:word" xmlns:w="http://schemas.openxmlformats.org/wordprocessingml/2006/main" xmlns:w14="http://schemas.microsoft.com/office/word/2010/wordml" xmlns:w15="http://schemas.microsoft.com/office/word/2012/wordml" xmlns:w16se="http://schemas.microsoft.com/office/word/2015/wordml/symex" xmlns:wpg="http://schemas.microsoft.com/office/word/2010/wordprocessingGroup" xmlns:wpi="http://schemas.microsoft.com/office/word/2010/wordprocessingInk" xmlns:wne="http://schemas.microsoft.com/office/word/2006/wordml" xmlns:wps="http://schemas.microsoft.com/office/word/2010/wordprocessingShape" mc:Ignorable="w14 w15 w16se wp14">
+<w:document xmlns:wpc="http://schemas.microsoft.com/office/word/2010/wordprocessingCanvas" xmlns:cx="http://schemas.microsoft.com/office/drawing/2014/chartex" xmlns:mc="http://schemas.openxmlformats.org/markup-compatibility/2006" xmlns:o="urn:schemas-microsoft-com:office:office" xmlns:r="http://schemas.openxmlformats.org/officeDocument/2006/relationships" xmlns:m="http://schemas.openxmlformats.org/officeDocument/2006/math" xmlns:v="urn:schemas-microsoft-com:vml" xmlns:wp14="http://schemas.microsoft.com/office/word/2010/wordprocessingDrawing" xmlns:wp="http://schemas.openxmlformats.org/drawingml/2006/wordprocessingDrawing" xmlns:w10="urn:schemas-microsoft-com:office:word" xmlns:w="http://schemas.openxmlformats.org/wordprocessingml/2006/main" xmlns:w14="http://schemas.microsoft.com/office/word/2010/wordml" xmlns:w15="http://schemas.microsoft.com/office/word/2012/wordml" xmlns:w16se="http://schemas.microsoft.com/office/word/2015/wordml/symex" xmlns:wpg="http://schemas.microsoft.com/office/word/2010/wordprocessingGroup" xmlns:wpi="http://schemas.microsoft.com/office/word/2010/wordprocessingInk" xmlns:wne="http://schemas.microsoft.com/office/word/2006/wordml" xmlns:wps="http://schemas.microsoft.com/office/word/2010/wordprocessingShape" mc:Ignorable="w14 w15 w16se wp14">
   <w:body>
     <w:p>
       <w:pPr>
@@ -36,7 +36,6 @@
           <w:szCs w:val="30"/>
         </w:rPr>
       </w:pPr>
-      <w:proofErr w:type="gramStart"/>
       <w:r>
         <w:rPr>
           <w:b/>
@@ -44,17 +43,7 @@
           <w:sz w:val="30"/>
           <w:szCs w:val="30"/>
         </w:rPr>
-        <w:t>26th</w:t>
-      </w:r>
-      <w:proofErr w:type="gramEnd"/>
-      <w:r>
-        <w:rPr>
-          <w:b/>
-          <w:bCs/>
-          <w:sz w:val="30"/>
-          <w:szCs w:val="30"/>
-        </w:rPr>
-        <w:t xml:space="preserve"> Annual IASBS Meeting on Condensed Matter Physics</w:t>
+        <w:t>26th Annual IASBS Meeting on Condensed Matter Physics</w:t>
       </w:r>
       <w:r>
         <w:rPr>
@@ -275,31 +264,13 @@
                 <w:szCs w:val="20"/>
               </w:rPr>
             </w:pPr>
-            <w:proofErr w:type="spellStart"/>
-            <w:r>
-              <w:rPr>
-                <w:sz w:val="20"/>
-                <w:szCs w:val="20"/>
-              </w:rPr>
-              <w:t>Farhad</w:t>
-            </w:r>
-            <w:proofErr w:type="spellEnd"/>
-            <w:r>
-              <w:rPr>
-                <w:sz w:val="20"/>
-                <w:szCs w:val="20"/>
-              </w:rPr>
-              <w:t xml:space="preserve"> </w:t>
-            </w:r>
-            <w:proofErr w:type="spellStart"/>
-            <w:r>
-              <w:rPr>
-                <w:sz w:val="20"/>
-                <w:szCs w:val="20"/>
-              </w:rPr>
-              <w:t>Shahbazi</w:t>
-            </w:r>
-            <w:proofErr w:type="spellEnd"/>
+            <w:r>
+              <w:rPr>
+                <w:sz w:val="20"/>
+                <w:szCs w:val="20"/>
+              </w:rPr>
+              <w:t>Farhad Shahbazi</w:t>
+            </w:r>
           </w:p>
         </w:tc>
         <w:tc>
@@ -469,31 +440,13 @@
                 <w:szCs w:val="20"/>
               </w:rPr>
             </w:pPr>
-            <w:proofErr w:type="spellStart"/>
-            <w:r>
-              <w:rPr>
-                <w:sz w:val="20"/>
-                <w:szCs w:val="20"/>
-              </w:rPr>
-              <w:t>Semir</w:t>
-            </w:r>
-            <w:proofErr w:type="spellEnd"/>
-            <w:r>
-              <w:rPr>
-                <w:sz w:val="20"/>
-                <w:szCs w:val="20"/>
-              </w:rPr>
-              <w:t xml:space="preserve"> </w:t>
-            </w:r>
-            <w:proofErr w:type="spellStart"/>
-            <w:r>
-              <w:rPr>
-                <w:sz w:val="20"/>
-                <w:szCs w:val="20"/>
-              </w:rPr>
-              <w:t>Zeki</w:t>
-            </w:r>
-            <w:proofErr w:type="spellEnd"/>
+            <w:r>
+              <w:rPr>
+                <w:sz w:val="20"/>
+                <w:szCs w:val="20"/>
+              </w:rPr>
+              <w:t>Semir Zeki</w:t>
+            </w:r>
           </w:p>
         </w:tc>
         <w:tc>
@@ -669,17 +622,8 @@
                 <w:sz w:val="20"/>
                 <w:szCs w:val="20"/>
               </w:rPr>
-              <w:t xml:space="preserve">Bard </w:t>
-            </w:r>
-            <w:proofErr w:type="spellStart"/>
-            <w:r>
-              <w:rPr>
-                <w:sz w:val="20"/>
-                <w:szCs w:val="20"/>
-              </w:rPr>
-              <w:t>Ermentrout</w:t>
-            </w:r>
-            <w:proofErr w:type="spellEnd"/>
+              <w:t>Bard Ermentrout</w:t>
+            </w:r>
           </w:p>
         </w:tc>
         <w:tc>
@@ -733,8 +677,6 @@
           <w:szCs w:val="20"/>
         </w:rPr>
       </w:pPr>
-      <w:bookmarkStart w:id="0" w:name="_GoBack"/>
-      <w:bookmarkEnd w:id="0"/>
     </w:p>
     <w:p>
       <w:pPr>
@@ -897,23 +839,39 @@
                 <w:sz w:val="20"/>
                 <w:szCs w:val="20"/>
               </w:rPr>
-              <w:t>10:00-12:00 (Tehran)</w:t>
-            </w:r>
-          </w:p>
-          <w:p>
-            <w:pPr>
-              <w:jc w:val="center"/>
-              <w:rPr>
-                <w:sz w:val="20"/>
-                <w:szCs w:val="20"/>
-              </w:rPr>
-            </w:pPr>
-            <w:r>
-              <w:rPr>
-                <w:sz w:val="20"/>
-                <w:szCs w:val="20"/>
-              </w:rPr>
-              <w:t>5:30-7:30 (UTC)</w:t>
+              <w:t>9</w:t>
+            </w:r>
+            <w:r>
+              <w:rPr>
+                <w:sz w:val="20"/>
+                <w:szCs w:val="20"/>
+              </w:rPr>
+              <w:t>:00-12:00 (Tehran)</w:t>
+            </w:r>
+          </w:p>
+          <w:p>
+            <w:pPr>
+              <w:jc w:val="center"/>
+              <w:rPr>
+                <w:sz w:val="20"/>
+                <w:szCs w:val="20"/>
+              </w:rPr>
+            </w:pPr>
+            <w:r>
+              <w:rPr>
+                <w:sz w:val="20"/>
+                <w:szCs w:val="20"/>
+              </w:rPr>
+              <w:t>4</w:t>
+            </w:r>
+            <w:bookmarkStart w:id="0" w:name="_GoBack"/>
+            <w:bookmarkEnd w:id="0"/>
+            <w:r>
+              <w:rPr>
+                <w:sz w:val="20"/>
+                <w:szCs w:val="20"/>
+              </w:rPr>
+              <w:t>:30-7:30 (UTC)</w:t>
             </w:r>
           </w:p>
         </w:tc>
@@ -1096,18 +1054,8 @@
                 <w:szCs w:val="20"/>
                 <w:lang w:bidi="fa-IR"/>
               </w:rPr>
-              <w:t xml:space="preserve">Paul </w:t>
-            </w:r>
-            <w:proofErr w:type="spellStart"/>
-            <w:r>
-              <w:rPr>
-                <w:sz w:val="20"/>
-                <w:szCs w:val="20"/>
-                <w:lang w:bidi="fa-IR"/>
-              </w:rPr>
-              <w:t>Blom</w:t>
-            </w:r>
-            <w:proofErr w:type="spellEnd"/>
+              <w:t>Paul Blom</w:t>
+            </w:r>
           </w:p>
         </w:tc>
         <w:tc>
@@ -1278,31 +1226,13 @@
                 <w:szCs w:val="20"/>
               </w:rPr>
             </w:pPr>
-            <w:proofErr w:type="spellStart"/>
-            <w:r>
-              <w:rPr>
-                <w:sz w:val="20"/>
-                <w:szCs w:val="20"/>
-              </w:rPr>
-              <w:t>Maniya</w:t>
-            </w:r>
-            <w:proofErr w:type="spellEnd"/>
-            <w:r>
-              <w:rPr>
-                <w:sz w:val="20"/>
-                <w:szCs w:val="20"/>
-              </w:rPr>
-              <w:t xml:space="preserve"> </w:t>
-            </w:r>
-            <w:proofErr w:type="spellStart"/>
-            <w:r>
-              <w:rPr>
-                <w:sz w:val="20"/>
-                <w:szCs w:val="20"/>
-              </w:rPr>
-              <w:t>Maleki</w:t>
-            </w:r>
-            <w:proofErr w:type="spellEnd"/>
+            <w:r>
+              <w:rPr>
+                <w:sz w:val="20"/>
+                <w:szCs w:val="20"/>
+              </w:rPr>
+              <w:t>Maniya Maleki</w:t>
+            </w:r>
           </w:p>
         </w:tc>
         <w:tc>
@@ -1478,17 +1408,8 @@
                 <w:sz w:val="20"/>
                 <w:szCs w:val="20"/>
               </w:rPr>
-              <w:t xml:space="preserve">Amin </w:t>
-            </w:r>
-            <w:proofErr w:type="spellStart"/>
-            <w:r>
-              <w:rPr>
-                <w:sz w:val="20"/>
-                <w:szCs w:val="20"/>
-              </w:rPr>
-              <w:t>Doostmohammadi</w:t>
-            </w:r>
-            <w:proofErr w:type="spellEnd"/>
+              <w:t>Amin Doostmohammadi</w:t>
+            </w:r>
           </w:p>
         </w:tc>
         <w:tc>
@@ -1664,17 +1585,8 @@
                 <w:sz w:val="20"/>
                 <w:szCs w:val="20"/>
               </w:rPr>
-              <w:t xml:space="preserve">Mohammad </w:t>
-            </w:r>
-            <w:proofErr w:type="spellStart"/>
-            <w:r>
-              <w:rPr>
-                <w:sz w:val="20"/>
-                <w:szCs w:val="20"/>
-              </w:rPr>
-              <w:t>Kohandel</w:t>
-            </w:r>
-            <w:proofErr w:type="spellEnd"/>
+              <w:t>Mohammad Kohandel</w:t>
+            </w:r>
           </w:p>
         </w:tc>
         <w:tc>
@@ -2033,17 +1945,8 @@
                 <w:sz w:val="20"/>
                 <w:szCs w:val="20"/>
               </w:rPr>
-              <w:t>Theo </w:t>
-            </w:r>
-            <w:proofErr w:type="spellStart"/>
-            <w:r>
-              <w:rPr>
-                <w:sz w:val="20"/>
-                <w:szCs w:val="20"/>
-              </w:rPr>
-              <w:t>Rasing</w:t>
-            </w:r>
-            <w:proofErr w:type="spellEnd"/>
+              <w:t>Theo Rasing</w:t>
+            </w:r>
           </w:p>
           <w:p>
             <w:pPr>
@@ -2070,23 +1973,13 @@
                 <w:lang w:bidi="fa-IR"/>
               </w:rPr>
             </w:pPr>
-            <w:proofErr w:type="spellStart"/>
             <w:r>
               <w:rPr>
                 <w:sz w:val="20"/>
                 <w:szCs w:val="20"/>
                 <w:lang w:bidi="fa-IR"/>
               </w:rPr>
-              <w:t>Radboud</w:t>
-            </w:r>
-            <w:proofErr w:type="spellEnd"/>
-            <w:r>
-              <w:rPr>
-                <w:sz w:val="20"/>
-                <w:szCs w:val="20"/>
-                <w:lang w:bidi="fa-IR"/>
-              </w:rPr>
-              <w:t> University Nijmegen</w:t>
+              <w:t>Radboud University Nijmegen</w:t>
             </w:r>
           </w:p>
         </w:tc>
@@ -2272,47 +2165,13 @@
                 <w:szCs w:val="20"/>
               </w:rPr>
             </w:pPr>
-            <w:proofErr w:type="spellStart"/>
-            <w:r>
-              <w:rPr>
-                <w:sz w:val="20"/>
-                <w:szCs w:val="20"/>
-              </w:rPr>
-              <w:t>Université</w:t>
-            </w:r>
-            <w:proofErr w:type="spellEnd"/>
-            <w:r>
-              <w:rPr>
-                <w:sz w:val="20"/>
-                <w:szCs w:val="20"/>
-              </w:rPr>
-              <w:t xml:space="preserve"> </w:t>
-            </w:r>
-            <w:proofErr w:type="spellStart"/>
-            <w:r>
-              <w:rPr>
-                <w:sz w:val="20"/>
-                <w:szCs w:val="20"/>
-              </w:rPr>
-              <w:t>Libre</w:t>
-            </w:r>
-            <w:proofErr w:type="spellEnd"/>
-            <w:r>
-              <w:rPr>
-                <w:sz w:val="20"/>
-                <w:szCs w:val="20"/>
-              </w:rPr>
-              <w:t xml:space="preserve"> de </w:t>
-            </w:r>
-            <w:proofErr w:type="spellStart"/>
-            <w:r>
-              <w:rPr>
-                <w:sz w:val="20"/>
-                <w:szCs w:val="20"/>
-              </w:rPr>
-              <w:t>Bruxelles</w:t>
-            </w:r>
-            <w:proofErr w:type="spellEnd"/>
+            <w:r>
+              <w:rPr>
+                <w:sz w:val="20"/>
+                <w:szCs w:val="20"/>
+              </w:rPr>
+              <w:t>Université Libre de Bruxelles</w:t>
+            </w:r>
           </w:p>
         </w:tc>
         <w:tc>
@@ -2331,23 +2190,7 @@
                 <w:sz w:val="20"/>
                 <w:szCs w:val="20"/>
               </w:rPr>
-              <w:t xml:space="preserve">Practical topological signatures for few-boson fractional </w:t>
-            </w:r>
-            <w:proofErr w:type="spellStart"/>
-            <w:r>
-              <w:rPr>
-                <w:sz w:val="20"/>
-                <w:szCs w:val="20"/>
-              </w:rPr>
-              <w:t>Chern</w:t>
-            </w:r>
-            <w:proofErr w:type="spellEnd"/>
-            <w:r>
-              <w:rPr>
-                <w:sz w:val="20"/>
-                <w:szCs w:val="20"/>
-              </w:rPr>
-              <w:t xml:space="preserve"> insulators</w:t>
+              <w:t>Practical topological signatures for few-boson fractional Chern insulators</w:t>
             </w:r>
           </w:p>
         </w:tc>
@@ -2483,17 +2326,8 @@
                 <w:sz w:val="20"/>
                 <w:szCs w:val="20"/>
               </w:rPr>
-              <w:t xml:space="preserve">John </w:t>
-            </w:r>
-            <w:proofErr w:type="spellStart"/>
-            <w:r>
-              <w:rPr>
-                <w:sz w:val="20"/>
-                <w:szCs w:val="20"/>
-              </w:rPr>
-              <w:t>Chalker</w:t>
-            </w:r>
-            <w:proofErr w:type="spellEnd"/>
+              <w:t>John Chalker</w:t>
+            </w:r>
           </w:p>
         </w:tc>
         <w:tc>
@@ -2559,7 +2393,7 @@
 </file>
 
 <file path=word/endnotes.xml><?xml version="1.0" encoding="utf-8"?>
-<w:endnotes xmlns:wpc="http://schemas.microsoft.com/office/word/2010/wordprocessingCanvas" xmlns:cx="http://schemas.microsoft.com/office/drawing/2014/chartex" xmlns:cx1="http://schemas.microsoft.com/office/drawing/2015/9/8/chartex" xmlns:mc="http://schemas.openxmlformats.org/markup-compatibility/2006" xmlns:o="urn:schemas-microsoft-com:office:office" xmlns:r="http://schemas.openxmlformats.org/officeDocument/2006/relationships" xmlns:m="http://schemas.openxmlformats.org/officeDocument/2006/math" xmlns:v="urn:schemas-microsoft-com:vml" xmlns:wp14="http://schemas.microsoft.com/office/word/2010/wordprocessingDrawing" xmlns:wp="http://schemas.openxmlformats.org/drawingml/2006/wordprocessingDrawing" xmlns:w10="urn:schemas-microsoft-com:office:word" xmlns:w="http://schemas.openxmlformats.org/wordprocessingml/2006/main" xmlns:w14="http://schemas.microsoft.com/office/word/2010/wordml" xmlns:w15="http://schemas.microsoft.com/office/word/2012/wordml" xmlns:w16se="http://schemas.microsoft.com/office/word/2015/wordml/symex" xmlns:wpg="http://schemas.microsoft.com/office/word/2010/wordprocessingGroup" xmlns:wpi="http://schemas.microsoft.com/office/word/2010/wordprocessingInk" xmlns:wne="http://schemas.microsoft.com/office/word/2006/wordml" xmlns:wps="http://schemas.microsoft.com/office/word/2010/wordprocessingShape" mc:Ignorable="w14 w15 w16se wp14">
+<w:endnotes xmlns:wpc="http://schemas.microsoft.com/office/word/2010/wordprocessingCanvas" xmlns:cx="http://schemas.microsoft.com/office/drawing/2014/chartex" xmlns:mc="http://schemas.openxmlformats.org/markup-compatibility/2006" xmlns:o="urn:schemas-microsoft-com:office:office" xmlns:r="http://schemas.openxmlformats.org/officeDocument/2006/relationships" xmlns:m="http://schemas.openxmlformats.org/officeDocument/2006/math" xmlns:v="urn:schemas-microsoft-com:vml" xmlns:wp14="http://schemas.microsoft.com/office/word/2010/wordprocessingDrawing" xmlns:wp="http://schemas.openxmlformats.org/drawingml/2006/wordprocessingDrawing" xmlns:w10="urn:schemas-microsoft-com:office:word" xmlns:w="http://schemas.openxmlformats.org/wordprocessingml/2006/main" xmlns:w14="http://schemas.microsoft.com/office/word/2010/wordml" xmlns:w15="http://schemas.microsoft.com/office/word/2012/wordml" xmlns:w16se="http://schemas.microsoft.com/office/word/2015/wordml/symex" xmlns:wpg="http://schemas.microsoft.com/office/word/2010/wordprocessingGroup" xmlns:wpi="http://schemas.microsoft.com/office/word/2010/wordprocessingInk" xmlns:wne="http://schemas.microsoft.com/office/word/2006/wordml" xmlns:wps="http://schemas.microsoft.com/office/word/2010/wordprocessingShape" mc:Ignorable="w14 w15 w16se wp14">
   <w:endnote w:type="separator" w:id="-1">
     <w:p>
       <w:pPr>
@@ -2584,7 +2418,7 @@
 </file>
 
 <file path=word/footnotes.xml><?xml version="1.0" encoding="utf-8"?>
-<w:footnotes xmlns:wpc="http://schemas.microsoft.com/office/word/2010/wordprocessingCanvas" xmlns:cx="http://schemas.microsoft.com/office/drawing/2014/chartex" xmlns:cx1="http://schemas.microsoft.com/office/drawing/2015/9/8/chartex" xmlns:mc="http://schemas.openxmlformats.org/markup-compatibility/2006" xmlns:o="urn:schemas-microsoft-com:office:office" xmlns:r="http://schemas.openxmlformats.org/officeDocument/2006/relationships" xmlns:m="http://schemas.openxmlformats.org/officeDocument/2006/math" xmlns:v="urn:schemas-microsoft-com:vml" xmlns:wp14="http://schemas.microsoft.com/office/word/2010/wordprocessingDrawing" xmlns:wp="http://schemas.openxmlformats.org/drawingml/2006/wordprocessingDrawing" xmlns:w10="urn:schemas-microsoft-com:office:word" xmlns:w="http://schemas.openxmlformats.org/wordprocessingml/2006/main" xmlns:w14="http://schemas.microsoft.com/office/word/2010/wordml" xmlns:w15="http://schemas.microsoft.com/office/word/2012/wordml" xmlns:w16se="http://schemas.microsoft.com/office/word/2015/wordml/symex" xmlns:wpg="http://schemas.microsoft.com/office/word/2010/wordprocessingGroup" xmlns:wpi="http://schemas.microsoft.com/office/word/2010/wordprocessingInk" xmlns:wne="http://schemas.microsoft.com/office/word/2006/wordml" xmlns:wps="http://schemas.microsoft.com/office/word/2010/wordprocessingShape" mc:Ignorable="w14 w15 w16se wp14">
+<w:footnotes xmlns:wpc="http://schemas.microsoft.com/office/word/2010/wordprocessingCanvas" xmlns:cx="http://schemas.microsoft.com/office/drawing/2014/chartex" xmlns:mc="http://schemas.openxmlformats.org/markup-compatibility/2006" xmlns:o="urn:schemas-microsoft-com:office:office" xmlns:r="http://schemas.openxmlformats.org/officeDocument/2006/relationships" xmlns:m="http://schemas.openxmlformats.org/officeDocument/2006/math" xmlns:v="urn:schemas-microsoft-com:vml" xmlns:wp14="http://schemas.microsoft.com/office/word/2010/wordprocessingDrawing" xmlns:wp="http://schemas.openxmlformats.org/drawingml/2006/wordprocessingDrawing" xmlns:w10="urn:schemas-microsoft-com:office:word" xmlns:w="http://schemas.openxmlformats.org/wordprocessingml/2006/main" xmlns:w14="http://schemas.microsoft.com/office/word/2010/wordml" xmlns:w15="http://schemas.microsoft.com/office/word/2012/wordml" xmlns:w16se="http://schemas.microsoft.com/office/word/2015/wordml/symex" xmlns:wpg="http://schemas.microsoft.com/office/word/2010/wordprocessingGroup" xmlns:wpi="http://schemas.microsoft.com/office/word/2010/wordprocessingInk" xmlns:wne="http://schemas.microsoft.com/office/word/2006/wordml" xmlns:wps="http://schemas.microsoft.com/office/word/2010/wordprocessingShape" mc:Ignorable="w14 w15 w16se wp14">
   <w:footnote w:type="separator" w:id="-1">
     <w:p>
       <w:pPr>
@@ -2609,7 +2443,7 @@
 </file>
 
 <file path=word/header1.xml><?xml version="1.0" encoding="utf-8"?>
-<w:hdr xmlns:wpc="http://schemas.microsoft.com/office/word/2010/wordprocessingCanvas" xmlns:cx="http://schemas.microsoft.com/office/drawing/2014/chartex" xmlns:cx1="http://schemas.microsoft.com/office/drawing/2015/9/8/chartex" xmlns:mc="http://schemas.openxmlformats.org/markup-compatibility/2006" xmlns:o="urn:schemas-microsoft-com:office:office" xmlns:r="http://schemas.openxmlformats.org/officeDocument/2006/relationships" xmlns:m="http://schemas.openxmlformats.org/officeDocument/2006/math" xmlns:v="urn:schemas-microsoft-com:vml" xmlns:wp14="http://schemas.microsoft.com/office/word/2010/wordprocessingDrawing" xmlns:wp="http://schemas.openxmlformats.org/drawingml/2006/wordprocessingDrawing" xmlns:w10="urn:schemas-microsoft-com:office:word" xmlns:w="http://schemas.openxmlformats.org/wordprocessingml/2006/main" xmlns:w14="http://schemas.microsoft.com/office/word/2010/wordml" xmlns:w15="http://schemas.microsoft.com/office/word/2012/wordml" xmlns:w16se="http://schemas.microsoft.com/office/word/2015/wordml/symex" xmlns:wpg="http://schemas.microsoft.com/office/word/2010/wordprocessingGroup" xmlns:wpi="http://schemas.microsoft.com/office/word/2010/wordprocessingInk" xmlns:wne="http://schemas.microsoft.com/office/word/2006/wordml" xmlns:wps="http://schemas.microsoft.com/office/word/2010/wordprocessingShape" mc:Ignorable="w14 w15 w16se wp14">
+<w:hdr xmlns:wpc="http://schemas.microsoft.com/office/word/2010/wordprocessingCanvas" xmlns:cx="http://schemas.microsoft.com/office/drawing/2014/chartex" xmlns:mc="http://schemas.openxmlformats.org/markup-compatibility/2006" xmlns:o="urn:schemas-microsoft-com:office:office" xmlns:r="http://schemas.openxmlformats.org/officeDocument/2006/relationships" xmlns:m="http://schemas.openxmlformats.org/officeDocument/2006/math" xmlns:v="urn:schemas-microsoft-com:vml" xmlns:wp14="http://schemas.microsoft.com/office/word/2010/wordprocessingDrawing" xmlns:wp="http://schemas.openxmlformats.org/drawingml/2006/wordprocessingDrawing" xmlns:w10="urn:schemas-microsoft-com:office:word" xmlns:w="http://schemas.openxmlformats.org/wordprocessingml/2006/main" xmlns:w14="http://schemas.microsoft.com/office/word/2010/wordml" xmlns:w15="http://schemas.microsoft.com/office/word/2012/wordml" xmlns:w16se="http://schemas.microsoft.com/office/word/2015/wordml/symex" xmlns:wpg="http://schemas.microsoft.com/office/word/2010/wordprocessingGroup" xmlns:wpi="http://schemas.microsoft.com/office/word/2010/wordprocessingInk" xmlns:wne="http://schemas.microsoft.com/office/word/2006/wordml" xmlns:wps="http://schemas.microsoft.com/office/word/2010/wordprocessingShape" mc:Ignorable="w14 w15 w16se wp14">
   <w:p>
     <w:pPr>
       <w:pStyle w:val="Header"/>

</xml_diff>

<commit_message>
change time table poster session starts at 10:00
</commit_message>
<xml_diff>
--- a/new/docs/timeTable.docx
+++ b/new/docs/timeTable.docx
@@ -839,33 +839,33 @@
                 <w:sz w:val="20"/>
                 <w:szCs w:val="20"/>
               </w:rPr>
-              <w:t>9</w:t>
-            </w:r>
-            <w:r>
-              <w:rPr>
-                <w:sz w:val="20"/>
-                <w:szCs w:val="20"/>
-              </w:rPr>
-              <w:t>:00-12:00 (Tehran)</w:t>
-            </w:r>
-          </w:p>
-          <w:p>
-            <w:pPr>
-              <w:jc w:val="center"/>
-              <w:rPr>
-                <w:sz w:val="20"/>
-                <w:szCs w:val="20"/>
-              </w:rPr>
-            </w:pPr>
-            <w:r>
-              <w:rPr>
-                <w:sz w:val="20"/>
-                <w:szCs w:val="20"/>
-              </w:rPr>
-              <w:t>4</w:t>
+              <w:t>10</w:t>
             </w:r>
             <w:bookmarkStart w:id="0" w:name="_GoBack"/>
             <w:bookmarkEnd w:id="0"/>
+            <w:r>
+              <w:rPr>
+                <w:sz w:val="20"/>
+                <w:szCs w:val="20"/>
+              </w:rPr>
+              <w:t>:00-12:00 (Tehran)</w:t>
+            </w:r>
+          </w:p>
+          <w:p>
+            <w:pPr>
+              <w:jc w:val="center"/>
+              <w:rPr>
+                <w:sz w:val="20"/>
+                <w:szCs w:val="20"/>
+              </w:rPr>
+            </w:pPr>
+            <w:r>
+              <w:rPr>
+                <w:sz w:val="20"/>
+                <w:szCs w:val="20"/>
+              </w:rPr>
+              <w:t>4</w:t>
+            </w:r>
             <w:r>
               <w:rPr>
                 <w:sz w:val="20"/>

</xml_diff>

<commit_message>
add opening to timetable
</commit_message>
<xml_diff>
--- a/new/docs/timeTable.docx
+++ b/new/docs/timeTable.docx
@@ -243,6 +243,95 @@
                 <w:sz w:val="20"/>
                 <w:szCs w:val="20"/>
               </w:rPr>
+              <w:t>13:30-14:00(Tehran)</w:t>
+            </w:r>
+          </w:p>
+          <w:p>
+            <w:pPr>
+              <w:jc w:val="center"/>
+              <w:rPr>
+                <w:sz w:val="20"/>
+                <w:szCs w:val="20"/>
+              </w:rPr>
+            </w:pPr>
+            <w:r>
+              <w:rPr>
+                <w:sz w:val="20"/>
+                <w:szCs w:val="20"/>
+              </w:rPr>
+              <w:t>9:00-9:30(UTC)</w:t>
+            </w:r>
+          </w:p>
+        </w:tc>
+        <w:tc>
+          <w:tcPr>
+            <w:tcW w:w="1834" w:type="dxa"/>
+          </w:tcPr>
+          <w:p>
+            <w:pPr>
+              <w:jc w:val="center"/>
+              <w:rPr>
+                <w:sz w:val="20"/>
+                <w:szCs w:val="20"/>
+              </w:rPr>
+            </w:pPr>
+            <w:bookmarkStart w:id="0" w:name="_GoBack"/>
+            <w:bookmarkEnd w:id="0"/>
+          </w:p>
+        </w:tc>
+        <w:tc>
+          <w:tcPr>
+            <w:tcW w:w="1985" w:type="dxa"/>
+          </w:tcPr>
+          <w:p>
+            <w:pPr>
+              <w:jc w:val="center"/>
+              <w:rPr>
+                <w:sz w:val="20"/>
+                <w:szCs w:val="20"/>
+              </w:rPr>
+            </w:pPr>
+          </w:p>
+        </w:tc>
+        <w:tc>
+          <w:tcPr>
+            <w:tcW w:w="4274" w:type="dxa"/>
+          </w:tcPr>
+          <w:p>
+            <w:pPr>
+              <w:rPr>
+                <w:sz w:val="20"/>
+                <w:szCs w:val="20"/>
+              </w:rPr>
+            </w:pPr>
+            <w:r>
+              <w:rPr>
+                <w:sz w:val="20"/>
+                <w:szCs w:val="20"/>
+              </w:rPr>
+              <w:t xml:space="preserve">Opening </w:t>
+            </w:r>
+          </w:p>
+        </w:tc>
+      </w:tr>
+      <w:tr>
+        <w:tc>
+          <w:tcPr>
+            <w:tcW w:w="2697" w:type="dxa"/>
+          </w:tcPr>
+          <w:p>
+            <w:pPr>
+              <w:jc w:val="center"/>
+              <w:rPr>
+                <w:sz w:val="20"/>
+                <w:szCs w:val="20"/>
+              </w:rPr>
+            </w:pPr>
+            <w:r>
+              <w:rPr>
+                <w:sz w:val="20"/>
+                <w:szCs w:val="20"/>
+              </w:rPr>
               <w:t>14:00-15:30 (Tehran)</w:t>
             </w:r>
           </w:p>
@@ -1727,8 +1816,6 @@
               </w:rPr>
               <w:t>In-vitro and In-silico 3D Tumor Models</w:t>
             </w:r>
-            <w:bookmarkStart w:id="0" w:name="_GoBack"/>
-            <w:bookmarkEnd w:id="0"/>
           </w:p>
         </w:tc>
       </w:tr>

</xml_diff>